<commit_message>
Started new "Findings" section in Report Word doc, & made adjustments to matrix.
</commit_message>
<xml_diff>
--- a/report/gap-analysis-draft.docx
+++ b/report/gap-analysis-draft.docx
@@ -8,6 +8,8 @@
         <w:rPr>
           <w:b/>
           <w:bCs/>
+          <w:sz w:val="42"/>
+          <w:szCs w:val="42"/>
           <w:u w:val="single"/>
         </w:rPr>
       </w:pPr>
@@ -15,6 +17,8 @@
         <w:rPr>
           <w:b/>
           <w:bCs/>
+          <w:sz w:val="42"/>
+          <w:szCs w:val="42"/>
           <w:u w:val="single"/>
         </w:rPr>
         <w:t xml:space="preserve">Scope - </w:t>
@@ -23,6 +27,8 @@
         <w:rPr>
           <w:b/>
           <w:bCs/>
+          <w:sz w:val="42"/>
+          <w:szCs w:val="42"/>
           <w:u w:val="single"/>
         </w:rPr>
         <w:t>London Borough of Hammersmith &amp; Fulham Council</w:t>
@@ -39,10 +45,27 @@
     </w:p>
     <w:p>
       <w:pPr>
+        <w:spacing w:after="0" w:line="240" w:lineRule="auto"/>
+        <w:rPr>
+          <w:sz w:val="12"/>
+          <w:szCs w:val="12"/>
+        </w:rPr>
+      </w:pPr>
+    </w:p>
+    <w:p>
+      <w:pPr>
         <w:pStyle w:val="Heading2"/>
         <w:spacing w:before="0" w:after="0"/>
-      </w:pPr>
-      <w:r>
+        <w:rPr>
+          <w:sz w:val="36"/>
+          <w:szCs w:val="36"/>
+        </w:rPr>
+      </w:pPr>
+      <w:r>
+        <w:rPr>
+          <w:sz w:val="36"/>
+          <w:szCs w:val="36"/>
+        </w:rPr>
         <w:t xml:space="preserve">Organisation Type: </w:t>
       </w:r>
     </w:p>
@@ -68,6 +91,15 @@
         </w:rPr>
         <w:t>that provides public services to residents, businesses and visitors.</w:t>
       </w:r>
+    </w:p>
+    <w:p>
+      <w:pPr>
+        <w:spacing w:after="0" w:line="240" w:lineRule="auto"/>
+        <w:rPr>
+          <w:sz w:val="24"/>
+          <w:szCs w:val="24"/>
+        </w:rPr>
+      </w:pPr>
     </w:p>
     <w:p>
       <w:pPr>
@@ -82,8 +114,16 @@
       <w:pPr>
         <w:pStyle w:val="Heading2"/>
         <w:spacing w:before="0" w:after="0"/>
-      </w:pPr>
-      <w:r>
+        <w:rPr>
+          <w:sz w:val="36"/>
+          <w:szCs w:val="36"/>
+        </w:rPr>
+      </w:pPr>
+      <w:r>
+        <w:rPr>
+          <w:sz w:val="36"/>
+          <w:szCs w:val="36"/>
+        </w:rPr>
         <w:t>Business activities:</w:t>
       </w:r>
     </w:p>
@@ -322,10 +362,27 @@
     </w:p>
     <w:p>
       <w:pPr>
+        <w:spacing w:after="0" w:line="240" w:lineRule="auto"/>
+        <w:rPr>
+          <w:sz w:val="24"/>
+          <w:szCs w:val="24"/>
+        </w:rPr>
+      </w:pPr>
+    </w:p>
+    <w:p>
+      <w:pPr>
         <w:pStyle w:val="Heading2"/>
         <w:spacing w:before="0" w:after="0"/>
-      </w:pPr>
-      <w:r>
+        <w:rPr>
+          <w:sz w:val="36"/>
+          <w:szCs w:val="36"/>
+        </w:rPr>
+      </w:pPr>
+      <w:r>
+        <w:rPr>
+          <w:sz w:val="36"/>
+          <w:szCs w:val="36"/>
+        </w:rPr>
         <w:t>Critical assets:</w:t>
       </w:r>
     </w:p>
@@ -489,10 +546,27 @@
     </w:p>
     <w:p>
       <w:pPr>
+        <w:spacing w:after="0" w:line="240" w:lineRule="auto"/>
+        <w:rPr>
+          <w:sz w:val="24"/>
+          <w:szCs w:val="24"/>
+        </w:rPr>
+      </w:pPr>
+    </w:p>
+    <w:p>
+      <w:pPr>
         <w:pStyle w:val="Heading2"/>
         <w:spacing w:before="0" w:after="0"/>
-      </w:pPr>
-      <w:r>
+        <w:rPr>
+          <w:sz w:val="36"/>
+          <w:szCs w:val="36"/>
+        </w:rPr>
+      </w:pPr>
+      <w:r>
+        <w:rPr>
+          <w:sz w:val="36"/>
+          <w:szCs w:val="36"/>
+        </w:rPr>
         <w:t>In-scope systems:</w:t>
       </w:r>
     </w:p>
@@ -624,24 +698,6 @@
     </w:p>
     <w:p>
       <w:pPr>
-        <w:spacing w:after="0" w:line="240" w:lineRule="auto"/>
-        <w:rPr>
-          <w:sz w:val="24"/>
-          <w:szCs w:val="24"/>
-        </w:rPr>
-      </w:pPr>
-    </w:p>
-    <w:p>
-      <w:pPr>
-        <w:pStyle w:val="Heading2"/>
-        <w:spacing w:before="0" w:after="0"/>
-      </w:pPr>
-      <w:r>
-        <w:t>Out of scope:</w:t>
-      </w:r>
-    </w:p>
-    <w:p>
-      <w:pPr>
         <w:pStyle w:val="ListParagraph"/>
         <w:numPr>
           <w:ilvl w:val="0"/>
@@ -658,21 +714,43 @@
           <w:sz w:val="24"/>
           <w:szCs w:val="24"/>
         </w:rPr>
-        <w:t xml:space="preserve">Social Media accounts – behave as a PR channel and </w:t>
-      </w:r>
-      <w:r>
-        <w:rPr>
-          <w:sz w:val="24"/>
-          <w:szCs w:val="24"/>
-        </w:rPr>
-        <w:t xml:space="preserve">are </w:t>
-      </w:r>
-      <w:r>
-        <w:rPr>
-          <w:sz w:val="24"/>
-          <w:szCs w:val="24"/>
-        </w:rPr>
-        <w:t>not responsible for handling data</w:t>
+        <w:t>H&amp;F staff – email staff about how their security systems work, and see what responses they give</w:t>
+      </w:r>
+    </w:p>
+    <w:p>
+      <w:pPr>
+        <w:spacing w:after="0" w:line="240" w:lineRule="auto"/>
+        <w:rPr>
+          <w:sz w:val="24"/>
+          <w:szCs w:val="24"/>
+        </w:rPr>
+      </w:pPr>
+    </w:p>
+    <w:p>
+      <w:pPr>
+        <w:spacing w:after="0" w:line="240" w:lineRule="auto"/>
+        <w:rPr>
+          <w:sz w:val="24"/>
+          <w:szCs w:val="24"/>
+        </w:rPr>
+      </w:pPr>
+    </w:p>
+    <w:p>
+      <w:pPr>
+        <w:pStyle w:val="Heading2"/>
+        <w:spacing w:before="0" w:after="0"/>
+        <w:rPr>
+          <w:sz w:val="36"/>
+          <w:szCs w:val="36"/>
+        </w:rPr>
+      </w:pPr>
+      <w:r>
+        <w:rPr>
+          <w:sz w:val="36"/>
+          <w:szCs w:val="36"/>
+        </w:rPr>
+        <w:lastRenderedPageBreak/>
+        <w:t>Out of scope:</w:t>
       </w:r>
     </w:p>
     <w:p>
@@ -693,8 +771,799 @@
           <w:sz w:val="24"/>
           <w:szCs w:val="24"/>
         </w:rPr>
+        <w:t xml:space="preserve">Social Media accounts – behave as a PR channel and </w:t>
+      </w:r>
+      <w:r>
+        <w:rPr>
+          <w:sz w:val="24"/>
+          <w:szCs w:val="24"/>
+        </w:rPr>
+        <w:t xml:space="preserve">are </w:t>
+      </w:r>
+      <w:r>
+        <w:rPr>
+          <w:sz w:val="24"/>
+          <w:szCs w:val="24"/>
+        </w:rPr>
+        <w:t>not responsible for handling data</w:t>
+      </w:r>
+    </w:p>
+    <w:p>
+      <w:pPr>
+        <w:pStyle w:val="ListParagraph"/>
+        <w:numPr>
+          <w:ilvl w:val="0"/>
+          <w:numId w:val="4"/>
+        </w:numPr>
+        <w:spacing w:after="0" w:line="240" w:lineRule="auto"/>
+        <w:rPr>
+          <w:sz w:val="24"/>
+          <w:szCs w:val="24"/>
+        </w:rPr>
+      </w:pPr>
+      <w:r>
+        <w:rPr>
+          <w:sz w:val="24"/>
+          <w:szCs w:val="24"/>
+        </w:rPr>
         <w:t>Internal H&amp;F technology systems – staff-only access, not accessible as a university student</w:t>
       </w:r>
+    </w:p>
+    <w:p>
+      <w:pPr>
+        <w:spacing w:after="0" w:line="240" w:lineRule="auto"/>
+        <w:rPr>
+          <w:sz w:val="24"/>
+          <w:szCs w:val="24"/>
+        </w:rPr>
+      </w:pPr>
+    </w:p>
+    <w:p>
+      <w:pPr>
+        <w:spacing w:after="0" w:line="240" w:lineRule="auto"/>
+        <w:rPr>
+          <w:sz w:val="24"/>
+          <w:szCs w:val="24"/>
+        </w:rPr>
+      </w:pPr>
+    </w:p>
+    <w:p>
+      <w:pPr>
+        <w:pStyle w:val="Heading2"/>
+        <w:rPr>
+          <w:sz w:val="36"/>
+          <w:szCs w:val="36"/>
+        </w:rPr>
+      </w:pPr>
+      <w:r>
+        <w:rPr>
+          <w:sz w:val="36"/>
+          <w:szCs w:val="36"/>
+        </w:rPr>
+        <w:t>Findings</w:t>
+      </w:r>
+    </w:p>
+    <w:p>
+      <w:pPr>
+        <w:pStyle w:val="Heading3"/>
+        <w:rPr>
+          <w:sz w:val="30"/>
+          <w:szCs w:val="30"/>
+        </w:rPr>
+      </w:pPr>
+      <w:r>
+        <w:rPr>
+          <w:sz w:val="30"/>
+          <w:szCs w:val="30"/>
+        </w:rPr>
+        <w:t>Data Protection</w:t>
+      </w:r>
+    </w:p>
+    <w:p>
+      <w:pPr>
+        <w:pStyle w:val="ListParagraph"/>
+        <w:numPr>
+          <w:ilvl w:val="0"/>
+          <w:numId w:val="5"/>
+        </w:numPr>
+        <w:spacing w:after="0" w:line="240" w:lineRule="auto"/>
+        <w:rPr>
+          <w:sz w:val="24"/>
+          <w:szCs w:val="24"/>
+        </w:rPr>
+      </w:pPr>
+      <w:r>
+        <w:rPr>
+          <w:sz w:val="24"/>
+          <w:szCs w:val="24"/>
+        </w:rPr>
+        <w:t xml:space="preserve">Training staff on how to handle data safely. </w:t>
+      </w:r>
+      <w:r>
+        <w:rPr>
+          <w:b/>
+          <w:bCs/>
+          <w:sz w:val="24"/>
+          <w:szCs w:val="24"/>
+          <w:u w:val="single"/>
+        </w:rPr>
+        <w:t>Gap:</w:t>
+      </w:r>
+      <w:r>
+        <w:rPr>
+          <w:sz w:val="24"/>
+          <w:szCs w:val="24"/>
+        </w:rPr>
+        <w:t xml:space="preserve"> No evidence of training type. </w:t>
+      </w:r>
+      <w:r>
+        <w:rPr>
+          <w:b/>
+          <w:bCs/>
+          <w:sz w:val="24"/>
+          <w:szCs w:val="24"/>
+          <w:u w:val="single"/>
+        </w:rPr>
+        <w:t>Risk:</w:t>
+      </w:r>
+      <w:r>
+        <w:rPr>
+          <w:sz w:val="24"/>
+          <w:szCs w:val="24"/>
+        </w:rPr>
+        <w:t xml:space="preserve"> Medium. </w:t>
+      </w:r>
+      <w:r>
+        <w:rPr>
+          <w:b/>
+          <w:bCs/>
+          <w:sz w:val="24"/>
+          <w:szCs w:val="24"/>
+          <w:u w:val="single"/>
+        </w:rPr>
+        <w:t>Recommendation:</w:t>
+      </w:r>
+      <w:r>
+        <w:rPr>
+          <w:sz w:val="24"/>
+          <w:szCs w:val="24"/>
+        </w:rPr>
+        <w:t xml:space="preserve"> Council should add the type of training performed on the website page.</w:t>
+      </w:r>
+    </w:p>
+    <w:p>
+      <w:pPr>
+        <w:pStyle w:val="ListParagraph"/>
+        <w:numPr>
+          <w:ilvl w:val="0"/>
+          <w:numId w:val="5"/>
+        </w:numPr>
+        <w:spacing w:after="0" w:line="240" w:lineRule="auto"/>
+        <w:rPr>
+          <w:sz w:val="24"/>
+          <w:szCs w:val="24"/>
+        </w:rPr>
+      </w:pPr>
+      <w:r>
+        <w:rPr>
+          <w:sz w:val="24"/>
+          <w:szCs w:val="24"/>
+        </w:rPr>
+        <w:t>Regularly testing the systems and procedures</w:t>
+      </w:r>
+      <w:r>
+        <w:rPr>
+          <w:sz w:val="24"/>
+          <w:szCs w:val="24"/>
+        </w:rPr>
+        <w:t xml:space="preserve">. </w:t>
+      </w:r>
+      <w:r>
+        <w:rPr>
+          <w:b/>
+          <w:bCs/>
+          <w:sz w:val="24"/>
+          <w:szCs w:val="24"/>
+          <w:u w:val="single"/>
+        </w:rPr>
+        <w:t>Gap:</w:t>
+      </w:r>
+      <w:r>
+        <w:rPr>
+          <w:sz w:val="24"/>
+          <w:szCs w:val="24"/>
+        </w:rPr>
+        <w:t xml:space="preserve"> </w:t>
+      </w:r>
+      <w:r>
+        <w:rPr>
+          <w:sz w:val="24"/>
+          <w:szCs w:val="24"/>
+        </w:rPr>
+        <w:t>No Gaps.</w:t>
+      </w:r>
+      <w:r>
+        <w:rPr>
+          <w:sz w:val="24"/>
+          <w:szCs w:val="24"/>
+        </w:rPr>
+        <w:t xml:space="preserve"> </w:t>
+      </w:r>
+      <w:r>
+        <w:rPr>
+          <w:b/>
+          <w:bCs/>
+          <w:sz w:val="24"/>
+          <w:szCs w:val="24"/>
+          <w:u w:val="single"/>
+        </w:rPr>
+        <w:t>Risk:</w:t>
+      </w:r>
+      <w:r>
+        <w:rPr>
+          <w:sz w:val="24"/>
+          <w:szCs w:val="24"/>
+        </w:rPr>
+        <w:t xml:space="preserve"> </w:t>
+      </w:r>
+      <w:r>
+        <w:rPr>
+          <w:sz w:val="24"/>
+          <w:szCs w:val="24"/>
+        </w:rPr>
+        <w:t>Low</w:t>
+      </w:r>
+      <w:r>
+        <w:rPr>
+          <w:sz w:val="24"/>
+          <w:szCs w:val="24"/>
+        </w:rPr>
+        <w:t xml:space="preserve">. </w:t>
+      </w:r>
+      <w:r>
+        <w:rPr>
+          <w:b/>
+          <w:bCs/>
+          <w:sz w:val="24"/>
+          <w:szCs w:val="24"/>
+          <w:u w:val="single"/>
+        </w:rPr>
+        <w:t>Recommendation:</w:t>
+      </w:r>
+      <w:r>
+        <w:rPr>
+          <w:sz w:val="24"/>
+          <w:szCs w:val="24"/>
+        </w:rPr>
+        <w:t xml:space="preserve"> </w:t>
+      </w:r>
+      <w:r>
+        <w:rPr>
+          <w:sz w:val="24"/>
+          <w:szCs w:val="24"/>
+        </w:rPr>
+        <w:t>Maintain regular testing, and do not disclose any details about the security team.</w:t>
+      </w:r>
+    </w:p>
+    <w:p>
+      <w:pPr>
+        <w:spacing w:after="0" w:line="240" w:lineRule="auto"/>
+        <w:rPr>
+          <w:sz w:val="24"/>
+          <w:szCs w:val="24"/>
+        </w:rPr>
+      </w:pPr>
+      <w:r>
+        <w:rPr>
+          <w:sz w:val="24"/>
+          <w:szCs w:val="24"/>
+        </w:rPr>
+        <w:t xml:space="preserve"> </w:t>
+      </w:r>
+    </w:p>
+    <w:p>
+      <w:pPr>
+        <w:pStyle w:val="Heading3"/>
+        <w:rPr>
+          <w:sz w:val="30"/>
+          <w:szCs w:val="30"/>
+        </w:rPr>
+      </w:pPr>
+      <w:r>
+        <w:rPr>
+          <w:sz w:val="30"/>
+          <w:szCs w:val="30"/>
+        </w:rPr>
+        <w:t>Access Control</w:t>
+      </w:r>
+    </w:p>
+    <w:p>
+      <w:pPr>
+        <w:pStyle w:val="ListParagraph"/>
+        <w:numPr>
+          <w:ilvl w:val="0"/>
+          <w:numId w:val="5"/>
+        </w:numPr>
+        <w:spacing w:after="0" w:line="240" w:lineRule="auto"/>
+        <w:rPr>
+          <w:sz w:val="24"/>
+          <w:szCs w:val="24"/>
+        </w:rPr>
+      </w:pPr>
+      <w:r>
+        <w:rPr>
+          <w:sz w:val="24"/>
+          <w:szCs w:val="24"/>
+        </w:rPr>
+        <w:t xml:space="preserve">Enter the correct email and password to access the portal. </w:t>
+      </w:r>
+      <w:r>
+        <w:rPr>
+          <w:b/>
+          <w:bCs/>
+          <w:sz w:val="24"/>
+          <w:szCs w:val="24"/>
+          <w:u w:val="single"/>
+        </w:rPr>
+        <w:t>Gap:</w:t>
+      </w:r>
+      <w:r>
+        <w:rPr>
+          <w:sz w:val="24"/>
+          <w:szCs w:val="24"/>
+        </w:rPr>
+        <w:t xml:space="preserve"> Only a single-factor login. </w:t>
+      </w:r>
+      <w:r>
+        <w:rPr>
+          <w:b/>
+          <w:bCs/>
+          <w:sz w:val="24"/>
+          <w:szCs w:val="24"/>
+          <w:u w:val="single"/>
+        </w:rPr>
+        <w:t>Risk:</w:t>
+      </w:r>
+      <w:r>
+        <w:rPr>
+          <w:sz w:val="24"/>
+          <w:szCs w:val="24"/>
+        </w:rPr>
+        <w:t xml:space="preserve"> High. </w:t>
+      </w:r>
+      <w:r>
+        <w:rPr>
+          <w:b/>
+          <w:bCs/>
+          <w:sz w:val="24"/>
+          <w:szCs w:val="24"/>
+          <w:u w:val="single"/>
+        </w:rPr>
+        <w:t>Recommendation:</w:t>
+      </w:r>
+      <w:r>
+        <w:rPr>
+          <w:sz w:val="24"/>
+          <w:szCs w:val="24"/>
+        </w:rPr>
+        <w:t xml:space="preserve"> Add a verification step to improve the verifiability of the user.</w:t>
+      </w:r>
+    </w:p>
+    <w:p>
+      <w:pPr>
+        <w:pStyle w:val="ListParagraph"/>
+        <w:numPr>
+          <w:ilvl w:val="0"/>
+          <w:numId w:val="5"/>
+        </w:numPr>
+        <w:spacing w:after="0" w:line="240" w:lineRule="auto"/>
+        <w:rPr>
+          <w:sz w:val="24"/>
+          <w:szCs w:val="24"/>
+        </w:rPr>
+      </w:pPr>
+      <w:r>
+        <w:rPr>
+          <w:sz w:val="24"/>
+          <w:szCs w:val="24"/>
+        </w:rPr>
+        <w:t>Warned about auto-logging off after inactivity for 40 mins</w:t>
+      </w:r>
+      <w:r>
+        <w:rPr>
+          <w:sz w:val="24"/>
+          <w:szCs w:val="24"/>
+        </w:rPr>
+        <w:t xml:space="preserve">. </w:t>
+      </w:r>
+      <w:r>
+        <w:rPr>
+          <w:b/>
+          <w:bCs/>
+          <w:sz w:val="24"/>
+          <w:szCs w:val="24"/>
+          <w:u w:val="single"/>
+        </w:rPr>
+        <w:t>Gap:</w:t>
+      </w:r>
+      <w:r>
+        <w:rPr>
+          <w:sz w:val="24"/>
+          <w:szCs w:val="24"/>
+        </w:rPr>
+        <w:t xml:space="preserve"> </w:t>
+      </w:r>
+      <w:r>
+        <w:rPr>
+          <w:sz w:val="24"/>
+          <w:szCs w:val="24"/>
+        </w:rPr>
+        <w:t>40 minutes is too long</w:t>
+      </w:r>
+      <w:r>
+        <w:rPr>
+          <w:sz w:val="24"/>
+          <w:szCs w:val="24"/>
+        </w:rPr>
+        <w:t xml:space="preserve">. </w:t>
+      </w:r>
+      <w:r>
+        <w:rPr>
+          <w:b/>
+          <w:bCs/>
+          <w:sz w:val="24"/>
+          <w:szCs w:val="24"/>
+          <w:u w:val="single"/>
+        </w:rPr>
+        <w:t>Risk:</w:t>
+      </w:r>
+      <w:r>
+        <w:rPr>
+          <w:sz w:val="24"/>
+          <w:szCs w:val="24"/>
+        </w:rPr>
+        <w:t xml:space="preserve"> </w:t>
+      </w:r>
+      <w:r>
+        <w:rPr>
+          <w:sz w:val="24"/>
+          <w:szCs w:val="24"/>
+        </w:rPr>
+        <w:t>Medium</w:t>
+      </w:r>
+      <w:r>
+        <w:rPr>
+          <w:sz w:val="24"/>
+          <w:szCs w:val="24"/>
+        </w:rPr>
+        <w:t xml:space="preserve">. </w:t>
+      </w:r>
+      <w:r>
+        <w:rPr>
+          <w:b/>
+          <w:bCs/>
+          <w:sz w:val="24"/>
+          <w:szCs w:val="24"/>
+          <w:u w:val="single"/>
+        </w:rPr>
+        <w:t>Recommendation:</w:t>
+      </w:r>
+      <w:r>
+        <w:rPr>
+          <w:sz w:val="24"/>
+          <w:szCs w:val="24"/>
+        </w:rPr>
+        <w:t xml:space="preserve"> </w:t>
+      </w:r>
+      <w:r>
+        <w:rPr>
+          <w:sz w:val="24"/>
+          <w:szCs w:val="24"/>
+        </w:rPr>
+        <w:t>Implement a shorter timeout notice</w:t>
+      </w:r>
+      <w:r>
+        <w:rPr>
+          <w:sz w:val="24"/>
+          <w:szCs w:val="24"/>
+        </w:rPr>
+        <w:t>.</w:t>
+      </w:r>
+    </w:p>
+    <w:p>
+      <w:pPr>
+        <w:spacing w:after="0" w:line="240" w:lineRule="auto"/>
+        <w:rPr>
+          <w:sz w:val="24"/>
+          <w:szCs w:val="24"/>
+        </w:rPr>
+      </w:pPr>
+    </w:p>
+    <w:p>
+      <w:pPr>
+        <w:pStyle w:val="Heading3"/>
+        <w:rPr>
+          <w:sz w:val="30"/>
+          <w:szCs w:val="30"/>
+        </w:rPr>
+      </w:pPr>
+      <w:r>
+        <w:rPr>
+          <w:sz w:val="30"/>
+          <w:szCs w:val="30"/>
+        </w:rPr>
+        <w:t xml:space="preserve">Data </w:t>
+      </w:r>
+      <w:r>
+        <w:rPr>
+          <w:sz w:val="30"/>
+          <w:szCs w:val="30"/>
+        </w:rPr>
+        <w:t>Management</w:t>
+      </w:r>
+    </w:p>
+    <w:p>
+      <w:pPr>
+        <w:pStyle w:val="ListParagraph"/>
+        <w:numPr>
+          <w:ilvl w:val="0"/>
+          <w:numId w:val="5"/>
+        </w:numPr>
+        <w:spacing w:after="0" w:line="240" w:lineRule="auto"/>
+        <w:rPr>
+          <w:sz w:val="24"/>
+          <w:szCs w:val="24"/>
+        </w:rPr>
+      </w:pPr>
+      <w:r>
+        <w:rPr>
+          <w:sz w:val="24"/>
+          <w:szCs w:val="24"/>
+        </w:rPr>
+        <w:t xml:space="preserve">Council lists out the personal information of residents gathered. </w:t>
+      </w:r>
+      <w:r>
+        <w:rPr>
+          <w:b/>
+          <w:bCs/>
+          <w:sz w:val="24"/>
+          <w:szCs w:val="24"/>
+          <w:u w:val="single"/>
+        </w:rPr>
+        <w:t>Gap:</w:t>
+      </w:r>
+      <w:r>
+        <w:rPr>
+          <w:sz w:val="24"/>
+          <w:szCs w:val="24"/>
+        </w:rPr>
+        <w:t xml:space="preserve"> No Gaps. </w:t>
+      </w:r>
+      <w:r>
+        <w:rPr>
+          <w:b/>
+          <w:bCs/>
+          <w:sz w:val="24"/>
+          <w:szCs w:val="24"/>
+          <w:u w:val="single"/>
+        </w:rPr>
+        <w:t>Risk:</w:t>
+      </w:r>
+      <w:r>
+        <w:rPr>
+          <w:sz w:val="24"/>
+          <w:szCs w:val="24"/>
+        </w:rPr>
+        <w:t xml:space="preserve"> Low. </w:t>
+      </w:r>
+      <w:r>
+        <w:rPr>
+          <w:b/>
+          <w:bCs/>
+          <w:sz w:val="24"/>
+          <w:szCs w:val="24"/>
+          <w:u w:val="single"/>
+        </w:rPr>
+        <w:t>Recommendation</w:t>
+      </w:r>
+      <w:r>
+        <w:rPr>
+          <w:b/>
+          <w:bCs/>
+          <w:sz w:val="24"/>
+          <w:szCs w:val="24"/>
+          <w:u w:val="single"/>
+        </w:rPr>
+        <w:t>:</w:t>
+      </w:r>
+      <w:r>
+        <w:rPr>
+          <w:sz w:val="24"/>
+          <w:szCs w:val="24"/>
+        </w:rPr>
+        <w:t xml:space="preserve"> Must continue this practice, as it meets </w:t>
+      </w:r>
+      <w:r>
+        <w:rPr>
+          <w:sz w:val="24"/>
+          <w:szCs w:val="24"/>
+        </w:rPr>
+        <w:t xml:space="preserve">the </w:t>
+      </w:r>
+      <w:r>
+        <w:rPr>
+          <w:sz w:val="24"/>
+          <w:szCs w:val="24"/>
+        </w:rPr>
+        <w:t>Data Protection Act 2018 law.</w:t>
+      </w:r>
+    </w:p>
+    <w:p>
+      <w:pPr>
+        <w:pStyle w:val="ListParagraph"/>
+        <w:numPr>
+          <w:ilvl w:val="0"/>
+          <w:numId w:val="5"/>
+        </w:numPr>
+        <w:spacing w:after="0" w:line="240" w:lineRule="auto"/>
+        <w:rPr>
+          <w:sz w:val="24"/>
+          <w:szCs w:val="24"/>
+        </w:rPr>
+      </w:pPr>
+      <w:r>
+        <w:rPr>
+          <w:sz w:val="24"/>
+          <w:szCs w:val="24"/>
+        </w:rPr>
+        <w:t>Council</w:t>
+      </w:r>
+      <w:r>
+        <w:rPr>
+          <w:sz w:val="24"/>
+          <w:szCs w:val="24"/>
+        </w:rPr>
+        <w:t xml:space="preserve"> explains cookies are used to collect how sites are used and gather them into a report. </w:t>
+      </w:r>
+      <w:r>
+        <w:rPr>
+          <w:b/>
+          <w:bCs/>
+          <w:sz w:val="24"/>
+          <w:szCs w:val="24"/>
+          <w:u w:val="single"/>
+        </w:rPr>
+        <w:t>Gap:</w:t>
+      </w:r>
+      <w:r>
+        <w:rPr>
+          <w:sz w:val="24"/>
+          <w:szCs w:val="24"/>
+        </w:rPr>
+        <w:t xml:space="preserve"> No Gaps. </w:t>
+      </w:r>
+      <w:r>
+        <w:rPr>
+          <w:b/>
+          <w:bCs/>
+          <w:sz w:val="24"/>
+          <w:szCs w:val="24"/>
+          <w:u w:val="single"/>
+        </w:rPr>
+        <w:t>Risk:</w:t>
+      </w:r>
+      <w:r>
+        <w:rPr>
+          <w:sz w:val="24"/>
+          <w:szCs w:val="24"/>
+        </w:rPr>
+        <w:t xml:space="preserve"> Low. </w:t>
+      </w:r>
+      <w:r>
+        <w:rPr>
+          <w:b/>
+          <w:bCs/>
+          <w:sz w:val="24"/>
+          <w:szCs w:val="24"/>
+          <w:u w:val="single"/>
+        </w:rPr>
+        <w:t>Recommendation:</w:t>
+      </w:r>
+      <w:r>
+        <w:rPr>
+          <w:sz w:val="24"/>
+          <w:szCs w:val="24"/>
+        </w:rPr>
+        <w:t xml:space="preserve"> Must </w:t>
+      </w:r>
+      <w:r>
+        <w:rPr>
+          <w:sz w:val="24"/>
+          <w:szCs w:val="24"/>
+        </w:rPr>
+        <w:t>always continue this practice</w:t>
+      </w:r>
+      <w:r>
+        <w:rPr>
+          <w:sz w:val="24"/>
+          <w:szCs w:val="24"/>
+        </w:rPr>
+        <w:t>.</w:t>
+      </w:r>
+    </w:p>
+    <w:p>
+      <w:pPr>
+        <w:spacing w:after="0" w:line="240" w:lineRule="auto"/>
+        <w:rPr>
+          <w:sz w:val="24"/>
+          <w:szCs w:val="24"/>
+        </w:rPr>
+      </w:pPr>
+    </w:p>
+    <w:p>
+      <w:pPr>
+        <w:pStyle w:val="Heading3"/>
+      </w:pPr>
+      <w:r>
+        <w:rPr>
+          <w:sz w:val="30"/>
+          <w:szCs w:val="30"/>
+        </w:rPr>
+        <w:t>Surveillance</w:t>
+      </w:r>
+    </w:p>
+    <w:p>
+      <w:pPr>
+        <w:pStyle w:val="ListParagraph"/>
+        <w:numPr>
+          <w:ilvl w:val="0"/>
+          <w:numId w:val="5"/>
+        </w:numPr>
+        <w:spacing w:after="0" w:line="240" w:lineRule="auto"/>
+        <w:rPr>
+          <w:sz w:val="24"/>
+          <w:szCs w:val="24"/>
+        </w:rPr>
+      </w:pPr>
+    </w:p>
+    <w:p>
+      <w:pPr>
+        <w:spacing w:after="0" w:line="240" w:lineRule="auto"/>
+        <w:rPr>
+          <w:sz w:val="24"/>
+          <w:szCs w:val="24"/>
+        </w:rPr>
+      </w:pPr>
+    </w:p>
+    <w:p>
+      <w:pPr>
+        <w:pStyle w:val="Heading3"/>
+        <w:rPr>
+          <w:sz w:val="30"/>
+          <w:szCs w:val="30"/>
+        </w:rPr>
+      </w:pPr>
+      <w:r>
+        <w:rPr>
+          <w:sz w:val="30"/>
+          <w:szCs w:val="30"/>
+        </w:rPr>
+        <w:t>Organisational Procedures</w:t>
+      </w:r>
+    </w:p>
+    <w:p>
+      <w:pPr>
+        <w:pStyle w:val="ListParagraph"/>
+        <w:numPr>
+          <w:ilvl w:val="0"/>
+          <w:numId w:val="5"/>
+        </w:numPr>
+        <w:spacing w:after="0" w:line="240" w:lineRule="auto"/>
+        <w:rPr>
+          <w:sz w:val="24"/>
+          <w:szCs w:val="24"/>
+        </w:rPr>
+      </w:pPr>
     </w:p>
     <w:p>
       <w:pPr>
@@ -709,8 +1578,16 @@
       <w:pPr>
         <w:pStyle w:val="Heading2"/>
         <w:spacing w:before="0" w:after="0"/>
-      </w:pPr>
-      <w:r>
+        <w:rPr>
+          <w:sz w:val="36"/>
+          <w:szCs w:val="36"/>
+        </w:rPr>
+      </w:pPr>
+      <w:r>
+        <w:rPr>
+          <w:sz w:val="36"/>
+          <w:szCs w:val="36"/>
+        </w:rPr>
         <w:lastRenderedPageBreak/>
         <w:t>References:</w:t>
       </w:r>
@@ -786,6 +1663,15 @@
           <w:t>https://www.lbhf.gov.uk/councillors-and-democracy/data-and-information/hf-privacy-notice/digital-services-privacy-notice</w:t>
         </w:r>
       </w:hyperlink>
+    </w:p>
+    <w:p>
+      <w:pPr>
+        <w:spacing w:after="0" w:line="240" w:lineRule="auto"/>
+        <w:rPr>
+          <w:sz w:val="24"/>
+          <w:szCs w:val="24"/>
+        </w:rPr>
+      </w:pPr>
     </w:p>
     <w:sectPr>
       <w:pgSz w:w="11906" w:h="16838"/>
@@ -913,6 +1799,119 @@
     </w:lvl>
   </w:abstractNum>
   <w:abstractNum w:abstractNumId="1" w15:restartNumberingAfterBreak="0">
+    <w:nsid w:val="38402FF6"/>
+    <w:multiLevelType w:val="hybridMultilevel"/>
+    <w:tmpl w:val="62BC4D08"/>
+    <w:lvl w:ilvl="0" w:tplc="08090001">
+      <w:start w:val="1"/>
+      <w:numFmt w:val="bullet"/>
+      <w:lvlText w:val=""/>
+      <w:lvlJc w:val="left"/>
+      <w:pPr>
+        <w:ind w:left="720" w:hanging="360"/>
+      </w:pPr>
+      <w:rPr>
+        <w:rFonts w:ascii="Symbol" w:hAnsi="Symbol" w:hint="default"/>
+      </w:rPr>
+    </w:lvl>
+    <w:lvl w:ilvl="1" w:tplc="08090003" w:tentative="1">
+      <w:start w:val="1"/>
+      <w:numFmt w:val="bullet"/>
+      <w:lvlText w:val="o"/>
+      <w:lvlJc w:val="left"/>
+      <w:pPr>
+        <w:ind w:left="1440" w:hanging="360"/>
+      </w:pPr>
+      <w:rPr>
+        <w:rFonts w:ascii="Courier New" w:hAnsi="Courier New" w:cs="Courier New" w:hint="default"/>
+      </w:rPr>
+    </w:lvl>
+    <w:lvl w:ilvl="2" w:tplc="08090005" w:tentative="1">
+      <w:start w:val="1"/>
+      <w:numFmt w:val="bullet"/>
+      <w:lvlText w:val=""/>
+      <w:lvlJc w:val="left"/>
+      <w:pPr>
+        <w:ind w:left="2160" w:hanging="360"/>
+      </w:pPr>
+      <w:rPr>
+        <w:rFonts w:ascii="Wingdings" w:hAnsi="Wingdings" w:hint="default"/>
+      </w:rPr>
+    </w:lvl>
+    <w:lvl w:ilvl="3" w:tplc="08090001" w:tentative="1">
+      <w:start w:val="1"/>
+      <w:numFmt w:val="bullet"/>
+      <w:lvlText w:val=""/>
+      <w:lvlJc w:val="left"/>
+      <w:pPr>
+        <w:ind w:left="2880" w:hanging="360"/>
+      </w:pPr>
+      <w:rPr>
+        <w:rFonts w:ascii="Symbol" w:hAnsi="Symbol" w:hint="default"/>
+      </w:rPr>
+    </w:lvl>
+    <w:lvl w:ilvl="4" w:tplc="08090003" w:tentative="1">
+      <w:start w:val="1"/>
+      <w:numFmt w:val="bullet"/>
+      <w:lvlText w:val="o"/>
+      <w:lvlJc w:val="left"/>
+      <w:pPr>
+        <w:ind w:left="3600" w:hanging="360"/>
+      </w:pPr>
+      <w:rPr>
+        <w:rFonts w:ascii="Courier New" w:hAnsi="Courier New" w:cs="Courier New" w:hint="default"/>
+      </w:rPr>
+    </w:lvl>
+    <w:lvl w:ilvl="5" w:tplc="08090005" w:tentative="1">
+      <w:start w:val="1"/>
+      <w:numFmt w:val="bullet"/>
+      <w:lvlText w:val=""/>
+      <w:lvlJc w:val="left"/>
+      <w:pPr>
+        <w:ind w:left="4320" w:hanging="360"/>
+      </w:pPr>
+      <w:rPr>
+        <w:rFonts w:ascii="Wingdings" w:hAnsi="Wingdings" w:hint="default"/>
+      </w:rPr>
+    </w:lvl>
+    <w:lvl w:ilvl="6" w:tplc="08090001" w:tentative="1">
+      <w:start w:val="1"/>
+      <w:numFmt w:val="bullet"/>
+      <w:lvlText w:val=""/>
+      <w:lvlJc w:val="left"/>
+      <w:pPr>
+        <w:ind w:left="5040" w:hanging="360"/>
+      </w:pPr>
+      <w:rPr>
+        <w:rFonts w:ascii="Symbol" w:hAnsi="Symbol" w:hint="default"/>
+      </w:rPr>
+    </w:lvl>
+    <w:lvl w:ilvl="7" w:tplc="08090003" w:tentative="1">
+      <w:start w:val="1"/>
+      <w:numFmt w:val="bullet"/>
+      <w:lvlText w:val="o"/>
+      <w:lvlJc w:val="left"/>
+      <w:pPr>
+        <w:ind w:left="5760" w:hanging="360"/>
+      </w:pPr>
+      <w:rPr>
+        <w:rFonts w:ascii="Courier New" w:hAnsi="Courier New" w:cs="Courier New" w:hint="default"/>
+      </w:rPr>
+    </w:lvl>
+    <w:lvl w:ilvl="8" w:tplc="08090005" w:tentative="1">
+      <w:start w:val="1"/>
+      <w:numFmt w:val="bullet"/>
+      <w:lvlText w:val=""/>
+      <w:lvlJc w:val="left"/>
+      <w:pPr>
+        <w:ind w:left="6480" w:hanging="360"/>
+      </w:pPr>
+      <w:rPr>
+        <w:rFonts w:ascii="Wingdings" w:hAnsi="Wingdings" w:hint="default"/>
+      </w:rPr>
+    </w:lvl>
+  </w:abstractNum>
+  <w:abstractNum w:abstractNumId="2" w15:restartNumberingAfterBreak="0">
     <w:nsid w:val="4C7D1917"/>
     <w:multiLevelType w:val="hybridMultilevel"/>
     <w:tmpl w:val="70A8587A"/>
@@ -1001,7 +2000,7 @@
       </w:pPr>
     </w:lvl>
   </w:abstractNum>
-  <w:abstractNum w:abstractNumId="2" w15:restartNumberingAfterBreak="0">
+  <w:abstractNum w:abstractNumId="3" w15:restartNumberingAfterBreak="0">
     <w:nsid w:val="5A3F6A87"/>
     <w:multiLevelType w:val="hybridMultilevel"/>
     <w:tmpl w:val="D4A4135C"/>
@@ -1114,7 +2113,7 @@
       </w:rPr>
     </w:lvl>
   </w:abstractNum>
-  <w:abstractNum w:abstractNumId="3" w15:restartNumberingAfterBreak="0">
+  <w:abstractNum w:abstractNumId="4" w15:restartNumberingAfterBreak="0">
     <w:nsid w:val="60C82A3C"/>
     <w:multiLevelType w:val="hybridMultilevel"/>
     <w:tmpl w:val="CCAECC0C"/>
@@ -1207,13 +2206,16 @@
     <w:abstractNumId w:val="0"/>
   </w:num>
   <w:num w:numId="2" w16cid:durableId="186408671">
+    <w:abstractNumId w:val="4"/>
+  </w:num>
+  <w:num w:numId="3" w16cid:durableId="1168978728">
+    <w:abstractNumId w:val="2"/>
+  </w:num>
+  <w:num w:numId="4" w16cid:durableId="1686438620">
     <w:abstractNumId w:val="3"/>
   </w:num>
-  <w:num w:numId="3" w16cid:durableId="1168978728">
+  <w:num w:numId="5" w16cid:durableId="721710475">
     <w:abstractNumId w:val="1"/>
-  </w:num>
-  <w:num w:numId="4" w16cid:durableId="1686438620">
-    <w:abstractNumId w:val="2"/>
   </w:num>
 </w:numbering>
 </file>
@@ -1668,7 +2670,6 @@
     <w:next w:val="Normal"/>
     <w:link w:val="Heading3Char"/>
     <w:uiPriority w:val="9"/>
-    <w:semiHidden/>
     <w:unhideWhenUsed/>
     <w:qFormat/>
     <w:rsid w:val="003A78CE"/>
@@ -1874,7 +2875,6 @@
     <w:basedOn w:val="DefaultParagraphFont"/>
     <w:link w:val="Heading3"/>
     <w:uiPriority w:val="9"/>
-    <w:semiHidden/>
     <w:rsid w:val="003A78CE"/>
     <w:rPr>
       <w:rFonts w:eastAsiaTheme="majorEastAsia" w:cstheme="majorBidi"/>

</xml_diff>

<commit_message>
Completed the "Findings" section within the report word doc
</commit_message>
<xml_diff>
--- a/report/gap-analysis-draft.docx
+++ b/report/gap-analysis-draft.docx
@@ -949,14 +949,7 @@
           <w:sz w:val="24"/>
           <w:szCs w:val="24"/>
         </w:rPr>
-        <w:t>Regularly testing the systems and procedures</w:t>
-      </w:r>
-      <w:r>
-        <w:rPr>
-          <w:sz w:val="24"/>
-          <w:szCs w:val="24"/>
-        </w:rPr>
-        <w:t xml:space="preserve">. </w:t>
+        <w:t xml:space="preserve">Regularly testing the systems and procedures. </w:t>
       </w:r>
       <w:r>
         <w:rPr>
@@ -973,21 +966,7 @@
           <w:sz w:val="24"/>
           <w:szCs w:val="24"/>
         </w:rPr>
-        <w:t xml:space="preserve"> </w:t>
-      </w:r>
-      <w:r>
-        <w:rPr>
-          <w:sz w:val="24"/>
-          <w:szCs w:val="24"/>
-        </w:rPr>
-        <w:t>No Gaps.</w:t>
-      </w:r>
-      <w:r>
-        <w:rPr>
-          <w:sz w:val="24"/>
-          <w:szCs w:val="24"/>
-        </w:rPr>
-        <w:t xml:space="preserve"> </w:t>
+        <w:t xml:space="preserve"> No Gaps. </w:t>
       </w:r>
       <w:r>
         <w:rPr>
@@ -1004,21 +983,7 @@
           <w:sz w:val="24"/>
           <w:szCs w:val="24"/>
         </w:rPr>
-        <w:t xml:space="preserve"> </w:t>
-      </w:r>
-      <w:r>
-        <w:rPr>
-          <w:sz w:val="24"/>
-          <w:szCs w:val="24"/>
-        </w:rPr>
-        <w:t>Low</w:t>
-      </w:r>
-      <w:r>
-        <w:rPr>
-          <w:sz w:val="24"/>
-          <w:szCs w:val="24"/>
-        </w:rPr>
-        <w:t xml:space="preserve">. </w:t>
+        <w:t xml:space="preserve"> Low. </w:t>
       </w:r>
       <w:r>
         <w:rPr>
@@ -1035,14 +1000,7 @@
           <w:sz w:val="24"/>
           <w:szCs w:val="24"/>
         </w:rPr>
-        <w:t xml:space="preserve"> </w:t>
-      </w:r>
-      <w:r>
-        <w:rPr>
-          <w:sz w:val="24"/>
-          <w:szCs w:val="24"/>
-        </w:rPr>
-        <w:t>Maintain regular testing, and do not disclose any details about the security team.</w:t>
+        <w:t xml:space="preserve"> Maintain regular testing, and do not disclose any details about the security team.</w:t>
       </w:r>
     </w:p>
     <w:p>
@@ -1167,14 +1125,7 @@
           <w:sz w:val="24"/>
           <w:szCs w:val="24"/>
         </w:rPr>
-        <w:t>Warned about auto-logging off after inactivity for 40 mins</w:t>
-      </w:r>
-      <w:r>
-        <w:rPr>
-          <w:sz w:val="24"/>
-          <w:szCs w:val="24"/>
-        </w:rPr>
-        <w:t xml:space="preserve">. </w:t>
+        <w:t xml:space="preserve">Warned about auto-logging off after inactivity for 40 mins. </w:t>
       </w:r>
       <w:r>
         <w:rPr>
@@ -1191,21 +1142,7 @@
           <w:sz w:val="24"/>
           <w:szCs w:val="24"/>
         </w:rPr>
-        <w:t xml:space="preserve"> </w:t>
-      </w:r>
-      <w:r>
-        <w:rPr>
-          <w:sz w:val="24"/>
-          <w:szCs w:val="24"/>
-        </w:rPr>
-        <w:t>40 minutes is too long</w:t>
-      </w:r>
-      <w:r>
-        <w:rPr>
-          <w:sz w:val="24"/>
-          <w:szCs w:val="24"/>
-        </w:rPr>
-        <w:t xml:space="preserve">. </w:t>
+        <w:t xml:space="preserve"> 40 minutes is too long. </w:t>
       </w:r>
       <w:r>
         <w:rPr>
@@ -1268,38 +1205,6 @@
           <w:szCs w:val="24"/>
         </w:rPr>
         <w:t>.</w:t>
-      </w:r>
-    </w:p>
-    <w:p>
-      <w:pPr>
-        <w:spacing w:after="0" w:line="240" w:lineRule="auto"/>
-        <w:rPr>
-          <w:sz w:val="24"/>
-          <w:szCs w:val="24"/>
-        </w:rPr>
-      </w:pPr>
-    </w:p>
-    <w:p>
-      <w:pPr>
-        <w:pStyle w:val="Heading3"/>
-        <w:rPr>
-          <w:sz w:val="30"/>
-          <w:szCs w:val="30"/>
-        </w:rPr>
-      </w:pPr>
-      <w:r>
-        <w:rPr>
-          <w:sz w:val="30"/>
-          <w:szCs w:val="30"/>
-        </w:rPr>
-        <w:t xml:space="preserve">Data </w:t>
-      </w:r>
-      <w:r>
-        <w:rPr>
-          <w:sz w:val="30"/>
-          <w:szCs w:val="30"/>
-        </w:rPr>
-        <w:t>Management</w:t>
       </w:r>
     </w:p>
     <w:p>
@@ -1320,7 +1225,7 @@
           <w:sz w:val="24"/>
           <w:szCs w:val="24"/>
         </w:rPr>
-        <w:t xml:space="preserve">Council lists out the personal information of residents gathered. </w:t>
+        <w:t xml:space="preserve">Can search for the rateable value of any property in the portal. </w:t>
       </w:r>
       <w:r>
         <w:rPr>
@@ -1337,7 +1242,7 @@
           <w:sz w:val="24"/>
           <w:szCs w:val="24"/>
         </w:rPr>
-        <w:t xml:space="preserve"> No Gaps. </w:t>
+        <w:t xml:space="preserve"> Viewing the rateable value of another public property. </w:t>
       </w:r>
       <w:r>
         <w:rPr>
@@ -1364,38 +1269,14 @@
           <w:szCs w:val="24"/>
           <w:u w:val="single"/>
         </w:rPr>
-        <w:t>Recommendation</w:t>
-      </w:r>
-      <w:r>
-        <w:rPr>
-          <w:b/>
-          <w:bCs/>
-          <w:sz w:val="24"/>
-          <w:szCs w:val="24"/>
-          <w:u w:val="single"/>
-        </w:rPr>
-        <w:t>:</w:t>
-      </w:r>
-      <w:r>
-        <w:rPr>
-          <w:sz w:val="24"/>
-          <w:szCs w:val="24"/>
-        </w:rPr>
-        <w:t xml:space="preserve"> Must continue this practice, as it meets </w:t>
-      </w:r>
-      <w:r>
-        <w:rPr>
-          <w:sz w:val="24"/>
-          <w:szCs w:val="24"/>
-        </w:rPr>
-        <w:t xml:space="preserve">the </w:t>
-      </w:r>
-      <w:r>
-        <w:rPr>
-          <w:sz w:val="24"/>
-          <w:szCs w:val="24"/>
-        </w:rPr>
-        <w:t>Data Protection Act 2018 law.</w:t>
+        <w:t>Recommendation:</w:t>
+      </w:r>
+      <w:r>
+        <w:rPr>
+          <w:sz w:val="24"/>
+          <w:szCs w:val="24"/>
+        </w:rPr>
+        <w:t xml:space="preserve"> Council must still comply with the law and continue this practice.</w:t>
       </w:r>
     </w:p>
     <w:p>
@@ -1416,14 +1297,14 @@
           <w:sz w:val="24"/>
           <w:szCs w:val="24"/>
         </w:rPr>
-        <w:t>Council</w:t>
-      </w:r>
-      <w:r>
-        <w:rPr>
-          <w:sz w:val="24"/>
-          <w:szCs w:val="24"/>
-        </w:rPr>
-        <w:t xml:space="preserve"> explains cookies are used to collect how sites are used and gather them into a report. </w:t>
+        <w:t>Filling in personal data to check if you’re registered to vote and receive an email confirming whether you are or not.</w:t>
+      </w:r>
+      <w:r>
+        <w:rPr>
+          <w:sz w:val="24"/>
+          <w:szCs w:val="24"/>
+        </w:rPr>
+        <w:t xml:space="preserve"> </w:t>
       </w:r>
       <w:r>
         <w:rPr>
@@ -1440,7 +1321,21 @@
           <w:sz w:val="24"/>
           <w:szCs w:val="24"/>
         </w:rPr>
-        <w:t xml:space="preserve"> No Gaps. </w:t>
+        <w:t xml:space="preserve"> </w:t>
+      </w:r>
+      <w:r>
+        <w:rPr>
+          <w:sz w:val="24"/>
+          <w:szCs w:val="24"/>
+        </w:rPr>
+        <w:t>No Gaps</w:t>
+      </w:r>
+      <w:r>
+        <w:rPr>
+          <w:sz w:val="24"/>
+          <w:szCs w:val="24"/>
+        </w:rPr>
+        <w:t xml:space="preserve">. </w:t>
       </w:r>
       <w:r>
         <w:rPr>
@@ -1474,14 +1369,14 @@
           <w:sz w:val="24"/>
           <w:szCs w:val="24"/>
         </w:rPr>
-        <w:t xml:space="preserve"> Must </w:t>
-      </w:r>
-      <w:r>
-        <w:rPr>
-          <w:sz w:val="24"/>
-          <w:szCs w:val="24"/>
-        </w:rPr>
-        <w:t>always continue this practice</w:t>
+        <w:t xml:space="preserve"> </w:t>
+      </w:r>
+      <w:r>
+        <w:rPr>
+          <w:sz w:val="24"/>
+          <w:szCs w:val="24"/>
+        </w:rPr>
+        <w:t>Ensure data is up to date and continue holding the annual canvass</w:t>
       </w:r>
       <w:r>
         <w:rPr>
@@ -1503,13 +1398,17 @@
     <w:p>
       <w:pPr>
         <w:pStyle w:val="Heading3"/>
-      </w:pPr>
-      <w:r>
         <w:rPr>
           <w:sz w:val="30"/>
           <w:szCs w:val="30"/>
         </w:rPr>
-        <w:t>Surveillance</w:t>
+      </w:pPr>
+      <w:r>
+        <w:rPr>
+          <w:sz w:val="30"/>
+          <w:szCs w:val="30"/>
+        </w:rPr>
+        <w:t>Data Management</w:t>
       </w:r>
     </w:p>
     <w:p>
@@ -1525,30 +1424,77 @@
           <w:szCs w:val="24"/>
         </w:rPr>
       </w:pPr>
-    </w:p>
-    <w:p>
-      <w:pPr>
-        <w:spacing w:after="0" w:line="240" w:lineRule="auto"/>
-        <w:rPr>
-          <w:sz w:val="24"/>
-          <w:szCs w:val="24"/>
-        </w:rPr>
-      </w:pPr>
-    </w:p>
-    <w:p>
-      <w:pPr>
-        <w:pStyle w:val="Heading3"/>
-        <w:rPr>
-          <w:sz w:val="30"/>
-          <w:szCs w:val="30"/>
-        </w:rPr>
-      </w:pPr>
-      <w:r>
-        <w:rPr>
-          <w:sz w:val="30"/>
-          <w:szCs w:val="30"/>
-        </w:rPr>
-        <w:t>Organisational Procedures</w:t>
+      <w:r>
+        <w:rPr>
+          <w:sz w:val="24"/>
+          <w:szCs w:val="24"/>
+        </w:rPr>
+        <w:t xml:space="preserve">Council lists out the personal information of residents gathered. </w:t>
+      </w:r>
+      <w:r>
+        <w:rPr>
+          <w:b/>
+          <w:bCs/>
+          <w:sz w:val="24"/>
+          <w:szCs w:val="24"/>
+          <w:u w:val="single"/>
+        </w:rPr>
+        <w:t>Gap:</w:t>
+      </w:r>
+      <w:r>
+        <w:rPr>
+          <w:sz w:val="24"/>
+          <w:szCs w:val="24"/>
+        </w:rPr>
+        <w:t xml:space="preserve"> No Gaps. </w:t>
+      </w:r>
+      <w:r>
+        <w:rPr>
+          <w:b/>
+          <w:bCs/>
+          <w:sz w:val="24"/>
+          <w:szCs w:val="24"/>
+          <w:u w:val="single"/>
+        </w:rPr>
+        <w:t>Risk:</w:t>
+      </w:r>
+      <w:r>
+        <w:rPr>
+          <w:sz w:val="24"/>
+          <w:szCs w:val="24"/>
+        </w:rPr>
+        <w:t xml:space="preserve"> Low. </w:t>
+      </w:r>
+      <w:r>
+        <w:rPr>
+          <w:b/>
+          <w:bCs/>
+          <w:sz w:val="24"/>
+          <w:szCs w:val="24"/>
+          <w:u w:val="single"/>
+        </w:rPr>
+        <w:t>Recommendation:</w:t>
+      </w:r>
+      <w:r>
+        <w:rPr>
+          <w:sz w:val="24"/>
+          <w:szCs w:val="24"/>
+        </w:rPr>
+        <w:t xml:space="preserve"> Must continue this practice, as it meets </w:t>
+      </w:r>
+      <w:r>
+        <w:rPr>
+          <w:sz w:val="24"/>
+          <w:szCs w:val="24"/>
+        </w:rPr>
+        <w:t xml:space="preserve">the </w:t>
+      </w:r>
+      <w:r>
+        <w:rPr>
+          <w:sz w:val="24"/>
+          <w:szCs w:val="24"/>
+        </w:rPr>
+        <w:t>Data Protection Act 2018 law.</w:t>
       </w:r>
     </w:p>
     <w:p>
@@ -1564,6 +1510,432 @@
           <w:szCs w:val="24"/>
         </w:rPr>
       </w:pPr>
+      <w:r>
+        <w:rPr>
+          <w:sz w:val="24"/>
+          <w:szCs w:val="24"/>
+        </w:rPr>
+        <w:t>Council</w:t>
+      </w:r>
+      <w:r>
+        <w:rPr>
+          <w:sz w:val="24"/>
+          <w:szCs w:val="24"/>
+        </w:rPr>
+        <w:t xml:space="preserve"> explains cookies are used to collect how sites are used and gather them into a report. </w:t>
+      </w:r>
+      <w:r>
+        <w:rPr>
+          <w:b/>
+          <w:bCs/>
+          <w:sz w:val="24"/>
+          <w:szCs w:val="24"/>
+          <w:u w:val="single"/>
+        </w:rPr>
+        <w:t>Gap:</w:t>
+      </w:r>
+      <w:r>
+        <w:rPr>
+          <w:sz w:val="24"/>
+          <w:szCs w:val="24"/>
+        </w:rPr>
+        <w:t xml:space="preserve"> No Gaps. </w:t>
+      </w:r>
+      <w:r>
+        <w:rPr>
+          <w:b/>
+          <w:bCs/>
+          <w:sz w:val="24"/>
+          <w:szCs w:val="24"/>
+          <w:u w:val="single"/>
+        </w:rPr>
+        <w:t>Risk:</w:t>
+      </w:r>
+      <w:r>
+        <w:rPr>
+          <w:sz w:val="24"/>
+          <w:szCs w:val="24"/>
+        </w:rPr>
+        <w:t xml:space="preserve"> Low. </w:t>
+      </w:r>
+      <w:r>
+        <w:rPr>
+          <w:b/>
+          <w:bCs/>
+          <w:sz w:val="24"/>
+          <w:szCs w:val="24"/>
+          <w:u w:val="single"/>
+        </w:rPr>
+        <w:t>Recommendation:</w:t>
+      </w:r>
+      <w:r>
+        <w:rPr>
+          <w:sz w:val="24"/>
+          <w:szCs w:val="24"/>
+        </w:rPr>
+        <w:t xml:space="preserve"> Must </w:t>
+      </w:r>
+      <w:r>
+        <w:rPr>
+          <w:sz w:val="24"/>
+          <w:szCs w:val="24"/>
+        </w:rPr>
+        <w:t>always continue this practice</w:t>
+      </w:r>
+      <w:r>
+        <w:rPr>
+          <w:sz w:val="24"/>
+          <w:szCs w:val="24"/>
+        </w:rPr>
+        <w:t>.</w:t>
+      </w:r>
+    </w:p>
+    <w:p>
+      <w:pPr>
+        <w:pStyle w:val="ListParagraph"/>
+        <w:numPr>
+          <w:ilvl w:val="0"/>
+          <w:numId w:val="5"/>
+        </w:numPr>
+        <w:spacing w:after="0" w:line="240" w:lineRule="auto"/>
+        <w:rPr>
+          <w:sz w:val="24"/>
+          <w:szCs w:val="24"/>
+        </w:rPr>
+      </w:pPr>
+      <w:r>
+        <w:rPr>
+          <w:sz w:val="24"/>
+          <w:szCs w:val="24"/>
+        </w:rPr>
+        <w:t xml:space="preserve">Council follows laws such as FOI, EIR &amp; Data Protection Act. </w:t>
+      </w:r>
+      <w:r>
+        <w:rPr>
+          <w:b/>
+          <w:bCs/>
+          <w:sz w:val="24"/>
+          <w:szCs w:val="24"/>
+          <w:u w:val="single"/>
+        </w:rPr>
+        <w:t>Gap:</w:t>
+      </w:r>
+      <w:r>
+        <w:rPr>
+          <w:sz w:val="24"/>
+          <w:szCs w:val="24"/>
+        </w:rPr>
+        <w:t xml:space="preserve"> </w:t>
+      </w:r>
+      <w:r>
+        <w:rPr>
+          <w:sz w:val="24"/>
+          <w:szCs w:val="24"/>
+        </w:rPr>
+        <w:t>Residual Risk</w:t>
+      </w:r>
+      <w:r>
+        <w:rPr>
+          <w:sz w:val="24"/>
+          <w:szCs w:val="24"/>
+        </w:rPr>
+        <w:t xml:space="preserve">. </w:t>
+      </w:r>
+      <w:r>
+        <w:rPr>
+          <w:b/>
+          <w:bCs/>
+          <w:sz w:val="24"/>
+          <w:szCs w:val="24"/>
+          <w:u w:val="single"/>
+        </w:rPr>
+        <w:t>Risk:</w:t>
+      </w:r>
+      <w:r>
+        <w:rPr>
+          <w:sz w:val="24"/>
+          <w:szCs w:val="24"/>
+        </w:rPr>
+        <w:t xml:space="preserve"> </w:t>
+      </w:r>
+      <w:r>
+        <w:rPr>
+          <w:sz w:val="24"/>
+          <w:szCs w:val="24"/>
+        </w:rPr>
+        <w:t>Medium</w:t>
+      </w:r>
+      <w:r>
+        <w:rPr>
+          <w:sz w:val="24"/>
+          <w:szCs w:val="24"/>
+        </w:rPr>
+        <w:t xml:space="preserve">. </w:t>
+      </w:r>
+      <w:r>
+        <w:rPr>
+          <w:b/>
+          <w:bCs/>
+          <w:sz w:val="24"/>
+          <w:szCs w:val="24"/>
+          <w:u w:val="single"/>
+        </w:rPr>
+        <w:t>Recommendation:</w:t>
+      </w:r>
+      <w:r>
+        <w:rPr>
+          <w:sz w:val="24"/>
+          <w:szCs w:val="24"/>
+        </w:rPr>
+        <w:t xml:space="preserve"> </w:t>
+      </w:r>
+      <w:r>
+        <w:rPr>
+          <w:sz w:val="24"/>
+          <w:szCs w:val="24"/>
+        </w:rPr>
+        <w:t>Continue to comply with the rules to avoid consequences such as fines and distrust.</w:t>
+      </w:r>
+    </w:p>
+    <w:p>
+      <w:pPr>
+        <w:spacing w:after="0" w:line="240" w:lineRule="auto"/>
+        <w:rPr>
+          <w:sz w:val="24"/>
+          <w:szCs w:val="24"/>
+        </w:rPr>
+      </w:pPr>
+    </w:p>
+    <w:p>
+      <w:pPr>
+        <w:pStyle w:val="Heading3"/>
+      </w:pPr>
+      <w:r>
+        <w:rPr>
+          <w:sz w:val="30"/>
+          <w:szCs w:val="30"/>
+        </w:rPr>
+        <w:lastRenderedPageBreak/>
+        <w:t>Surveillance</w:t>
+      </w:r>
+    </w:p>
+    <w:p>
+      <w:pPr>
+        <w:pStyle w:val="ListParagraph"/>
+        <w:numPr>
+          <w:ilvl w:val="0"/>
+          <w:numId w:val="5"/>
+        </w:numPr>
+        <w:spacing w:after="0" w:line="240" w:lineRule="auto"/>
+        <w:rPr>
+          <w:sz w:val="24"/>
+          <w:szCs w:val="24"/>
+        </w:rPr>
+      </w:pPr>
+      <w:r>
+        <w:rPr>
+          <w:sz w:val="24"/>
+          <w:szCs w:val="24"/>
+        </w:rPr>
+        <w:t xml:space="preserve">H&amp;F’s control room consists of 1850 for surveillance. </w:t>
+      </w:r>
+      <w:r>
+        <w:rPr>
+          <w:b/>
+          <w:bCs/>
+          <w:sz w:val="24"/>
+          <w:szCs w:val="24"/>
+          <w:u w:val="single"/>
+        </w:rPr>
+        <w:t>Gap:</w:t>
+      </w:r>
+      <w:r>
+        <w:rPr>
+          <w:sz w:val="24"/>
+          <w:szCs w:val="24"/>
+        </w:rPr>
+        <w:t xml:space="preserve"> </w:t>
+      </w:r>
+      <w:r>
+        <w:rPr>
+          <w:sz w:val="24"/>
+          <w:szCs w:val="24"/>
+        </w:rPr>
+        <w:t>Privacy Concerns</w:t>
+      </w:r>
+      <w:r>
+        <w:rPr>
+          <w:sz w:val="24"/>
+          <w:szCs w:val="24"/>
+        </w:rPr>
+        <w:t xml:space="preserve">. </w:t>
+      </w:r>
+      <w:r>
+        <w:rPr>
+          <w:b/>
+          <w:bCs/>
+          <w:sz w:val="24"/>
+          <w:szCs w:val="24"/>
+          <w:u w:val="single"/>
+        </w:rPr>
+        <w:t>Risk:</w:t>
+      </w:r>
+      <w:r>
+        <w:rPr>
+          <w:sz w:val="24"/>
+          <w:szCs w:val="24"/>
+        </w:rPr>
+        <w:t xml:space="preserve"> Medium. </w:t>
+      </w:r>
+      <w:r>
+        <w:rPr>
+          <w:b/>
+          <w:bCs/>
+          <w:sz w:val="24"/>
+          <w:szCs w:val="24"/>
+          <w:u w:val="single"/>
+        </w:rPr>
+        <w:t>Recommendation:</w:t>
+      </w:r>
+      <w:r>
+        <w:rPr>
+          <w:sz w:val="24"/>
+          <w:szCs w:val="24"/>
+        </w:rPr>
+        <w:t xml:space="preserve"> </w:t>
+      </w:r>
+      <w:r>
+        <w:rPr>
+          <w:sz w:val="24"/>
+          <w:szCs w:val="24"/>
+        </w:rPr>
+        <w:t>Unfortunately</w:t>
+      </w:r>
+      <w:r>
+        <w:rPr>
+          <w:sz w:val="24"/>
+          <w:szCs w:val="24"/>
+        </w:rPr>
+        <w:t>, the council</w:t>
+      </w:r>
+      <w:r>
+        <w:rPr>
+          <w:sz w:val="24"/>
+          <w:szCs w:val="24"/>
+        </w:rPr>
+        <w:t xml:space="preserve"> </w:t>
+      </w:r>
+      <w:proofErr w:type="gramStart"/>
+      <w:r>
+        <w:rPr>
+          <w:sz w:val="24"/>
+          <w:szCs w:val="24"/>
+        </w:rPr>
+        <w:t>ha</w:t>
+      </w:r>
+      <w:r>
+        <w:rPr>
+          <w:sz w:val="24"/>
+          <w:szCs w:val="24"/>
+        </w:rPr>
+        <w:t>s</w:t>
+      </w:r>
+      <w:r>
+        <w:rPr>
+          <w:sz w:val="24"/>
+          <w:szCs w:val="24"/>
+        </w:rPr>
+        <w:t xml:space="preserve"> to</w:t>
+      </w:r>
+      <w:proofErr w:type="gramEnd"/>
+      <w:r>
+        <w:rPr>
+          <w:sz w:val="24"/>
+          <w:szCs w:val="24"/>
+        </w:rPr>
+        <w:t xml:space="preserve"> compromise to deter suspicious activities &amp; </w:t>
+      </w:r>
+      <w:r>
+        <w:rPr>
+          <w:sz w:val="24"/>
+          <w:szCs w:val="24"/>
+        </w:rPr>
+        <w:t>crime but</w:t>
+      </w:r>
+      <w:r>
+        <w:rPr>
+          <w:sz w:val="24"/>
+          <w:szCs w:val="24"/>
+        </w:rPr>
+        <w:t xml:space="preserve"> ensure there is a backup system for CCTV.</w:t>
+      </w:r>
+    </w:p>
+    <w:p>
+      <w:pPr>
+        <w:spacing w:after="0" w:line="240" w:lineRule="auto"/>
+        <w:rPr>
+          <w:sz w:val="24"/>
+          <w:szCs w:val="24"/>
+        </w:rPr>
+      </w:pPr>
+    </w:p>
+    <w:p>
+      <w:pPr>
+        <w:pStyle w:val="Heading3"/>
+        <w:rPr>
+          <w:sz w:val="30"/>
+          <w:szCs w:val="30"/>
+        </w:rPr>
+      </w:pPr>
+      <w:r>
+        <w:rPr>
+          <w:sz w:val="30"/>
+          <w:szCs w:val="30"/>
+        </w:rPr>
+        <w:t>Organisational Procedures</w:t>
+      </w:r>
+    </w:p>
+    <w:p>
+      <w:pPr>
+        <w:pStyle w:val="ListParagraph"/>
+        <w:numPr>
+          <w:ilvl w:val="0"/>
+          <w:numId w:val="5"/>
+        </w:numPr>
+        <w:spacing w:after="0" w:line="240" w:lineRule="auto"/>
+        <w:rPr>
+          <w:sz w:val="24"/>
+          <w:szCs w:val="24"/>
+        </w:rPr>
+      </w:pPr>
+      <w:r>
+        <w:rPr>
+          <w:sz w:val="24"/>
+          <w:szCs w:val="24"/>
+        </w:rPr>
+        <w:t>How staff authenticate themselves to access physical places – pending council response.</w:t>
+      </w:r>
+    </w:p>
+    <w:p>
+      <w:pPr>
+        <w:pStyle w:val="ListParagraph"/>
+        <w:numPr>
+          <w:ilvl w:val="0"/>
+          <w:numId w:val="5"/>
+        </w:numPr>
+        <w:spacing w:after="0" w:line="240" w:lineRule="auto"/>
+        <w:rPr>
+          <w:sz w:val="24"/>
+          <w:szCs w:val="24"/>
+        </w:rPr>
+      </w:pPr>
+      <w:r>
+        <w:rPr>
+          <w:sz w:val="24"/>
+          <w:szCs w:val="24"/>
+        </w:rPr>
+        <w:t>Authentication methods and policy procedures of network software – pending council response.</w:t>
+      </w:r>
     </w:p>
     <w:p>
       <w:pPr>
@@ -1588,7 +1960,6 @@
           <w:sz w:val="36"/>
           <w:szCs w:val="36"/>
         </w:rPr>
-        <w:lastRenderedPageBreak/>
         <w:t>References:</w:t>
       </w:r>
     </w:p>
@@ -2821,6 +3192,7 @@
   <w:style w:type="character" w:default="1" w:styleId="DefaultParagraphFont">
     <w:name w:val="Default Paragraph Font"/>
     <w:uiPriority w:val="1"/>
+    <w:semiHidden/>
     <w:unhideWhenUsed/>
   </w:style>
   <w:style w:type="table" w:default="1" w:styleId="TableNormal">

</xml_diff>

<commit_message>
Update: Made changes to the matrix, and starting wrting paragraphs about findings from matrix
</commit_message>
<xml_diff>
--- a/report/gap-analysis-draft.docx
+++ b/report/gap-analysis-draft.docx
@@ -8,8 +8,8 @@
         <w:rPr>
           <w:b/>
           <w:bCs/>
-          <w:sz w:val="42"/>
-          <w:szCs w:val="42"/>
+          <w:sz w:val="52"/>
+          <w:szCs w:val="52"/>
           <w:u w:val="single"/>
         </w:rPr>
       </w:pPr>
@@ -17,8 +17,8 @@
         <w:rPr>
           <w:b/>
           <w:bCs/>
-          <w:sz w:val="42"/>
-          <w:szCs w:val="42"/>
+          <w:sz w:val="52"/>
+          <w:szCs w:val="52"/>
           <w:u w:val="single"/>
         </w:rPr>
         <w:t xml:space="preserve">Scope - </w:t>
@@ -27,44 +27,26 @@
         <w:rPr>
           <w:b/>
           <w:bCs/>
-          <w:sz w:val="42"/>
-          <w:szCs w:val="42"/>
+          <w:sz w:val="52"/>
+          <w:szCs w:val="52"/>
           <w:u w:val="single"/>
         </w:rPr>
         <w:t>London Borough of Hammersmith &amp; Fulham Council</w:t>
       </w:r>
-    </w:p>
-    <w:p>
-      <w:pPr>
-        <w:spacing w:after="0" w:line="240" w:lineRule="auto"/>
-        <w:rPr>
-          <w:sz w:val="12"/>
-          <w:szCs w:val="12"/>
-        </w:rPr>
-      </w:pPr>
-    </w:p>
-    <w:p>
-      <w:pPr>
-        <w:spacing w:after="0" w:line="240" w:lineRule="auto"/>
-        <w:rPr>
-          <w:sz w:val="12"/>
-          <w:szCs w:val="12"/>
-        </w:rPr>
-      </w:pPr>
     </w:p>
     <w:p>
       <w:pPr>
         <w:pStyle w:val="Heading2"/>
         <w:spacing w:before="0" w:after="0"/>
         <w:rPr>
-          <w:sz w:val="36"/>
-          <w:szCs w:val="36"/>
-        </w:rPr>
-      </w:pPr>
-      <w:r>
-        <w:rPr>
-          <w:sz w:val="36"/>
-          <w:szCs w:val="36"/>
+          <w:sz w:val="40"/>
+          <w:szCs w:val="40"/>
+        </w:rPr>
+      </w:pPr>
+      <w:r>
+        <w:rPr>
+          <w:sz w:val="40"/>
+          <w:szCs w:val="40"/>
         </w:rPr>
         <w:t xml:space="preserve">Organisation Type: </w:t>
       </w:r>
@@ -89,24 +71,63 @@
           <w:sz w:val="24"/>
           <w:szCs w:val="24"/>
         </w:rPr>
-        <w:t>that provides public services to residents, businesses and visitors.</w:t>
-      </w:r>
-    </w:p>
-    <w:p>
-      <w:pPr>
-        <w:spacing w:after="0" w:line="240" w:lineRule="auto"/>
-        <w:rPr>
-          <w:sz w:val="24"/>
-          <w:szCs w:val="24"/>
-        </w:rPr>
-      </w:pPr>
-    </w:p>
-    <w:p>
-      <w:pPr>
-        <w:spacing w:after="0" w:line="240" w:lineRule="auto"/>
-        <w:rPr>
-          <w:sz w:val="24"/>
-          <w:szCs w:val="24"/>
+        <w:t>that provides public services to residents, businesses and visitors</w:t>
+      </w:r>
+      <w:r>
+        <w:rPr>
+          <w:sz w:val="24"/>
+          <w:szCs w:val="24"/>
+        </w:rPr>
+        <w:t xml:space="preserve"> </w:t>
+      </w:r>
+      <w:r>
+        <w:rPr>
+          <w:sz w:val="24"/>
+          <w:szCs w:val="24"/>
+        </w:rPr>
+        <w:t>(London Borough of Hammersmith &amp; Fulham, 2023)</w:t>
+      </w:r>
+      <w:r>
+        <w:rPr>
+          <w:sz w:val="24"/>
+          <w:szCs w:val="24"/>
+        </w:rPr>
+        <w:t>.</w:t>
+      </w:r>
+    </w:p>
+    <w:p>
+      <w:pPr>
+        <w:spacing w:after="0" w:line="240" w:lineRule="auto"/>
+        <w:rPr>
+          <w:sz w:val="20"/>
+          <w:szCs w:val="20"/>
+        </w:rPr>
+      </w:pPr>
+    </w:p>
+    <w:p>
+      <w:pPr>
+        <w:spacing w:after="0" w:line="240" w:lineRule="auto"/>
+        <w:rPr>
+          <w:sz w:val="20"/>
+          <w:szCs w:val="20"/>
+        </w:rPr>
+      </w:pPr>
+    </w:p>
+    <w:p>
+      <w:pPr>
+        <w:spacing w:after="0" w:line="240" w:lineRule="auto"/>
+        <w:rPr>
+          <w:sz w:val="20"/>
+          <w:szCs w:val="20"/>
+        </w:rPr>
+      </w:pPr>
+    </w:p>
+    <w:p>
+      <w:pPr>
+        <w:spacing w:after="0" w:line="240" w:lineRule="auto"/>
+        <w:rPr>
+          <w:sz w:val="20"/>
+          <w:szCs w:val="20"/>
         </w:rPr>
       </w:pPr>
     </w:p>
@@ -115,14 +136,14 @@
         <w:pStyle w:val="Heading2"/>
         <w:spacing w:before="0" w:after="0"/>
         <w:rPr>
-          <w:sz w:val="36"/>
-          <w:szCs w:val="36"/>
-        </w:rPr>
-      </w:pPr>
-      <w:r>
-        <w:rPr>
-          <w:sz w:val="36"/>
-          <w:szCs w:val="36"/>
+          <w:sz w:val="40"/>
+          <w:szCs w:val="40"/>
+        </w:rPr>
+      </w:pPr>
+      <w:r>
+        <w:rPr>
+          <w:sz w:val="40"/>
+          <w:szCs w:val="40"/>
         </w:rPr>
         <w:t>Business activities:</w:t>
       </w:r>
@@ -154,6 +175,27 @@
         </w:rPr>
         <w:t>to ensure residents have accommodation</w:t>
       </w:r>
+      <w:r>
+        <w:rPr>
+          <w:sz w:val="24"/>
+          <w:szCs w:val="24"/>
+        </w:rPr>
+        <w:t xml:space="preserve"> </w:t>
+      </w:r>
+      <w:r>
+        <w:rPr>
+          <w:sz w:val="24"/>
+          <w:szCs w:val="24"/>
+        </w:rPr>
+        <w:t>(London Borough of Hammersmith &amp; Fulham, 2022)</w:t>
+      </w:r>
+      <w:r>
+        <w:rPr>
+          <w:sz w:val="24"/>
+          <w:szCs w:val="24"/>
+        </w:rPr>
+        <w:t>.</w:t>
+      </w:r>
     </w:p>
     <w:p>
       <w:pPr>
@@ -231,6 +273,41 @@
         </w:rPr>
         <w:t>their own neighbourhoods</w:t>
       </w:r>
+      <w:r>
+        <w:rPr>
+          <w:sz w:val="24"/>
+          <w:szCs w:val="24"/>
+        </w:rPr>
+        <w:t xml:space="preserve"> </w:t>
+      </w:r>
+      <w:r>
+        <w:rPr>
+          <w:sz w:val="24"/>
+          <w:szCs w:val="24"/>
+        </w:rPr>
+        <w:t>(London Borough of Hammersmith &amp; Fulham, 2025</w:t>
+      </w:r>
+      <w:r>
+        <w:rPr>
+          <w:sz w:val="24"/>
+          <w:szCs w:val="24"/>
+        </w:rPr>
+        <w:t>a</w:t>
+      </w:r>
+      <w:r>
+        <w:rPr>
+          <w:sz w:val="24"/>
+          <w:szCs w:val="24"/>
+        </w:rPr>
+        <w:t>)</w:t>
+      </w:r>
+      <w:r>
+        <w:rPr>
+          <w:sz w:val="24"/>
+          <w:szCs w:val="24"/>
+        </w:rPr>
+        <w:t>.</w:t>
+      </w:r>
     </w:p>
     <w:p>
       <w:pPr>
@@ -266,6 +343,20 @@
         </w:rPr>
         <w:t xml:space="preserve"> and to manage finances with stability </w:t>
       </w:r>
+      <w:r>
+        <w:rPr>
+          <w:sz w:val="24"/>
+          <w:szCs w:val="24"/>
+        </w:rPr>
+        <w:t>(London Borough of Hammersmith &amp; Fulham, 2015)</w:t>
+      </w:r>
+      <w:r>
+        <w:rPr>
+          <w:sz w:val="24"/>
+          <w:szCs w:val="24"/>
+        </w:rPr>
+        <w:t>.</w:t>
+      </w:r>
     </w:p>
     <w:p>
       <w:pPr>
@@ -308,6 +399,23 @@
         </w:rPr>
         <w:t>increasing wildlife and recycling, and lowering air pollution</w:t>
       </w:r>
+      <w:r>
+        <w:t xml:space="preserve"> </w:t>
+      </w:r>
+      <w:r>
+        <w:rPr>
+          <w:sz w:val="24"/>
+          <w:szCs w:val="24"/>
+        </w:rPr>
+        <w:t>(www.lbhf.gov.uk, n.d.)</w:t>
+      </w:r>
+      <w:r>
+        <w:rPr>
+          <w:sz w:val="24"/>
+          <w:szCs w:val="24"/>
+        </w:rPr>
+        <w:t>.</w:t>
+      </w:r>
     </w:p>
     <w:p>
       <w:pPr>
@@ -348,24 +456,77 @@
           <w:sz w:val="24"/>
           <w:szCs w:val="24"/>
         </w:rPr>
-        <w:t xml:space="preserve"> by attracting investment, creating jobs and fostering innovation.</w:t>
-      </w:r>
-    </w:p>
-    <w:p>
-      <w:pPr>
-        <w:spacing w:after="0" w:line="240" w:lineRule="auto"/>
-        <w:rPr>
-          <w:sz w:val="24"/>
-          <w:szCs w:val="24"/>
-        </w:rPr>
-      </w:pPr>
-    </w:p>
-    <w:p>
-      <w:pPr>
-        <w:spacing w:after="0" w:line="240" w:lineRule="auto"/>
-        <w:rPr>
-          <w:sz w:val="24"/>
-          <w:szCs w:val="24"/>
+        <w:t xml:space="preserve"> by attracting investment, creating jobs and fostering innovation</w:t>
+      </w:r>
+      <w:r>
+        <w:rPr>
+          <w:sz w:val="24"/>
+          <w:szCs w:val="24"/>
+        </w:rPr>
+        <w:t xml:space="preserve"> </w:t>
+      </w:r>
+      <w:r>
+        <w:rPr>
+          <w:sz w:val="24"/>
+          <w:szCs w:val="24"/>
+        </w:rPr>
+        <w:t>(London Borough of Hammersmith &amp; Fulham, 2025</w:t>
+      </w:r>
+      <w:r>
+        <w:rPr>
+          <w:sz w:val="24"/>
+          <w:szCs w:val="24"/>
+        </w:rPr>
+        <w:t>b</w:t>
+      </w:r>
+      <w:r>
+        <w:rPr>
+          <w:sz w:val="24"/>
+          <w:szCs w:val="24"/>
+        </w:rPr>
+        <w:t>)</w:t>
+      </w:r>
+      <w:r>
+        <w:rPr>
+          <w:sz w:val="24"/>
+          <w:szCs w:val="24"/>
+        </w:rPr>
+        <w:t>.</w:t>
+      </w:r>
+    </w:p>
+    <w:p>
+      <w:pPr>
+        <w:spacing w:after="0" w:line="240" w:lineRule="auto"/>
+        <w:rPr>
+          <w:sz w:val="20"/>
+          <w:szCs w:val="20"/>
+        </w:rPr>
+      </w:pPr>
+    </w:p>
+    <w:p>
+      <w:pPr>
+        <w:spacing w:after="0" w:line="240" w:lineRule="auto"/>
+        <w:rPr>
+          <w:sz w:val="20"/>
+          <w:szCs w:val="20"/>
+        </w:rPr>
+      </w:pPr>
+    </w:p>
+    <w:p>
+      <w:pPr>
+        <w:spacing w:after="0" w:line="240" w:lineRule="auto"/>
+        <w:rPr>
+          <w:sz w:val="20"/>
+          <w:szCs w:val="20"/>
+        </w:rPr>
+      </w:pPr>
+    </w:p>
+    <w:p>
+      <w:pPr>
+        <w:spacing w:after="0" w:line="240" w:lineRule="auto"/>
+        <w:rPr>
+          <w:sz w:val="20"/>
+          <w:szCs w:val="20"/>
         </w:rPr>
       </w:pPr>
     </w:p>
@@ -374,16 +535,37 @@
         <w:pStyle w:val="Heading2"/>
         <w:spacing w:before="0" w:after="0"/>
         <w:rPr>
-          <w:sz w:val="36"/>
-          <w:szCs w:val="36"/>
-        </w:rPr>
-      </w:pPr>
-      <w:r>
-        <w:rPr>
-          <w:sz w:val="36"/>
-          <w:szCs w:val="36"/>
-        </w:rPr>
-        <w:t>Critical assets:</w:t>
+          <w:sz w:val="40"/>
+          <w:szCs w:val="40"/>
+        </w:rPr>
+      </w:pPr>
+      <w:r>
+        <w:rPr>
+          <w:sz w:val="40"/>
+          <w:szCs w:val="40"/>
+        </w:rPr>
+        <w:t>Critical assets</w:t>
+      </w:r>
+      <w:r>
+        <w:rPr>
+          <w:sz w:val="40"/>
+          <w:szCs w:val="40"/>
+        </w:rPr>
+        <w:t xml:space="preserve"> </w:t>
+      </w:r>
+      <w:r>
+        <w:rPr>
+          <w:sz w:val="40"/>
+          <w:szCs w:val="40"/>
+        </w:rPr>
+        <w:t>(London Borough of Hammersmith &amp; Fulham, 2024)</w:t>
+      </w:r>
+      <w:r>
+        <w:rPr>
+          <w:sz w:val="40"/>
+          <w:szCs w:val="40"/>
+        </w:rPr>
+        <w:t>:</w:t>
       </w:r>
     </w:p>
     <w:p>
@@ -539,17 +721,35 @@
       <w:pPr>
         <w:spacing w:after="0" w:line="240" w:lineRule="auto"/>
         <w:rPr>
-          <w:sz w:val="24"/>
-          <w:szCs w:val="24"/>
-        </w:rPr>
-      </w:pPr>
-    </w:p>
-    <w:p>
-      <w:pPr>
-        <w:spacing w:after="0" w:line="240" w:lineRule="auto"/>
-        <w:rPr>
-          <w:sz w:val="24"/>
-          <w:szCs w:val="24"/>
+          <w:sz w:val="20"/>
+          <w:szCs w:val="20"/>
+        </w:rPr>
+      </w:pPr>
+    </w:p>
+    <w:p>
+      <w:pPr>
+        <w:spacing w:after="0" w:line="240" w:lineRule="auto"/>
+        <w:rPr>
+          <w:sz w:val="20"/>
+          <w:szCs w:val="20"/>
+        </w:rPr>
+      </w:pPr>
+    </w:p>
+    <w:p>
+      <w:pPr>
+        <w:spacing w:after="0" w:line="240" w:lineRule="auto"/>
+        <w:rPr>
+          <w:sz w:val="20"/>
+          <w:szCs w:val="20"/>
+        </w:rPr>
+      </w:pPr>
+    </w:p>
+    <w:p>
+      <w:pPr>
+        <w:spacing w:after="0" w:line="240" w:lineRule="auto"/>
+        <w:rPr>
+          <w:sz w:val="20"/>
+          <w:szCs w:val="20"/>
         </w:rPr>
       </w:pPr>
     </w:p>
@@ -558,14 +758,14 @@
         <w:pStyle w:val="Heading2"/>
         <w:spacing w:before="0" w:after="0"/>
         <w:rPr>
-          <w:sz w:val="36"/>
-          <w:szCs w:val="36"/>
-        </w:rPr>
-      </w:pPr>
-      <w:r>
-        <w:rPr>
-          <w:sz w:val="36"/>
-          <w:szCs w:val="36"/>
+          <w:sz w:val="40"/>
+          <w:szCs w:val="40"/>
+        </w:rPr>
+      </w:pPr>
+      <w:r>
+        <w:rPr>
+          <w:sz w:val="40"/>
+          <w:szCs w:val="40"/>
         </w:rPr>
         <w:t>In-scope systems:</w:t>
       </w:r>
@@ -623,6 +823,7 @@
           <w:sz w:val="24"/>
           <w:szCs w:val="24"/>
         </w:rPr>
+        <w:lastRenderedPageBreak/>
         <w:t>H&amp;F “My Account” portal</w:t>
       </w:r>
       <w:r>
@@ -721,17 +922,35 @@
       <w:pPr>
         <w:spacing w:after="0" w:line="240" w:lineRule="auto"/>
         <w:rPr>
-          <w:sz w:val="24"/>
-          <w:szCs w:val="24"/>
-        </w:rPr>
-      </w:pPr>
-    </w:p>
-    <w:p>
-      <w:pPr>
-        <w:spacing w:after="0" w:line="240" w:lineRule="auto"/>
-        <w:rPr>
-          <w:sz w:val="24"/>
-          <w:szCs w:val="24"/>
+          <w:sz w:val="20"/>
+          <w:szCs w:val="20"/>
+        </w:rPr>
+      </w:pPr>
+    </w:p>
+    <w:p>
+      <w:pPr>
+        <w:spacing w:after="0" w:line="240" w:lineRule="auto"/>
+        <w:rPr>
+          <w:sz w:val="20"/>
+          <w:szCs w:val="20"/>
+        </w:rPr>
+      </w:pPr>
+    </w:p>
+    <w:p>
+      <w:pPr>
+        <w:spacing w:after="0" w:line="240" w:lineRule="auto"/>
+        <w:rPr>
+          <w:sz w:val="20"/>
+          <w:szCs w:val="20"/>
+        </w:rPr>
+      </w:pPr>
+    </w:p>
+    <w:p>
+      <w:pPr>
+        <w:spacing w:after="0" w:line="240" w:lineRule="auto"/>
+        <w:rPr>
+          <w:sz w:val="20"/>
+          <w:szCs w:val="20"/>
         </w:rPr>
       </w:pPr>
     </w:p>
@@ -746,10 +965,9 @@
       </w:pPr>
       <w:r>
         <w:rPr>
-          <w:sz w:val="36"/>
-          <w:szCs w:val="36"/>
-        </w:rPr>
-        <w:lastRenderedPageBreak/>
+          <w:sz w:val="40"/>
+          <w:szCs w:val="40"/>
+        </w:rPr>
         <w:t>Out of scope:</w:t>
       </w:r>
     </w:p>
@@ -811,19 +1029,37 @@
     </w:p>
     <w:p>
       <w:pPr>
-        <w:spacing w:after="0" w:line="240" w:lineRule="auto"/>
-        <w:rPr>
-          <w:sz w:val="24"/>
-          <w:szCs w:val="24"/>
-        </w:rPr>
-      </w:pPr>
-    </w:p>
-    <w:p>
-      <w:pPr>
-        <w:spacing w:after="0" w:line="240" w:lineRule="auto"/>
-        <w:rPr>
-          <w:sz w:val="24"/>
-          <w:szCs w:val="24"/>
+        <w:spacing w:after="0"/>
+        <w:rPr>
+          <w:sz w:val="20"/>
+          <w:szCs w:val="20"/>
+        </w:rPr>
+      </w:pPr>
+    </w:p>
+    <w:p>
+      <w:pPr>
+        <w:spacing w:after="0"/>
+        <w:rPr>
+          <w:sz w:val="20"/>
+          <w:szCs w:val="20"/>
+        </w:rPr>
+      </w:pPr>
+    </w:p>
+    <w:p>
+      <w:pPr>
+        <w:spacing w:after="0"/>
+        <w:rPr>
+          <w:sz w:val="20"/>
+          <w:szCs w:val="20"/>
+        </w:rPr>
+      </w:pPr>
+    </w:p>
+    <w:p>
+      <w:pPr>
+        <w:spacing w:after="0"/>
+        <w:rPr>
+          <w:sz w:val="20"/>
+          <w:szCs w:val="20"/>
         </w:rPr>
       </w:pPr>
     </w:p>
@@ -831,14 +1067,14 @@
       <w:pPr>
         <w:pStyle w:val="Heading2"/>
         <w:rPr>
-          <w:sz w:val="36"/>
-          <w:szCs w:val="36"/>
-        </w:rPr>
-      </w:pPr>
-      <w:r>
-        <w:rPr>
-          <w:sz w:val="36"/>
-          <w:szCs w:val="36"/>
+          <w:sz w:val="40"/>
+          <w:szCs w:val="40"/>
+        </w:rPr>
+      </w:pPr>
+      <w:r>
+        <w:rPr>
+          <w:sz w:val="40"/>
+          <w:szCs w:val="40"/>
         </w:rPr>
         <w:t>Findings</w:t>
       </w:r>
@@ -847,16 +1083,88 @@
       <w:pPr>
         <w:pStyle w:val="Heading3"/>
         <w:rPr>
-          <w:sz w:val="30"/>
-          <w:szCs w:val="30"/>
-        </w:rPr>
-      </w:pPr>
-      <w:r>
-        <w:rPr>
-          <w:sz w:val="30"/>
-          <w:szCs w:val="30"/>
+          <w:sz w:val="35"/>
+          <w:szCs w:val="35"/>
+        </w:rPr>
+      </w:pPr>
+      <w:r>
+        <w:rPr>
+          <w:sz w:val="35"/>
+          <w:szCs w:val="35"/>
         </w:rPr>
         <w:t>Data Protection</w:t>
+      </w:r>
+    </w:p>
+    <w:p>
+      <w:pPr>
+        <w:spacing w:after="0" w:line="240" w:lineRule="auto"/>
+        <w:rPr>
+          <w:sz w:val="24"/>
+          <w:szCs w:val="24"/>
+        </w:rPr>
+      </w:pPr>
+      <w:r>
+        <w:rPr>
+          <w:sz w:val="24"/>
+          <w:szCs w:val="24"/>
+        </w:rPr>
+        <w:t xml:space="preserve">On H&amp;F’s page titled “H&amp;F Privacy Notice”, the council mentions that it trains its staff so “they’re aware how to safely handle information” </w:t>
+      </w:r>
+      <w:r>
+        <w:rPr>
+          <w:sz w:val="24"/>
+          <w:szCs w:val="24"/>
+        </w:rPr>
+        <w:t>(London Borough of Hammersmith &amp; Fulham, 2025</w:t>
+      </w:r>
+      <w:r>
+        <w:rPr>
+          <w:sz w:val="24"/>
+          <w:szCs w:val="24"/>
+        </w:rPr>
+        <w:t>c</w:t>
+      </w:r>
+      <w:r>
+        <w:rPr>
+          <w:sz w:val="24"/>
+          <w:szCs w:val="24"/>
+        </w:rPr>
+        <w:t>)</w:t>
+      </w:r>
+      <w:r>
+        <w:rPr>
+          <w:sz w:val="24"/>
+          <w:szCs w:val="24"/>
+        </w:rPr>
+        <w:t xml:space="preserve">. This also carries the risk of human error if the training is not followed correctly. However, the council is following procedures by training its staff to ensure that the data stored is kept safe from cyber risks. The council doesn’t specify the type of </w:t>
+      </w:r>
+      <w:r>
+        <w:rPr>
+          <w:sz w:val="24"/>
+          <w:szCs w:val="24"/>
+        </w:rPr>
+        <w:t>staff preparation</w:t>
+      </w:r>
+      <w:r>
+        <w:rPr>
+          <w:sz w:val="24"/>
+          <w:szCs w:val="24"/>
+        </w:rPr>
+        <w:t xml:space="preserve"> it provides, meaning it is unclear how the staff are trained. To fill this gap, the council should specify the type of </w:t>
+      </w:r>
+      <w:r>
+        <w:rPr>
+          <w:sz w:val="24"/>
+          <w:szCs w:val="24"/>
+        </w:rPr>
+        <w:t>awareness practice</w:t>
+      </w:r>
+      <w:r>
+        <w:rPr>
+          <w:sz w:val="24"/>
+          <w:szCs w:val="24"/>
+        </w:rPr>
+        <w:t xml:space="preserve"> provided to ensure it follows the procedures for keeping data safe.</w:t>
       </w:r>
     </w:p>
     <w:p>
@@ -1023,17 +1331,585 @@
       <w:pPr>
         <w:pStyle w:val="Heading3"/>
         <w:rPr>
-          <w:sz w:val="30"/>
-          <w:szCs w:val="30"/>
-        </w:rPr>
-      </w:pPr>
-      <w:r>
-        <w:rPr>
-          <w:sz w:val="30"/>
-          <w:szCs w:val="30"/>
-        </w:rPr>
+          <w:sz w:val="35"/>
+          <w:szCs w:val="35"/>
+        </w:rPr>
+      </w:pPr>
+      <w:r>
+        <w:rPr>
+          <w:sz w:val="35"/>
+          <w:szCs w:val="35"/>
+        </w:rPr>
+        <w:lastRenderedPageBreak/>
         <w:t>Access Control</w:t>
       </w:r>
+    </w:p>
+    <w:p>
+      <w:pPr>
+        <w:pStyle w:val="Heading3"/>
+        <w:rPr>
+          <w:sz w:val="32"/>
+          <w:szCs w:val="32"/>
+        </w:rPr>
+      </w:pPr>
+      <w:r>
+        <w:rPr>
+          <w:sz w:val="32"/>
+          <w:szCs w:val="32"/>
+        </w:rPr>
+        <w:t>Logging In Attempts &amp; Verification</w:t>
+      </w:r>
+    </w:p>
+    <w:p>
+      <w:pPr>
+        <w:spacing w:after="0" w:line="240" w:lineRule="auto"/>
+        <w:jc w:val="center"/>
+        <w:rPr>
+          <w:sz w:val="24"/>
+          <w:szCs w:val="24"/>
+        </w:rPr>
+      </w:pPr>
+      <w:r>
+        <w:rPr>
+          <w:sz w:val="24"/>
+          <w:szCs w:val="24"/>
+        </w:rPr>
+        <w:drawing>
+          <wp:inline distT="0" distB="0" distL="0" distR="0" wp14:anchorId="3C453A29" wp14:editId="2F7FE324">
+            <wp:extent cx="5731510" cy="1240790"/>
+            <wp:effectExtent l="0" t="0" r="2540" b="0"/>
+            <wp:docPr id="302040601" name="Picture 1" descr="A screenshot of a login page&#10;&#10;AI-generated content may be incorrect."/>
+            <wp:cNvGraphicFramePr>
+              <a:graphicFrameLocks xmlns:a="http://schemas.openxmlformats.org/drawingml/2006/main" noChangeAspect="1"/>
+            </wp:cNvGraphicFramePr>
+            <a:graphic xmlns:a="http://schemas.openxmlformats.org/drawingml/2006/main">
+              <a:graphicData uri="http://schemas.openxmlformats.org/drawingml/2006/picture">
+                <pic:pic xmlns:pic="http://schemas.openxmlformats.org/drawingml/2006/picture">
+                  <pic:nvPicPr>
+                    <pic:cNvPr id="302040601" name="Picture 1" descr="A screenshot of a login page&#10;&#10;AI-generated content may be incorrect."/>
+                    <pic:cNvPicPr/>
+                  </pic:nvPicPr>
+                  <pic:blipFill>
+                    <a:blip r:embed="rId5"/>
+                    <a:stretch>
+                      <a:fillRect/>
+                    </a:stretch>
+                  </pic:blipFill>
+                  <pic:spPr>
+                    <a:xfrm>
+                      <a:off x="0" y="0"/>
+                      <a:ext cx="5731510" cy="1240790"/>
+                    </a:xfrm>
+                    <a:prstGeom prst="rect">
+                      <a:avLst/>
+                    </a:prstGeom>
+                  </pic:spPr>
+                </pic:pic>
+              </a:graphicData>
+            </a:graphic>
+          </wp:inline>
+        </w:drawing>
+      </w:r>
+    </w:p>
+    <w:p>
+      <w:pPr>
+        <w:spacing w:after="0" w:line="240" w:lineRule="auto"/>
+        <w:jc w:val="center"/>
+        <w:rPr>
+          <w:b/>
+          <w:bCs/>
+          <w:sz w:val="20"/>
+          <w:szCs w:val="20"/>
+        </w:rPr>
+      </w:pPr>
+      <w:r>
+        <w:rPr>
+          <w:b/>
+          <w:bCs/>
+          <w:sz w:val="20"/>
+          <w:szCs w:val="20"/>
+        </w:rPr>
+        <w:t xml:space="preserve">Photo </w:t>
+      </w:r>
+      <w:r>
+        <w:rPr>
+          <w:b/>
+          <w:bCs/>
+          <w:sz w:val="20"/>
+          <w:szCs w:val="20"/>
+        </w:rPr>
+        <w:t>1</w:t>
+      </w:r>
+      <w:r>
+        <w:rPr>
+          <w:b/>
+          <w:bCs/>
+          <w:sz w:val="20"/>
+          <w:szCs w:val="20"/>
+        </w:rPr>
+        <w:t xml:space="preserve">: </w:t>
+      </w:r>
+      <w:r>
+        <w:rPr>
+          <w:b/>
+          <w:bCs/>
+          <w:sz w:val="20"/>
+          <w:szCs w:val="20"/>
+        </w:rPr>
+        <w:t xml:space="preserve">Attempting to log in with an incorrect email address, which resulted in an unsuccessful attempt to enter with </w:t>
+      </w:r>
+      <w:r>
+        <w:rPr>
+          <w:b/>
+          <w:bCs/>
+          <w:sz w:val="20"/>
+          <w:szCs w:val="20"/>
+        </w:rPr>
+        <w:t>unauthorised</w:t>
+      </w:r>
+      <w:r>
+        <w:rPr>
+          <w:b/>
+          <w:bCs/>
+          <w:sz w:val="20"/>
+          <w:szCs w:val="20"/>
+        </w:rPr>
+        <w:t xml:space="preserve"> access</w:t>
+      </w:r>
+    </w:p>
+    <w:p>
+      <w:pPr>
+        <w:spacing w:after="0" w:line="240" w:lineRule="auto"/>
+        <w:jc w:val="center"/>
+        <w:rPr>
+          <w:sz w:val="10"/>
+          <w:szCs w:val="10"/>
+        </w:rPr>
+      </w:pPr>
+    </w:p>
+    <w:p>
+      <w:pPr>
+        <w:spacing w:after="0" w:line="240" w:lineRule="auto"/>
+        <w:jc w:val="center"/>
+        <w:rPr>
+          <w:sz w:val="24"/>
+          <w:szCs w:val="24"/>
+        </w:rPr>
+      </w:pPr>
+      <w:r>
+        <w:rPr>
+          <w:sz w:val="24"/>
+          <w:szCs w:val="24"/>
+        </w:rPr>
+        <w:drawing>
+          <wp:inline distT="0" distB="0" distL="0" distR="0" wp14:anchorId="648667B3" wp14:editId="4E681094">
+            <wp:extent cx="4019550" cy="2483161"/>
+            <wp:effectExtent l="0" t="0" r="0" b="0"/>
+            <wp:docPr id="1087877026" name="Picture 1" descr="A screenshot of a computer screen&#10;&#10;AI-generated content may be incorrect."/>
+            <wp:cNvGraphicFramePr>
+              <a:graphicFrameLocks xmlns:a="http://schemas.openxmlformats.org/drawingml/2006/main" noChangeAspect="1"/>
+            </wp:cNvGraphicFramePr>
+            <a:graphic xmlns:a="http://schemas.openxmlformats.org/drawingml/2006/main">
+              <a:graphicData uri="http://schemas.openxmlformats.org/drawingml/2006/picture">
+                <pic:pic xmlns:pic="http://schemas.openxmlformats.org/drawingml/2006/picture">
+                  <pic:nvPicPr>
+                    <pic:cNvPr id="1087877026" name="Picture 1" descr="A screenshot of a computer screen&#10;&#10;AI-generated content may be incorrect."/>
+                    <pic:cNvPicPr/>
+                  </pic:nvPicPr>
+                  <pic:blipFill>
+                    <a:blip r:embed="rId6"/>
+                    <a:stretch>
+                      <a:fillRect/>
+                    </a:stretch>
+                  </pic:blipFill>
+                  <pic:spPr>
+                    <a:xfrm>
+                      <a:off x="0" y="0"/>
+                      <a:ext cx="4025333" cy="2486733"/>
+                    </a:xfrm>
+                    <a:prstGeom prst="rect">
+                      <a:avLst/>
+                    </a:prstGeom>
+                  </pic:spPr>
+                </pic:pic>
+              </a:graphicData>
+            </a:graphic>
+          </wp:inline>
+        </w:drawing>
+      </w:r>
+    </w:p>
+    <w:p>
+      <w:pPr>
+        <w:spacing w:after="0" w:line="240" w:lineRule="auto"/>
+        <w:jc w:val="center"/>
+        <w:rPr>
+          <w:b/>
+          <w:bCs/>
+          <w:sz w:val="20"/>
+          <w:szCs w:val="20"/>
+        </w:rPr>
+      </w:pPr>
+      <w:r>
+        <w:rPr>
+          <w:b/>
+          <w:bCs/>
+          <w:sz w:val="20"/>
+          <w:szCs w:val="20"/>
+        </w:rPr>
+        <w:t xml:space="preserve">Photo </w:t>
+      </w:r>
+      <w:r>
+        <w:rPr>
+          <w:b/>
+          <w:bCs/>
+          <w:sz w:val="20"/>
+          <w:szCs w:val="20"/>
+        </w:rPr>
+        <w:t>2</w:t>
+      </w:r>
+      <w:r>
+        <w:rPr>
+          <w:b/>
+          <w:bCs/>
+          <w:sz w:val="20"/>
+          <w:szCs w:val="20"/>
+        </w:rPr>
+        <w:t>: View of the portal when logged in</w:t>
+      </w:r>
+    </w:p>
+    <w:p>
+      <w:pPr>
+        <w:spacing w:after="0" w:line="240" w:lineRule="auto"/>
+        <w:rPr>
+          <w:sz w:val="10"/>
+          <w:szCs w:val="10"/>
+        </w:rPr>
+      </w:pPr>
+    </w:p>
+    <w:p>
+      <w:pPr>
+        <w:spacing w:after="0" w:line="240" w:lineRule="auto"/>
+        <w:rPr>
+          <w:sz w:val="24"/>
+          <w:szCs w:val="24"/>
+        </w:rPr>
+      </w:pPr>
+      <w:r>
+        <w:rPr>
+          <w:sz w:val="24"/>
+          <w:szCs w:val="24"/>
+        </w:rPr>
+        <w:t>When logging into your account through the personal portal, please ensure you enter the correct email address and password. If at least one of them isn’t accurate, then access is denied. Else if both are correct, you enter the portal. The password is the only factor required to log in and access the portal, which is a gap in authorised access to the portal that contains personal information of residents within the borough, such as tax records and parking permits, which can reveal the resident's address. To improve the security of the residents’ accounts, H&amp;F should implement an extra step of verification that prevents an unauthorised user from logging in, such as “Enter the code sent to email” or entering a “Secret Answer” to a question the authorised user would know.</w:t>
+      </w:r>
+    </w:p>
+    <w:p>
+      <w:pPr>
+        <w:spacing w:after="0" w:line="240" w:lineRule="auto"/>
+        <w:rPr>
+          <w:sz w:val="24"/>
+          <w:szCs w:val="24"/>
+        </w:rPr>
+      </w:pPr>
+    </w:p>
+    <w:p>
+      <w:pPr>
+        <w:pStyle w:val="Heading3"/>
+      </w:pPr>
+      <w:r>
+        <w:rPr>
+          <w:sz w:val="32"/>
+          <w:szCs w:val="32"/>
+        </w:rPr>
+        <w:lastRenderedPageBreak/>
+        <w:t>Timeout while filling in a form</w:t>
+      </w:r>
+    </w:p>
+    <w:p>
+      <w:pPr>
+        <w:spacing w:after="0" w:line="240" w:lineRule="auto"/>
+        <w:jc w:val="center"/>
+        <w:rPr>
+          <w:sz w:val="24"/>
+          <w:szCs w:val="24"/>
+        </w:rPr>
+      </w:pPr>
+      <w:r>
+        <w:rPr>
+          <w:sz w:val="24"/>
+          <w:szCs w:val="24"/>
+        </w:rPr>
+        <w:drawing>
+          <wp:inline distT="0" distB="0" distL="0" distR="0" wp14:anchorId="2BD37776" wp14:editId="2F5828B8">
+            <wp:extent cx="5731510" cy="1983740"/>
+            <wp:effectExtent l="0" t="0" r="2540" b="0"/>
+            <wp:docPr id="1964820898" name="Picture 1" descr="A screenshot of a web page&#10;&#10;AI-generated content may be incorrect."/>
+            <wp:cNvGraphicFramePr>
+              <a:graphicFrameLocks xmlns:a="http://schemas.openxmlformats.org/drawingml/2006/main" noChangeAspect="1"/>
+            </wp:cNvGraphicFramePr>
+            <a:graphic xmlns:a="http://schemas.openxmlformats.org/drawingml/2006/main">
+              <a:graphicData uri="http://schemas.openxmlformats.org/drawingml/2006/picture">
+                <pic:pic xmlns:pic="http://schemas.openxmlformats.org/drawingml/2006/picture">
+                  <pic:nvPicPr>
+                    <pic:cNvPr id="1964820898" name="Picture 1" descr="A screenshot of a web page&#10;&#10;AI-generated content may be incorrect."/>
+                    <pic:cNvPicPr/>
+                  </pic:nvPicPr>
+                  <pic:blipFill>
+                    <a:blip r:embed="rId7"/>
+                    <a:stretch>
+                      <a:fillRect/>
+                    </a:stretch>
+                  </pic:blipFill>
+                  <pic:spPr>
+                    <a:xfrm>
+                      <a:off x="0" y="0"/>
+                      <a:ext cx="5731510" cy="1983740"/>
+                    </a:xfrm>
+                    <a:prstGeom prst="rect">
+                      <a:avLst/>
+                    </a:prstGeom>
+                  </pic:spPr>
+                </pic:pic>
+              </a:graphicData>
+            </a:graphic>
+          </wp:inline>
+        </w:drawing>
+      </w:r>
+    </w:p>
+    <w:p>
+      <w:pPr>
+        <w:spacing w:after="0" w:line="240" w:lineRule="auto"/>
+        <w:jc w:val="center"/>
+        <w:rPr>
+          <w:b/>
+          <w:bCs/>
+          <w:sz w:val="20"/>
+          <w:szCs w:val="20"/>
+        </w:rPr>
+      </w:pPr>
+      <w:r>
+        <w:rPr>
+          <w:b/>
+          <w:bCs/>
+          <w:sz w:val="20"/>
+          <w:szCs w:val="20"/>
+        </w:rPr>
+        <w:t>Photo 3: Warned that I will be logged off if I am inactive for 40 minutes before checking my registration status to vote.</w:t>
+      </w:r>
+    </w:p>
+    <w:p>
+      <w:pPr>
+        <w:spacing w:after="0" w:line="240" w:lineRule="auto"/>
+        <w:jc w:val="center"/>
+        <w:rPr>
+          <w:sz w:val="10"/>
+          <w:szCs w:val="10"/>
+        </w:rPr>
+      </w:pPr>
+    </w:p>
+    <w:p>
+      <w:pPr>
+        <w:spacing w:after="0" w:line="240" w:lineRule="auto"/>
+        <w:rPr>
+          <w:sz w:val="24"/>
+          <w:szCs w:val="24"/>
+        </w:rPr>
+      </w:pPr>
+      <w:r>
+        <w:rPr>
+          <w:sz w:val="24"/>
+          <w:szCs w:val="24"/>
+        </w:rPr>
+        <w:t>Before I fill out the form so H&amp;F can verify if I am registered to vote, I am warned that I will be logged off if I am inactive for 40 minutes while the form is open. While this is a good practice because having an active session can result in someone else having unauthorised access to it if spotted, 40 minutes is too long. H&amp;F should implement a shorter timeout</w:t>
+      </w:r>
+      <w:r>
+        <w:rPr>
+          <w:sz w:val="24"/>
+          <w:szCs w:val="24"/>
+        </w:rPr>
+        <w:t>,</w:t>
+      </w:r>
+      <w:r>
+        <w:rPr>
+          <w:sz w:val="24"/>
+          <w:szCs w:val="24"/>
+        </w:rPr>
+        <w:t xml:space="preserve"> </w:t>
+      </w:r>
+      <w:r>
+        <w:rPr>
+          <w:sz w:val="24"/>
+          <w:szCs w:val="24"/>
+        </w:rPr>
+        <w:t xml:space="preserve">such as 25-30 minutes, because it decreases the chances </w:t>
+      </w:r>
+      <w:r>
+        <w:rPr>
+          <w:sz w:val="24"/>
+          <w:szCs w:val="24"/>
+        </w:rPr>
+        <w:t xml:space="preserve">of someone having unauthorised access to an active session. It alerts the user even more that they should return as soon as possible because they have less time to allow themselves to </w:t>
+      </w:r>
+      <w:r>
+        <w:rPr>
+          <w:sz w:val="24"/>
+          <w:szCs w:val="24"/>
+        </w:rPr>
+        <w:t>be inactive</w:t>
+      </w:r>
+      <w:r>
+        <w:rPr>
+          <w:sz w:val="24"/>
+          <w:szCs w:val="24"/>
+        </w:rPr>
+        <w:t>.</w:t>
+      </w:r>
+    </w:p>
+    <w:p>
+      <w:pPr>
+        <w:spacing w:after="0" w:line="240" w:lineRule="auto"/>
+        <w:rPr>
+          <w:sz w:val="24"/>
+          <w:szCs w:val="24"/>
+        </w:rPr>
+      </w:pPr>
+    </w:p>
+    <w:p>
+      <w:pPr>
+        <w:pStyle w:val="Heading3"/>
+      </w:pPr>
+      <w:r>
+        <w:rPr>
+          <w:sz w:val="32"/>
+          <w:szCs w:val="32"/>
+        </w:rPr>
+        <w:t xml:space="preserve">Filling in personal data </w:t>
+      </w:r>
+      <w:r>
+        <w:rPr>
+          <w:sz w:val="32"/>
+          <w:szCs w:val="32"/>
+        </w:rPr>
+        <w:t xml:space="preserve">in form </w:t>
+      </w:r>
+      <w:r>
+        <w:rPr>
+          <w:sz w:val="32"/>
+          <w:szCs w:val="32"/>
+        </w:rPr>
+        <w:t xml:space="preserve">to check </w:t>
+      </w:r>
+      <w:r>
+        <w:rPr>
+          <w:sz w:val="32"/>
+          <w:szCs w:val="32"/>
+        </w:rPr>
+        <w:t>voter</w:t>
+      </w:r>
+      <w:r>
+        <w:rPr>
+          <w:sz w:val="32"/>
+          <w:szCs w:val="32"/>
+        </w:rPr>
+        <w:t xml:space="preserve"> registration</w:t>
+      </w:r>
+      <w:r>
+        <w:rPr>
+          <w:sz w:val="32"/>
+          <w:szCs w:val="32"/>
+        </w:rPr>
+        <w:t xml:space="preserve"> in portal</w:t>
+      </w:r>
+    </w:p>
+    <w:p>
+      <w:pPr>
+        <w:spacing w:after="0" w:line="240" w:lineRule="auto"/>
+        <w:jc w:val="center"/>
+        <w:rPr>
+          <w:sz w:val="24"/>
+          <w:szCs w:val="24"/>
+        </w:rPr>
+      </w:pPr>
+      <w:r>
+        <w:rPr>
+          <w:sz w:val="24"/>
+          <w:szCs w:val="24"/>
+        </w:rPr>
+        <w:drawing>
+          <wp:inline distT="0" distB="0" distL="0" distR="0" wp14:anchorId="06303A21" wp14:editId="49CB82EC">
+            <wp:extent cx="3657600" cy="3789300"/>
+            <wp:effectExtent l="0" t="0" r="0" b="1905"/>
+            <wp:docPr id="1751231335" name="Picture 1" descr="A screenshot of a voting form&#10;&#10;AI-generated content may be incorrect."/>
+            <wp:cNvGraphicFramePr>
+              <a:graphicFrameLocks xmlns:a="http://schemas.openxmlformats.org/drawingml/2006/main" noChangeAspect="1"/>
+            </wp:cNvGraphicFramePr>
+            <a:graphic xmlns:a="http://schemas.openxmlformats.org/drawingml/2006/main">
+              <a:graphicData uri="http://schemas.openxmlformats.org/drawingml/2006/picture">
+                <pic:pic xmlns:pic="http://schemas.openxmlformats.org/drawingml/2006/picture">
+                  <pic:nvPicPr>
+                    <pic:cNvPr id="1751231335" name="Picture 1" descr="A screenshot of a voting form&#10;&#10;AI-generated content may be incorrect."/>
+                    <pic:cNvPicPr/>
+                  </pic:nvPicPr>
+                  <pic:blipFill>
+                    <a:blip r:embed="rId8"/>
+                    <a:stretch>
+                      <a:fillRect/>
+                    </a:stretch>
+                  </pic:blipFill>
+                  <pic:spPr>
+                    <a:xfrm>
+                      <a:off x="0" y="0"/>
+                      <a:ext cx="3661244" cy="3793075"/>
+                    </a:xfrm>
+                    <a:prstGeom prst="rect">
+                      <a:avLst/>
+                    </a:prstGeom>
+                  </pic:spPr>
+                </pic:pic>
+              </a:graphicData>
+            </a:graphic>
+          </wp:inline>
+        </w:drawing>
+      </w:r>
+    </w:p>
+    <w:p>
+      <w:pPr>
+        <w:spacing w:after="0" w:line="240" w:lineRule="auto"/>
+        <w:rPr>
+          <w:sz w:val="24"/>
+          <w:szCs w:val="24"/>
+        </w:rPr>
+      </w:pPr>
+    </w:p>
+    <w:p>
+      <w:pPr>
+        <w:spacing w:after="0" w:line="240" w:lineRule="auto"/>
+        <w:jc w:val="center"/>
+        <w:rPr>
+          <w:b/>
+          <w:bCs/>
+          <w:sz w:val="20"/>
+          <w:szCs w:val="20"/>
+        </w:rPr>
+      </w:pPr>
+      <w:r>
+        <w:rPr>
+          <w:b/>
+          <w:bCs/>
+          <w:sz w:val="20"/>
+          <w:szCs w:val="20"/>
+        </w:rPr>
+        <w:lastRenderedPageBreak/>
+        <w:t>Photo 3: Warned that I will be logged off if I am inactive for 40 minutes before checking my registration status to vote.</w:t>
+      </w:r>
+    </w:p>
+    <w:p>
+      <w:pPr>
+        <w:spacing w:after="0" w:line="240" w:lineRule="auto"/>
+        <w:rPr>
+          <w:sz w:val="10"/>
+          <w:szCs w:val="10"/>
+        </w:rPr>
+      </w:pPr>
     </w:p>
     <w:p>
       <w:pPr>
@@ -1053,7 +1929,7 @@
           <w:sz w:val="24"/>
           <w:szCs w:val="24"/>
         </w:rPr>
-        <w:t xml:space="preserve">Enter the correct email and password to access the portal. </w:t>
+        <w:t xml:space="preserve">Filling in personal data to check if you’re registered to vote and receive an email confirming whether you are or not. </w:t>
       </w:r>
       <w:r>
         <w:rPr>
@@ -1070,7 +1946,7 @@
           <w:sz w:val="24"/>
           <w:szCs w:val="24"/>
         </w:rPr>
-        <w:t xml:space="preserve"> Only a single-factor login. </w:t>
+        <w:t xml:space="preserve"> No Gaps. </w:t>
       </w:r>
       <w:r>
         <w:rPr>
@@ -1087,7 +1963,7 @@
           <w:sz w:val="24"/>
           <w:szCs w:val="24"/>
         </w:rPr>
-        <w:t xml:space="preserve"> High. </w:t>
+        <w:t xml:space="preserve"> Low. </w:t>
       </w:r>
       <w:r>
         <w:rPr>
@@ -1104,8 +1980,302 @@
           <w:sz w:val="24"/>
           <w:szCs w:val="24"/>
         </w:rPr>
-        <w:t xml:space="preserve"> Add a verification step to improve the verifiability of the user.</w:t>
-      </w:r>
+        <w:t xml:space="preserve"> Ensure data is up to date and continue holding the annual canvass.</w:t>
+      </w:r>
+    </w:p>
+    <w:p>
+      <w:pPr>
+        <w:spacing w:after="0" w:line="240" w:lineRule="auto"/>
+        <w:rPr>
+          <w:sz w:val="24"/>
+          <w:szCs w:val="24"/>
+        </w:rPr>
+      </w:pPr>
+      <w:r>
+        <w:rPr>
+          <w:sz w:val="24"/>
+          <w:szCs w:val="24"/>
+        </w:rPr>
+        <w:t>H&amp;F council requests personal information as displayed in Photo 3 above. This information is used to confirm whether you are registered to vote within the borough. An email was sent in response to confirm that I was registered at the address I entered when filling out the form.</w:t>
+      </w:r>
+    </w:p>
+    <w:p>
+      <w:pPr>
+        <w:spacing w:after="0" w:line="240" w:lineRule="auto"/>
+        <w:jc w:val="center"/>
+        <w:rPr>
+          <w:sz w:val="24"/>
+          <w:szCs w:val="24"/>
+        </w:rPr>
+      </w:pPr>
+      <w:r>
+        <w:rPr>
+          <w:sz w:val="24"/>
+          <w:szCs w:val="24"/>
+        </w:rPr>
+        <w:drawing>
+          <wp:inline distT="0" distB="0" distL="0" distR="0" wp14:anchorId="17A71ABB" wp14:editId="1A8CA04A">
+            <wp:extent cx="3601941" cy="1912708"/>
+            <wp:effectExtent l="0" t="0" r="0" b="0"/>
+            <wp:docPr id="1559053306" name="Picture 1" descr="A screenshot of a computer&#10;&#10;AI-generated content may be incorrect."/>
+            <wp:cNvGraphicFramePr>
+              <a:graphicFrameLocks xmlns:a="http://schemas.openxmlformats.org/drawingml/2006/main" noChangeAspect="1"/>
+            </wp:cNvGraphicFramePr>
+            <a:graphic xmlns:a="http://schemas.openxmlformats.org/drawingml/2006/main">
+              <a:graphicData uri="http://schemas.openxmlformats.org/drawingml/2006/picture">
+                <pic:pic xmlns:pic="http://schemas.openxmlformats.org/drawingml/2006/picture">
+                  <pic:nvPicPr>
+                    <pic:cNvPr id="1559053306" name="Picture 1" descr="A screenshot of a computer&#10;&#10;AI-generated content may be incorrect."/>
+                    <pic:cNvPicPr/>
+                  </pic:nvPicPr>
+                  <pic:blipFill>
+                    <a:blip r:embed="rId9"/>
+                    <a:stretch>
+                      <a:fillRect/>
+                    </a:stretch>
+                  </pic:blipFill>
+                  <pic:spPr>
+                    <a:xfrm>
+                      <a:off x="0" y="0"/>
+                      <a:ext cx="3607698" cy="1915765"/>
+                    </a:xfrm>
+                    <a:prstGeom prst="rect">
+                      <a:avLst/>
+                    </a:prstGeom>
+                  </pic:spPr>
+                </pic:pic>
+              </a:graphicData>
+            </a:graphic>
+          </wp:inline>
+        </w:drawing>
+      </w:r>
+    </w:p>
+    <w:p>
+      <w:pPr>
+        <w:spacing w:after="0" w:line="240" w:lineRule="auto"/>
+        <w:jc w:val="center"/>
+        <w:rPr>
+          <w:b/>
+          <w:bCs/>
+          <w:sz w:val="20"/>
+          <w:szCs w:val="20"/>
+        </w:rPr>
+      </w:pPr>
+      <w:r>
+        <w:rPr>
+          <w:b/>
+          <w:bCs/>
+          <w:sz w:val="20"/>
+          <w:szCs w:val="20"/>
+        </w:rPr>
+        <w:t>Photo 3: Warned that I will be logged off if I am inactive for 40 minutes before checking my registration status to vote.</w:t>
+      </w:r>
+    </w:p>
+    <w:p>
+      <w:pPr>
+        <w:spacing w:after="0" w:line="240" w:lineRule="auto"/>
+        <w:rPr>
+          <w:sz w:val="10"/>
+          <w:szCs w:val="10"/>
+        </w:rPr>
+      </w:pPr>
+    </w:p>
+    <w:p>
+      <w:pPr>
+        <w:spacing w:after="0" w:line="240" w:lineRule="auto"/>
+        <w:rPr>
+          <w:sz w:val="24"/>
+          <w:szCs w:val="24"/>
+        </w:rPr>
+      </w:pPr>
+      <w:r>
+        <w:rPr>
+          <w:sz w:val="24"/>
+          <w:szCs w:val="24"/>
+        </w:rPr>
+        <w:t xml:space="preserve">The email confirmed that I was registered at the home address I entered and provided me with my elector number. This shows that H&amp;F used the records they collected about me from the critical assets they store, such as my email address, name &amp; delivery address. This is good practice because it ensures that my records are up to date, which complies with the Data Protection Act 2018. H&amp;F is also </w:t>
+      </w:r>
+      <w:r>
+        <w:rPr>
+          <w:sz w:val="24"/>
+          <w:szCs w:val="24"/>
+        </w:rPr>
+        <w:t>attempting to ensure this by conducting annual canvases to update household data in the event</w:t>
+      </w:r>
+      <w:r>
+        <w:rPr>
+          <w:sz w:val="24"/>
+          <w:szCs w:val="24"/>
+        </w:rPr>
+        <w:t xml:space="preserve"> of any changes</w:t>
+      </w:r>
+      <w:r>
+        <w:rPr>
+          <w:sz w:val="24"/>
+          <w:szCs w:val="24"/>
+        </w:rPr>
+        <w:t xml:space="preserve"> </w:t>
+      </w:r>
+      <w:r>
+        <w:rPr>
+          <w:sz w:val="24"/>
+          <w:szCs w:val="24"/>
+        </w:rPr>
+        <w:t>(London Borough of Hammersmith &amp; Fulham, 2025</w:t>
+      </w:r>
+      <w:r>
+        <w:rPr>
+          <w:sz w:val="24"/>
+          <w:szCs w:val="24"/>
+        </w:rPr>
+        <w:t>d</w:t>
+      </w:r>
+      <w:r>
+        <w:rPr>
+          <w:sz w:val="24"/>
+          <w:szCs w:val="24"/>
+        </w:rPr>
+        <w:t>)</w:t>
+      </w:r>
+      <w:r>
+        <w:rPr>
+          <w:sz w:val="24"/>
+          <w:szCs w:val="24"/>
+        </w:rPr>
+        <w:t>.</w:t>
+      </w:r>
+    </w:p>
+    <w:p>
+      <w:pPr>
+        <w:spacing w:after="0" w:line="240" w:lineRule="auto"/>
+        <w:rPr>
+          <w:sz w:val="24"/>
+          <w:szCs w:val="24"/>
+        </w:rPr>
+      </w:pPr>
+    </w:p>
+    <w:p>
+      <w:pPr>
+        <w:spacing w:after="0" w:line="240" w:lineRule="auto"/>
+        <w:rPr>
+          <w:sz w:val="24"/>
+          <w:szCs w:val="24"/>
+        </w:rPr>
+      </w:pPr>
+    </w:p>
+    <w:p>
+      <w:pPr>
+        <w:pStyle w:val="Heading3"/>
+      </w:pPr>
+      <w:r>
+        <w:rPr>
+          <w:sz w:val="32"/>
+          <w:szCs w:val="32"/>
+        </w:rPr>
+        <w:t xml:space="preserve">Viewing </w:t>
+      </w:r>
+      <w:r>
+        <w:rPr>
+          <w:sz w:val="32"/>
+          <w:szCs w:val="32"/>
+        </w:rPr>
+        <w:t xml:space="preserve">the </w:t>
+      </w:r>
+      <w:r>
+        <w:rPr>
+          <w:sz w:val="32"/>
+          <w:szCs w:val="32"/>
+        </w:rPr>
+        <w:t>rateable values of a property</w:t>
+      </w:r>
+      <w:r>
+        <w:rPr>
+          <w:sz w:val="32"/>
+          <w:szCs w:val="32"/>
+        </w:rPr>
+        <w:t xml:space="preserve"> in portal</w:t>
+      </w:r>
+    </w:p>
+    <w:p>
+      <w:pPr>
+        <w:spacing w:after="0" w:line="240" w:lineRule="auto"/>
+        <w:jc w:val="center"/>
+        <w:rPr>
+          <w:sz w:val="24"/>
+          <w:szCs w:val="24"/>
+        </w:rPr>
+      </w:pPr>
+      <w:r>
+        <w:rPr>
+          <w:sz w:val="24"/>
+          <w:szCs w:val="24"/>
+        </w:rPr>
+        <w:drawing>
+          <wp:inline distT="0" distB="0" distL="0" distR="0" wp14:anchorId="623B6B1D" wp14:editId="511F116E">
+            <wp:extent cx="4269850" cy="2044570"/>
+            <wp:effectExtent l="0" t="0" r="0" b="0"/>
+            <wp:docPr id="911803887" name="Picture 1" descr="A screenshot of a search results page&#10;&#10;AI-generated content may be incorrect."/>
+            <wp:cNvGraphicFramePr>
+              <a:graphicFrameLocks xmlns:a="http://schemas.openxmlformats.org/drawingml/2006/main" noChangeAspect="1"/>
+            </wp:cNvGraphicFramePr>
+            <a:graphic xmlns:a="http://schemas.openxmlformats.org/drawingml/2006/main">
+              <a:graphicData uri="http://schemas.openxmlformats.org/drawingml/2006/picture">
+                <pic:pic xmlns:pic="http://schemas.openxmlformats.org/drawingml/2006/picture">
+                  <pic:nvPicPr>
+                    <pic:cNvPr id="911803887" name="Picture 1" descr="A screenshot of a search results page&#10;&#10;AI-generated content may be incorrect."/>
+                    <pic:cNvPicPr/>
+                  </pic:nvPicPr>
+                  <pic:blipFill>
+                    <a:blip r:embed="rId10"/>
+                    <a:stretch>
+                      <a:fillRect/>
+                    </a:stretch>
+                  </pic:blipFill>
+                  <pic:spPr>
+                    <a:xfrm>
+                      <a:off x="0" y="0"/>
+                      <a:ext cx="4285320" cy="2051978"/>
+                    </a:xfrm>
+                    <a:prstGeom prst="rect">
+                      <a:avLst/>
+                    </a:prstGeom>
+                  </pic:spPr>
+                </pic:pic>
+              </a:graphicData>
+            </a:graphic>
+          </wp:inline>
+        </w:drawing>
+      </w:r>
+    </w:p>
+    <w:p>
+      <w:pPr>
+        <w:spacing w:after="0" w:line="240" w:lineRule="auto"/>
+        <w:jc w:val="center"/>
+        <w:rPr>
+          <w:b/>
+          <w:bCs/>
+          <w:sz w:val="20"/>
+          <w:szCs w:val="20"/>
+        </w:rPr>
+      </w:pPr>
+      <w:r>
+        <w:rPr>
+          <w:b/>
+          <w:bCs/>
+          <w:sz w:val="20"/>
+          <w:szCs w:val="20"/>
+        </w:rPr>
+        <w:t>Photo 2: View of the portal when logged in</w:t>
+      </w:r>
+    </w:p>
+    <w:p>
+      <w:pPr>
+        <w:spacing w:after="0" w:line="240" w:lineRule="auto"/>
+        <w:rPr>
+          <w:sz w:val="24"/>
+          <w:szCs w:val="24"/>
+        </w:rPr>
+      </w:pPr>
     </w:p>
     <w:p>
       <w:pPr>
@@ -1125,7 +2295,7 @@
           <w:sz w:val="24"/>
           <w:szCs w:val="24"/>
         </w:rPr>
-        <w:t xml:space="preserve">Warned about auto-logging off after inactivity for 40 mins. </w:t>
+        <w:t xml:space="preserve">Can search for the rateable value of any property in the portal. </w:t>
       </w:r>
       <w:r>
         <w:rPr>
@@ -1142,7 +2312,7 @@
           <w:sz w:val="24"/>
           <w:szCs w:val="24"/>
         </w:rPr>
-        <w:t xml:space="preserve"> 40 minutes is too long. </w:t>
+        <w:t xml:space="preserve"> Viewing the rateable value of another public property. </w:t>
       </w:r>
       <w:r>
         <w:rPr>
@@ -1159,21 +2329,7 @@
           <w:sz w:val="24"/>
           <w:szCs w:val="24"/>
         </w:rPr>
-        <w:t xml:space="preserve"> </w:t>
-      </w:r>
-      <w:r>
-        <w:rPr>
-          <w:sz w:val="24"/>
-          <w:szCs w:val="24"/>
-        </w:rPr>
-        <w:t>Medium</w:t>
-      </w:r>
-      <w:r>
-        <w:rPr>
-          <w:sz w:val="24"/>
-          <w:szCs w:val="24"/>
-        </w:rPr>
-        <w:t xml:space="preserve">. </w:t>
+        <w:t xml:space="preserve"> Low. </w:t>
       </w:r>
       <w:r>
         <w:rPr>
@@ -1190,21 +2346,41 @@
           <w:sz w:val="24"/>
           <w:szCs w:val="24"/>
         </w:rPr>
-        <w:t xml:space="preserve"> </w:t>
-      </w:r>
-      <w:r>
-        <w:rPr>
-          <w:sz w:val="24"/>
-          <w:szCs w:val="24"/>
-        </w:rPr>
-        <w:t>Implement a shorter timeout notice</w:t>
-      </w:r>
-      <w:r>
-        <w:rPr>
-          <w:sz w:val="24"/>
-          <w:szCs w:val="24"/>
-        </w:rPr>
-        <w:t>.</w:t>
+        <w:t xml:space="preserve"> Council must still comply with the law and continue this practice.</w:t>
+      </w:r>
+    </w:p>
+    <w:p>
+      <w:pPr>
+        <w:spacing w:after="0" w:line="240" w:lineRule="auto"/>
+        <w:rPr>
+          <w:sz w:val="24"/>
+          <w:szCs w:val="24"/>
+        </w:rPr>
+      </w:pPr>
+    </w:p>
+    <w:p>
+      <w:pPr>
+        <w:spacing w:after="0" w:line="240" w:lineRule="auto"/>
+        <w:rPr>
+          <w:sz w:val="24"/>
+          <w:szCs w:val="24"/>
+        </w:rPr>
+      </w:pPr>
+    </w:p>
+    <w:p>
+      <w:pPr>
+        <w:pStyle w:val="Heading3"/>
+        <w:rPr>
+          <w:sz w:val="35"/>
+          <w:szCs w:val="35"/>
+        </w:rPr>
+      </w:pPr>
+      <w:r>
+        <w:rPr>
+          <w:sz w:val="35"/>
+          <w:szCs w:val="35"/>
+        </w:rPr>
+        <w:t>Data Management</w:t>
       </w:r>
     </w:p>
     <w:p>
@@ -1225,7 +2401,7 @@
           <w:sz w:val="24"/>
           <w:szCs w:val="24"/>
         </w:rPr>
-        <w:t xml:space="preserve">Can search for the rateable value of any property in the portal. </w:t>
+        <w:t xml:space="preserve">Council lists out the personal information of residents gathered. </w:t>
       </w:r>
       <w:r>
         <w:rPr>
@@ -1242,7 +2418,7 @@
           <w:sz w:val="24"/>
           <w:szCs w:val="24"/>
         </w:rPr>
-        <w:t xml:space="preserve"> Viewing the rateable value of another public property. </w:t>
+        <w:t xml:space="preserve"> No Gaps. </w:t>
       </w:r>
       <w:r>
         <w:rPr>
@@ -1276,7 +2452,21 @@
           <w:sz w:val="24"/>
           <w:szCs w:val="24"/>
         </w:rPr>
-        <w:t xml:space="preserve"> Council must still comply with the law and continue this practice.</w:t>
+        <w:t xml:space="preserve"> Must continue this practice, as it meets </w:t>
+      </w:r>
+      <w:r>
+        <w:rPr>
+          <w:sz w:val="24"/>
+          <w:szCs w:val="24"/>
+        </w:rPr>
+        <w:t xml:space="preserve">the </w:t>
+      </w:r>
+      <w:r>
+        <w:rPr>
+          <w:sz w:val="24"/>
+          <w:szCs w:val="24"/>
+        </w:rPr>
+        <w:t>Data Protection Act 2018 law.</w:t>
       </w:r>
     </w:p>
     <w:p>
@@ -1297,14 +2487,14 @@
           <w:sz w:val="24"/>
           <w:szCs w:val="24"/>
         </w:rPr>
-        <w:t>Filling in personal data to check if you’re registered to vote and receive an email confirming whether you are or not.</w:t>
-      </w:r>
-      <w:r>
-        <w:rPr>
-          <w:sz w:val="24"/>
-          <w:szCs w:val="24"/>
-        </w:rPr>
-        <w:t xml:space="preserve"> </w:t>
+        <w:t>Council</w:t>
+      </w:r>
+      <w:r>
+        <w:rPr>
+          <w:sz w:val="24"/>
+          <w:szCs w:val="24"/>
+        </w:rPr>
+        <w:t xml:space="preserve"> explains cookies are used to collect how sites are used and gather them into a report. </w:t>
       </w:r>
       <w:r>
         <w:rPr>
@@ -1321,21 +2511,7 @@
           <w:sz w:val="24"/>
           <w:szCs w:val="24"/>
         </w:rPr>
-        <w:t xml:space="preserve"> </w:t>
-      </w:r>
-      <w:r>
-        <w:rPr>
-          <w:sz w:val="24"/>
-          <w:szCs w:val="24"/>
-        </w:rPr>
-        <w:t>No Gaps</w:t>
-      </w:r>
-      <w:r>
-        <w:rPr>
-          <w:sz w:val="24"/>
-          <w:szCs w:val="24"/>
-        </w:rPr>
-        <w:t xml:space="preserve">. </w:t>
+        <w:t xml:space="preserve"> No Gaps. </w:t>
       </w:r>
       <w:r>
         <w:rPr>
@@ -1369,14 +2545,14 @@
           <w:sz w:val="24"/>
           <w:szCs w:val="24"/>
         </w:rPr>
-        <w:t xml:space="preserve"> </w:t>
-      </w:r>
-      <w:r>
-        <w:rPr>
-          <w:sz w:val="24"/>
-          <w:szCs w:val="24"/>
-        </w:rPr>
-        <w:t>Ensure data is up to date and continue holding the annual canvass</w:t>
+        <w:t xml:space="preserve"> Must </w:t>
+      </w:r>
+      <w:r>
+        <w:rPr>
+          <w:sz w:val="24"/>
+          <w:szCs w:val="24"/>
+        </w:rPr>
+        <w:t>always continue this practice</w:t>
       </w:r>
       <w:r>
         <w:rPr>
@@ -1384,31 +2560,6 @@
           <w:szCs w:val="24"/>
         </w:rPr>
         <w:t>.</w:t>
-      </w:r>
-    </w:p>
-    <w:p>
-      <w:pPr>
-        <w:spacing w:after="0" w:line="240" w:lineRule="auto"/>
-        <w:rPr>
-          <w:sz w:val="24"/>
-          <w:szCs w:val="24"/>
-        </w:rPr>
-      </w:pPr>
-    </w:p>
-    <w:p>
-      <w:pPr>
-        <w:pStyle w:val="Heading3"/>
-        <w:rPr>
-          <w:sz w:val="30"/>
-          <w:szCs w:val="30"/>
-        </w:rPr>
-      </w:pPr>
-      <w:r>
-        <w:rPr>
-          <w:sz w:val="30"/>
-          <w:szCs w:val="30"/>
-        </w:rPr>
-        <w:t>Data Management</w:t>
       </w:r>
     </w:p>
     <w:p>
@@ -1429,7 +2580,7 @@
           <w:sz w:val="24"/>
           <w:szCs w:val="24"/>
         </w:rPr>
-        <w:t xml:space="preserve">Council lists out the personal information of residents gathered. </w:t>
+        <w:t xml:space="preserve">Council follows laws such as FOI, EIR &amp; Data Protection Act. </w:t>
       </w:r>
       <w:r>
         <w:rPr>
@@ -1446,7 +2597,7 @@
           <w:sz w:val="24"/>
           <w:szCs w:val="24"/>
         </w:rPr>
-        <w:t xml:space="preserve"> No Gaps. </w:t>
+        <w:t xml:space="preserve"> Residual Risk. </w:t>
       </w:r>
       <w:r>
         <w:rPr>
@@ -1463,7 +2614,7 @@
           <w:sz w:val="24"/>
           <w:szCs w:val="24"/>
         </w:rPr>
-        <w:t xml:space="preserve"> Low. </w:t>
+        <w:t xml:space="preserve"> Medium. </w:t>
       </w:r>
       <w:r>
         <w:rPr>
@@ -1480,21 +2631,32 @@
           <w:sz w:val="24"/>
           <w:szCs w:val="24"/>
         </w:rPr>
-        <w:t xml:space="preserve"> Must continue this practice, as it meets </w:t>
-      </w:r>
-      <w:r>
-        <w:rPr>
-          <w:sz w:val="24"/>
-          <w:szCs w:val="24"/>
-        </w:rPr>
-        <w:t xml:space="preserve">the </w:t>
-      </w:r>
-      <w:r>
-        <w:rPr>
-          <w:sz w:val="24"/>
-          <w:szCs w:val="24"/>
-        </w:rPr>
-        <w:t>Data Protection Act 2018 law.</w:t>
+        <w:t xml:space="preserve"> Continue to comply with the rules to avoid consequences such as fines and distrust.</w:t>
+      </w:r>
+    </w:p>
+    <w:p>
+      <w:pPr>
+        <w:spacing w:after="0" w:line="240" w:lineRule="auto"/>
+        <w:rPr>
+          <w:sz w:val="24"/>
+          <w:szCs w:val="24"/>
+        </w:rPr>
+      </w:pPr>
+    </w:p>
+    <w:p>
+      <w:pPr>
+        <w:pStyle w:val="Heading3"/>
+        <w:rPr>
+          <w:sz w:val="35"/>
+          <w:szCs w:val="35"/>
+        </w:rPr>
+      </w:pPr>
+      <w:r>
+        <w:rPr>
+          <w:sz w:val="35"/>
+          <w:szCs w:val="35"/>
+        </w:rPr>
+        <w:t>Surveillance</w:t>
       </w:r>
     </w:p>
     <w:p>
@@ -1515,14 +2677,7 @@
           <w:sz w:val="24"/>
           <w:szCs w:val="24"/>
         </w:rPr>
-        <w:t>Council</w:t>
-      </w:r>
-      <w:r>
-        <w:rPr>
-          <w:sz w:val="24"/>
-          <w:szCs w:val="24"/>
-        </w:rPr>
-        <w:t xml:space="preserve"> explains cookies are used to collect how sites are used and gather them into a report. </w:t>
+        <w:t xml:space="preserve">H&amp;F’s control room consists of 1850 for surveillance. </w:t>
       </w:r>
       <w:r>
         <w:rPr>
@@ -1539,7 +2694,7 @@
           <w:sz w:val="24"/>
           <w:szCs w:val="24"/>
         </w:rPr>
-        <w:t xml:space="preserve"> No Gaps. </w:t>
+        <w:t xml:space="preserve"> Privacy Concerns. </w:t>
       </w:r>
       <w:r>
         <w:rPr>
@@ -1556,7 +2711,7 @@
           <w:sz w:val="24"/>
           <w:szCs w:val="24"/>
         </w:rPr>
-        <w:t xml:space="preserve"> Low. </w:t>
+        <w:t xml:space="preserve"> Medium. </w:t>
       </w:r>
       <w:r>
         <w:rPr>
@@ -1573,21 +2728,60 @@
           <w:sz w:val="24"/>
           <w:szCs w:val="24"/>
         </w:rPr>
-        <w:t xml:space="preserve"> Must </w:t>
-      </w:r>
-      <w:r>
-        <w:rPr>
-          <w:sz w:val="24"/>
-          <w:szCs w:val="24"/>
-        </w:rPr>
-        <w:t>always continue this practice</w:t>
-      </w:r>
-      <w:r>
-        <w:rPr>
-          <w:sz w:val="24"/>
-          <w:szCs w:val="24"/>
-        </w:rPr>
-        <w:t>.</w:t>
+        <w:t xml:space="preserve"> Unfortunately</w:t>
+      </w:r>
+      <w:r>
+        <w:rPr>
+          <w:sz w:val="24"/>
+          <w:szCs w:val="24"/>
+        </w:rPr>
+        <w:t>, the council</w:t>
+      </w:r>
+      <w:r>
+        <w:rPr>
+          <w:sz w:val="24"/>
+          <w:szCs w:val="24"/>
+        </w:rPr>
+        <w:t xml:space="preserve"> </w:t>
+      </w:r>
+      <w:r>
+        <w:rPr>
+          <w:sz w:val="24"/>
+          <w:szCs w:val="24"/>
+        </w:rPr>
+        <w:t>must compromise to deter suspicious activities &amp; crime but</w:t>
+      </w:r>
+      <w:r>
+        <w:rPr>
+          <w:sz w:val="24"/>
+          <w:szCs w:val="24"/>
+        </w:rPr>
+        <w:t xml:space="preserve"> ensure there is a backup system for CCTV.</w:t>
+      </w:r>
+    </w:p>
+    <w:p>
+      <w:pPr>
+        <w:spacing w:after="0" w:line="240" w:lineRule="auto"/>
+        <w:rPr>
+          <w:sz w:val="24"/>
+          <w:szCs w:val="24"/>
+        </w:rPr>
+      </w:pPr>
+    </w:p>
+    <w:p>
+      <w:pPr>
+        <w:pStyle w:val="Heading3"/>
+        <w:rPr>
+          <w:sz w:val="35"/>
+          <w:szCs w:val="35"/>
+        </w:rPr>
+      </w:pPr>
+      <w:r>
+        <w:rPr>
+          <w:sz w:val="35"/>
+          <w:szCs w:val="35"/>
+        </w:rPr>
+        <w:t>Organisational Procedures</w:t>
       </w:r>
     </w:p>
     <w:p>
@@ -1608,115 +2802,7 @@
           <w:sz w:val="24"/>
           <w:szCs w:val="24"/>
         </w:rPr>
-        <w:t xml:space="preserve">Council follows laws such as FOI, EIR &amp; Data Protection Act. </w:t>
-      </w:r>
-      <w:r>
-        <w:rPr>
-          <w:b/>
-          <w:bCs/>
-          <w:sz w:val="24"/>
-          <w:szCs w:val="24"/>
-          <w:u w:val="single"/>
-        </w:rPr>
-        <w:t>Gap:</w:t>
-      </w:r>
-      <w:r>
-        <w:rPr>
-          <w:sz w:val="24"/>
-          <w:szCs w:val="24"/>
-        </w:rPr>
-        <w:t xml:space="preserve"> </w:t>
-      </w:r>
-      <w:r>
-        <w:rPr>
-          <w:sz w:val="24"/>
-          <w:szCs w:val="24"/>
-        </w:rPr>
-        <w:t>Residual Risk</w:t>
-      </w:r>
-      <w:r>
-        <w:rPr>
-          <w:sz w:val="24"/>
-          <w:szCs w:val="24"/>
-        </w:rPr>
-        <w:t xml:space="preserve">. </w:t>
-      </w:r>
-      <w:r>
-        <w:rPr>
-          <w:b/>
-          <w:bCs/>
-          <w:sz w:val="24"/>
-          <w:szCs w:val="24"/>
-          <w:u w:val="single"/>
-        </w:rPr>
-        <w:t>Risk:</w:t>
-      </w:r>
-      <w:r>
-        <w:rPr>
-          <w:sz w:val="24"/>
-          <w:szCs w:val="24"/>
-        </w:rPr>
-        <w:t xml:space="preserve"> </w:t>
-      </w:r>
-      <w:r>
-        <w:rPr>
-          <w:sz w:val="24"/>
-          <w:szCs w:val="24"/>
-        </w:rPr>
-        <w:t>Medium</w:t>
-      </w:r>
-      <w:r>
-        <w:rPr>
-          <w:sz w:val="24"/>
-          <w:szCs w:val="24"/>
-        </w:rPr>
-        <w:t xml:space="preserve">. </w:t>
-      </w:r>
-      <w:r>
-        <w:rPr>
-          <w:b/>
-          <w:bCs/>
-          <w:sz w:val="24"/>
-          <w:szCs w:val="24"/>
-          <w:u w:val="single"/>
-        </w:rPr>
-        <w:t>Recommendation:</w:t>
-      </w:r>
-      <w:r>
-        <w:rPr>
-          <w:sz w:val="24"/>
-          <w:szCs w:val="24"/>
-        </w:rPr>
-        <w:t xml:space="preserve"> </w:t>
-      </w:r>
-      <w:r>
-        <w:rPr>
-          <w:sz w:val="24"/>
-          <w:szCs w:val="24"/>
-        </w:rPr>
-        <w:t>Continue to comply with the rules to avoid consequences such as fines and distrust.</w:t>
-      </w:r>
-    </w:p>
-    <w:p>
-      <w:pPr>
-        <w:spacing w:after="0" w:line="240" w:lineRule="auto"/>
-        <w:rPr>
-          <w:sz w:val="24"/>
-          <w:szCs w:val="24"/>
-        </w:rPr>
-      </w:pPr>
-    </w:p>
-    <w:p>
-      <w:pPr>
-        <w:pStyle w:val="Heading3"/>
-      </w:pPr>
-      <w:r>
-        <w:rPr>
-          <w:sz w:val="30"/>
-          <w:szCs w:val="30"/>
-        </w:rPr>
-        <w:lastRenderedPageBreak/>
-        <w:t>Surveillance</w:t>
+        <w:t>How staff authenticate themselves to access physical places – pending council response.</w:t>
       </w:r>
     </w:p>
     <w:p>
@@ -1737,203 +2823,6 @@
           <w:sz w:val="24"/>
           <w:szCs w:val="24"/>
         </w:rPr>
-        <w:t xml:space="preserve">H&amp;F’s control room consists of 1850 for surveillance. </w:t>
-      </w:r>
-      <w:r>
-        <w:rPr>
-          <w:b/>
-          <w:bCs/>
-          <w:sz w:val="24"/>
-          <w:szCs w:val="24"/>
-          <w:u w:val="single"/>
-        </w:rPr>
-        <w:t>Gap:</w:t>
-      </w:r>
-      <w:r>
-        <w:rPr>
-          <w:sz w:val="24"/>
-          <w:szCs w:val="24"/>
-        </w:rPr>
-        <w:t xml:space="preserve"> </w:t>
-      </w:r>
-      <w:r>
-        <w:rPr>
-          <w:sz w:val="24"/>
-          <w:szCs w:val="24"/>
-        </w:rPr>
-        <w:t>Privacy Concerns</w:t>
-      </w:r>
-      <w:r>
-        <w:rPr>
-          <w:sz w:val="24"/>
-          <w:szCs w:val="24"/>
-        </w:rPr>
-        <w:t xml:space="preserve">. </w:t>
-      </w:r>
-      <w:r>
-        <w:rPr>
-          <w:b/>
-          <w:bCs/>
-          <w:sz w:val="24"/>
-          <w:szCs w:val="24"/>
-          <w:u w:val="single"/>
-        </w:rPr>
-        <w:t>Risk:</w:t>
-      </w:r>
-      <w:r>
-        <w:rPr>
-          <w:sz w:val="24"/>
-          <w:szCs w:val="24"/>
-        </w:rPr>
-        <w:t xml:space="preserve"> Medium. </w:t>
-      </w:r>
-      <w:r>
-        <w:rPr>
-          <w:b/>
-          <w:bCs/>
-          <w:sz w:val="24"/>
-          <w:szCs w:val="24"/>
-          <w:u w:val="single"/>
-        </w:rPr>
-        <w:t>Recommendation:</w:t>
-      </w:r>
-      <w:r>
-        <w:rPr>
-          <w:sz w:val="24"/>
-          <w:szCs w:val="24"/>
-        </w:rPr>
-        <w:t xml:space="preserve"> </w:t>
-      </w:r>
-      <w:r>
-        <w:rPr>
-          <w:sz w:val="24"/>
-          <w:szCs w:val="24"/>
-        </w:rPr>
-        <w:t>Unfortunately</w:t>
-      </w:r>
-      <w:r>
-        <w:rPr>
-          <w:sz w:val="24"/>
-          <w:szCs w:val="24"/>
-        </w:rPr>
-        <w:t>, the council</w:t>
-      </w:r>
-      <w:r>
-        <w:rPr>
-          <w:sz w:val="24"/>
-          <w:szCs w:val="24"/>
-        </w:rPr>
-        <w:t xml:space="preserve"> </w:t>
-      </w:r>
-      <w:proofErr w:type="gramStart"/>
-      <w:r>
-        <w:rPr>
-          <w:sz w:val="24"/>
-          <w:szCs w:val="24"/>
-        </w:rPr>
-        <w:t>ha</w:t>
-      </w:r>
-      <w:r>
-        <w:rPr>
-          <w:sz w:val="24"/>
-          <w:szCs w:val="24"/>
-        </w:rPr>
-        <w:t>s</w:t>
-      </w:r>
-      <w:r>
-        <w:rPr>
-          <w:sz w:val="24"/>
-          <w:szCs w:val="24"/>
-        </w:rPr>
-        <w:t xml:space="preserve"> to</w:t>
-      </w:r>
-      <w:proofErr w:type="gramEnd"/>
-      <w:r>
-        <w:rPr>
-          <w:sz w:val="24"/>
-          <w:szCs w:val="24"/>
-        </w:rPr>
-        <w:t xml:space="preserve"> compromise to deter suspicious activities &amp; </w:t>
-      </w:r>
-      <w:r>
-        <w:rPr>
-          <w:sz w:val="24"/>
-          <w:szCs w:val="24"/>
-        </w:rPr>
-        <w:t>crime but</w:t>
-      </w:r>
-      <w:r>
-        <w:rPr>
-          <w:sz w:val="24"/>
-          <w:szCs w:val="24"/>
-        </w:rPr>
-        <w:t xml:space="preserve"> ensure there is a backup system for CCTV.</w:t>
-      </w:r>
-    </w:p>
-    <w:p>
-      <w:pPr>
-        <w:spacing w:after="0" w:line="240" w:lineRule="auto"/>
-        <w:rPr>
-          <w:sz w:val="24"/>
-          <w:szCs w:val="24"/>
-        </w:rPr>
-      </w:pPr>
-    </w:p>
-    <w:p>
-      <w:pPr>
-        <w:pStyle w:val="Heading3"/>
-        <w:rPr>
-          <w:sz w:val="30"/>
-          <w:szCs w:val="30"/>
-        </w:rPr>
-      </w:pPr>
-      <w:r>
-        <w:rPr>
-          <w:sz w:val="30"/>
-          <w:szCs w:val="30"/>
-        </w:rPr>
-        <w:t>Organisational Procedures</w:t>
-      </w:r>
-    </w:p>
-    <w:p>
-      <w:pPr>
-        <w:pStyle w:val="ListParagraph"/>
-        <w:numPr>
-          <w:ilvl w:val="0"/>
-          <w:numId w:val="5"/>
-        </w:numPr>
-        <w:spacing w:after="0" w:line="240" w:lineRule="auto"/>
-        <w:rPr>
-          <w:sz w:val="24"/>
-          <w:szCs w:val="24"/>
-        </w:rPr>
-      </w:pPr>
-      <w:r>
-        <w:rPr>
-          <w:sz w:val="24"/>
-          <w:szCs w:val="24"/>
-        </w:rPr>
-        <w:t>How staff authenticate themselves to access physical places – pending council response.</w:t>
-      </w:r>
-    </w:p>
-    <w:p>
-      <w:pPr>
-        <w:pStyle w:val="ListParagraph"/>
-        <w:numPr>
-          <w:ilvl w:val="0"/>
-          <w:numId w:val="5"/>
-        </w:numPr>
-        <w:spacing w:after="0" w:line="240" w:lineRule="auto"/>
-        <w:rPr>
-          <w:sz w:val="24"/>
-          <w:szCs w:val="24"/>
-        </w:rPr>
-      </w:pPr>
-      <w:r>
-        <w:rPr>
-          <w:sz w:val="24"/>
-          <w:szCs w:val="24"/>
-        </w:rPr>
         <w:t>Authentication methods and policy procedures of network software – pending council response.</w:t>
       </w:r>
     </w:p>
@@ -1951,98 +2840,1017 @@
         <w:pStyle w:val="Heading2"/>
         <w:spacing w:before="0" w:after="0"/>
         <w:rPr>
-          <w:sz w:val="36"/>
-          <w:szCs w:val="36"/>
-        </w:rPr>
-      </w:pPr>
-      <w:r>
-        <w:rPr>
-          <w:sz w:val="36"/>
-          <w:szCs w:val="36"/>
+          <w:sz w:val="40"/>
+          <w:szCs w:val="40"/>
+        </w:rPr>
+      </w:pPr>
+      <w:r>
+        <w:rPr>
+          <w:sz w:val="40"/>
+          <w:szCs w:val="40"/>
         </w:rPr>
         <w:t>References:</w:t>
       </w:r>
     </w:p>
     <w:p>
       <w:pPr>
-        <w:pStyle w:val="ListParagraph"/>
+        <w:pStyle w:val="NormalWeb"/>
         <w:numPr>
           <w:ilvl w:val="0"/>
           <w:numId w:val="1"/>
         </w:numPr>
-        <w:spacing w:after="0" w:line="240" w:lineRule="auto"/>
-        <w:rPr>
-          <w:sz w:val="24"/>
-          <w:szCs w:val="24"/>
-        </w:rPr>
-      </w:pPr>
-      <w:hyperlink r:id="rId5" w:history="1">
+        <w:shd w:val="clear" w:color="auto" w:fill="FFFFFF"/>
+        <w:spacing w:before="0" w:beforeAutospacing="0" w:after="0" w:afterAutospacing="0"/>
+        <w:rPr>
+          <w:rFonts w:asciiTheme="minorHAnsi" w:hAnsiTheme="minorHAnsi" w:cstheme="minorHAnsi"/>
+          <w:color w:val="000000"/>
+          <w:sz w:val="20"/>
+          <w:szCs w:val="20"/>
+        </w:rPr>
+      </w:pPr>
+      <w:r>
+        <w:rPr>
+          <w:rFonts w:asciiTheme="minorHAnsi" w:hAnsiTheme="minorHAnsi" w:cstheme="minorHAnsi"/>
+          <w:color w:val="000000"/>
+          <w:sz w:val="20"/>
+          <w:szCs w:val="20"/>
+        </w:rPr>
+        <w:t xml:space="preserve">London Borough of Hammersmith &amp; Fulham. (2023). </w:t>
+      </w:r>
+      <w:r>
+        <w:rPr>
+          <w:rFonts w:asciiTheme="minorHAnsi" w:hAnsiTheme="minorHAnsi" w:cstheme="minorHAnsi"/>
+          <w:i/>
+          <w:iCs/>
+          <w:color w:val="000000"/>
+          <w:sz w:val="20"/>
+          <w:szCs w:val="20"/>
+        </w:rPr>
+        <w:t>About Hammersmith &amp; Fulham Council</w:t>
+      </w:r>
+      <w:r>
+        <w:rPr>
+          <w:rFonts w:asciiTheme="minorHAnsi" w:hAnsiTheme="minorHAnsi" w:cstheme="minorHAnsi"/>
+          <w:color w:val="000000"/>
+          <w:sz w:val="20"/>
+          <w:szCs w:val="20"/>
+        </w:rPr>
+        <w:t xml:space="preserve">. [online] Available at: </w:t>
+      </w:r>
+      <w:hyperlink r:id="rId11" w:history="1">
         <w:r>
           <w:rPr>
             <w:rStyle w:val="Hyperlink"/>
-            <w:sz w:val="24"/>
-            <w:szCs w:val="24"/>
+            <w:rFonts w:asciiTheme="minorHAnsi" w:hAnsiTheme="minorHAnsi" w:cstheme="minorHAnsi"/>
+            <w:sz w:val="20"/>
+            <w:szCs w:val="20"/>
           </w:rPr>
           <w:t>https://www.lbhf.gov.uk/councillors-and-democracy/about-hammersmith-fulham-council</w:t>
         </w:r>
       </w:hyperlink>
-    </w:p>
-    <w:p>
-      <w:pPr>
-        <w:pStyle w:val="ListParagraph"/>
+      <w:r>
+        <w:rPr>
+          <w:rFonts w:asciiTheme="minorHAnsi" w:hAnsiTheme="minorHAnsi" w:cstheme="minorHAnsi"/>
+          <w:color w:val="000000"/>
+          <w:sz w:val="20"/>
+          <w:szCs w:val="20"/>
+        </w:rPr>
+        <w:t xml:space="preserve"> </w:t>
+      </w:r>
+      <w:r>
+        <w:rPr>
+          <w:rFonts w:asciiTheme="minorHAnsi" w:hAnsiTheme="minorHAnsi" w:cstheme="minorHAnsi"/>
+          <w:color w:val="000000"/>
+          <w:sz w:val="20"/>
+          <w:szCs w:val="20"/>
+        </w:rPr>
+        <w:t>[Accessed 22 Sept. 2025].</w:t>
+      </w:r>
+    </w:p>
+    <w:p>
+      <w:pPr>
+        <w:pStyle w:val="NormalWeb"/>
         <w:numPr>
           <w:ilvl w:val="0"/>
           <w:numId w:val="1"/>
         </w:numPr>
-        <w:spacing w:after="0" w:line="240" w:lineRule="auto"/>
-        <w:rPr>
-          <w:sz w:val="24"/>
-          <w:szCs w:val="24"/>
-        </w:rPr>
-      </w:pPr>
-      <w:hyperlink r:id="rId6" w:history="1">
+        <w:shd w:val="clear" w:color="auto" w:fill="FFFFFF"/>
+        <w:spacing w:before="0" w:beforeAutospacing="0" w:after="0" w:afterAutospacing="0"/>
+        <w:rPr>
+          <w:rFonts w:asciiTheme="minorHAnsi" w:hAnsiTheme="minorHAnsi" w:cstheme="minorHAnsi"/>
+          <w:color w:val="000000"/>
+          <w:sz w:val="20"/>
+          <w:szCs w:val="20"/>
+        </w:rPr>
+      </w:pPr>
+      <w:r>
+        <w:rPr>
+          <w:rFonts w:asciiTheme="minorHAnsi" w:hAnsiTheme="minorHAnsi" w:cstheme="minorHAnsi"/>
+          <w:color w:val="000000"/>
+          <w:sz w:val="20"/>
+          <w:szCs w:val="20"/>
+        </w:rPr>
+        <w:t xml:space="preserve">London Borough of Hammersmith &amp; Fulham. (2022). </w:t>
+      </w:r>
+      <w:r>
+        <w:rPr>
+          <w:rFonts w:asciiTheme="minorHAnsi" w:hAnsiTheme="minorHAnsi" w:cstheme="minorHAnsi"/>
+          <w:i/>
+          <w:iCs/>
+          <w:color w:val="000000"/>
+          <w:sz w:val="20"/>
+          <w:szCs w:val="20"/>
+        </w:rPr>
+        <w:t>Building homes and communities</w:t>
+      </w:r>
+      <w:r>
+        <w:rPr>
+          <w:rFonts w:asciiTheme="minorHAnsi" w:hAnsiTheme="minorHAnsi" w:cstheme="minorHAnsi"/>
+          <w:color w:val="000000"/>
+          <w:sz w:val="20"/>
+          <w:szCs w:val="20"/>
+        </w:rPr>
+        <w:t xml:space="preserve">. [online] Available at: </w:t>
+      </w:r>
+      <w:hyperlink r:id="rId12" w:history="1">
         <w:r>
           <w:rPr>
             <w:rStyle w:val="Hyperlink"/>
-            <w:sz w:val="24"/>
-            <w:szCs w:val="24"/>
+            <w:rFonts w:asciiTheme="minorHAnsi" w:hAnsiTheme="minorHAnsi" w:cstheme="minorHAnsi"/>
+            <w:sz w:val="20"/>
+            <w:szCs w:val="20"/>
+          </w:rPr>
+          <w:t>https://www.lbhf.gov.uk/housing/building-homes-and-communities</w:t>
+        </w:r>
+      </w:hyperlink>
+      <w:r>
+        <w:rPr>
+          <w:rFonts w:asciiTheme="minorHAnsi" w:hAnsiTheme="minorHAnsi" w:cstheme="minorHAnsi"/>
+          <w:color w:val="000000"/>
+          <w:sz w:val="20"/>
+          <w:szCs w:val="20"/>
+        </w:rPr>
+        <w:t xml:space="preserve"> [</w:t>
+      </w:r>
+      <w:r>
+        <w:rPr>
+          <w:rFonts w:asciiTheme="minorHAnsi" w:hAnsiTheme="minorHAnsi" w:cstheme="minorHAnsi"/>
+          <w:sz w:val="20"/>
+          <w:szCs w:val="20"/>
+        </w:rPr>
+        <w:t xml:space="preserve">Accessed </w:t>
+      </w:r>
+      <w:r>
+        <w:rPr>
+          <w:rFonts w:asciiTheme="minorHAnsi" w:hAnsiTheme="minorHAnsi" w:cstheme="minorHAnsi"/>
+          <w:sz w:val="20"/>
+          <w:szCs w:val="20"/>
+        </w:rPr>
+        <w:t>15 Sep.</w:t>
+      </w:r>
+      <w:r>
+        <w:rPr>
+          <w:rFonts w:asciiTheme="minorHAnsi" w:hAnsiTheme="minorHAnsi" w:cstheme="minorHAnsi"/>
+          <w:sz w:val="20"/>
+          <w:szCs w:val="20"/>
+        </w:rPr>
+        <w:t xml:space="preserve"> 2025</w:t>
+      </w:r>
+      <w:r>
+        <w:rPr>
+          <w:rFonts w:asciiTheme="minorHAnsi" w:hAnsiTheme="minorHAnsi" w:cstheme="minorHAnsi"/>
+          <w:sz w:val="20"/>
+          <w:szCs w:val="20"/>
+        </w:rPr>
+        <w:t>]</w:t>
+      </w:r>
+      <w:r>
+        <w:rPr>
+          <w:rFonts w:asciiTheme="minorHAnsi" w:hAnsiTheme="minorHAnsi" w:cstheme="minorHAnsi"/>
+          <w:color w:val="000000"/>
+          <w:sz w:val="20"/>
+          <w:szCs w:val="20"/>
+        </w:rPr>
+        <w:t>.</w:t>
+      </w:r>
+    </w:p>
+    <w:p>
+      <w:pPr>
+        <w:pStyle w:val="NormalWeb"/>
+        <w:numPr>
+          <w:ilvl w:val="0"/>
+          <w:numId w:val="1"/>
+        </w:numPr>
+        <w:shd w:val="clear" w:color="auto" w:fill="FFFFFF"/>
+        <w:spacing w:before="0" w:beforeAutospacing="0" w:after="0" w:afterAutospacing="0"/>
+        <w:rPr>
+          <w:rFonts w:asciiTheme="minorHAnsi" w:hAnsiTheme="minorHAnsi" w:cstheme="minorHAnsi"/>
+          <w:color w:val="000000"/>
+          <w:sz w:val="20"/>
+          <w:szCs w:val="20"/>
+        </w:rPr>
+      </w:pPr>
+      <w:r>
+        <w:rPr>
+          <w:rFonts w:asciiTheme="minorHAnsi" w:hAnsiTheme="minorHAnsi" w:cstheme="minorHAnsi"/>
+          <w:color w:val="000000"/>
+          <w:sz w:val="20"/>
+          <w:szCs w:val="20"/>
+        </w:rPr>
+        <w:t>London Borough of Hammersmith &amp; Fulham. (2025</w:t>
+      </w:r>
+      <w:r>
+        <w:rPr>
+          <w:rFonts w:asciiTheme="minorHAnsi" w:hAnsiTheme="minorHAnsi" w:cstheme="minorHAnsi"/>
+          <w:color w:val="000000"/>
+          <w:sz w:val="20"/>
+          <w:szCs w:val="20"/>
+        </w:rPr>
+        <w:t>a</w:t>
+      </w:r>
+      <w:r>
+        <w:rPr>
+          <w:rFonts w:asciiTheme="minorHAnsi" w:hAnsiTheme="minorHAnsi" w:cstheme="minorHAnsi"/>
+          <w:color w:val="000000"/>
+          <w:sz w:val="20"/>
+          <w:szCs w:val="20"/>
+        </w:rPr>
+        <w:t xml:space="preserve">). </w:t>
+      </w:r>
+      <w:r>
+        <w:rPr>
+          <w:rFonts w:asciiTheme="minorHAnsi" w:hAnsiTheme="minorHAnsi" w:cstheme="minorHAnsi"/>
+          <w:i/>
+          <w:iCs/>
+          <w:color w:val="000000"/>
+          <w:sz w:val="20"/>
+          <w:szCs w:val="20"/>
+        </w:rPr>
+        <w:t>Doing things with residents, not to them</w:t>
+      </w:r>
+      <w:r>
+        <w:rPr>
+          <w:rFonts w:asciiTheme="minorHAnsi" w:hAnsiTheme="minorHAnsi" w:cstheme="minorHAnsi"/>
+          <w:color w:val="000000"/>
+          <w:sz w:val="20"/>
+          <w:szCs w:val="20"/>
+        </w:rPr>
+        <w:t xml:space="preserve">. [online] Available at: </w:t>
+      </w:r>
+      <w:hyperlink r:id="rId13" w:history="1">
+        <w:r>
+          <w:rPr>
+            <w:rStyle w:val="Hyperlink"/>
+            <w:rFonts w:asciiTheme="minorHAnsi" w:hAnsiTheme="minorHAnsi" w:cstheme="minorHAnsi"/>
+            <w:sz w:val="20"/>
+            <w:szCs w:val="20"/>
+          </w:rPr>
+          <w:t>https://www.lbhf.gov.uk/councillors-and-democracy/about-hammersmith-fulham-council/doing-things-residents-not-them</w:t>
+        </w:r>
+      </w:hyperlink>
+      <w:r>
+        <w:rPr>
+          <w:rFonts w:asciiTheme="minorHAnsi" w:hAnsiTheme="minorHAnsi" w:cstheme="minorHAnsi"/>
+          <w:color w:val="000000"/>
+          <w:sz w:val="20"/>
+          <w:szCs w:val="20"/>
+        </w:rPr>
+        <w:t xml:space="preserve"> </w:t>
+      </w:r>
+      <w:r>
+        <w:rPr>
+          <w:rFonts w:asciiTheme="minorHAnsi" w:hAnsiTheme="minorHAnsi" w:cstheme="minorHAnsi"/>
+          <w:color w:val="000000"/>
+          <w:sz w:val="20"/>
+          <w:szCs w:val="20"/>
+        </w:rPr>
+        <w:t>[</w:t>
+      </w:r>
+      <w:r>
+        <w:rPr>
+          <w:rFonts w:asciiTheme="minorHAnsi" w:hAnsiTheme="minorHAnsi" w:cstheme="minorHAnsi"/>
+          <w:sz w:val="20"/>
+          <w:szCs w:val="20"/>
+        </w:rPr>
+        <w:t xml:space="preserve">Accessed </w:t>
+      </w:r>
+      <w:r>
+        <w:rPr>
+          <w:rFonts w:asciiTheme="minorHAnsi" w:hAnsiTheme="minorHAnsi" w:cstheme="minorHAnsi"/>
+          <w:sz w:val="20"/>
+          <w:szCs w:val="20"/>
+        </w:rPr>
+        <w:t>15 Sep.</w:t>
+      </w:r>
+      <w:r>
+        <w:rPr>
+          <w:rFonts w:asciiTheme="minorHAnsi" w:hAnsiTheme="minorHAnsi" w:cstheme="minorHAnsi"/>
+          <w:sz w:val="20"/>
+          <w:szCs w:val="20"/>
+        </w:rPr>
+        <w:t xml:space="preserve"> 2025</w:t>
+      </w:r>
+      <w:r>
+        <w:rPr>
+          <w:rFonts w:asciiTheme="minorHAnsi" w:hAnsiTheme="minorHAnsi" w:cstheme="minorHAnsi"/>
+          <w:color w:val="000000"/>
+          <w:sz w:val="20"/>
+          <w:szCs w:val="20"/>
+        </w:rPr>
+        <w:t>].</w:t>
+      </w:r>
+    </w:p>
+    <w:p>
+      <w:pPr>
+        <w:pStyle w:val="NormalWeb"/>
+        <w:numPr>
+          <w:ilvl w:val="0"/>
+          <w:numId w:val="1"/>
+        </w:numPr>
+        <w:shd w:val="clear" w:color="auto" w:fill="FFFFFF"/>
+        <w:spacing w:before="0" w:beforeAutospacing="0" w:after="0" w:afterAutospacing="0"/>
+        <w:rPr>
+          <w:rFonts w:asciiTheme="minorHAnsi" w:hAnsiTheme="minorHAnsi" w:cstheme="minorHAnsi"/>
+          <w:color w:val="000000"/>
+          <w:sz w:val="20"/>
+          <w:szCs w:val="20"/>
+        </w:rPr>
+      </w:pPr>
+      <w:r>
+        <w:rPr>
+          <w:rFonts w:asciiTheme="minorHAnsi" w:hAnsiTheme="minorHAnsi" w:cstheme="minorHAnsi"/>
+          <w:color w:val="000000"/>
+          <w:sz w:val="20"/>
+          <w:szCs w:val="20"/>
+        </w:rPr>
+        <w:t xml:space="preserve">London Borough of Hammersmith &amp; Fulham. (2015). </w:t>
+      </w:r>
+      <w:r>
+        <w:rPr>
+          <w:rFonts w:asciiTheme="minorHAnsi" w:hAnsiTheme="minorHAnsi" w:cstheme="minorHAnsi"/>
+          <w:i/>
+          <w:iCs/>
+          <w:color w:val="000000"/>
+          <w:sz w:val="20"/>
+          <w:szCs w:val="20"/>
+        </w:rPr>
+        <w:t>Being ruthlessly financially efficient</w:t>
+      </w:r>
+      <w:r>
+        <w:rPr>
+          <w:rFonts w:asciiTheme="minorHAnsi" w:hAnsiTheme="minorHAnsi" w:cstheme="minorHAnsi"/>
+          <w:color w:val="000000"/>
+          <w:sz w:val="20"/>
+          <w:szCs w:val="20"/>
+        </w:rPr>
+        <w:t xml:space="preserve">. [online] Available at: </w:t>
+      </w:r>
+      <w:hyperlink r:id="rId14" w:history="1">
+        <w:r>
+          <w:rPr>
+            <w:rStyle w:val="Hyperlink"/>
+            <w:rFonts w:asciiTheme="minorHAnsi" w:hAnsiTheme="minorHAnsi" w:cstheme="minorHAnsi"/>
+            <w:sz w:val="20"/>
+            <w:szCs w:val="20"/>
+          </w:rPr>
+          <w:t>https://www.lbhf.gov.uk/councillors-and-democracy/about-hammersmith-fulham-council/being-ruthlessly-financially-efficient</w:t>
+        </w:r>
+      </w:hyperlink>
+      <w:r>
+        <w:rPr>
+          <w:rFonts w:asciiTheme="minorHAnsi" w:hAnsiTheme="minorHAnsi" w:cstheme="minorHAnsi"/>
+          <w:color w:val="000000"/>
+          <w:sz w:val="20"/>
+          <w:szCs w:val="20"/>
+        </w:rPr>
+        <w:t xml:space="preserve"> </w:t>
+      </w:r>
+      <w:r>
+        <w:rPr>
+          <w:rFonts w:asciiTheme="minorHAnsi" w:hAnsiTheme="minorHAnsi" w:cstheme="minorHAnsi"/>
+          <w:color w:val="000000"/>
+          <w:sz w:val="20"/>
+          <w:szCs w:val="20"/>
+        </w:rPr>
+        <w:t>[</w:t>
+      </w:r>
+      <w:r>
+        <w:rPr>
+          <w:rFonts w:asciiTheme="minorHAnsi" w:hAnsiTheme="minorHAnsi" w:cstheme="minorHAnsi"/>
+          <w:sz w:val="20"/>
+          <w:szCs w:val="20"/>
+        </w:rPr>
+        <w:t xml:space="preserve">Accessed </w:t>
+      </w:r>
+      <w:r>
+        <w:rPr>
+          <w:rFonts w:asciiTheme="minorHAnsi" w:hAnsiTheme="minorHAnsi" w:cstheme="minorHAnsi"/>
+          <w:sz w:val="20"/>
+          <w:szCs w:val="20"/>
+        </w:rPr>
+        <w:t>15 Sep.</w:t>
+      </w:r>
+      <w:r>
+        <w:rPr>
+          <w:rFonts w:asciiTheme="minorHAnsi" w:hAnsiTheme="minorHAnsi" w:cstheme="minorHAnsi"/>
+          <w:sz w:val="20"/>
+          <w:szCs w:val="20"/>
+        </w:rPr>
+        <w:t xml:space="preserve"> 2025</w:t>
+      </w:r>
+      <w:r>
+        <w:rPr>
+          <w:rFonts w:asciiTheme="minorHAnsi" w:hAnsiTheme="minorHAnsi" w:cstheme="minorHAnsi"/>
+          <w:color w:val="000000"/>
+          <w:sz w:val="20"/>
+          <w:szCs w:val="20"/>
+        </w:rPr>
+        <w:t>].</w:t>
+      </w:r>
+    </w:p>
+    <w:p>
+      <w:pPr>
+        <w:pStyle w:val="NormalWeb"/>
+        <w:numPr>
+          <w:ilvl w:val="0"/>
+          <w:numId w:val="1"/>
+        </w:numPr>
+        <w:shd w:val="clear" w:color="auto" w:fill="FFFFFF"/>
+        <w:spacing w:before="0" w:beforeAutospacing="0" w:after="0" w:afterAutospacing="0"/>
+        <w:rPr>
+          <w:rFonts w:asciiTheme="minorHAnsi" w:hAnsiTheme="minorHAnsi" w:cstheme="minorHAnsi"/>
+          <w:color w:val="000000"/>
+          <w:sz w:val="20"/>
+          <w:szCs w:val="20"/>
+        </w:rPr>
+      </w:pPr>
+      <w:r>
+        <w:rPr>
+          <w:rFonts w:asciiTheme="minorHAnsi" w:hAnsiTheme="minorHAnsi" w:cstheme="minorHAnsi"/>
+          <w:color w:val="000000"/>
+          <w:sz w:val="20"/>
+          <w:szCs w:val="20"/>
+        </w:rPr>
+        <w:t xml:space="preserve">www.lbhf.gov.uk. (n.d.). </w:t>
+      </w:r>
+      <w:r>
+        <w:rPr>
+          <w:rFonts w:asciiTheme="minorHAnsi" w:hAnsiTheme="minorHAnsi" w:cstheme="minorHAnsi"/>
+          <w:i/>
+          <w:iCs/>
+          <w:color w:val="000000"/>
+          <w:sz w:val="20"/>
+          <w:szCs w:val="20"/>
+        </w:rPr>
+        <w:t>Climate and ecological emergency | London Borough of Hammersmith &amp; Fulham</w:t>
+      </w:r>
+      <w:r>
+        <w:rPr>
+          <w:rFonts w:asciiTheme="minorHAnsi" w:hAnsiTheme="minorHAnsi" w:cstheme="minorHAnsi"/>
+          <w:color w:val="000000"/>
+          <w:sz w:val="20"/>
+          <w:szCs w:val="20"/>
+        </w:rPr>
+        <w:t xml:space="preserve">. [online] Available at: </w:t>
+      </w:r>
+      <w:hyperlink r:id="rId15" w:history="1">
+        <w:r>
+          <w:rPr>
+            <w:rStyle w:val="Hyperlink"/>
+            <w:rFonts w:asciiTheme="minorHAnsi" w:hAnsiTheme="minorHAnsi" w:cstheme="minorHAnsi"/>
+            <w:sz w:val="20"/>
+            <w:szCs w:val="20"/>
+          </w:rPr>
+          <w:t>https://www.lbhf.gov.uk/environment/climate-and-ecological-emergency</w:t>
+        </w:r>
+      </w:hyperlink>
+      <w:r>
+        <w:rPr>
+          <w:rFonts w:asciiTheme="minorHAnsi" w:hAnsiTheme="minorHAnsi" w:cstheme="minorHAnsi"/>
+          <w:color w:val="000000"/>
+          <w:sz w:val="20"/>
+          <w:szCs w:val="20"/>
+        </w:rPr>
+        <w:t xml:space="preserve"> </w:t>
+      </w:r>
+      <w:r>
+        <w:rPr>
+          <w:rFonts w:asciiTheme="minorHAnsi" w:hAnsiTheme="minorHAnsi" w:cstheme="minorHAnsi"/>
+          <w:color w:val="000000"/>
+          <w:sz w:val="20"/>
+          <w:szCs w:val="20"/>
+        </w:rPr>
+        <w:t>[</w:t>
+      </w:r>
+      <w:r>
+        <w:rPr>
+          <w:rFonts w:asciiTheme="minorHAnsi" w:hAnsiTheme="minorHAnsi" w:cstheme="minorHAnsi"/>
+          <w:sz w:val="20"/>
+          <w:szCs w:val="20"/>
+        </w:rPr>
+        <w:t xml:space="preserve">Accessed </w:t>
+      </w:r>
+      <w:r>
+        <w:rPr>
+          <w:rFonts w:asciiTheme="minorHAnsi" w:hAnsiTheme="minorHAnsi" w:cstheme="minorHAnsi"/>
+          <w:sz w:val="20"/>
+          <w:szCs w:val="20"/>
+        </w:rPr>
+        <w:t>15 Sep.</w:t>
+      </w:r>
+      <w:r>
+        <w:rPr>
+          <w:rFonts w:asciiTheme="minorHAnsi" w:hAnsiTheme="minorHAnsi" w:cstheme="minorHAnsi"/>
+          <w:sz w:val="20"/>
+          <w:szCs w:val="20"/>
+        </w:rPr>
+        <w:t xml:space="preserve"> 2025</w:t>
+      </w:r>
+      <w:r>
+        <w:rPr>
+          <w:rFonts w:asciiTheme="minorHAnsi" w:hAnsiTheme="minorHAnsi" w:cstheme="minorHAnsi"/>
+          <w:color w:val="000000"/>
+          <w:sz w:val="20"/>
+          <w:szCs w:val="20"/>
+        </w:rPr>
+        <w:t>].</w:t>
+      </w:r>
+    </w:p>
+    <w:p>
+      <w:pPr>
+        <w:pStyle w:val="NormalWeb"/>
+        <w:numPr>
+          <w:ilvl w:val="0"/>
+          <w:numId w:val="1"/>
+        </w:numPr>
+        <w:shd w:val="clear" w:color="auto" w:fill="FFFFFF"/>
+        <w:spacing w:before="0" w:beforeAutospacing="0" w:after="0" w:afterAutospacing="0"/>
+        <w:rPr>
+          <w:rFonts w:asciiTheme="minorHAnsi" w:hAnsiTheme="minorHAnsi" w:cstheme="minorHAnsi"/>
+          <w:color w:val="000000"/>
+          <w:sz w:val="20"/>
+          <w:szCs w:val="20"/>
+        </w:rPr>
+      </w:pPr>
+      <w:r>
+        <w:rPr>
+          <w:rFonts w:asciiTheme="minorHAnsi" w:hAnsiTheme="minorHAnsi" w:cstheme="minorHAnsi"/>
+          <w:sz w:val="20"/>
+          <w:szCs w:val="20"/>
+        </w:rPr>
+        <w:t>London Borough of Hammersmith &amp; Fulham. (2025</w:t>
+      </w:r>
+      <w:r>
+        <w:rPr>
+          <w:rFonts w:asciiTheme="minorHAnsi" w:hAnsiTheme="minorHAnsi" w:cstheme="minorHAnsi"/>
+          <w:sz w:val="20"/>
+          <w:szCs w:val="20"/>
+        </w:rPr>
+        <w:t>b</w:t>
+      </w:r>
+      <w:r>
+        <w:rPr>
+          <w:rFonts w:asciiTheme="minorHAnsi" w:hAnsiTheme="minorHAnsi" w:cstheme="minorHAnsi"/>
+          <w:sz w:val="20"/>
+          <w:szCs w:val="20"/>
+        </w:rPr>
+        <w:t xml:space="preserve">). </w:t>
+      </w:r>
+      <w:r>
+        <w:rPr>
+          <w:rFonts w:asciiTheme="minorHAnsi" w:hAnsiTheme="minorHAnsi" w:cstheme="minorHAnsi"/>
+          <w:i/>
+          <w:iCs/>
+          <w:sz w:val="20"/>
+          <w:szCs w:val="20"/>
+        </w:rPr>
+        <w:t>Upstream London</w:t>
+      </w:r>
+      <w:r>
+        <w:rPr>
+          <w:rFonts w:asciiTheme="minorHAnsi" w:hAnsiTheme="minorHAnsi" w:cstheme="minorHAnsi"/>
+          <w:sz w:val="20"/>
+          <w:szCs w:val="20"/>
+        </w:rPr>
+        <w:t xml:space="preserve">. [online] Available at: </w:t>
+      </w:r>
+      <w:hyperlink r:id="rId16" w:history="1">
+        <w:r>
+          <w:rPr>
+            <w:rStyle w:val="Hyperlink"/>
+            <w:rFonts w:asciiTheme="minorHAnsi" w:hAnsiTheme="minorHAnsi" w:cstheme="minorHAnsi"/>
+            <w:sz w:val="20"/>
+            <w:szCs w:val="20"/>
           </w:rPr>
           <w:t>https://www.lbhf.gov.uk/upstream-london</w:t>
         </w:r>
       </w:hyperlink>
-    </w:p>
-    <w:p>
-      <w:pPr>
-        <w:pStyle w:val="ListParagraph"/>
+      <w:r>
+        <w:rPr>
+          <w:rFonts w:asciiTheme="minorHAnsi" w:hAnsiTheme="minorHAnsi" w:cstheme="minorHAnsi"/>
+          <w:sz w:val="20"/>
+          <w:szCs w:val="20"/>
+        </w:rPr>
+        <w:t xml:space="preserve"> </w:t>
+      </w:r>
+      <w:r>
+        <w:rPr>
+          <w:rFonts w:asciiTheme="minorHAnsi" w:hAnsiTheme="minorHAnsi" w:cstheme="minorHAnsi"/>
+          <w:sz w:val="20"/>
+          <w:szCs w:val="20"/>
+        </w:rPr>
+        <w:t xml:space="preserve">[Accessed </w:t>
+      </w:r>
+      <w:r>
+        <w:rPr>
+          <w:rFonts w:asciiTheme="minorHAnsi" w:hAnsiTheme="minorHAnsi" w:cstheme="minorHAnsi"/>
+          <w:sz w:val="20"/>
+          <w:szCs w:val="20"/>
+        </w:rPr>
+        <w:t>15 Sep.</w:t>
+      </w:r>
+      <w:r>
+        <w:rPr>
+          <w:rFonts w:asciiTheme="minorHAnsi" w:hAnsiTheme="minorHAnsi" w:cstheme="minorHAnsi"/>
+          <w:sz w:val="20"/>
+          <w:szCs w:val="20"/>
+        </w:rPr>
+        <w:t xml:space="preserve"> 2025].</w:t>
+      </w:r>
+    </w:p>
+    <w:p>
+      <w:pPr>
+        <w:pStyle w:val="NormalWeb"/>
         <w:numPr>
           <w:ilvl w:val="0"/>
           <w:numId w:val="1"/>
         </w:numPr>
-        <w:spacing w:after="0" w:line="240" w:lineRule="auto"/>
-        <w:rPr>
-          <w:sz w:val="24"/>
-          <w:szCs w:val="24"/>
-        </w:rPr>
-      </w:pPr>
-      <w:hyperlink r:id="rId7" w:history="1">
+        <w:shd w:val="clear" w:color="auto" w:fill="FFFFFF"/>
+        <w:spacing w:before="0" w:beforeAutospacing="0" w:after="0" w:afterAutospacing="0"/>
+        <w:rPr>
+          <w:rFonts w:asciiTheme="minorHAnsi" w:hAnsiTheme="minorHAnsi" w:cstheme="minorHAnsi"/>
+          <w:color w:val="000000"/>
+          <w:sz w:val="20"/>
+          <w:szCs w:val="20"/>
+        </w:rPr>
+      </w:pPr>
+      <w:r>
+        <w:rPr>
+          <w:rFonts w:asciiTheme="minorHAnsi" w:hAnsiTheme="minorHAnsi" w:cstheme="minorHAnsi"/>
+          <w:sz w:val="20"/>
+          <w:szCs w:val="20"/>
+        </w:rPr>
+        <w:t xml:space="preserve">London Borough of Hammersmith &amp; Fulham. (2024). </w:t>
+      </w:r>
+      <w:r>
+        <w:rPr>
+          <w:rFonts w:asciiTheme="minorHAnsi" w:hAnsiTheme="minorHAnsi" w:cstheme="minorHAnsi"/>
+          <w:i/>
+          <w:iCs/>
+          <w:sz w:val="20"/>
+          <w:szCs w:val="20"/>
+        </w:rPr>
+        <w:t>Digital services privacy notice</w:t>
+      </w:r>
+      <w:r>
+        <w:rPr>
+          <w:rFonts w:asciiTheme="minorHAnsi" w:hAnsiTheme="minorHAnsi" w:cstheme="minorHAnsi"/>
+          <w:sz w:val="20"/>
+          <w:szCs w:val="20"/>
+        </w:rPr>
+        <w:t xml:space="preserve">. [online] Available at: </w:t>
+      </w:r>
+      <w:hyperlink r:id="rId17" w:history="1">
         <w:r>
           <w:rPr>
             <w:rStyle w:val="Hyperlink"/>
-            <w:sz w:val="24"/>
-            <w:szCs w:val="24"/>
+            <w:rFonts w:asciiTheme="minorHAnsi" w:hAnsiTheme="minorHAnsi" w:cstheme="minorHAnsi"/>
+            <w:sz w:val="20"/>
+            <w:szCs w:val="20"/>
           </w:rPr>
           <w:t>https://www.lbhf.gov.uk/councillors-and-democracy/data-and-information/hf-privacy-notice/digital-services-privacy-notice</w:t>
         </w:r>
       </w:hyperlink>
-    </w:p>
-    <w:p>
-      <w:pPr>
-        <w:spacing w:after="0" w:line="240" w:lineRule="auto"/>
-        <w:rPr>
-          <w:sz w:val="24"/>
-          <w:szCs w:val="24"/>
-        </w:rPr>
-      </w:pPr>
+      <w:r>
+        <w:rPr>
+          <w:rFonts w:asciiTheme="minorHAnsi" w:hAnsiTheme="minorHAnsi" w:cstheme="minorHAnsi"/>
+          <w:sz w:val="20"/>
+          <w:szCs w:val="20"/>
+        </w:rPr>
+        <w:t xml:space="preserve"> </w:t>
+      </w:r>
+      <w:r>
+        <w:rPr>
+          <w:rFonts w:asciiTheme="minorHAnsi" w:hAnsiTheme="minorHAnsi" w:cstheme="minorHAnsi"/>
+          <w:sz w:val="20"/>
+          <w:szCs w:val="20"/>
+        </w:rPr>
+        <w:t xml:space="preserve">[Accessed </w:t>
+      </w:r>
+      <w:r>
+        <w:rPr>
+          <w:rFonts w:asciiTheme="minorHAnsi" w:hAnsiTheme="minorHAnsi" w:cstheme="minorHAnsi"/>
+          <w:sz w:val="20"/>
+          <w:szCs w:val="20"/>
+        </w:rPr>
+        <w:t>15 Sep.</w:t>
+      </w:r>
+      <w:r>
+        <w:rPr>
+          <w:rFonts w:asciiTheme="minorHAnsi" w:hAnsiTheme="minorHAnsi" w:cstheme="minorHAnsi"/>
+          <w:sz w:val="20"/>
+          <w:szCs w:val="20"/>
+        </w:rPr>
+        <w:t xml:space="preserve"> 2025].</w:t>
+      </w:r>
+    </w:p>
+    <w:p>
+      <w:pPr>
+        <w:pStyle w:val="NormalWeb"/>
+        <w:numPr>
+          <w:ilvl w:val="0"/>
+          <w:numId w:val="1"/>
+        </w:numPr>
+        <w:shd w:val="clear" w:color="auto" w:fill="FFFFFF"/>
+        <w:spacing w:before="0" w:beforeAutospacing="0" w:after="0" w:afterAutospacing="0"/>
+        <w:rPr>
+          <w:rFonts w:asciiTheme="minorHAnsi" w:hAnsiTheme="minorHAnsi" w:cstheme="minorHAnsi"/>
+          <w:color w:val="000000"/>
+          <w:sz w:val="20"/>
+          <w:szCs w:val="20"/>
+        </w:rPr>
+      </w:pPr>
+      <w:r>
+        <w:rPr>
+          <w:rFonts w:asciiTheme="minorHAnsi" w:hAnsiTheme="minorHAnsi" w:cstheme="minorHAnsi"/>
+          <w:i/>
+          <w:iCs/>
+          <w:color w:val="000000"/>
+          <w:sz w:val="20"/>
+          <w:szCs w:val="20"/>
+        </w:rPr>
+        <w:lastRenderedPageBreak/>
+        <w:t>H&amp;F Privacy notice</w:t>
+      </w:r>
+      <w:r>
+        <w:rPr>
+          <w:rFonts w:asciiTheme="minorHAnsi" w:hAnsiTheme="minorHAnsi" w:cstheme="minorHAnsi"/>
+          <w:color w:val="000000"/>
+          <w:sz w:val="20"/>
+          <w:szCs w:val="20"/>
+        </w:rPr>
+        <w:t xml:space="preserve"> (2025</w:t>
+      </w:r>
+      <w:r>
+        <w:rPr>
+          <w:rFonts w:asciiTheme="minorHAnsi" w:hAnsiTheme="minorHAnsi" w:cstheme="minorHAnsi"/>
+          <w:color w:val="000000"/>
+          <w:sz w:val="20"/>
+          <w:szCs w:val="20"/>
+        </w:rPr>
+        <w:t>c</w:t>
+      </w:r>
+      <w:r>
+        <w:rPr>
+          <w:rFonts w:asciiTheme="minorHAnsi" w:hAnsiTheme="minorHAnsi" w:cstheme="minorHAnsi"/>
+          <w:color w:val="000000"/>
+          <w:sz w:val="20"/>
+          <w:szCs w:val="20"/>
+        </w:rPr>
+        <w:t xml:space="preserve">) </w:t>
+      </w:r>
+      <w:r>
+        <w:rPr>
+          <w:rFonts w:asciiTheme="minorHAnsi" w:hAnsiTheme="minorHAnsi" w:cstheme="minorHAnsi"/>
+          <w:i/>
+          <w:iCs/>
+          <w:color w:val="000000"/>
+          <w:sz w:val="20"/>
+          <w:szCs w:val="20"/>
+        </w:rPr>
+        <w:t>London Borough of Hammersmith &amp; Fulham</w:t>
+      </w:r>
+      <w:r>
+        <w:rPr>
+          <w:rFonts w:asciiTheme="minorHAnsi" w:hAnsiTheme="minorHAnsi" w:cstheme="minorHAnsi"/>
+          <w:color w:val="000000"/>
+          <w:sz w:val="20"/>
+          <w:szCs w:val="20"/>
+        </w:rPr>
+        <w:t xml:space="preserve">. Available at: </w:t>
+      </w:r>
+      <w:hyperlink r:id="rId18" w:history="1">
+        <w:r>
+          <w:rPr>
+            <w:rStyle w:val="Hyperlink"/>
+            <w:rFonts w:asciiTheme="minorHAnsi" w:hAnsiTheme="minorHAnsi" w:cstheme="minorHAnsi"/>
+            <w:sz w:val="20"/>
+            <w:szCs w:val="20"/>
+          </w:rPr>
+          <w:t>https://www.lbhf.gov.uk/councillors-and-democracy/data-and-information/hf-privacy-notice</w:t>
+        </w:r>
+      </w:hyperlink>
+      <w:r>
+        <w:rPr>
+          <w:rFonts w:asciiTheme="minorHAnsi" w:hAnsiTheme="minorHAnsi" w:cstheme="minorHAnsi"/>
+          <w:color w:val="000000"/>
+          <w:sz w:val="20"/>
+          <w:szCs w:val="20"/>
+        </w:rPr>
+        <w:t xml:space="preserve"> [</w:t>
+      </w:r>
+      <w:r>
+        <w:rPr>
+          <w:rFonts w:asciiTheme="minorHAnsi" w:hAnsiTheme="minorHAnsi" w:cstheme="minorHAnsi"/>
+          <w:color w:val="000000"/>
+          <w:sz w:val="20"/>
+          <w:szCs w:val="20"/>
+        </w:rPr>
+        <w:t>Accessed: 2</w:t>
+      </w:r>
+      <w:r>
+        <w:rPr>
+          <w:rFonts w:asciiTheme="minorHAnsi" w:hAnsiTheme="minorHAnsi" w:cstheme="minorHAnsi"/>
+          <w:color w:val="000000"/>
+          <w:sz w:val="20"/>
+          <w:szCs w:val="20"/>
+        </w:rPr>
+        <w:t>5</w:t>
+      </w:r>
+      <w:r>
+        <w:rPr>
+          <w:rFonts w:asciiTheme="minorHAnsi" w:hAnsiTheme="minorHAnsi" w:cstheme="minorHAnsi"/>
+          <w:color w:val="000000"/>
+          <w:sz w:val="20"/>
+          <w:szCs w:val="20"/>
+        </w:rPr>
+        <w:t xml:space="preserve"> </w:t>
+      </w:r>
+      <w:r>
+        <w:rPr>
+          <w:rFonts w:asciiTheme="minorHAnsi" w:hAnsiTheme="minorHAnsi" w:cstheme="minorHAnsi"/>
+          <w:color w:val="000000"/>
+          <w:sz w:val="20"/>
+          <w:szCs w:val="20"/>
+        </w:rPr>
+        <w:t>Sep.</w:t>
+      </w:r>
+      <w:r>
+        <w:rPr>
+          <w:rFonts w:asciiTheme="minorHAnsi" w:hAnsiTheme="minorHAnsi" w:cstheme="minorHAnsi"/>
+          <w:color w:val="000000"/>
+          <w:sz w:val="20"/>
+          <w:szCs w:val="20"/>
+        </w:rPr>
+        <w:t xml:space="preserve"> 2025</w:t>
+      </w:r>
+      <w:r>
+        <w:rPr>
+          <w:rFonts w:asciiTheme="minorHAnsi" w:hAnsiTheme="minorHAnsi" w:cstheme="minorHAnsi"/>
+          <w:color w:val="000000"/>
+          <w:sz w:val="20"/>
+          <w:szCs w:val="20"/>
+        </w:rPr>
+        <w:t>]</w:t>
+      </w:r>
+      <w:r>
+        <w:rPr>
+          <w:rFonts w:asciiTheme="minorHAnsi" w:hAnsiTheme="minorHAnsi" w:cstheme="minorHAnsi"/>
+          <w:color w:val="000000"/>
+          <w:sz w:val="20"/>
+          <w:szCs w:val="20"/>
+        </w:rPr>
+        <w:t>.</w:t>
+      </w:r>
+    </w:p>
+    <w:p>
+      <w:pPr>
+        <w:pStyle w:val="NormalWeb"/>
+        <w:numPr>
+          <w:ilvl w:val="0"/>
+          <w:numId w:val="1"/>
+        </w:numPr>
+        <w:shd w:val="clear" w:color="auto" w:fill="FFFFFF"/>
+        <w:spacing w:before="0" w:beforeAutospacing="0" w:after="0" w:afterAutospacing="0"/>
+        <w:rPr>
+          <w:rFonts w:asciiTheme="minorHAnsi" w:hAnsiTheme="minorHAnsi" w:cstheme="minorHAnsi"/>
+          <w:color w:val="000000"/>
+          <w:sz w:val="20"/>
+          <w:szCs w:val="20"/>
+        </w:rPr>
+      </w:pPr>
+      <w:r>
+        <w:rPr>
+          <w:rFonts w:asciiTheme="minorHAnsi" w:hAnsiTheme="minorHAnsi" w:cstheme="minorHAnsi"/>
+          <w:color w:val="000000"/>
+          <w:sz w:val="20"/>
+          <w:szCs w:val="20"/>
+        </w:rPr>
+        <w:t>London Borough of Hammersmith &amp; Fulham. (2025</w:t>
+      </w:r>
+      <w:r>
+        <w:rPr>
+          <w:rFonts w:asciiTheme="minorHAnsi" w:hAnsiTheme="minorHAnsi" w:cstheme="minorHAnsi"/>
+          <w:color w:val="000000"/>
+          <w:sz w:val="20"/>
+          <w:szCs w:val="20"/>
+        </w:rPr>
+        <w:t>d</w:t>
+      </w:r>
+      <w:r>
+        <w:rPr>
+          <w:rFonts w:asciiTheme="minorHAnsi" w:hAnsiTheme="minorHAnsi" w:cstheme="minorHAnsi"/>
+          <w:color w:val="000000"/>
+          <w:sz w:val="20"/>
+          <w:szCs w:val="20"/>
+        </w:rPr>
+        <w:t xml:space="preserve">). </w:t>
+      </w:r>
+      <w:r>
+        <w:rPr>
+          <w:rFonts w:asciiTheme="minorHAnsi" w:hAnsiTheme="minorHAnsi" w:cstheme="minorHAnsi"/>
+          <w:i/>
+          <w:iCs/>
+          <w:color w:val="000000"/>
+          <w:sz w:val="20"/>
+          <w:szCs w:val="20"/>
+        </w:rPr>
+        <w:t>Annual registration canvass</w:t>
+      </w:r>
+      <w:r>
+        <w:rPr>
+          <w:rFonts w:asciiTheme="minorHAnsi" w:hAnsiTheme="minorHAnsi" w:cstheme="minorHAnsi"/>
+          <w:color w:val="000000"/>
+          <w:sz w:val="20"/>
+          <w:szCs w:val="20"/>
+        </w:rPr>
+        <w:t xml:space="preserve">. [online] Available at: </w:t>
+      </w:r>
+      <w:hyperlink r:id="rId19" w:history="1">
+        <w:r>
+          <w:rPr>
+            <w:rStyle w:val="Hyperlink"/>
+            <w:rFonts w:asciiTheme="minorHAnsi" w:hAnsiTheme="minorHAnsi" w:cstheme="minorHAnsi"/>
+            <w:sz w:val="20"/>
+            <w:szCs w:val="20"/>
+          </w:rPr>
+          <w:t>https://www.lbhf.gov.uk/councillors-and-democracy/elections/annual-registration-canvass</w:t>
+        </w:r>
+      </w:hyperlink>
+      <w:r>
+        <w:rPr>
+          <w:rFonts w:asciiTheme="minorHAnsi" w:hAnsiTheme="minorHAnsi" w:cstheme="minorHAnsi"/>
+          <w:color w:val="000000"/>
+          <w:sz w:val="20"/>
+          <w:szCs w:val="20"/>
+        </w:rPr>
+        <w:t xml:space="preserve"> </w:t>
+      </w:r>
+      <w:r>
+        <w:rPr>
+          <w:rFonts w:asciiTheme="minorHAnsi" w:hAnsiTheme="minorHAnsi" w:cstheme="minorHAnsi"/>
+          <w:color w:val="000000"/>
+          <w:sz w:val="20"/>
+          <w:szCs w:val="20"/>
+        </w:rPr>
+        <w:t>[Accessed 2</w:t>
+      </w:r>
+      <w:r>
+        <w:rPr>
+          <w:rFonts w:asciiTheme="minorHAnsi" w:hAnsiTheme="minorHAnsi" w:cstheme="minorHAnsi"/>
+          <w:color w:val="000000"/>
+          <w:sz w:val="20"/>
+          <w:szCs w:val="20"/>
+        </w:rPr>
+        <w:t>9</w:t>
+      </w:r>
+      <w:r>
+        <w:rPr>
+          <w:rFonts w:asciiTheme="minorHAnsi" w:hAnsiTheme="minorHAnsi" w:cstheme="minorHAnsi"/>
+          <w:color w:val="000000"/>
+          <w:sz w:val="20"/>
+          <w:szCs w:val="20"/>
+        </w:rPr>
+        <w:t xml:space="preserve"> </w:t>
+      </w:r>
+      <w:r>
+        <w:rPr>
+          <w:rFonts w:asciiTheme="minorHAnsi" w:hAnsiTheme="minorHAnsi" w:cstheme="minorHAnsi"/>
+          <w:color w:val="000000"/>
+          <w:sz w:val="20"/>
+          <w:szCs w:val="20"/>
+        </w:rPr>
+        <w:t>Sep</w:t>
+      </w:r>
+      <w:r>
+        <w:rPr>
+          <w:rFonts w:asciiTheme="minorHAnsi" w:hAnsiTheme="minorHAnsi" w:cstheme="minorHAnsi"/>
+          <w:color w:val="000000"/>
+          <w:sz w:val="20"/>
+          <w:szCs w:val="20"/>
+        </w:rPr>
+        <w:t>. 2025].</w:t>
+      </w:r>
     </w:p>
     <w:sectPr>
       <w:pgSz w:w="11906" w:h="16838"/>
@@ -2991,6 +4799,7 @@
   <w:style w:type="paragraph" w:default="1" w:styleId="Normal">
     <w:name w:val="Normal"/>
     <w:qFormat/>
+    <w:rsid w:val="002B241A"/>
   </w:style>
   <w:style w:type="paragraph" w:styleId="Heading1">
     <w:name w:val="heading 1"/>
@@ -3192,7 +5001,6 @@
   <w:style w:type="character" w:default="1" w:styleId="DefaultParagraphFont">
     <w:name w:val="Default Paragraph Font"/>
     <w:uiPriority w:val="1"/>
-    <w:semiHidden/>
     <w:unhideWhenUsed/>
   </w:style>
   <w:style w:type="table" w:default="1" w:styleId="TableNormal">
@@ -3527,6 +5335,36 @@
       <w:shd w:val="clear" w:color="auto" w:fill="E1DFDD"/>
     </w:rPr>
   </w:style>
+  <w:style w:type="character" w:styleId="FollowedHyperlink">
+    <w:name w:val="FollowedHyperlink"/>
+    <w:basedOn w:val="DefaultParagraphFont"/>
+    <w:uiPriority w:val="99"/>
+    <w:semiHidden/>
+    <w:unhideWhenUsed/>
+    <w:rsid w:val="00C30369"/>
+    <w:rPr>
+      <w:color w:val="954F72" w:themeColor="followedHyperlink"/>
+      <w:u w:val="single"/>
+    </w:rPr>
+  </w:style>
+  <w:style w:type="paragraph" w:styleId="NormalWeb">
+    <w:name w:val="Normal (Web)"/>
+    <w:basedOn w:val="Normal"/>
+    <w:uiPriority w:val="99"/>
+    <w:unhideWhenUsed/>
+    <w:rsid w:val="00E828DF"/>
+    <w:pPr>
+      <w:spacing w:before="100" w:beforeAutospacing="1" w:after="100" w:afterAutospacing="1" w:line="240" w:lineRule="auto"/>
+    </w:pPr>
+    <w:rPr>
+      <w:rFonts w:ascii="Times New Roman" w:eastAsia="Times New Roman" w:hAnsi="Times New Roman" w:cs="Times New Roman"/>
+      <w:kern w:val="0"/>
+      <w:sz w:val="24"/>
+      <w:szCs w:val="24"/>
+      <w:lang w:eastAsia="en-GB"/>
+      <w14:ligatures w14:val="none"/>
+    </w:rPr>
+  </w:style>
 </w:styles>
 </file>
 

</xml_diff>

<commit_message>
Update: Wrote miniparagraphs for nearly all analysis within matrix, which was also slightly tweaked
</commit_message>
<xml_diff>
--- a/report/gap-analysis-draft.docx
+++ b/report/gap-analysis-draft.docx
@@ -551,14 +551,7 @@
           <w:sz w:val="40"/>
           <w:szCs w:val="40"/>
         </w:rPr>
-        <w:t xml:space="preserve"> </w:t>
-      </w:r>
-      <w:r>
-        <w:rPr>
-          <w:sz w:val="40"/>
-          <w:szCs w:val="40"/>
-        </w:rPr>
-        <w:t>(London Borough of Hammersmith &amp; Fulham, 2024)</w:t>
+        <w:t xml:space="preserve"> (London Borough of Hammersmith &amp; Fulham, 2024)</w:t>
       </w:r>
       <w:r>
         <w:rPr>
@@ -1169,163 +1162,12 @@
     </w:p>
     <w:p>
       <w:pPr>
-        <w:pStyle w:val="ListParagraph"/>
-        <w:numPr>
-          <w:ilvl w:val="0"/>
-          <w:numId w:val="5"/>
-        </w:numPr>
-        <w:spacing w:after="0" w:line="240" w:lineRule="auto"/>
-        <w:rPr>
-          <w:sz w:val="24"/>
-          <w:szCs w:val="24"/>
-        </w:rPr>
-      </w:pPr>
-      <w:r>
-        <w:rPr>
-          <w:sz w:val="24"/>
-          <w:szCs w:val="24"/>
-        </w:rPr>
-        <w:t xml:space="preserve">Training staff on how to handle data safely. </w:t>
-      </w:r>
-      <w:r>
-        <w:rPr>
-          <w:b/>
-          <w:bCs/>
-          <w:sz w:val="24"/>
-          <w:szCs w:val="24"/>
-          <w:u w:val="single"/>
-        </w:rPr>
-        <w:t>Gap:</w:t>
-      </w:r>
-      <w:r>
-        <w:rPr>
-          <w:sz w:val="24"/>
-          <w:szCs w:val="24"/>
-        </w:rPr>
-        <w:t xml:space="preserve"> No evidence of training type. </w:t>
-      </w:r>
-      <w:r>
-        <w:rPr>
-          <w:b/>
-          <w:bCs/>
-          <w:sz w:val="24"/>
-          <w:szCs w:val="24"/>
-          <w:u w:val="single"/>
-        </w:rPr>
-        <w:t>Risk:</w:t>
-      </w:r>
-      <w:r>
-        <w:rPr>
-          <w:sz w:val="24"/>
-          <w:szCs w:val="24"/>
-        </w:rPr>
-        <w:t xml:space="preserve"> Medium. </w:t>
-      </w:r>
-      <w:r>
-        <w:rPr>
-          <w:b/>
-          <w:bCs/>
-          <w:sz w:val="24"/>
-          <w:szCs w:val="24"/>
-          <w:u w:val="single"/>
-        </w:rPr>
-        <w:t>Recommendation:</w:t>
-      </w:r>
-      <w:r>
-        <w:rPr>
-          <w:sz w:val="24"/>
-          <w:szCs w:val="24"/>
-        </w:rPr>
-        <w:t xml:space="preserve"> Council should add the type of training performed on the website page.</w:t>
-      </w:r>
-    </w:p>
-    <w:p>
-      <w:pPr>
-        <w:pStyle w:val="ListParagraph"/>
-        <w:numPr>
-          <w:ilvl w:val="0"/>
-          <w:numId w:val="5"/>
-        </w:numPr>
-        <w:spacing w:after="0" w:line="240" w:lineRule="auto"/>
-        <w:rPr>
-          <w:sz w:val="24"/>
-          <w:szCs w:val="24"/>
-        </w:rPr>
-      </w:pPr>
-      <w:r>
-        <w:rPr>
-          <w:sz w:val="24"/>
-          <w:szCs w:val="24"/>
-        </w:rPr>
-        <w:t xml:space="preserve">Regularly testing the systems and procedures. </w:t>
-      </w:r>
-      <w:r>
-        <w:rPr>
-          <w:b/>
-          <w:bCs/>
-          <w:sz w:val="24"/>
-          <w:szCs w:val="24"/>
-          <w:u w:val="single"/>
-        </w:rPr>
-        <w:t>Gap:</w:t>
-      </w:r>
-      <w:r>
-        <w:rPr>
-          <w:sz w:val="24"/>
-          <w:szCs w:val="24"/>
-        </w:rPr>
-        <w:t xml:space="preserve"> No Gaps. </w:t>
-      </w:r>
-      <w:r>
-        <w:rPr>
-          <w:b/>
-          <w:bCs/>
-          <w:sz w:val="24"/>
-          <w:szCs w:val="24"/>
-          <w:u w:val="single"/>
-        </w:rPr>
-        <w:t>Risk:</w:t>
-      </w:r>
-      <w:r>
-        <w:rPr>
-          <w:sz w:val="24"/>
-          <w:szCs w:val="24"/>
-        </w:rPr>
-        <w:t xml:space="preserve"> Low. </w:t>
-      </w:r>
-      <w:r>
-        <w:rPr>
-          <w:b/>
-          <w:bCs/>
-          <w:sz w:val="24"/>
-          <w:szCs w:val="24"/>
-          <w:u w:val="single"/>
-        </w:rPr>
-        <w:t>Recommendation:</w:t>
-      </w:r>
-      <w:r>
-        <w:rPr>
-          <w:sz w:val="24"/>
-          <w:szCs w:val="24"/>
-        </w:rPr>
-        <w:t xml:space="preserve"> Maintain regular testing, and do not disclose any details about the security team.</w:t>
-      </w:r>
-    </w:p>
-    <w:p>
-      <w:pPr>
-        <w:spacing w:after="0" w:line="240" w:lineRule="auto"/>
-        <w:rPr>
-          <w:sz w:val="24"/>
-          <w:szCs w:val="24"/>
-        </w:rPr>
-      </w:pPr>
-      <w:r>
-        <w:rPr>
-          <w:sz w:val="24"/>
-          <w:szCs w:val="24"/>
-        </w:rPr>
-        <w:t xml:space="preserve"> </w:t>
-      </w:r>
+        <w:spacing w:after="0" w:line="240" w:lineRule="auto"/>
+        <w:rPr>
+          <w:sz w:val="24"/>
+          <w:szCs w:val="24"/>
+        </w:rPr>
+      </w:pPr>
     </w:p>
     <w:p>
       <w:pPr>
@@ -1340,6 +1182,54 @@
           <w:sz w:val="35"/>
           <w:szCs w:val="35"/>
         </w:rPr>
+        <w:t>Testing Systems and procedures.</w:t>
+      </w:r>
+    </w:p>
+    <w:p>
+      <w:pPr>
+        <w:spacing w:after="0" w:line="240" w:lineRule="auto"/>
+        <w:rPr>
+          <w:sz w:val="24"/>
+          <w:szCs w:val="24"/>
+        </w:rPr>
+      </w:pPr>
+      <w:r>
+        <w:rPr>
+          <w:sz w:val="24"/>
+          <w:szCs w:val="24"/>
+        </w:rPr>
+        <w:t>On the same page, H&amp;F also mention that they regularly test their IT systems and procedures. This is done to reduce vulnerabilities. This results in no gaps for the council to fill to follow procedures correctly. Regular testing by the council ensures and confirms that policies and frameworks are being implemented, and any potential risks are checked. H&amp;F must continue this practice to always mitigate potential cyber risks and comply with the procedures,</w:t>
+      </w:r>
+    </w:p>
+    <w:p>
+      <w:pPr>
+        <w:spacing w:after="0" w:line="240" w:lineRule="auto"/>
+        <w:rPr>
+          <w:sz w:val="24"/>
+          <w:szCs w:val="24"/>
+        </w:rPr>
+      </w:pPr>
+      <w:r>
+        <w:rPr>
+          <w:sz w:val="24"/>
+          <w:szCs w:val="24"/>
+        </w:rPr>
+        <w:t xml:space="preserve"> </w:t>
+      </w:r>
+    </w:p>
+    <w:p>
+      <w:pPr>
+        <w:pStyle w:val="Heading3"/>
+        <w:rPr>
+          <w:sz w:val="35"/>
+          <w:szCs w:val="35"/>
+        </w:rPr>
+      </w:pPr>
+      <w:r>
+        <w:rPr>
+          <w:sz w:val="35"/>
+          <w:szCs w:val="35"/>
+        </w:rPr>
         <w:lastRenderedPageBreak/>
         <w:t>Access Control</w:t>
       </w:r>
@@ -1371,6 +1261,7 @@
       </w:pPr>
       <w:r>
         <w:rPr>
+          <w:noProof/>
           <w:sz w:val="24"/>
           <w:szCs w:val="24"/>
         </w:rPr>
@@ -1429,7 +1320,7 @@
           <w:sz w:val="20"/>
           <w:szCs w:val="20"/>
         </w:rPr>
-        <w:t xml:space="preserve">Photo </w:t>
+        <w:t xml:space="preserve">Photo 1: Attempting to log in with an incorrect email address, which resulted in an unsuccessful attempt to enter with </w:t>
       </w:r>
       <w:r>
         <w:rPr>
@@ -1438,7 +1329,7 @@
           <w:sz w:val="20"/>
           <w:szCs w:val="20"/>
         </w:rPr>
-        <w:t>1</w:t>
+        <w:t>unauthorised</w:t>
       </w:r>
       <w:r>
         <w:rPr>
@@ -1447,33 +1338,6 @@
           <w:sz w:val="20"/>
           <w:szCs w:val="20"/>
         </w:rPr>
-        <w:t xml:space="preserve">: </w:t>
-      </w:r>
-      <w:r>
-        <w:rPr>
-          <w:b/>
-          <w:bCs/>
-          <w:sz w:val="20"/>
-          <w:szCs w:val="20"/>
-        </w:rPr>
-        <w:t xml:space="preserve">Attempting to log in with an incorrect email address, which resulted in an unsuccessful attempt to enter with </w:t>
-      </w:r>
-      <w:r>
-        <w:rPr>
-          <w:b/>
-          <w:bCs/>
-          <w:sz w:val="20"/>
-          <w:szCs w:val="20"/>
-        </w:rPr>
-        <w:t>unauthorised</w:t>
-      </w:r>
-      <w:r>
-        <w:rPr>
-          <w:b/>
-          <w:bCs/>
-          <w:sz w:val="20"/>
-          <w:szCs w:val="20"/>
-        </w:rPr>
         <w:t xml:space="preserve"> access</w:t>
       </w:r>
     </w:p>
@@ -1498,6 +1362,7 @@
       </w:pPr>
       <w:r>
         <w:rPr>
+          <w:noProof/>
           <w:sz w:val="24"/>
           <w:szCs w:val="24"/>
         </w:rPr>
@@ -1635,6 +1500,7 @@
       </w:pPr>
       <w:r>
         <w:rPr>
+          <w:noProof/>
           <w:sz w:val="24"/>
           <w:szCs w:val="24"/>
         </w:rPr>
@@ -1782,42 +1648,7 @@
           <w:sz w:val="32"/>
           <w:szCs w:val="32"/>
         </w:rPr>
-        <w:t xml:space="preserve">Filling in personal data </w:t>
-      </w:r>
-      <w:r>
-        <w:rPr>
-          <w:sz w:val="32"/>
-          <w:szCs w:val="32"/>
-        </w:rPr>
-        <w:t xml:space="preserve">in form </w:t>
-      </w:r>
-      <w:r>
-        <w:rPr>
-          <w:sz w:val="32"/>
-          <w:szCs w:val="32"/>
-        </w:rPr>
-        <w:t xml:space="preserve">to check </w:t>
-      </w:r>
-      <w:r>
-        <w:rPr>
-          <w:sz w:val="32"/>
-          <w:szCs w:val="32"/>
-        </w:rPr>
-        <w:t>voter</w:t>
-      </w:r>
-      <w:r>
-        <w:rPr>
-          <w:sz w:val="32"/>
-          <w:szCs w:val="32"/>
-        </w:rPr>
-        <w:t xml:space="preserve"> registration</w:t>
-      </w:r>
-      <w:r>
-        <w:rPr>
-          <w:sz w:val="32"/>
-          <w:szCs w:val="32"/>
-        </w:rPr>
-        <w:t xml:space="preserve"> in portal</w:t>
+        <w:t>Filling in personal data in form to check voter registration in portal</w:t>
       </w:r>
     </w:p>
     <w:p>
@@ -1831,6 +1662,7 @@
       </w:pPr>
       <w:r>
         <w:rPr>
+          <w:noProof/>
           <w:sz w:val="24"/>
           <w:szCs w:val="24"/>
         </w:rPr>
@@ -1899,7 +1731,25 @@
           <w:szCs w:val="20"/>
         </w:rPr>
         <w:lastRenderedPageBreak/>
-        <w:t>Photo 3: Warned that I will be logged off if I am inactive for 40 minutes before checking my registration status to vote.</w:t>
+        <w:t xml:space="preserve">Photo </w:t>
+      </w:r>
+      <w:r>
+        <w:rPr>
+          <w:b/>
+          <w:bCs/>
+          <w:sz w:val="20"/>
+          <w:szCs w:val="20"/>
+        </w:rPr>
+        <w:t>4</w:t>
+      </w:r>
+      <w:r>
+        <w:rPr>
+          <w:b/>
+          <w:bCs/>
+          <w:sz w:val="20"/>
+          <w:szCs w:val="20"/>
+        </w:rPr>
+        <w:t>: Warned that I will be logged off if I am inactive for 40 minutes before checking my registration status to vote.</w:t>
       </w:r>
     </w:p>
     <w:p>
@@ -1996,7 +1846,21 @@
           <w:sz w:val="24"/>
           <w:szCs w:val="24"/>
         </w:rPr>
-        <w:t>H&amp;F council requests personal information as displayed in Photo 3 above. This information is used to confirm whether you are registered to vote within the borough. An email was sent in response to confirm that I was registered at the address I entered when filling out the form.</w:t>
+        <w:t xml:space="preserve">H&amp;F council requests personal information as displayed in Photo </w:t>
+      </w:r>
+      <w:r>
+        <w:rPr>
+          <w:sz w:val="24"/>
+          <w:szCs w:val="24"/>
+        </w:rPr>
+        <w:t>4</w:t>
+      </w:r>
+      <w:r>
+        <w:rPr>
+          <w:sz w:val="24"/>
+          <w:szCs w:val="24"/>
+        </w:rPr>
+        <w:t xml:space="preserve"> above. This information is used to confirm whether you are registered to vote within the borough. An email was sent in response to confirm that I was registered at the address I entered when filling out the form.</w:t>
       </w:r>
     </w:p>
     <w:p>
@@ -2010,6 +1874,7 @@
       </w:pPr>
       <w:r>
         <w:rPr>
+          <w:noProof/>
           <w:sz w:val="24"/>
           <w:szCs w:val="24"/>
         </w:rPr>
@@ -2068,7 +1933,25 @@
           <w:sz w:val="20"/>
           <w:szCs w:val="20"/>
         </w:rPr>
-        <w:t>Photo 3: Warned that I will be logged off if I am inactive for 40 minutes before checking my registration status to vote.</w:t>
+        <w:t xml:space="preserve">Photo </w:t>
+      </w:r>
+      <w:r>
+        <w:rPr>
+          <w:b/>
+          <w:bCs/>
+          <w:sz w:val="20"/>
+          <w:szCs w:val="20"/>
+        </w:rPr>
+        <w:t>5</w:t>
+      </w:r>
+      <w:r>
+        <w:rPr>
+          <w:b/>
+          <w:bCs/>
+          <w:sz w:val="20"/>
+          <w:szCs w:val="20"/>
+        </w:rPr>
+        <w:t>: Warned that I will be logged off if I am inactive for 40 minutes before checking my registration status to vote.</w:t>
       </w:r>
     </w:p>
     <w:p>
@@ -2193,7 +2076,21 @@
           <w:sz w:val="32"/>
           <w:szCs w:val="32"/>
         </w:rPr>
-        <w:t xml:space="preserve"> in portal</w:t>
+        <w:t xml:space="preserve"> in </w:t>
+      </w:r>
+      <w:r>
+        <w:rPr>
+          <w:sz w:val="32"/>
+          <w:szCs w:val="32"/>
+        </w:rPr>
+        <w:t xml:space="preserve">the </w:t>
+      </w:r>
+      <w:r>
+        <w:rPr>
+          <w:sz w:val="32"/>
+          <w:szCs w:val="32"/>
+        </w:rPr>
+        <w:t>portal</w:t>
       </w:r>
     </w:p>
     <w:p>
@@ -2207,6 +2104,7 @@
       </w:pPr>
       <w:r>
         <w:rPr>
+          <w:noProof/>
           <w:sz w:val="24"/>
           <w:szCs w:val="24"/>
         </w:rPr>
@@ -2265,7 +2163,25 @@
           <w:sz w:val="20"/>
           <w:szCs w:val="20"/>
         </w:rPr>
-        <w:t>Photo 2: View of the portal when logged in</w:t>
+        <w:t xml:space="preserve">Photo </w:t>
+      </w:r>
+      <w:r>
+        <w:rPr>
+          <w:b/>
+          <w:bCs/>
+          <w:sz w:val="20"/>
+          <w:szCs w:val="20"/>
+        </w:rPr>
+        <w:t>6</w:t>
+      </w:r>
+      <w:r>
+        <w:rPr>
+          <w:b/>
+          <w:bCs/>
+          <w:sz w:val="20"/>
+          <w:szCs w:val="20"/>
+        </w:rPr>
+        <w:t>: View of the portal when logged in</w:t>
       </w:r>
     </w:p>
     <w:p>
@@ -2385,23 +2301,233 @@
     </w:p>
     <w:p>
       <w:pPr>
-        <w:pStyle w:val="ListParagraph"/>
-        <w:numPr>
-          <w:ilvl w:val="0"/>
-          <w:numId w:val="5"/>
-        </w:numPr>
-        <w:spacing w:after="0" w:line="240" w:lineRule="auto"/>
-        <w:rPr>
-          <w:sz w:val="24"/>
-          <w:szCs w:val="24"/>
-        </w:rPr>
-      </w:pPr>
-      <w:r>
-        <w:rPr>
-          <w:sz w:val="24"/>
-          <w:szCs w:val="24"/>
-        </w:rPr>
-        <w:t xml:space="preserve">Council lists out the personal information of residents gathered. </w:t>
+        <w:pStyle w:val="Heading3"/>
+      </w:pPr>
+      <w:r>
+        <w:rPr>
+          <w:sz w:val="32"/>
+          <w:szCs w:val="32"/>
+        </w:rPr>
+        <w:t xml:space="preserve">Data collected by </w:t>
+      </w:r>
+      <w:r>
+        <w:rPr>
+          <w:sz w:val="32"/>
+          <w:szCs w:val="32"/>
+        </w:rPr>
+        <w:t xml:space="preserve">the </w:t>
+      </w:r>
+      <w:r>
+        <w:rPr>
+          <w:sz w:val="32"/>
+          <w:szCs w:val="32"/>
+        </w:rPr>
+        <w:t>council &amp; reasoning</w:t>
+      </w:r>
+    </w:p>
+    <w:p>
+      <w:pPr>
+        <w:spacing w:after="0" w:line="240" w:lineRule="auto"/>
+        <w:rPr>
+          <w:sz w:val="24"/>
+          <w:szCs w:val="24"/>
+        </w:rPr>
+      </w:pPr>
+      <w:r>
+        <w:rPr>
+          <w:sz w:val="24"/>
+          <w:szCs w:val="24"/>
+        </w:rPr>
+        <w:t>On the council’s “</w:t>
+      </w:r>
+      <w:r>
+        <w:rPr>
+          <w:rFonts w:cstheme="minorHAnsi"/>
+          <w:sz w:val="24"/>
+          <w:szCs w:val="24"/>
+        </w:rPr>
+        <w:t>Digital services privacy notice</w:t>
+      </w:r>
+      <w:r>
+        <w:rPr>
+          <w:rFonts w:cstheme="minorHAnsi"/>
+          <w:sz w:val="24"/>
+          <w:szCs w:val="24"/>
+        </w:rPr>
+        <w:t xml:space="preserve">” page, a list of personal information gathered by H&amp;F about residents is provided. This includes data such as name, work role, IP addresses, biometric data &amp; bank account details. The reasons for this are </w:t>
+      </w:r>
+      <w:r>
+        <w:rPr>
+          <w:rFonts w:cstheme="minorHAnsi"/>
+          <w:sz w:val="24"/>
+          <w:szCs w:val="24"/>
+        </w:rPr>
+        <w:t xml:space="preserve">communicated later, for example, to provide an accessible IT platform so workers can perform their jobs &amp; monitor potential abuses of H&amp;F’s policies. It should maintain this standard, as informing residents about how their data is used is a requirement under the Data Protection Act 2018 </w:t>
+      </w:r>
+      <w:r>
+        <w:rPr>
+          <w:rFonts w:cstheme="minorHAnsi"/>
+          <w:sz w:val="24"/>
+          <w:szCs w:val="24"/>
+        </w:rPr>
+        <w:t>(UK Government, 2025)</w:t>
+      </w:r>
+      <w:r>
+        <w:rPr>
+          <w:rFonts w:cstheme="minorHAnsi"/>
+          <w:sz w:val="24"/>
+          <w:szCs w:val="24"/>
+        </w:rPr>
+        <w:t>.</w:t>
+      </w:r>
+      <w:r>
+        <w:rPr>
+          <w:rFonts w:cstheme="minorHAnsi"/>
+          <w:sz w:val="24"/>
+          <w:szCs w:val="24"/>
+        </w:rPr>
+        <w:t xml:space="preserve"> Individuals also have a right to </w:t>
+      </w:r>
+      <w:r>
+        <w:rPr>
+          <w:rFonts w:cstheme="minorHAnsi"/>
+          <w:sz w:val="24"/>
+          <w:szCs w:val="24"/>
+        </w:rPr>
+        <w:t xml:space="preserve">know </w:t>
+      </w:r>
+      <w:r>
+        <w:rPr>
+          <w:rFonts w:cstheme="minorHAnsi"/>
+          <w:sz w:val="24"/>
+          <w:szCs w:val="24"/>
+        </w:rPr>
+        <w:t xml:space="preserve">what data is collected, according to the UK GDPR law </w:t>
+      </w:r>
+      <w:r>
+        <w:rPr>
+          <w:rFonts w:cstheme="minorHAnsi"/>
+          <w:sz w:val="24"/>
+          <w:szCs w:val="24"/>
+        </w:rPr>
+        <w:t>(Information Commissioner's Office, 2023)</w:t>
+      </w:r>
+      <w:r>
+        <w:rPr>
+          <w:rFonts w:cstheme="minorHAnsi"/>
+          <w:sz w:val="24"/>
+          <w:szCs w:val="24"/>
+        </w:rPr>
+        <w:t>.</w:t>
+      </w:r>
+    </w:p>
+    <w:p>
+      <w:pPr>
+        <w:spacing w:after="0" w:line="240" w:lineRule="auto"/>
+        <w:rPr>
+          <w:sz w:val="24"/>
+          <w:szCs w:val="24"/>
+        </w:rPr>
+      </w:pPr>
+    </w:p>
+    <w:p>
+      <w:pPr>
+        <w:pStyle w:val="Heading3"/>
+      </w:pPr>
+      <w:r>
+        <w:rPr>
+          <w:sz w:val="32"/>
+          <w:szCs w:val="32"/>
+        </w:rPr>
+        <w:t>Cookies</w:t>
+      </w:r>
+    </w:p>
+    <w:p>
+      <w:pPr>
+        <w:spacing w:after="0" w:line="240" w:lineRule="auto"/>
+        <w:rPr>
+          <w:sz w:val="24"/>
+          <w:szCs w:val="24"/>
+        </w:rPr>
+      </w:pPr>
+      <w:r>
+        <w:rPr>
+          <w:sz w:val="24"/>
+          <w:szCs w:val="24"/>
+        </w:rPr>
+        <w:t xml:space="preserve">The </w:t>
+      </w:r>
+      <w:r>
+        <w:rPr>
+          <w:sz w:val="24"/>
+          <w:szCs w:val="24"/>
+        </w:rPr>
+        <w:t xml:space="preserve">H&amp;F </w:t>
+      </w:r>
+      <w:r>
+        <w:rPr>
+          <w:sz w:val="24"/>
+          <w:szCs w:val="24"/>
+        </w:rPr>
+        <w:t>website</w:t>
+      </w:r>
+      <w:r>
+        <w:rPr>
+          <w:sz w:val="24"/>
+          <w:szCs w:val="24"/>
+        </w:rPr>
+        <w:t xml:space="preserve"> uses cookies to collect information on how sites are used and compile it into a report. The cookies collect statistics in an anonymous form and do not contain personal data (London Borough of Hammersmith &amp; Fulham, 2025e). There </w:t>
+      </w:r>
+      <w:r>
+        <w:rPr>
+          <w:sz w:val="24"/>
+          <w:szCs w:val="24"/>
+        </w:rPr>
+        <w:t>are</w:t>
+      </w:r>
+      <w:r>
+        <w:rPr>
+          <w:sz w:val="24"/>
+          <w:szCs w:val="24"/>
+        </w:rPr>
+        <w:t xml:space="preserve"> no security concerns related to this, as H&amp;F notifies users about how cookies are used on their web pages.</w:t>
+      </w:r>
+    </w:p>
+    <w:p>
+      <w:pPr>
+        <w:spacing w:after="0" w:line="240" w:lineRule="auto"/>
+        <w:rPr>
+          <w:sz w:val="24"/>
+          <w:szCs w:val="24"/>
+        </w:rPr>
+      </w:pPr>
+    </w:p>
+    <w:p>
+      <w:pPr>
+        <w:pStyle w:val="Heading3"/>
+      </w:pPr>
+      <w:r>
+        <w:rPr>
+          <w:sz w:val="32"/>
+          <w:szCs w:val="32"/>
+        </w:rPr>
+        <w:t>Annual Request for Information</w:t>
+      </w:r>
+    </w:p>
+    <w:p>
+      <w:pPr>
+        <w:spacing w:after="0" w:line="240" w:lineRule="auto"/>
+        <w:rPr>
+          <w:sz w:val="24"/>
+          <w:szCs w:val="24"/>
+        </w:rPr>
+      </w:pPr>
+      <w:r>
+        <w:rPr>
+          <w:sz w:val="24"/>
+          <w:szCs w:val="24"/>
+        </w:rPr>
+        <w:t xml:space="preserve">The Resident Experience Team manages </w:t>
       </w:r>
       <w:r>
         <w:rPr>
@@ -2409,16 +2535,8 @@
           <w:bCs/>
           <w:sz w:val="24"/>
           <w:szCs w:val="24"/>
-          <w:u w:val="single"/>
-        </w:rPr>
-        <w:t>Gap:</w:t>
-      </w:r>
-      <w:r>
-        <w:rPr>
-          <w:sz w:val="24"/>
-          <w:szCs w:val="24"/>
-        </w:rPr>
-        <w:t xml:space="preserve"> No Gaps. </w:t>
+        </w:rPr>
+        <w:t>FOI</w:t>
       </w:r>
       <w:r>
         <w:rPr>
@@ -2426,16 +2544,8 @@
           <w:bCs/>
           <w:sz w:val="24"/>
           <w:szCs w:val="24"/>
-          <w:u w:val="single"/>
-        </w:rPr>
-        <w:t>Risk:</w:t>
-      </w:r>
-      <w:r>
-        <w:rPr>
-          <w:sz w:val="24"/>
-          <w:szCs w:val="24"/>
-        </w:rPr>
-        <w:t xml:space="preserve"> Low. </w:t>
+        </w:rPr>
+        <w:t>A</w:t>
       </w:r>
       <w:r>
         <w:rPr>
@@ -2443,58 +2553,8 @@
           <w:bCs/>
           <w:sz w:val="24"/>
           <w:szCs w:val="24"/>
-          <w:u w:val="single"/>
-        </w:rPr>
-        <w:t>Recommendation:</w:t>
-      </w:r>
-      <w:r>
-        <w:rPr>
-          <w:sz w:val="24"/>
-          <w:szCs w:val="24"/>
-        </w:rPr>
-        <w:t xml:space="preserve"> Must continue this practice, as it meets </w:t>
-      </w:r>
-      <w:r>
-        <w:rPr>
-          <w:sz w:val="24"/>
-          <w:szCs w:val="24"/>
-        </w:rPr>
-        <w:t xml:space="preserve">the </w:t>
-      </w:r>
-      <w:r>
-        <w:rPr>
-          <w:sz w:val="24"/>
-          <w:szCs w:val="24"/>
-        </w:rPr>
-        <w:t>Data Protection Act 2018 law.</w:t>
-      </w:r>
-    </w:p>
-    <w:p>
-      <w:pPr>
-        <w:pStyle w:val="ListParagraph"/>
-        <w:numPr>
-          <w:ilvl w:val="0"/>
-          <w:numId w:val="5"/>
-        </w:numPr>
-        <w:spacing w:after="0" w:line="240" w:lineRule="auto"/>
-        <w:rPr>
-          <w:sz w:val="24"/>
-          <w:szCs w:val="24"/>
-        </w:rPr>
-      </w:pPr>
-      <w:r>
-        <w:rPr>
-          <w:sz w:val="24"/>
-          <w:szCs w:val="24"/>
-        </w:rPr>
-        <w:t>Council</w:t>
-      </w:r>
-      <w:r>
-        <w:rPr>
-          <w:sz w:val="24"/>
-          <w:szCs w:val="24"/>
-        </w:rPr>
-        <w:t xml:space="preserve"> explains cookies are used to collect how sites are used and gather them into a report. </w:t>
+        </w:rPr>
+        <w:t>, EIR</w:t>
       </w:r>
       <w:r>
         <w:rPr>
@@ -2502,16 +2562,8 @@
           <w:bCs/>
           <w:sz w:val="24"/>
           <w:szCs w:val="24"/>
-          <w:u w:val="single"/>
-        </w:rPr>
-        <w:t>Gap:</w:t>
-      </w:r>
-      <w:r>
-        <w:rPr>
-          <w:sz w:val="24"/>
-          <w:szCs w:val="24"/>
-        </w:rPr>
-        <w:t xml:space="preserve"> No Gaps. </w:t>
+        </w:rPr>
+        <w:t xml:space="preserve"> &amp;</w:t>
       </w:r>
       <w:r>
         <w:rPr>
@@ -2519,16 +2571,29 @@
           <w:bCs/>
           <w:sz w:val="24"/>
           <w:szCs w:val="24"/>
-          <w:u w:val="single"/>
-        </w:rPr>
-        <w:t>Risk:</w:t>
-      </w:r>
-      <w:r>
-        <w:rPr>
-          <w:sz w:val="24"/>
-          <w:szCs w:val="24"/>
-        </w:rPr>
-        <w:t xml:space="preserve"> Low. </w:t>
+        </w:rPr>
+        <w:t xml:space="preserve"> SAR</w:t>
+      </w:r>
+      <w:r>
+        <w:rPr>
+          <w:sz w:val="24"/>
+          <w:szCs w:val="24"/>
+        </w:rPr>
+        <w:t xml:space="preserve"> to ensure compliance with legal requirements. The Information Management Team </w:t>
+      </w:r>
+      <w:r>
+        <w:rPr>
+          <w:sz w:val="24"/>
+          <w:szCs w:val="24"/>
+        </w:rPr>
+        <w:t>ensures</w:t>
+      </w:r>
+      <w:r>
+        <w:rPr>
+          <w:sz w:val="24"/>
+          <w:szCs w:val="24"/>
+        </w:rPr>
+        <w:t xml:space="preserve"> the borough’s compliance with </w:t>
       </w:r>
       <w:r>
         <w:rPr>
@@ -2536,294 +2601,525 @@
           <w:bCs/>
           <w:sz w:val="24"/>
           <w:szCs w:val="24"/>
-          <w:u w:val="single"/>
-        </w:rPr>
-        <w:t>Recommendation:</w:t>
-      </w:r>
-      <w:r>
-        <w:rPr>
-          <w:sz w:val="24"/>
-          <w:szCs w:val="24"/>
-        </w:rPr>
-        <w:t xml:space="preserve"> Must </w:t>
-      </w:r>
-      <w:r>
-        <w:rPr>
-          <w:sz w:val="24"/>
-          <w:szCs w:val="24"/>
-        </w:rPr>
-        <w:t>always continue this practice</w:t>
-      </w:r>
-      <w:r>
-        <w:rPr>
-          <w:sz w:val="24"/>
-          <w:szCs w:val="24"/>
-        </w:rPr>
-        <w:t>.</w:t>
-      </w:r>
-    </w:p>
-    <w:p>
-      <w:pPr>
-        <w:pStyle w:val="ListParagraph"/>
-        <w:numPr>
-          <w:ilvl w:val="0"/>
-          <w:numId w:val="5"/>
-        </w:numPr>
-        <w:spacing w:after="0" w:line="240" w:lineRule="auto"/>
-        <w:rPr>
-          <w:sz w:val="24"/>
-          <w:szCs w:val="24"/>
-        </w:rPr>
-      </w:pPr>
-      <w:r>
-        <w:rPr>
-          <w:sz w:val="24"/>
-          <w:szCs w:val="24"/>
-        </w:rPr>
-        <w:t xml:space="preserve">Council follows laws such as FOI, EIR &amp; Data Protection Act. </w:t>
-      </w:r>
-      <w:r>
+        </w:rPr>
+        <w:t>FOIA 2000, EIR 2004 &amp; Data Protection Act 2018</w:t>
+      </w:r>
+      <w:r>
+        <w:rPr>
+          <w:sz w:val="24"/>
+          <w:szCs w:val="24"/>
+        </w:rPr>
+        <w:t xml:space="preserve"> </w:t>
+      </w:r>
+      <w:r>
+        <w:rPr>
+          <w:sz w:val="24"/>
+          <w:szCs w:val="24"/>
+        </w:rPr>
+        <w:t>(London Borough of Hammersmith &amp; Fulham Annual Request for Information Report 2024-2025, n.d.)</w:t>
+      </w:r>
+      <w:r>
+        <w:rPr>
+          <w:sz w:val="24"/>
+          <w:szCs w:val="24"/>
+        </w:rPr>
+        <w:t>. This team structures show H&amp;F’s commitment to always following the necessary procedures and laws. This also carries the risk of a threat from an insider, who may choose to abuse their position. The council must maintain its current team structure and implement very rigorous checks for each user within its network to mitigate the potential risk that a threat actor may carry.</w:t>
+      </w:r>
+    </w:p>
+    <w:tbl>
+      <w:tblPr>
+        <w:tblStyle w:val="TableGrid"/>
+        <w:tblW w:w="0" w:type="auto"/>
+        <w:tblLook w:val="04A0" w:firstRow="1" w:lastRow="0" w:firstColumn="1" w:lastColumn="0" w:noHBand="0" w:noVBand="1"/>
+      </w:tblPr>
+      <w:tblGrid>
+        <w:gridCol w:w="4508"/>
+        <w:gridCol w:w="4508"/>
+      </w:tblGrid>
+      <w:tr>
+        <w:tc>
+          <w:tcPr>
+            <w:tcW w:w="4508" w:type="dxa"/>
+          </w:tcPr>
+          <w:p>
+            <w:pPr>
+              <w:rPr>
+                <w:b/>
+                <w:bCs/>
+                <w:sz w:val="20"/>
+                <w:szCs w:val="20"/>
+              </w:rPr>
+            </w:pPr>
+            <w:r>
+              <w:rPr>
+                <w:b/>
+                <w:bCs/>
+                <w:sz w:val="20"/>
+                <w:szCs w:val="20"/>
+              </w:rPr>
+              <w:t>Freedom of Information</w:t>
+            </w:r>
+            <w:r>
+              <w:rPr>
+                <w:b/>
+                <w:bCs/>
+                <w:sz w:val="20"/>
+                <w:szCs w:val="20"/>
+              </w:rPr>
+              <w:t xml:space="preserve"> Act</w:t>
+            </w:r>
+            <w:r>
+              <w:rPr>
+                <w:b/>
+                <w:bCs/>
+                <w:sz w:val="20"/>
+                <w:szCs w:val="20"/>
+              </w:rPr>
+              <w:t xml:space="preserve"> (FOI</w:t>
+            </w:r>
+            <w:r>
+              <w:rPr>
+                <w:b/>
+                <w:bCs/>
+                <w:sz w:val="20"/>
+                <w:szCs w:val="20"/>
+              </w:rPr>
+              <w:t>A</w:t>
+            </w:r>
+            <w:r>
+              <w:rPr>
+                <w:b/>
+                <w:bCs/>
+                <w:sz w:val="20"/>
+                <w:szCs w:val="20"/>
+              </w:rPr>
+              <w:t>)</w:t>
+            </w:r>
+          </w:p>
+        </w:tc>
+        <w:tc>
+          <w:tcPr>
+            <w:tcW w:w="4508" w:type="dxa"/>
+          </w:tcPr>
+          <w:p>
+            <w:pPr>
+              <w:rPr>
+                <w:sz w:val="20"/>
+                <w:szCs w:val="20"/>
+              </w:rPr>
+            </w:pPr>
+            <w:r>
+              <w:rPr>
+                <w:sz w:val="20"/>
+                <w:szCs w:val="20"/>
+              </w:rPr>
+              <w:t>Creates the right to access information recorded by UK public authorities.</w:t>
+            </w:r>
+          </w:p>
+        </w:tc>
+      </w:tr>
+      <w:tr>
+        <w:tc>
+          <w:tcPr>
+            <w:tcW w:w="4508" w:type="dxa"/>
+          </w:tcPr>
+          <w:p>
+            <w:pPr>
+              <w:rPr>
+                <w:b/>
+                <w:bCs/>
+                <w:sz w:val="20"/>
+                <w:szCs w:val="20"/>
+              </w:rPr>
+            </w:pPr>
+            <w:r>
+              <w:rPr>
+                <w:b/>
+                <w:bCs/>
+                <w:sz w:val="20"/>
+                <w:szCs w:val="20"/>
+              </w:rPr>
+              <w:t>Environmental Information Regulations (EIR)</w:t>
+            </w:r>
+          </w:p>
+        </w:tc>
+        <w:tc>
+          <w:tcPr>
+            <w:tcW w:w="4508" w:type="dxa"/>
+          </w:tcPr>
+          <w:p>
+            <w:pPr>
+              <w:rPr>
+                <w:sz w:val="20"/>
+                <w:szCs w:val="20"/>
+              </w:rPr>
+            </w:pPr>
+            <w:r>
+              <w:rPr>
+                <w:sz w:val="20"/>
+                <w:szCs w:val="20"/>
+              </w:rPr>
+              <w:t>P</w:t>
+            </w:r>
+            <w:r>
+              <w:rPr>
+                <w:sz w:val="20"/>
+                <w:szCs w:val="20"/>
+              </w:rPr>
+              <w:t>rovide public access to environmental information held by public authorities</w:t>
+            </w:r>
+            <w:r>
+              <w:rPr>
+                <w:sz w:val="20"/>
+                <w:szCs w:val="20"/>
+              </w:rPr>
+              <w:t>.</w:t>
+            </w:r>
+          </w:p>
+        </w:tc>
+      </w:tr>
+      <w:tr>
+        <w:tc>
+          <w:tcPr>
+            <w:tcW w:w="4508" w:type="dxa"/>
+          </w:tcPr>
+          <w:p>
+            <w:pPr>
+              <w:rPr>
+                <w:b/>
+                <w:bCs/>
+                <w:sz w:val="20"/>
+                <w:szCs w:val="20"/>
+              </w:rPr>
+            </w:pPr>
+            <w:r>
+              <w:rPr>
+                <w:b/>
+                <w:bCs/>
+                <w:sz w:val="20"/>
+                <w:szCs w:val="20"/>
+              </w:rPr>
+              <w:t>Subject Access Requests (SAR)</w:t>
+            </w:r>
+          </w:p>
+        </w:tc>
+        <w:tc>
+          <w:tcPr>
+            <w:tcW w:w="4508" w:type="dxa"/>
+          </w:tcPr>
+          <w:p>
+            <w:pPr>
+              <w:rPr>
+                <w:sz w:val="20"/>
+                <w:szCs w:val="20"/>
+              </w:rPr>
+            </w:pPr>
+            <w:r>
+              <w:rPr>
+                <w:sz w:val="20"/>
+                <w:szCs w:val="20"/>
+              </w:rPr>
+              <w:t>Law that defines the process for a request for access to data</w:t>
+            </w:r>
+          </w:p>
+        </w:tc>
+      </w:tr>
+      <w:tr>
+        <w:tc>
+          <w:tcPr>
+            <w:tcW w:w="4508" w:type="dxa"/>
+          </w:tcPr>
+          <w:p>
+            <w:pPr>
+              <w:rPr>
+                <w:b/>
+                <w:bCs/>
+                <w:sz w:val="20"/>
+                <w:szCs w:val="20"/>
+              </w:rPr>
+            </w:pPr>
+            <w:r>
+              <w:rPr>
+                <w:b/>
+                <w:bCs/>
+                <w:sz w:val="20"/>
+                <w:szCs w:val="20"/>
+              </w:rPr>
+              <w:t>Data Protection Act 2018</w:t>
+            </w:r>
+          </w:p>
+        </w:tc>
+        <w:tc>
+          <w:tcPr>
+            <w:tcW w:w="4508" w:type="dxa"/>
+          </w:tcPr>
+          <w:p>
+            <w:pPr>
+              <w:rPr>
+                <w:sz w:val="20"/>
+                <w:szCs w:val="20"/>
+              </w:rPr>
+            </w:pPr>
+            <w:r>
+              <w:rPr>
+                <w:sz w:val="20"/>
+                <w:szCs w:val="20"/>
+              </w:rPr>
+              <w:t>Law that governs how personal data is managed by organisations &amp; authorities</w:t>
+            </w:r>
+          </w:p>
+        </w:tc>
+      </w:tr>
+    </w:tbl>
+    <w:p>
+      <w:pPr>
+        <w:spacing w:after="0" w:line="240" w:lineRule="auto"/>
+        <w:rPr>
+          <w:sz w:val="24"/>
+          <w:szCs w:val="24"/>
+        </w:rPr>
+      </w:pPr>
+    </w:p>
+    <w:p>
+      <w:pPr>
+        <w:spacing w:after="0" w:line="240" w:lineRule="auto"/>
+        <w:rPr>
+          <w:sz w:val="24"/>
+          <w:szCs w:val="24"/>
+        </w:rPr>
+      </w:pPr>
+    </w:p>
+    <w:p>
+      <w:pPr>
+        <w:pStyle w:val="Heading3"/>
+        <w:rPr>
+          <w:sz w:val="35"/>
+          <w:szCs w:val="35"/>
+        </w:rPr>
+      </w:pPr>
+      <w:r>
+        <w:rPr>
+          <w:sz w:val="35"/>
+          <w:szCs w:val="35"/>
+        </w:rPr>
+        <w:t>Surveillance</w:t>
+      </w:r>
+    </w:p>
+    <w:p>
+      <w:pPr>
+        <w:spacing w:after="0" w:line="240" w:lineRule="auto"/>
+        <w:rPr>
+          <w:sz w:val="24"/>
+          <w:szCs w:val="24"/>
+        </w:rPr>
+      </w:pPr>
+      <w:r>
+        <w:rPr>
+          <w:sz w:val="24"/>
+          <w:szCs w:val="24"/>
+        </w:rPr>
+        <w:t xml:space="preserve">H&amp;F operates a CCTV control room with roughly 1,850 cameras across the borough, which is monitored continuously (London Borough of Hammersmith &amp; Fulham, 2025f). While this is </w:t>
+      </w:r>
+      <w:r>
+        <w:rPr>
+          <w:sz w:val="24"/>
+          <w:szCs w:val="24"/>
+        </w:rPr>
+        <w:lastRenderedPageBreak/>
+        <w:t xml:space="preserve">done to ensure lower crime rates, it raises privacy concerns due to 24/7 surveillance, which may be </w:t>
+      </w:r>
+      <w:r>
+        <w:rPr>
+          <w:sz w:val="24"/>
+          <w:szCs w:val="24"/>
+        </w:rPr>
+        <w:t xml:space="preserve">perceived as a privacy intrusion into </w:t>
+      </w:r>
+      <w:r>
+        <w:rPr>
+          <w:sz w:val="24"/>
+          <w:szCs w:val="24"/>
+        </w:rPr>
+        <w:t xml:space="preserve">residents' activities. The council doesn't mention a backup plan for the CCTV system </w:t>
+      </w:r>
+      <w:r>
+        <w:rPr>
+          <w:sz w:val="24"/>
+          <w:szCs w:val="24"/>
+        </w:rPr>
+        <w:t>in case</w:t>
+      </w:r>
+      <w:r>
+        <w:rPr>
+          <w:sz w:val="24"/>
+          <w:szCs w:val="24"/>
+        </w:rPr>
+        <w:t xml:space="preserve"> it shuts down. To address these issues, H&amp;F should strike a balance between transparency and privacy </w:t>
+      </w:r>
+      <w:r>
+        <w:rPr>
+          <w:sz w:val="24"/>
+          <w:szCs w:val="24"/>
+        </w:rPr>
+        <w:t>safeguards</w:t>
+      </w:r>
+      <w:r>
+        <w:rPr>
+          <w:sz w:val="24"/>
+          <w:szCs w:val="24"/>
+        </w:rPr>
+        <w:t xml:space="preserve"> and</w:t>
+      </w:r>
+      <w:r>
+        <w:rPr>
+          <w:sz w:val="24"/>
+          <w:szCs w:val="24"/>
+        </w:rPr>
+        <w:t xml:space="preserve"> ensure that a documented backup system is in place.</w:t>
+      </w:r>
+    </w:p>
+    <w:p>
+      <w:pPr>
+        <w:spacing w:after="0" w:line="240" w:lineRule="auto"/>
+        <w:rPr>
+          <w:sz w:val="24"/>
+          <w:szCs w:val="24"/>
+        </w:rPr>
+      </w:pPr>
+    </w:p>
+    <w:p>
+      <w:pPr>
+        <w:pStyle w:val="Heading3"/>
+        <w:rPr>
+          <w:sz w:val="35"/>
+          <w:szCs w:val="35"/>
+        </w:rPr>
+      </w:pPr>
+      <w:r>
+        <w:rPr>
+          <w:sz w:val="35"/>
+          <w:szCs w:val="35"/>
+        </w:rPr>
+        <w:t>Organisational Procedures</w:t>
+      </w:r>
+    </w:p>
+    <w:p>
+      <w:pPr>
+        <w:spacing w:after="0" w:line="240" w:lineRule="auto"/>
+        <w:jc w:val="center"/>
+        <w:rPr>
+          <w:sz w:val="24"/>
+          <w:szCs w:val="24"/>
+        </w:rPr>
+      </w:pPr>
+      <w:r>
+        <w:rPr>
+          <w:sz w:val="24"/>
+          <w:szCs w:val="24"/>
+        </w:rPr>
+        <w:drawing>
+          <wp:inline distT="0" distB="0" distL="0" distR="0" wp14:anchorId="1D269F77" wp14:editId="73AF12EA">
+            <wp:extent cx="3273901" cy="3441645"/>
+            <wp:effectExtent l="0" t="0" r="3175" b="6985"/>
+            <wp:docPr id="1136323141" name="Picture 1" descr="A screenshot of a computer screen&#10;&#10;AI-generated content may be incorrect."/>
+            <wp:cNvGraphicFramePr>
+              <a:graphicFrameLocks xmlns:a="http://schemas.openxmlformats.org/drawingml/2006/main" noChangeAspect="1"/>
+            </wp:cNvGraphicFramePr>
+            <a:graphic xmlns:a="http://schemas.openxmlformats.org/drawingml/2006/main">
+              <a:graphicData uri="http://schemas.openxmlformats.org/drawingml/2006/picture">
+                <pic:pic xmlns:pic="http://schemas.openxmlformats.org/drawingml/2006/picture">
+                  <pic:nvPicPr>
+                    <pic:cNvPr id="1136323141" name="Picture 1" descr="A screenshot of a computer screen&#10;&#10;AI-generated content may be incorrect."/>
+                    <pic:cNvPicPr/>
+                  </pic:nvPicPr>
+                  <pic:blipFill>
+                    <a:blip r:embed="rId11"/>
+                    <a:stretch>
+                      <a:fillRect/>
+                    </a:stretch>
+                  </pic:blipFill>
+                  <pic:spPr>
+                    <a:xfrm>
+                      <a:off x="0" y="0"/>
+                      <a:ext cx="3282663" cy="3450856"/>
+                    </a:xfrm>
+                    <a:prstGeom prst="rect">
+                      <a:avLst/>
+                    </a:prstGeom>
+                  </pic:spPr>
+                </pic:pic>
+              </a:graphicData>
+            </a:graphic>
+          </wp:inline>
+        </w:drawing>
+      </w:r>
+    </w:p>
+    <w:p>
+      <w:pPr>
+        <w:spacing w:after="0" w:line="240" w:lineRule="auto"/>
+        <w:jc w:val="center"/>
         <w:rPr>
           <w:b/>
           <w:bCs/>
-          <w:sz w:val="24"/>
-          <w:szCs w:val="24"/>
-          <w:u w:val="single"/>
-        </w:rPr>
-        <w:t>Gap:</w:t>
-      </w:r>
-      <w:r>
-        <w:rPr>
-          <w:sz w:val="24"/>
-          <w:szCs w:val="24"/>
-        </w:rPr>
-        <w:t xml:space="preserve"> Residual Risk. </w:t>
-      </w:r>
+          <w:sz w:val="20"/>
+          <w:szCs w:val="20"/>
+        </w:rPr>
+      </w:pPr>
       <w:r>
         <w:rPr>
           <w:b/>
           <w:bCs/>
-          <w:sz w:val="24"/>
-          <w:szCs w:val="24"/>
-          <w:u w:val="single"/>
-        </w:rPr>
-        <w:t>Risk:</w:t>
-      </w:r>
-      <w:r>
-        <w:rPr>
-          <w:sz w:val="24"/>
-          <w:szCs w:val="24"/>
-        </w:rPr>
-        <w:t xml:space="preserve"> Medium. </w:t>
-      </w:r>
-      <w:r>
-        <w:rPr>
-          <w:b/>
-          <w:bCs/>
-          <w:sz w:val="24"/>
-          <w:szCs w:val="24"/>
-          <w:u w:val="single"/>
-        </w:rPr>
-        <w:t>Recommendation:</w:t>
-      </w:r>
-      <w:r>
-        <w:rPr>
-          <w:sz w:val="24"/>
-          <w:szCs w:val="24"/>
-        </w:rPr>
-        <w:t xml:space="preserve"> Continue to comply with the rules to avoid consequences such as fines and distrust.</w:t>
-      </w:r>
-    </w:p>
-    <w:p>
-      <w:pPr>
-        <w:spacing w:after="0" w:line="240" w:lineRule="auto"/>
-        <w:rPr>
-          <w:sz w:val="24"/>
-          <w:szCs w:val="24"/>
-        </w:rPr>
-      </w:pPr>
-    </w:p>
-    <w:p>
-      <w:pPr>
-        <w:pStyle w:val="Heading3"/>
-        <w:rPr>
-          <w:sz w:val="35"/>
-          <w:szCs w:val="35"/>
-        </w:rPr>
-      </w:pPr>
-      <w:r>
-        <w:rPr>
-          <w:sz w:val="35"/>
-          <w:szCs w:val="35"/>
-        </w:rPr>
-        <w:t>Surveillance</w:t>
-      </w:r>
-    </w:p>
-    <w:p>
-      <w:pPr>
-        <w:pStyle w:val="ListParagraph"/>
-        <w:numPr>
-          <w:ilvl w:val="0"/>
-          <w:numId w:val="5"/>
-        </w:numPr>
-        <w:spacing w:after="0" w:line="240" w:lineRule="auto"/>
-        <w:rPr>
-          <w:sz w:val="24"/>
-          <w:szCs w:val="24"/>
-        </w:rPr>
-      </w:pPr>
-      <w:r>
-        <w:rPr>
-          <w:sz w:val="24"/>
-          <w:szCs w:val="24"/>
-        </w:rPr>
-        <w:t xml:space="preserve">H&amp;F’s control room consists of 1850 for surveillance. </w:t>
-      </w:r>
-      <w:r>
-        <w:rPr>
-          <w:b/>
-          <w:bCs/>
-          <w:sz w:val="24"/>
-          <w:szCs w:val="24"/>
-          <w:u w:val="single"/>
-        </w:rPr>
-        <w:t>Gap:</w:t>
-      </w:r>
-      <w:r>
-        <w:rPr>
-          <w:sz w:val="24"/>
-          <w:szCs w:val="24"/>
-        </w:rPr>
-        <w:t xml:space="preserve"> Privacy Concerns. </w:t>
-      </w:r>
-      <w:r>
-        <w:rPr>
-          <w:b/>
-          <w:bCs/>
-          <w:sz w:val="24"/>
-          <w:szCs w:val="24"/>
-          <w:u w:val="single"/>
-        </w:rPr>
-        <w:t>Risk:</w:t>
-      </w:r>
-      <w:r>
-        <w:rPr>
-          <w:sz w:val="24"/>
-          <w:szCs w:val="24"/>
-        </w:rPr>
-        <w:t xml:space="preserve"> Medium. </w:t>
-      </w:r>
-      <w:r>
-        <w:rPr>
-          <w:b/>
-          <w:bCs/>
-          <w:sz w:val="24"/>
-          <w:szCs w:val="24"/>
-          <w:u w:val="single"/>
-        </w:rPr>
-        <w:t>Recommendation:</w:t>
-      </w:r>
-      <w:r>
-        <w:rPr>
-          <w:sz w:val="24"/>
-          <w:szCs w:val="24"/>
-        </w:rPr>
-        <w:t xml:space="preserve"> Unfortunately</w:t>
-      </w:r>
-      <w:r>
-        <w:rPr>
-          <w:sz w:val="24"/>
-          <w:szCs w:val="24"/>
-        </w:rPr>
-        <w:t>, the council</w:t>
-      </w:r>
-      <w:r>
-        <w:rPr>
-          <w:sz w:val="24"/>
-          <w:szCs w:val="24"/>
-        </w:rPr>
-        <w:t xml:space="preserve"> </w:t>
-      </w:r>
-      <w:r>
-        <w:rPr>
-          <w:sz w:val="24"/>
-          <w:szCs w:val="24"/>
-        </w:rPr>
-        <w:t>must compromise to deter suspicious activities &amp; crime but</w:t>
-      </w:r>
-      <w:r>
-        <w:rPr>
-          <w:sz w:val="24"/>
-          <w:szCs w:val="24"/>
-        </w:rPr>
-        <w:t xml:space="preserve"> ensure there is a backup system for CCTV.</w:t>
-      </w:r>
-    </w:p>
-    <w:p>
-      <w:pPr>
-        <w:spacing w:after="0" w:line="240" w:lineRule="auto"/>
-        <w:rPr>
-          <w:sz w:val="24"/>
-          <w:szCs w:val="24"/>
-        </w:rPr>
-      </w:pPr>
-    </w:p>
-    <w:p>
-      <w:pPr>
-        <w:pStyle w:val="Heading3"/>
-        <w:rPr>
-          <w:sz w:val="35"/>
-          <w:szCs w:val="35"/>
-        </w:rPr>
-      </w:pPr>
-      <w:r>
-        <w:rPr>
-          <w:sz w:val="35"/>
-          <w:szCs w:val="35"/>
-        </w:rPr>
-        <w:t>Organisational Procedures</w:t>
-      </w:r>
-    </w:p>
-    <w:p>
-      <w:pPr>
-        <w:pStyle w:val="ListParagraph"/>
-        <w:numPr>
-          <w:ilvl w:val="0"/>
-          <w:numId w:val="5"/>
-        </w:numPr>
-        <w:spacing w:after="0" w:line="240" w:lineRule="auto"/>
-        <w:rPr>
-          <w:sz w:val="24"/>
-          <w:szCs w:val="24"/>
-        </w:rPr>
-      </w:pPr>
-      <w:r>
-        <w:rPr>
-          <w:sz w:val="24"/>
-          <w:szCs w:val="24"/>
-        </w:rPr>
-        <w:t>How staff authenticate themselves to access physical places – pending council response.</w:t>
-      </w:r>
-    </w:p>
-    <w:p>
-      <w:pPr>
-        <w:pStyle w:val="ListParagraph"/>
-        <w:numPr>
-          <w:ilvl w:val="0"/>
-          <w:numId w:val="5"/>
-        </w:numPr>
-        <w:spacing w:after="0" w:line="240" w:lineRule="auto"/>
-        <w:rPr>
-          <w:sz w:val="24"/>
-          <w:szCs w:val="24"/>
-        </w:rPr>
-      </w:pPr>
-      <w:r>
-        <w:rPr>
-          <w:sz w:val="24"/>
-          <w:szCs w:val="24"/>
-        </w:rPr>
-        <w:t>Authentication methods and policy procedures of network software – pending council response.</w:t>
+          <w:sz w:val="20"/>
+          <w:szCs w:val="20"/>
+        </w:rPr>
+        <w:t>Photo 7: Email I sent to H&amp;F council about physical staff access and remote network access</w:t>
+      </w:r>
+    </w:p>
+    <w:p>
+      <w:pPr>
+        <w:spacing w:after="0" w:line="240" w:lineRule="auto"/>
+        <w:jc w:val="center"/>
+        <w:rPr>
+          <w:sz w:val="10"/>
+          <w:szCs w:val="10"/>
+        </w:rPr>
+      </w:pPr>
+    </w:p>
+    <w:p>
+      <w:pPr>
+        <w:spacing w:after="0" w:line="240" w:lineRule="auto"/>
+        <w:rPr>
+          <w:sz w:val="24"/>
+          <w:szCs w:val="24"/>
+        </w:rPr>
+      </w:pPr>
+      <w:r>
+        <w:rPr>
+          <w:sz w:val="24"/>
+          <w:szCs w:val="24"/>
+        </w:rPr>
+        <w:t xml:space="preserve">To </w:t>
+      </w:r>
+      <w:r>
+        <w:rPr>
+          <w:sz w:val="24"/>
+          <w:szCs w:val="24"/>
+        </w:rPr>
+        <w:t>obtain actual information within the council regarding</w:t>
+      </w:r>
+      <w:r>
+        <w:rPr>
+          <w:sz w:val="24"/>
+          <w:szCs w:val="24"/>
+        </w:rPr>
+        <w:t xml:space="preserve"> how their operations function, I sent them an email. I asked about how their physical access procedures work to ensure only authenticated staff have the necessary access they should have. Alongside this, I</w:t>
+      </w:r>
+      <w:r>
+        <w:rPr>
+          <w:sz w:val="24"/>
+          <w:szCs w:val="24"/>
+        </w:rPr>
+        <w:t xml:space="preserve"> asked about what policies they implement within their network system. Unfortunately, I haven’t received a response from the council, meaning these practices cannot be analysed and evaluated.</w:t>
       </w:r>
     </w:p>
     <w:p>
@@ -2897,7 +3193,7 @@
         </w:rPr>
         <w:t xml:space="preserve">. [online] Available at: </w:t>
       </w:r>
-      <w:hyperlink r:id="rId11" w:history="1">
+      <w:hyperlink r:id="rId12" w:history="1">
         <w:r>
           <w:rPr>
             <w:rStyle w:val="Hyperlink"/>
@@ -2972,7 +3268,7 @@
         </w:rPr>
         <w:t xml:space="preserve">. [online] Available at: </w:t>
       </w:r>
-      <w:hyperlink r:id="rId12" w:history="1">
+      <w:hyperlink r:id="rId13" w:history="1">
         <w:r>
           <w:rPr>
             <w:rStyle w:val="Hyperlink"/>
@@ -3097,7 +3393,7 @@
         </w:rPr>
         <w:t xml:space="preserve">. [online] Available at: </w:t>
       </w:r>
-      <w:hyperlink r:id="rId13" w:history="1">
+      <w:hyperlink r:id="rId14" w:history="1">
         <w:r>
           <w:rPr>
             <w:rStyle w:val="Hyperlink"/>
@@ -3205,7 +3501,7 @@
         </w:rPr>
         <w:t xml:space="preserve">. [online] Available at: </w:t>
       </w:r>
-      <w:hyperlink r:id="rId14" w:history="1">
+      <w:hyperlink r:id="rId15" w:history="1">
         <w:r>
           <w:rPr>
             <w:rStyle w:val="Hyperlink"/>
@@ -3223,16 +3519,7 @@
           <w:sz w:val="20"/>
           <w:szCs w:val="20"/>
         </w:rPr>
-        <w:t xml:space="preserve"> </w:t>
-      </w:r>
-      <w:r>
-        <w:rPr>
-          <w:rFonts w:asciiTheme="minorHAnsi" w:hAnsiTheme="minorHAnsi" w:cstheme="minorHAnsi"/>
-          <w:color w:val="000000"/>
-          <w:sz w:val="20"/>
-          <w:szCs w:val="20"/>
-        </w:rPr>
-        <w:t>[</w:t>
+        <w:t xml:space="preserve"> [</w:t>
       </w:r>
       <w:r>
         <w:rPr>
@@ -3291,6 +3578,7 @@
           <w:sz w:val="20"/>
           <w:szCs w:val="20"/>
         </w:rPr>
+        <w:lastRenderedPageBreak/>
         <w:t xml:space="preserve">www.lbhf.gov.uk. (n.d.). </w:t>
       </w:r>
       <w:r>
@@ -3313,7 +3601,7 @@
         </w:rPr>
         <w:t xml:space="preserve">. [online] Available at: </w:t>
       </w:r>
-      <w:hyperlink r:id="rId15" w:history="1">
+      <w:hyperlink r:id="rId16" w:history="1">
         <w:r>
           <w:rPr>
             <w:rStyle w:val="Hyperlink"/>
@@ -3434,7 +3722,7 @@
         </w:rPr>
         <w:t xml:space="preserve">. [online] Available at: </w:t>
       </w:r>
-      <w:hyperlink r:id="rId16" w:history="1">
+      <w:hyperlink r:id="rId17" w:history="1">
         <w:r>
           <w:rPr>
             <w:rStyle w:val="Hyperlink"/>
@@ -3520,7 +3808,7 @@
         </w:rPr>
         <w:t xml:space="preserve">. [online] Available at: </w:t>
       </w:r>
-      <w:hyperlink r:id="rId17" w:history="1">
+      <w:hyperlink r:id="rId18" w:history="1">
         <w:r>
           <w:rPr>
             <w:rStyle w:val="Hyperlink"/>
@@ -3589,7 +3877,6 @@
           <w:sz w:val="20"/>
           <w:szCs w:val="20"/>
         </w:rPr>
-        <w:lastRenderedPageBreak/>
         <w:t>H&amp;F Privacy notice</w:t>
       </w:r>
       <w:r>
@@ -3639,7 +3926,7 @@
         </w:rPr>
         <w:t xml:space="preserve">. Available at: </w:t>
       </w:r>
-      <w:hyperlink r:id="rId18" w:history="1">
+      <w:hyperlink r:id="rId19" w:history="1">
         <w:r>
           <w:rPr>
             <w:rStyle w:val="Hyperlink"/>
@@ -3786,7 +4073,7 @@
         </w:rPr>
         <w:t xml:space="preserve">. [online] Available at: </w:t>
       </w:r>
-      <w:hyperlink r:id="rId19" w:history="1">
+      <w:hyperlink r:id="rId20" w:history="1">
         <w:r>
           <w:rPr>
             <w:rStyle w:val="Hyperlink"/>
@@ -3850,6 +4137,694 @@
           <w:szCs w:val="20"/>
         </w:rPr>
         <w:t>. 2025].</w:t>
+      </w:r>
+    </w:p>
+    <w:p>
+      <w:pPr>
+        <w:pStyle w:val="NormalWeb"/>
+        <w:numPr>
+          <w:ilvl w:val="0"/>
+          <w:numId w:val="1"/>
+        </w:numPr>
+        <w:shd w:val="clear" w:color="auto" w:fill="FFFFFF"/>
+        <w:spacing w:before="0" w:beforeAutospacing="0" w:after="0" w:afterAutospacing="0"/>
+        <w:rPr>
+          <w:rFonts w:asciiTheme="minorHAnsi" w:hAnsiTheme="minorHAnsi" w:cstheme="minorHAnsi"/>
+          <w:color w:val="000000"/>
+          <w:sz w:val="20"/>
+          <w:szCs w:val="20"/>
+        </w:rPr>
+      </w:pPr>
+      <w:r>
+        <w:rPr>
+          <w:rFonts w:asciiTheme="minorHAnsi" w:hAnsiTheme="minorHAnsi" w:cstheme="minorHAnsi"/>
+          <w:color w:val="000000"/>
+          <w:sz w:val="20"/>
+          <w:szCs w:val="20"/>
+        </w:rPr>
+        <w:t xml:space="preserve">UK Government (2025). </w:t>
+      </w:r>
+      <w:r>
+        <w:rPr>
+          <w:rFonts w:asciiTheme="minorHAnsi" w:hAnsiTheme="minorHAnsi" w:cstheme="minorHAnsi"/>
+          <w:i/>
+          <w:iCs/>
+          <w:color w:val="000000"/>
+          <w:sz w:val="20"/>
+          <w:szCs w:val="20"/>
+        </w:rPr>
+        <w:t>Data Protection Act</w:t>
+      </w:r>
+      <w:r>
+        <w:rPr>
+          <w:rFonts w:asciiTheme="minorHAnsi" w:hAnsiTheme="minorHAnsi" w:cstheme="minorHAnsi"/>
+          <w:color w:val="000000"/>
+          <w:sz w:val="20"/>
+          <w:szCs w:val="20"/>
+        </w:rPr>
+        <w:t xml:space="preserve">. [online] Gov.uk. Available at: </w:t>
+      </w:r>
+      <w:hyperlink r:id="rId21" w:history="1">
+        <w:r>
+          <w:rPr>
+            <w:rStyle w:val="Hyperlink"/>
+            <w:rFonts w:asciiTheme="minorHAnsi" w:hAnsiTheme="minorHAnsi" w:cstheme="minorHAnsi"/>
+            <w:sz w:val="20"/>
+            <w:szCs w:val="20"/>
+          </w:rPr>
+          <w:t>https://www.gov.uk/data-protection</w:t>
+        </w:r>
+      </w:hyperlink>
+      <w:r>
+        <w:rPr>
+          <w:rFonts w:asciiTheme="minorHAnsi" w:hAnsiTheme="minorHAnsi" w:cstheme="minorHAnsi"/>
+          <w:color w:val="000000"/>
+          <w:sz w:val="20"/>
+          <w:szCs w:val="20"/>
+        </w:rPr>
+        <w:t xml:space="preserve"> </w:t>
+      </w:r>
+      <w:r>
+        <w:rPr>
+          <w:rFonts w:asciiTheme="minorHAnsi" w:hAnsiTheme="minorHAnsi" w:cstheme="minorHAnsi"/>
+          <w:color w:val="000000"/>
+          <w:sz w:val="20"/>
+          <w:szCs w:val="20"/>
+        </w:rPr>
+        <w:t>[</w:t>
+      </w:r>
+      <w:r>
+        <w:rPr>
+          <w:rFonts w:asciiTheme="minorHAnsi" w:hAnsiTheme="minorHAnsi" w:cstheme="minorHAnsi"/>
+          <w:color w:val="000000"/>
+          <w:sz w:val="20"/>
+          <w:szCs w:val="20"/>
+        </w:rPr>
+        <w:t>Accessed: 2</w:t>
+      </w:r>
+      <w:r>
+        <w:rPr>
+          <w:rFonts w:asciiTheme="minorHAnsi" w:hAnsiTheme="minorHAnsi" w:cstheme="minorHAnsi"/>
+          <w:color w:val="000000"/>
+          <w:sz w:val="20"/>
+          <w:szCs w:val="20"/>
+        </w:rPr>
+        <w:t>5</w:t>
+      </w:r>
+      <w:r>
+        <w:rPr>
+          <w:rFonts w:asciiTheme="minorHAnsi" w:hAnsiTheme="minorHAnsi" w:cstheme="minorHAnsi"/>
+          <w:color w:val="000000"/>
+          <w:sz w:val="20"/>
+          <w:szCs w:val="20"/>
+        </w:rPr>
+        <w:t xml:space="preserve"> </w:t>
+      </w:r>
+      <w:r>
+        <w:rPr>
+          <w:rFonts w:asciiTheme="minorHAnsi" w:hAnsiTheme="minorHAnsi" w:cstheme="minorHAnsi"/>
+          <w:color w:val="000000"/>
+          <w:sz w:val="20"/>
+          <w:szCs w:val="20"/>
+        </w:rPr>
+        <w:t>Sep.</w:t>
+      </w:r>
+      <w:r>
+        <w:rPr>
+          <w:rFonts w:asciiTheme="minorHAnsi" w:hAnsiTheme="minorHAnsi" w:cstheme="minorHAnsi"/>
+          <w:color w:val="000000"/>
+          <w:sz w:val="20"/>
+          <w:szCs w:val="20"/>
+        </w:rPr>
+        <w:t xml:space="preserve"> 2025</w:t>
+      </w:r>
+      <w:r>
+        <w:rPr>
+          <w:rFonts w:asciiTheme="minorHAnsi" w:hAnsiTheme="minorHAnsi" w:cstheme="minorHAnsi"/>
+          <w:color w:val="000000"/>
+          <w:sz w:val="20"/>
+          <w:szCs w:val="20"/>
+        </w:rPr>
+        <w:t>]</w:t>
+      </w:r>
+      <w:r>
+        <w:rPr>
+          <w:rFonts w:asciiTheme="minorHAnsi" w:hAnsiTheme="minorHAnsi" w:cstheme="minorHAnsi"/>
+          <w:color w:val="000000"/>
+          <w:sz w:val="20"/>
+          <w:szCs w:val="20"/>
+        </w:rPr>
+        <w:t>.</w:t>
+      </w:r>
+    </w:p>
+    <w:p>
+      <w:pPr>
+        <w:pStyle w:val="NormalWeb"/>
+        <w:numPr>
+          <w:ilvl w:val="0"/>
+          <w:numId w:val="1"/>
+        </w:numPr>
+        <w:shd w:val="clear" w:color="auto" w:fill="FFFFFF"/>
+        <w:spacing w:before="0" w:beforeAutospacing="0" w:after="0" w:afterAutospacing="0"/>
+        <w:rPr>
+          <w:rFonts w:asciiTheme="minorHAnsi" w:hAnsiTheme="minorHAnsi" w:cstheme="minorHAnsi"/>
+          <w:color w:val="000000"/>
+          <w:sz w:val="20"/>
+          <w:szCs w:val="20"/>
+        </w:rPr>
+      </w:pPr>
+      <w:r>
+        <w:rPr>
+          <w:rFonts w:asciiTheme="minorHAnsi" w:hAnsiTheme="minorHAnsi" w:cstheme="minorHAnsi"/>
+          <w:color w:val="000000"/>
+          <w:sz w:val="20"/>
+          <w:szCs w:val="20"/>
+        </w:rPr>
+        <w:t xml:space="preserve">Information Commissioner's Office (2023). </w:t>
+      </w:r>
+      <w:r>
+        <w:rPr>
+          <w:rFonts w:asciiTheme="minorHAnsi" w:hAnsiTheme="minorHAnsi" w:cstheme="minorHAnsi"/>
+          <w:i/>
+          <w:iCs/>
+          <w:color w:val="000000"/>
+          <w:sz w:val="20"/>
+          <w:szCs w:val="20"/>
+        </w:rPr>
+        <w:t>Right to be informed</w:t>
+      </w:r>
+      <w:r>
+        <w:rPr>
+          <w:rFonts w:asciiTheme="minorHAnsi" w:hAnsiTheme="minorHAnsi" w:cstheme="minorHAnsi"/>
+          <w:color w:val="000000"/>
+          <w:sz w:val="20"/>
+          <w:szCs w:val="20"/>
+        </w:rPr>
+        <w:t xml:space="preserve">. [online] ico.org.uk. Available at: </w:t>
+      </w:r>
+      <w:hyperlink r:id="rId22" w:history="1">
+        <w:r>
+          <w:rPr>
+            <w:rStyle w:val="Hyperlink"/>
+            <w:rFonts w:asciiTheme="minorHAnsi" w:hAnsiTheme="minorHAnsi" w:cstheme="minorHAnsi"/>
+            <w:sz w:val="20"/>
+            <w:szCs w:val="20"/>
+          </w:rPr>
+          <w:t>https://ico.org.uk/for-organisations/uk-gdpr-guidance-and-resources/individual-rights/individual-rights/right-to-be-informed/</w:t>
+        </w:r>
+      </w:hyperlink>
+      <w:r>
+        <w:rPr>
+          <w:rFonts w:asciiTheme="minorHAnsi" w:hAnsiTheme="minorHAnsi" w:cstheme="minorHAnsi"/>
+          <w:color w:val="000000"/>
+          <w:sz w:val="20"/>
+          <w:szCs w:val="20"/>
+        </w:rPr>
+        <w:t xml:space="preserve"> </w:t>
+      </w:r>
+      <w:r>
+        <w:rPr>
+          <w:rFonts w:asciiTheme="minorHAnsi" w:hAnsiTheme="minorHAnsi" w:cstheme="minorHAnsi"/>
+          <w:color w:val="000000"/>
+          <w:sz w:val="20"/>
+          <w:szCs w:val="20"/>
+        </w:rPr>
+        <w:t>[</w:t>
+      </w:r>
+      <w:r>
+        <w:rPr>
+          <w:rFonts w:asciiTheme="minorHAnsi" w:hAnsiTheme="minorHAnsi" w:cstheme="minorHAnsi"/>
+          <w:color w:val="000000"/>
+          <w:sz w:val="20"/>
+          <w:szCs w:val="20"/>
+        </w:rPr>
+        <w:t xml:space="preserve">Accessed: </w:t>
+      </w:r>
+      <w:r>
+        <w:rPr>
+          <w:rFonts w:asciiTheme="minorHAnsi" w:hAnsiTheme="minorHAnsi" w:cstheme="minorHAnsi"/>
+          <w:color w:val="000000"/>
+          <w:sz w:val="20"/>
+          <w:szCs w:val="20"/>
+        </w:rPr>
+        <w:t>03</w:t>
+      </w:r>
+      <w:r>
+        <w:rPr>
+          <w:rFonts w:asciiTheme="minorHAnsi" w:hAnsiTheme="minorHAnsi" w:cstheme="minorHAnsi"/>
+          <w:color w:val="000000"/>
+          <w:sz w:val="20"/>
+          <w:szCs w:val="20"/>
+        </w:rPr>
+        <w:t xml:space="preserve"> </w:t>
+      </w:r>
+      <w:r>
+        <w:rPr>
+          <w:rFonts w:asciiTheme="minorHAnsi" w:hAnsiTheme="minorHAnsi" w:cstheme="minorHAnsi"/>
+          <w:color w:val="000000"/>
+          <w:sz w:val="20"/>
+          <w:szCs w:val="20"/>
+        </w:rPr>
+        <w:t>Oct</w:t>
+      </w:r>
+      <w:r>
+        <w:rPr>
+          <w:rFonts w:asciiTheme="minorHAnsi" w:hAnsiTheme="minorHAnsi" w:cstheme="minorHAnsi"/>
+          <w:color w:val="000000"/>
+          <w:sz w:val="20"/>
+          <w:szCs w:val="20"/>
+        </w:rPr>
+        <w:t>.</w:t>
+      </w:r>
+      <w:r>
+        <w:rPr>
+          <w:rFonts w:asciiTheme="minorHAnsi" w:hAnsiTheme="minorHAnsi" w:cstheme="minorHAnsi"/>
+          <w:color w:val="000000"/>
+          <w:sz w:val="20"/>
+          <w:szCs w:val="20"/>
+        </w:rPr>
+        <w:t xml:space="preserve"> 2025</w:t>
+      </w:r>
+      <w:r>
+        <w:rPr>
+          <w:rFonts w:asciiTheme="minorHAnsi" w:hAnsiTheme="minorHAnsi" w:cstheme="minorHAnsi"/>
+          <w:color w:val="000000"/>
+          <w:sz w:val="20"/>
+          <w:szCs w:val="20"/>
+        </w:rPr>
+        <w:t>]</w:t>
+      </w:r>
+      <w:r>
+        <w:rPr>
+          <w:rFonts w:asciiTheme="minorHAnsi" w:hAnsiTheme="minorHAnsi" w:cstheme="minorHAnsi"/>
+          <w:color w:val="000000"/>
+          <w:sz w:val="20"/>
+          <w:szCs w:val="20"/>
+        </w:rPr>
+        <w:t>.</w:t>
+      </w:r>
+    </w:p>
+    <w:p>
+      <w:pPr>
+        <w:pStyle w:val="NormalWeb"/>
+        <w:numPr>
+          <w:ilvl w:val="0"/>
+          <w:numId w:val="1"/>
+        </w:numPr>
+        <w:shd w:val="clear" w:color="auto" w:fill="FFFFFF"/>
+        <w:spacing w:before="0" w:beforeAutospacing="0" w:after="0" w:afterAutospacing="0"/>
+        <w:rPr>
+          <w:rFonts w:asciiTheme="minorHAnsi" w:hAnsiTheme="minorHAnsi" w:cstheme="minorHAnsi"/>
+          <w:color w:val="000000"/>
+          <w:sz w:val="20"/>
+          <w:szCs w:val="20"/>
+        </w:rPr>
+      </w:pPr>
+      <w:r>
+        <w:rPr>
+          <w:rFonts w:asciiTheme="minorHAnsi" w:hAnsiTheme="minorHAnsi" w:cstheme="minorHAnsi"/>
+          <w:color w:val="000000"/>
+          <w:sz w:val="20"/>
+          <w:szCs w:val="20"/>
+        </w:rPr>
+        <w:t>London Borough of Hammersmith &amp; Fulham. (2025</w:t>
+      </w:r>
+      <w:r>
+        <w:rPr>
+          <w:rFonts w:asciiTheme="minorHAnsi" w:hAnsiTheme="minorHAnsi" w:cstheme="minorHAnsi"/>
+          <w:color w:val="000000"/>
+          <w:sz w:val="20"/>
+          <w:szCs w:val="20"/>
+        </w:rPr>
+        <w:t>e</w:t>
+      </w:r>
+      <w:r>
+        <w:rPr>
+          <w:rFonts w:asciiTheme="minorHAnsi" w:hAnsiTheme="minorHAnsi" w:cstheme="minorHAnsi"/>
+          <w:color w:val="000000"/>
+          <w:sz w:val="20"/>
+          <w:szCs w:val="20"/>
+        </w:rPr>
+        <w:t xml:space="preserve">). </w:t>
+      </w:r>
+      <w:r>
+        <w:rPr>
+          <w:rFonts w:asciiTheme="minorHAnsi" w:hAnsiTheme="minorHAnsi" w:cstheme="minorHAnsi"/>
+          <w:i/>
+          <w:iCs/>
+          <w:color w:val="000000"/>
+          <w:sz w:val="20"/>
+          <w:szCs w:val="20"/>
+        </w:rPr>
+        <w:t>Cookies and IP addresses</w:t>
+      </w:r>
+      <w:r>
+        <w:rPr>
+          <w:rFonts w:asciiTheme="minorHAnsi" w:hAnsiTheme="minorHAnsi" w:cstheme="minorHAnsi"/>
+          <w:color w:val="000000"/>
+          <w:sz w:val="20"/>
+          <w:szCs w:val="20"/>
+        </w:rPr>
+        <w:t xml:space="preserve">. [online] Available at: </w:t>
+      </w:r>
+      <w:hyperlink r:id="rId23" w:history="1">
+        <w:r>
+          <w:rPr>
+            <w:rStyle w:val="Hyperlink"/>
+            <w:rFonts w:asciiTheme="minorHAnsi" w:hAnsiTheme="minorHAnsi" w:cstheme="minorHAnsi"/>
+            <w:sz w:val="20"/>
+            <w:szCs w:val="20"/>
+          </w:rPr>
+          <w:t>https://www.lbhf.gov.uk/councillors-and-democracy/data-and</w:t>
+        </w:r>
+        <w:r>
+          <w:rPr>
+            <w:rStyle w:val="Hyperlink"/>
+            <w:rFonts w:asciiTheme="minorHAnsi" w:hAnsiTheme="minorHAnsi" w:cstheme="minorHAnsi"/>
+            <w:sz w:val="20"/>
+            <w:szCs w:val="20"/>
+          </w:rPr>
+          <w:t>-</w:t>
+        </w:r>
+        <w:r>
+          <w:rPr>
+            <w:rStyle w:val="Hyperlink"/>
+            <w:rFonts w:asciiTheme="minorHAnsi" w:hAnsiTheme="minorHAnsi" w:cstheme="minorHAnsi"/>
+            <w:sz w:val="20"/>
+            <w:szCs w:val="20"/>
+          </w:rPr>
+          <w:t>information/cookies-and-ip-addresses</w:t>
+        </w:r>
+      </w:hyperlink>
+      <w:r>
+        <w:rPr>
+          <w:rFonts w:asciiTheme="minorHAnsi" w:hAnsiTheme="minorHAnsi" w:cstheme="minorHAnsi"/>
+          <w:color w:val="000000"/>
+          <w:sz w:val="20"/>
+          <w:szCs w:val="20"/>
+        </w:rPr>
+        <w:t xml:space="preserve"> </w:t>
+      </w:r>
+      <w:r>
+        <w:rPr>
+          <w:rFonts w:asciiTheme="minorHAnsi" w:hAnsiTheme="minorHAnsi" w:cstheme="minorHAnsi"/>
+          <w:color w:val="000000"/>
+          <w:sz w:val="20"/>
+          <w:szCs w:val="20"/>
+        </w:rPr>
+        <w:t>[</w:t>
+      </w:r>
+      <w:r>
+        <w:rPr>
+          <w:rFonts w:asciiTheme="minorHAnsi" w:hAnsiTheme="minorHAnsi" w:cstheme="minorHAnsi"/>
+          <w:color w:val="000000"/>
+          <w:sz w:val="20"/>
+          <w:szCs w:val="20"/>
+        </w:rPr>
+        <w:t>Accessed: 2</w:t>
+      </w:r>
+      <w:r>
+        <w:rPr>
+          <w:rFonts w:asciiTheme="minorHAnsi" w:hAnsiTheme="minorHAnsi" w:cstheme="minorHAnsi"/>
+          <w:color w:val="000000"/>
+          <w:sz w:val="20"/>
+          <w:szCs w:val="20"/>
+        </w:rPr>
+        <w:t>5</w:t>
+      </w:r>
+      <w:r>
+        <w:rPr>
+          <w:rFonts w:asciiTheme="minorHAnsi" w:hAnsiTheme="minorHAnsi" w:cstheme="minorHAnsi"/>
+          <w:color w:val="000000"/>
+          <w:sz w:val="20"/>
+          <w:szCs w:val="20"/>
+        </w:rPr>
+        <w:t xml:space="preserve"> </w:t>
+      </w:r>
+      <w:r>
+        <w:rPr>
+          <w:rFonts w:asciiTheme="minorHAnsi" w:hAnsiTheme="minorHAnsi" w:cstheme="minorHAnsi"/>
+          <w:color w:val="000000"/>
+          <w:sz w:val="20"/>
+          <w:szCs w:val="20"/>
+        </w:rPr>
+        <w:t>Sep.</w:t>
+      </w:r>
+      <w:r>
+        <w:rPr>
+          <w:rFonts w:asciiTheme="minorHAnsi" w:hAnsiTheme="minorHAnsi" w:cstheme="minorHAnsi"/>
+          <w:color w:val="000000"/>
+          <w:sz w:val="20"/>
+          <w:szCs w:val="20"/>
+        </w:rPr>
+        <w:t xml:space="preserve"> 2025</w:t>
+      </w:r>
+      <w:r>
+        <w:rPr>
+          <w:rFonts w:asciiTheme="minorHAnsi" w:hAnsiTheme="minorHAnsi" w:cstheme="minorHAnsi"/>
+          <w:color w:val="000000"/>
+          <w:sz w:val="20"/>
+          <w:szCs w:val="20"/>
+        </w:rPr>
+        <w:t>].</w:t>
+      </w:r>
+    </w:p>
+    <w:p>
+      <w:pPr>
+        <w:pStyle w:val="NormalWeb"/>
+        <w:numPr>
+          <w:ilvl w:val="0"/>
+          <w:numId w:val="1"/>
+        </w:numPr>
+        <w:shd w:val="clear" w:color="auto" w:fill="FFFFFF"/>
+        <w:spacing w:before="0" w:beforeAutospacing="0" w:after="0" w:afterAutospacing="0"/>
+        <w:rPr>
+          <w:rFonts w:asciiTheme="minorHAnsi" w:hAnsiTheme="minorHAnsi" w:cstheme="minorHAnsi"/>
+          <w:color w:val="000000"/>
+          <w:sz w:val="20"/>
+          <w:szCs w:val="20"/>
+        </w:rPr>
+      </w:pPr>
+      <w:r>
+        <w:rPr>
+          <w:rFonts w:asciiTheme="minorHAnsi" w:hAnsiTheme="minorHAnsi" w:cstheme="minorHAnsi"/>
+          <w:color w:val="000000"/>
+          <w:sz w:val="20"/>
+          <w:szCs w:val="20"/>
+        </w:rPr>
+        <w:t xml:space="preserve">London Borough of Hammersmith &amp; Fulham Annual Request for Information Report 2024-2025. (n.d.). Available at: </w:t>
+      </w:r>
+      <w:hyperlink r:id="rId24" w:history="1">
+        <w:r>
+          <w:rPr>
+            <w:rStyle w:val="Hyperlink"/>
+            <w:rFonts w:asciiTheme="minorHAnsi" w:hAnsiTheme="minorHAnsi" w:cstheme="minorHAnsi"/>
+            <w:sz w:val="20"/>
+            <w:szCs w:val="20"/>
+          </w:rPr>
+          <w:t>https://www.lbhf.gov.uk/sites/default/files/2025-07/annual-rfi-report-2024-2025.pdf</w:t>
+        </w:r>
+      </w:hyperlink>
+      <w:r>
+        <w:rPr>
+          <w:rFonts w:asciiTheme="minorHAnsi" w:hAnsiTheme="minorHAnsi" w:cstheme="minorHAnsi"/>
+          <w:color w:val="000000"/>
+          <w:sz w:val="20"/>
+          <w:szCs w:val="20"/>
+        </w:rPr>
+        <w:t xml:space="preserve"> </w:t>
+      </w:r>
+      <w:r>
+        <w:rPr>
+          <w:rFonts w:asciiTheme="minorHAnsi" w:hAnsiTheme="minorHAnsi" w:cstheme="minorHAnsi"/>
+          <w:color w:val="000000"/>
+          <w:sz w:val="20"/>
+          <w:szCs w:val="20"/>
+        </w:rPr>
+        <w:t xml:space="preserve">[Accessed </w:t>
+      </w:r>
+      <w:r>
+        <w:rPr>
+          <w:rFonts w:asciiTheme="minorHAnsi" w:hAnsiTheme="minorHAnsi" w:cstheme="minorHAnsi"/>
+          <w:color w:val="000000"/>
+          <w:sz w:val="20"/>
+          <w:szCs w:val="20"/>
+        </w:rPr>
+        <w:t>29</w:t>
+      </w:r>
+      <w:r>
+        <w:rPr>
+          <w:rFonts w:asciiTheme="minorHAnsi" w:hAnsiTheme="minorHAnsi" w:cstheme="minorHAnsi"/>
+          <w:color w:val="000000"/>
+          <w:sz w:val="20"/>
+          <w:szCs w:val="20"/>
+        </w:rPr>
+        <w:t xml:space="preserve"> </w:t>
+      </w:r>
+      <w:r>
+        <w:rPr>
+          <w:rFonts w:asciiTheme="minorHAnsi" w:hAnsiTheme="minorHAnsi" w:cstheme="minorHAnsi"/>
+          <w:color w:val="000000"/>
+          <w:sz w:val="20"/>
+          <w:szCs w:val="20"/>
+        </w:rPr>
+        <w:t>Sep</w:t>
+      </w:r>
+      <w:r>
+        <w:rPr>
+          <w:rFonts w:asciiTheme="minorHAnsi" w:hAnsiTheme="minorHAnsi" w:cstheme="minorHAnsi"/>
+          <w:color w:val="000000"/>
+          <w:sz w:val="20"/>
+          <w:szCs w:val="20"/>
+        </w:rPr>
+        <w:t>. 2025].</w:t>
+      </w:r>
+    </w:p>
+    <w:p>
+      <w:pPr>
+        <w:pStyle w:val="NormalWeb"/>
+        <w:numPr>
+          <w:ilvl w:val="0"/>
+          <w:numId w:val="1"/>
+        </w:numPr>
+        <w:shd w:val="clear" w:color="auto" w:fill="FFFFFF"/>
+        <w:spacing w:before="0" w:beforeAutospacing="0" w:after="0" w:afterAutospacing="0"/>
+        <w:rPr>
+          <w:rFonts w:asciiTheme="minorHAnsi" w:hAnsiTheme="minorHAnsi" w:cstheme="minorHAnsi"/>
+          <w:color w:val="000000"/>
+          <w:sz w:val="20"/>
+          <w:szCs w:val="20"/>
+        </w:rPr>
+      </w:pPr>
+      <w:r>
+        <w:rPr>
+          <w:rFonts w:asciiTheme="minorHAnsi" w:hAnsiTheme="minorHAnsi" w:cstheme="minorHAnsi"/>
+          <w:color w:val="000000"/>
+          <w:sz w:val="20"/>
+          <w:szCs w:val="20"/>
+        </w:rPr>
+        <w:t>London Borough of Hammersmith &amp; Fulham. (2025</w:t>
+      </w:r>
+      <w:r>
+        <w:rPr>
+          <w:rFonts w:asciiTheme="minorHAnsi" w:hAnsiTheme="minorHAnsi" w:cstheme="minorHAnsi"/>
+          <w:color w:val="000000"/>
+          <w:sz w:val="20"/>
+          <w:szCs w:val="20"/>
+        </w:rPr>
+        <w:t>f</w:t>
+      </w:r>
+      <w:r>
+        <w:rPr>
+          <w:rFonts w:asciiTheme="minorHAnsi" w:hAnsiTheme="minorHAnsi" w:cstheme="minorHAnsi"/>
+          <w:color w:val="000000"/>
+          <w:sz w:val="20"/>
+          <w:szCs w:val="20"/>
+        </w:rPr>
+        <w:t xml:space="preserve">). </w:t>
+      </w:r>
+      <w:r>
+        <w:rPr>
+          <w:rFonts w:asciiTheme="minorHAnsi" w:hAnsiTheme="minorHAnsi" w:cstheme="minorHAnsi"/>
+          <w:i/>
+          <w:iCs/>
+          <w:color w:val="000000"/>
+          <w:sz w:val="20"/>
+          <w:szCs w:val="20"/>
+        </w:rPr>
+        <w:t>CCTV</w:t>
+      </w:r>
+      <w:r>
+        <w:rPr>
+          <w:rFonts w:asciiTheme="minorHAnsi" w:hAnsiTheme="minorHAnsi" w:cstheme="minorHAnsi"/>
+          <w:color w:val="000000"/>
+          <w:sz w:val="20"/>
+          <w:szCs w:val="20"/>
+        </w:rPr>
+        <w:t xml:space="preserve">. [online] Available at: </w:t>
+      </w:r>
+      <w:hyperlink r:id="rId25" w:history="1">
+        <w:r>
+          <w:rPr>
+            <w:rStyle w:val="Hyperlink"/>
+            <w:rFonts w:asciiTheme="minorHAnsi" w:hAnsiTheme="minorHAnsi" w:cstheme="minorHAnsi"/>
+            <w:sz w:val="20"/>
+            <w:szCs w:val="20"/>
+          </w:rPr>
+          <w:t>https://www.lbhf.gov.uk/crime/cctv</w:t>
+        </w:r>
+      </w:hyperlink>
+      <w:r>
+        <w:rPr>
+          <w:rFonts w:asciiTheme="minorHAnsi" w:hAnsiTheme="minorHAnsi" w:cstheme="minorHAnsi"/>
+          <w:color w:val="000000"/>
+          <w:sz w:val="20"/>
+          <w:szCs w:val="20"/>
+        </w:rPr>
+        <w:t xml:space="preserve"> </w:t>
+      </w:r>
+      <w:r>
+        <w:rPr>
+          <w:rFonts w:asciiTheme="minorHAnsi" w:hAnsiTheme="minorHAnsi" w:cstheme="minorHAnsi"/>
+          <w:color w:val="000000"/>
+          <w:sz w:val="20"/>
+          <w:szCs w:val="20"/>
+        </w:rPr>
+        <w:t xml:space="preserve">[Accessed </w:t>
+      </w:r>
+      <w:r>
+        <w:rPr>
+          <w:rFonts w:asciiTheme="minorHAnsi" w:hAnsiTheme="minorHAnsi" w:cstheme="minorHAnsi"/>
+          <w:color w:val="000000"/>
+          <w:sz w:val="20"/>
+          <w:szCs w:val="20"/>
+        </w:rPr>
+        <w:t>2</w:t>
+      </w:r>
+      <w:r>
+        <w:rPr>
+          <w:rFonts w:asciiTheme="minorHAnsi" w:hAnsiTheme="minorHAnsi" w:cstheme="minorHAnsi"/>
+          <w:color w:val="000000"/>
+          <w:sz w:val="20"/>
+          <w:szCs w:val="20"/>
+        </w:rPr>
+        <w:t>9</w:t>
+      </w:r>
+      <w:r>
+        <w:rPr>
+          <w:rFonts w:asciiTheme="minorHAnsi" w:hAnsiTheme="minorHAnsi" w:cstheme="minorHAnsi"/>
+          <w:color w:val="000000"/>
+          <w:sz w:val="20"/>
+          <w:szCs w:val="20"/>
+        </w:rPr>
+        <w:t xml:space="preserve"> </w:t>
+      </w:r>
+      <w:r>
+        <w:rPr>
+          <w:rFonts w:asciiTheme="minorHAnsi" w:hAnsiTheme="minorHAnsi" w:cstheme="minorHAnsi"/>
+          <w:color w:val="000000"/>
+          <w:sz w:val="20"/>
+          <w:szCs w:val="20"/>
+        </w:rPr>
+        <w:t>Sep</w:t>
+      </w:r>
+      <w:r>
+        <w:rPr>
+          <w:rFonts w:asciiTheme="minorHAnsi" w:hAnsiTheme="minorHAnsi" w:cstheme="minorHAnsi"/>
+          <w:color w:val="000000"/>
+          <w:sz w:val="20"/>
+          <w:szCs w:val="20"/>
+        </w:rPr>
+        <w:t>. 2025</w:t>
+      </w:r>
+      <w:r>
+        <w:rPr>
+          <w:rFonts w:asciiTheme="minorHAnsi" w:hAnsiTheme="minorHAnsi" w:cstheme="minorHAnsi"/>
+          <w:color w:val="000000"/>
+          <w:sz w:val="20"/>
+          <w:szCs w:val="20"/>
+        </w:rPr>
+        <w:t>].</w:t>
       </w:r>
     </w:p>
     <w:sectPr>
@@ -5365,6 +6340,25 @@
       <w14:ligatures w14:val="none"/>
     </w:rPr>
   </w:style>
+  <w:style w:type="table" w:styleId="TableGrid">
+    <w:name w:val="Table Grid"/>
+    <w:basedOn w:val="TableNormal"/>
+    <w:uiPriority w:val="39"/>
+    <w:rsid w:val="003B0436"/>
+    <w:pPr>
+      <w:spacing w:after="0" w:line="240" w:lineRule="auto"/>
+    </w:pPr>
+    <w:tblPr>
+      <w:tblBorders>
+        <w:top w:val="single" w:sz="4" w:space="0" w:color="auto"/>
+        <w:left w:val="single" w:sz="4" w:space="0" w:color="auto"/>
+        <w:bottom w:val="single" w:sz="4" w:space="0" w:color="auto"/>
+        <w:right w:val="single" w:sz="4" w:space="0" w:color="auto"/>
+        <w:insideH w:val="single" w:sz="4" w:space="0" w:color="auto"/>
+        <w:insideV w:val="single" w:sz="4" w:space="0" w:color="auto"/>
+      </w:tblBorders>
+    </w:tblPr>
+  </w:style>
 </w:styles>
 </file>
 

</xml_diff>

<commit_message>
Updates: Made adjustments to the markdown files, and finished the Gap analysis report and the finalised the Matrix table
</commit_message>
<xml_diff>
--- a/report/gap-analysis-draft.docx
+++ b/report/gap-analysis-draft.docx
@@ -2,36 +2,1879 @@
 <file path=word/document.xml><?xml version="1.0" encoding="utf-8"?>
 <w:document xmlns:wpc="http://schemas.microsoft.com/office/word/2010/wordprocessingCanvas" xmlns:cx="http://schemas.microsoft.com/office/drawing/2014/chartex" xmlns:cx1="http://schemas.microsoft.com/office/drawing/2015/9/8/chartex" xmlns:cx2="http://schemas.microsoft.com/office/drawing/2015/10/21/chartex" xmlns:cx3="http://schemas.microsoft.com/office/drawing/2016/5/9/chartex" xmlns:cx4="http://schemas.microsoft.com/office/drawing/2016/5/10/chartex" xmlns:cx5="http://schemas.microsoft.com/office/drawing/2016/5/11/chartex" xmlns:cx6="http://schemas.microsoft.com/office/drawing/2016/5/12/chartex" xmlns:cx7="http://schemas.microsoft.com/office/drawing/2016/5/13/chartex" xmlns:cx8="http://schemas.microsoft.com/office/drawing/2016/5/14/chartex" xmlns:mc="http://schemas.openxmlformats.org/markup-compatibility/2006" xmlns:aink="http://schemas.microsoft.com/office/drawing/2016/ink" xmlns:am3d="http://schemas.microsoft.com/office/drawing/2017/model3d" xmlns:o="urn:schemas-microsoft-com:office:office" xmlns:oel="http://schemas.microsoft.com/office/2019/extlst" xmlns:r="http://schemas.openxmlformats.org/officeDocument/2006/relationships" xmlns:m="http://schemas.openxmlformats.org/officeDocument/2006/math" xmlns:v="urn:schemas-microsoft-com:vml" xmlns:wp14="http://schemas.microsoft.com/office/word/2010/wordprocessingDrawing" xmlns:wp="http://schemas.openxmlformats.org/drawingml/2006/wordprocessingDrawing" xmlns:w10="urn:schemas-microsoft-com:office:word" xmlns:w="http://schemas.openxmlformats.org/wordprocessingml/2006/main" xmlns:w14="http://schemas.microsoft.com/office/word/2010/wordml" xmlns:w15="http://schemas.microsoft.com/office/word/2012/wordml" xmlns:w16cex="http://schemas.microsoft.com/office/word/2018/wordml/cex" xmlns:w16cid="http://schemas.microsoft.com/office/word/2016/wordml/cid" xmlns:w16="http://schemas.microsoft.com/office/word/2018/wordml" xmlns:w16du="http://schemas.microsoft.com/office/word/2023/wordml/word16du" xmlns:w16sdtdh="http://schemas.microsoft.com/office/word/2020/wordml/sdtdatahash" xmlns:w16sdtfl="http://schemas.microsoft.com/office/word/2024/wordml/sdtformatlock" xmlns:w16se="http://schemas.microsoft.com/office/word/2015/wordml/symex" xmlns:wpg="http://schemas.microsoft.com/office/word/2010/wordprocessingGroup" xmlns:wpi="http://schemas.microsoft.com/office/word/2010/wordprocessingInk" xmlns:wne="http://schemas.microsoft.com/office/word/2006/wordml" xmlns:wps="http://schemas.microsoft.com/office/word/2010/wordprocessingShape" mc:Ignorable="w14 w15 w16se w16cid w16 w16cex w16sdtdh w16sdtfl w16du wp14">
   <w:body>
-    <w:p>
-      <w:pPr>
-        <w:pStyle w:val="Heading1"/>
-        <w:rPr>
+    <w:sdt>
+      <w:sdtPr>
+        <w:id w:val="587119036"/>
+        <w:docPartObj>
+          <w:docPartGallery w:val="Cover Pages"/>
+          <w:docPartUnique/>
+        </w:docPartObj>
+      </w:sdtPr>
+      <w:sdtEndPr>
+        <w:rPr>
+          <w:noProof/>
+        </w:rPr>
+      </w:sdtEndPr>
+      <w:sdtContent>
+        <w:p>
+          <w:r>
+            <w:rPr>
+              <w:noProof/>
+            </w:rPr>
+            <mc:AlternateContent>
+              <mc:Choice Requires="wpg">
+                <w:drawing>
+                  <wp:anchor distT="0" distB="0" distL="114300" distR="114300" simplePos="0" relativeHeight="251659264" behindDoc="1" locked="0" layoutInCell="1" allowOverlap="1" wp14:anchorId="773099F9" wp14:editId="68B79E6E">
+                    <wp:simplePos x="0" y="0"/>
+                    <wp:positionH relativeFrom="page">
+                      <wp:align>center</wp:align>
+                    </wp:positionH>
+                    <wp:positionV relativeFrom="page">
+                      <wp:align>center</wp:align>
+                    </wp:positionV>
+                    <wp:extent cx="6858000" cy="9144000"/>
+                    <wp:effectExtent l="0" t="0" r="0" b="0"/>
+                    <wp:wrapNone/>
+                    <wp:docPr id="48" name="Group 64"/>
+                    <wp:cNvGraphicFramePr/>
+                    <a:graphic xmlns:a="http://schemas.openxmlformats.org/drawingml/2006/main">
+                      <a:graphicData uri="http://schemas.microsoft.com/office/word/2010/wordprocessingGroup">
+                        <wpg:wgp>
+                          <wpg:cNvGrpSpPr/>
+                          <wpg:grpSpPr>
+                            <a:xfrm>
+                              <a:off x="0" y="0"/>
+                              <a:ext cx="6858000" cy="9144000"/>
+                              <a:chOff x="0" y="0"/>
+                              <a:chExt cx="6858000" cy="9144000"/>
+                            </a:xfrm>
+                          </wpg:grpSpPr>
+                          <wpg:grpSp>
+                            <wpg:cNvPr id="49" name="Group 49"/>
+                            <wpg:cNvGrpSpPr/>
+                            <wpg:grpSpPr>
+                              <a:xfrm>
+                                <a:off x="0" y="0"/>
+                                <a:ext cx="6858000" cy="9144000"/>
+                                <a:chOff x="0" y="0"/>
+                                <a:chExt cx="6858000" cy="9144000"/>
+                              </a:xfrm>
+                            </wpg:grpSpPr>
+                            <wps:wsp>
+                              <wps:cNvPr id="54" name="Rectangle 54"/>
+                              <wps:cNvSpPr/>
+                              <wps:spPr>
+                                <a:xfrm>
+                                  <a:off x="0" y="0"/>
+                                  <a:ext cx="6858000" cy="9144000"/>
+                                </a:xfrm>
+                                <a:prstGeom prst="rect">
+                                  <a:avLst/>
+                                </a:prstGeom>
+                                <a:solidFill>
+                                  <a:srgbClr val="92D050"/>
+                                </a:solidFill>
+                                <a:ln>
+                                  <a:noFill/>
+                                </a:ln>
+                              </wps:spPr>
+                              <wps:style>
+                                <a:lnRef idx="2">
+                                  <a:schemeClr val="accent1">
+                                    <a:shade val="50000"/>
+                                  </a:schemeClr>
+                                </a:lnRef>
+                                <a:fillRef idx="1002">
+                                  <a:schemeClr val="dk2"/>
+                                </a:fillRef>
+                                <a:effectRef idx="0">
+                                  <a:schemeClr val="accent1"/>
+                                </a:effectRef>
+                                <a:fontRef idx="minor">
+                                  <a:schemeClr val="lt1"/>
+                                </a:fontRef>
+                              </wps:style>
+                              <wps:txbx>
+                                <w:txbxContent>
+                                  <w:p>
+                                    <w:pPr>
+                                      <w:pStyle w:val="NoSpacing"/>
+                                      <w:rPr>
+                                        <w:color w:val="FFFFFF" w:themeColor="background1"/>
+                                        <w:sz w:val="48"/>
+                                        <w:szCs w:val="48"/>
+                                      </w:rPr>
+                                    </w:pPr>
+                                  </w:p>
+                                </w:txbxContent>
+                              </wps:txbx>
+                              <wps:bodyPr rot="0" spcFirstLastPara="0" vertOverflow="overflow" horzOverflow="overflow" vert="horz" wrap="square" lIns="685800" tIns="685800" rIns="914400" bIns="4572000" numCol="1" spcCol="0" rtlCol="0" fromWordArt="0" anchor="t" anchorCtr="0" forceAA="0" compatLnSpc="1">
+                                <a:prstTxWarp prst="textNoShape">
+                                  <a:avLst/>
+                                </a:prstTxWarp>
+                                <a:noAutofit/>
+                              </wps:bodyPr>
+                            </wps:wsp>
+                            <wpg:grpSp>
+                              <wpg:cNvPr id="55" name="Group 2"/>
+                              <wpg:cNvGrpSpPr/>
+                              <wpg:grpSpPr>
+                                <a:xfrm>
+                                  <a:off x="2524125" y="0"/>
+                                  <a:ext cx="4329113" cy="4491038"/>
+                                  <a:chOff x="0" y="0"/>
+                                  <a:chExt cx="4329113" cy="4491038"/>
+                                </a:xfrm>
+                                <a:solidFill>
+                                  <a:schemeClr val="bg1"/>
+                                </a:solidFill>
+                              </wpg:grpSpPr>
+                              <wps:wsp>
+                                <wps:cNvPr id="56" name="Freeform 56"/>
+                                <wps:cNvSpPr>
+                                  <a:spLocks/>
+                                </wps:cNvSpPr>
+                                <wps:spPr bwMode="auto">
+                                  <a:xfrm>
+                                    <a:off x="1501775" y="0"/>
+                                    <a:ext cx="2827338" cy="2835275"/>
+                                  </a:xfrm>
+                                  <a:custGeom>
+                                    <a:avLst/>
+                                    <a:gdLst>
+                                      <a:gd name="T0" fmla="*/ 4 w 1781"/>
+                                      <a:gd name="T1" fmla="*/ 1786 h 1786"/>
+                                      <a:gd name="T2" fmla="*/ 0 w 1781"/>
+                                      <a:gd name="T3" fmla="*/ 1782 h 1786"/>
+                                      <a:gd name="T4" fmla="*/ 1776 w 1781"/>
+                                      <a:gd name="T5" fmla="*/ 0 h 1786"/>
+                                      <a:gd name="T6" fmla="*/ 1781 w 1781"/>
+                                      <a:gd name="T7" fmla="*/ 5 h 1786"/>
+                                      <a:gd name="T8" fmla="*/ 4 w 1781"/>
+                                      <a:gd name="T9" fmla="*/ 1786 h 1786"/>
+                                    </a:gdLst>
+                                    <a:ahLst/>
+                                    <a:cxnLst>
+                                      <a:cxn ang="0">
+                                        <a:pos x="T0" y="T1"/>
+                                      </a:cxn>
+                                      <a:cxn ang="0">
+                                        <a:pos x="T2" y="T3"/>
+                                      </a:cxn>
+                                      <a:cxn ang="0">
+                                        <a:pos x="T4" y="T5"/>
+                                      </a:cxn>
+                                      <a:cxn ang="0">
+                                        <a:pos x="T6" y="T7"/>
+                                      </a:cxn>
+                                      <a:cxn ang="0">
+                                        <a:pos x="T8" y="T9"/>
+                                      </a:cxn>
+                                    </a:cxnLst>
+                                    <a:rect l="0" t="0" r="r" b="b"/>
+                                    <a:pathLst>
+                                      <a:path w="1781" h="1786">
+                                        <a:moveTo>
+                                          <a:pt x="4" y="1786"/>
+                                        </a:moveTo>
+                                        <a:lnTo>
+                                          <a:pt x="0" y="1782"/>
+                                        </a:lnTo>
+                                        <a:lnTo>
+                                          <a:pt x="1776" y="0"/>
+                                        </a:lnTo>
+                                        <a:lnTo>
+                                          <a:pt x="1781" y="5"/>
+                                        </a:lnTo>
+                                        <a:lnTo>
+                                          <a:pt x="4" y="1786"/>
+                                        </a:lnTo>
+                                        <a:close/>
+                                      </a:path>
+                                    </a:pathLst>
+                                  </a:custGeom>
+                                  <a:grpFill/>
+                                  <a:ln>
+                                    <a:noFill/>
+                                  </a:ln>
+                                  <a:extLst>
+                                    <a:ext uri="{91240B29-F687-4F45-9708-019B960494DF}">
+                                      <a14:hiddenLine xmlns:a14="http://schemas.microsoft.com/office/drawing/2010/main" w="9525">
+                                        <a:solidFill>
+                                          <a:srgbClr val="000000"/>
+                                        </a:solidFill>
+                                        <a:round/>
+                                        <a:headEnd/>
+                                        <a:tailEnd/>
+                                      </a14:hiddenLine>
+                                    </a:ext>
+                                  </a:extLst>
+                                </wps:spPr>
+                                <wps:bodyPr vert="horz" wrap="square" lIns="91440" tIns="45720" rIns="91440" bIns="45720" numCol="1" anchor="t" anchorCtr="0" compatLnSpc="1">
+                                  <a:prstTxWarp prst="textNoShape">
+                                    <a:avLst/>
+                                  </a:prstTxWarp>
+                                </wps:bodyPr>
+                              </wps:wsp>
+                              <wps:wsp>
+                                <wps:cNvPr id="57" name="Freeform 57"/>
+                                <wps:cNvSpPr>
+                                  <a:spLocks/>
+                                </wps:cNvSpPr>
+                                <wps:spPr bwMode="auto">
+                                  <a:xfrm>
+                                    <a:off x="782637" y="227013"/>
+                                    <a:ext cx="3546475" cy="3546475"/>
+                                  </a:xfrm>
+                                  <a:custGeom>
+                                    <a:avLst/>
+                                    <a:gdLst>
+                                      <a:gd name="T0" fmla="*/ 5 w 2234"/>
+                                      <a:gd name="T1" fmla="*/ 2234 h 2234"/>
+                                      <a:gd name="T2" fmla="*/ 0 w 2234"/>
+                                      <a:gd name="T3" fmla="*/ 2229 h 2234"/>
+                                      <a:gd name="T4" fmla="*/ 2229 w 2234"/>
+                                      <a:gd name="T5" fmla="*/ 0 h 2234"/>
+                                      <a:gd name="T6" fmla="*/ 2234 w 2234"/>
+                                      <a:gd name="T7" fmla="*/ 5 h 2234"/>
+                                      <a:gd name="T8" fmla="*/ 5 w 2234"/>
+                                      <a:gd name="T9" fmla="*/ 2234 h 2234"/>
+                                    </a:gdLst>
+                                    <a:ahLst/>
+                                    <a:cxnLst>
+                                      <a:cxn ang="0">
+                                        <a:pos x="T0" y="T1"/>
+                                      </a:cxn>
+                                      <a:cxn ang="0">
+                                        <a:pos x="T2" y="T3"/>
+                                      </a:cxn>
+                                      <a:cxn ang="0">
+                                        <a:pos x="T4" y="T5"/>
+                                      </a:cxn>
+                                      <a:cxn ang="0">
+                                        <a:pos x="T6" y="T7"/>
+                                      </a:cxn>
+                                      <a:cxn ang="0">
+                                        <a:pos x="T8" y="T9"/>
+                                      </a:cxn>
+                                    </a:cxnLst>
+                                    <a:rect l="0" t="0" r="r" b="b"/>
+                                    <a:pathLst>
+                                      <a:path w="2234" h="2234">
+                                        <a:moveTo>
+                                          <a:pt x="5" y="2234"/>
+                                        </a:moveTo>
+                                        <a:lnTo>
+                                          <a:pt x="0" y="2229"/>
+                                        </a:lnTo>
+                                        <a:lnTo>
+                                          <a:pt x="2229" y="0"/>
+                                        </a:lnTo>
+                                        <a:lnTo>
+                                          <a:pt x="2234" y="5"/>
+                                        </a:lnTo>
+                                        <a:lnTo>
+                                          <a:pt x="5" y="2234"/>
+                                        </a:lnTo>
+                                        <a:close/>
+                                      </a:path>
+                                    </a:pathLst>
+                                  </a:custGeom>
+                                  <a:grpFill/>
+                                  <a:ln>
+                                    <a:noFill/>
+                                  </a:ln>
+                                  <a:extLst>
+                                    <a:ext uri="{91240B29-F687-4F45-9708-019B960494DF}">
+                                      <a14:hiddenLine xmlns:a14="http://schemas.microsoft.com/office/drawing/2010/main" w="9525">
+                                        <a:solidFill>
+                                          <a:srgbClr val="000000"/>
+                                        </a:solidFill>
+                                        <a:round/>
+                                        <a:headEnd/>
+                                        <a:tailEnd/>
+                                      </a14:hiddenLine>
+                                    </a:ext>
+                                  </a:extLst>
+                                </wps:spPr>
+                                <wps:bodyPr vert="horz" wrap="square" lIns="91440" tIns="45720" rIns="91440" bIns="45720" numCol="1" anchor="t" anchorCtr="0" compatLnSpc="1">
+                                  <a:prstTxWarp prst="textNoShape">
+                                    <a:avLst/>
+                                  </a:prstTxWarp>
+                                </wps:bodyPr>
+                              </wps:wsp>
+                              <wps:wsp>
+                                <wps:cNvPr id="58" name="Freeform 58"/>
+                                <wps:cNvSpPr>
+                                  <a:spLocks/>
+                                </wps:cNvSpPr>
+                                <wps:spPr bwMode="auto">
+                                  <a:xfrm>
+                                    <a:off x="841375" y="109538"/>
+                                    <a:ext cx="3487738" cy="3487738"/>
+                                  </a:xfrm>
+                                  <a:custGeom>
+                                    <a:avLst/>
+                                    <a:gdLst>
+                                      <a:gd name="T0" fmla="*/ 9 w 2197"/>
+                                      <a:gd name="T1" fmla="*/ 2197 h 2197"/>
+                                      <a:gd name="T2" fmla="*/ 0 w 2197"/>
+                                      <a:gd name="T3" fmla="*/ 2193 h 2197"/>
+                                      <a:gd name="T4" fmla="*/ 2188 w 2197"/>
+                                      <a:gd name="T5" fmla="*/ 0 h 2197"/>
+                                      <a:gd name="T6" fmla="*/ 2197 w 2197"/>
+                                      <a:gd name="T7" fmla="*/ 10 h 2197"/>
+                                      <a:gd name="T8" fmla="*/ 9 w 2197"/>
+                                      <a:gd name="T9" fmla="*/ 2197 h 2197"/>
+                                    </a:gdLst>
+                                    <a:ahLst/>
+                                    <a:cxnLst>
+                                      <a:cxn ang="0">
+                                        <a:pos x="T0" y="T1"/>
+                                      </a:cxn>
+                                      <a:cxn ang="0">
+                                        <a:pos x="T2" y="T3"/>
+                                      </a:cxn>
+                                      <a:cxn ang="0">
+                                        <a:pos x="T4" y="T5"/>
+                                      </a:cxn>
+                                      <a:cxn ang="0">
+                                        <a:pos x="T6" y="T7"/>
+                                      </a:cxn>
+                                      <a:cxn ang="0">
+                                        <a:pos x="T8" y="T9"/>
+                                      </a:cxn>
+                                    </a:cxnLst>
+                                    <a:rect l="0" t="0" r="r" b="b"/>
+                                    <a:pathLst>
+                                      <a:path w="2197" h="2197">
+                                        <a:moveTo>
+                                          <a:pt x="9" y="2197"/>
+                                        </a:moveTo>
+                                        <a:lnTo>
+                                          <a:pt x="0" y="2193"/>
+                                        </a:lnTo>
+                                        <a:lnTo>
+                                          <a:pt x="2188" y="0"/>
+                                        </a:lnTo>
+                                        <a:lnTo>
+                                          <a:pt x="2197" y="10"/>
+                                        </a:lnTo>
+                                        <a:lnTo>
+                                          <a:pt x="9" y="2197"/>
+                                        </a:lnTo>
+                                        <a:close/>
+                                      </a:path>
+                                    </a:pathLst>
+                                  </a:custGeom>
+                                  <a:grpFill/>
+                                  <a:ln>
+                                    <a:noFill/>
+                                  </a:ln>
+                                  <a:extLst>
+                                    <a:ext uri="{91240B29-F687-4F45-9708-019B960494DF}">
+                                      <a14:hiddenLine xmlns:a14="http://schemas.microsoft.com/office/drawing/2010/main" w="9525">
+                                        <a:solidFill>
+                                          <a:srgbClr val="000000"/>
+                                        </a:solidFill>
+                                        <a:round/>
+                                        <a:headEnd/>
+                                        <a:tailEnd/>
+                                      </a14:hiddenLine>
+                                    </a:ext>
+                                  </a:extLst>
+                                </wps:spPr>
+                                <wps:bodyPr vert="horz" wrap="square" lIns="91440" tIns="45720" rIns="91440" bIns="45720" numCol="1" anchor="t" anchorCtr="0" compatLnSpc="1">
+                                  <a:prstTxWarp prst="textNoShape">
+                                    <a:avLst/>
+                                  </a:prstTxWarp>
+                                </wps:bodyPr>
+                              </wps:wsp>
+                              <wps:wsp>
+                                <wps:cNvPr id="59" name="Freeform 59"/>
+                                <wps:cNvSpPr>
+                                  <a:spLocks/>
+                                </wps:cNvSpPr>
+                                <wps:spPr bwMode="auto">
+                                  <a:xfrm>
+                                    <a:off x="1216025" y="498475"/>
+                                    <a:ext cx="3113088" cy="3121025"/>
+                                  </a:xfrm>
+                                  <a:custGeom>
+                                    <a:avLst/>
+                                    <a:gdLst>
+                                      <a:gd name="T0" fmla="*/ 9 w 1961"/>
+                                      <a:gd name="T1" fmla="*/ 1966 h 1966"/>
+                                      <a:gd name="T2" fmla="*/ 0 w 1961"/>
+                                      <a:gd name="T3" fmla="*/ 1957 h 1966"/>
+                                      <a:gd name="T4" fmla="*/ 1952 w 1961"/>
+                                      <a:gd name="T5" fmla="*/ 0 h 1966"/>
+                                      <a:gd name="T6" fmla="*/ 1961 w 1961"/>
+                                      <a:gd name="T7" fmla="*/ 9 h 1966"/>
+                                      <a:gd name="T8" fmla="*/ 9 w 1961"/>
+                                      <a:gd name="T9" fmla="*/ 1966 h 1966"/>
+                                    </a:gdLst>
+                                    <a:ahLst/>
+                                    <a:cxnLst>
+                                      <a:cxn ang="0">
+                                        <a:pos x="T0" y="T1"/>
+                                      </a:cxn>
+                                      <a:cxn ang="0">
+                                        <a:pos x="T2" y="T3"/>
+                                      </a:cxn>
+                                      <a:cxn ang="0">
+                                        <a:pos x="T4" y="T5"/>
+                                      </a:cxn>
+                                      <a:cxn ang="0">
+                                        <a:pos x="T6" y="T7"/>
+                                      </a:cxn>
+                                      <a:cxn ang="0">
+                                        <a:pos x="T8" y="T9"/>
+                                      </a:cxn>
+                                    </a:cxnLst>
+                                    <a:rect l="0" t="0" r="r" b="b"/>
+                                    <a:pathLst>
+                                      <a:path w="1961" h="1966">
+                                        <a:moveTo>
+                                          <a:pt x="9" y="1966"/>
+                                        </a:moveTo>
+                                        <a:lnTo>
+                                          <a:pt x="0" y="1957"/>
+                                        </a:lnTo>
+                                        <a:lnTo>
+                                          <a:pt x="1952" y="0"/>
+                                        </a:lnTo>
+                                        <a:lnTo>
+                                          <a:pt x="1961" y="9"/>
+                                        </a:lnTo>
+                                        <a:lnTo>
+                                          <a:pt x="9" y="1966"/>
+                                        </a:lnTo>
+                                        <a:close/>
+                                      </a:path>
+                                    </a:pathLst>
+                                  </a:custGeom>
+                                  <a:grpFill/>
+                                  <a:ln>
+                                    <a:noFill/>
+                                  </a:ln>
+                                  <a:extLst>
+                                    <a:ext uri="{91240B29-F687-4F45-9708-019B960494DF}">
+                                      <a14:hiddenLine xmlns:a14="http://schemas.microsoft.com/office/drawing/2010/main" w="9525">
+                                        <a:solidFill>
+                                          <a:srgbClr val="000000"/>
+                                        </a:solidFill>
+                                        <a:round/>
+                                        <a:headEnd/>
+                                        <a:tailEnd/>
+                                      </a14:hiddenLine>
+                                    </a:ext>
+                                  </a:extLst>
+                                </wps:spPr>
+                                <wps:bodyPr vert="horz" wrap="square" lIns="91440" tIns="45720" rIns="91440" bIns="45720" numCol="1" anchor="t" anchorCtr="0" compatLnSpc="1">
+                                  <a:prstTxWarp prst="textNoShape">
+                                    <a:avLst/>
+                                  </a:prstTxWarp>
+                                </wps:bodyPr>
+                              </wps:wsp>
+                              <wps:wsp>
+                                <wps:cNvPr id="60" name="Freeform 60"/>
+                                <wps:cNvSpPr>
+                                  <a:spLocks/>
+                                </wps:cNvSpPr>
+                                <wps:spPr bwMode="auto">
+                                  <a:xfrm>
+                                    <a:off x="0" y="153988"/>
+                                    <a:ext cx="4329113" cy="4337050"/>
+                                  </a:xfrm>
+                                  <a:custGeom>
+                                    <a:avLst/>
+                                    <a:gdLst>
+                                      <a:gd name="T0" fmla="*/ 0 w 2727"/>
+                                      <a:gd name="T1" fmla="*/ 2732 h 2732"/>
+                                      <a:gd name="T2" fmla="*/ 0 w 2727"/>
+                                      <a:gd name="T3" fmla="*/ 2728 h 2732"/>
+                                      <a:gd name="T4" fmla="*/ 2722 w 2727"/>
+                                      <a:gd name="T5" fmla="*/ 0 h 2732"/>
+                                      <a:gd name="T6" fmla="*/ 2727 w 2727"/>
+                                      <a:gd name="T7" fmla="*/ 5 h 2732"/>
+                                      <a:gd name="T8" fmla="*/ 0 w 2727"/>
+                                      <a:gd name="T9" fmla="*/ 2732 h 2732"/>
+                                    </a:gdLst>
+                                    <a:ahLst/>
+                                    <a:cxnLst>
+                                      <a:cxn ang="0">
+                                        <a:pos x="T0" y="T1"/>
+                                      </a:cxn>
+                                      <a:cxn ang="0">
+                                        <a:pos x="T2" y="T3"/>
+                                      </a:cxn>
+                                      <a:cxn ang="0">
+                                        <a:pos x="T4" y="T5"/>
+                                      </a:cxn>
+                                      <a:cxn ang="0">
+                                        <a:pos x="T6" y="T7"/>
+                                      </a:cxn>
+                                      <a:cxn ang="0">
+                                        <a:pos x="T8" y="T9"/>
+                                      </a:cxn>
+                                    </a:cxnLst>
+                                    <a:rect l="0" t="0" r="r" b="b"/>
+                                    <a:pathLst>
+                                      <a:path w="2727" h="2732">
+                                        <a:moveTo>
+                                          <a:pt x="0" y="2732"/>
+                                        </a:moveTo>
+                                        <a:lnTo>
+                                          <a:pt x="0" y="2728"/>
+                                        </a:lnTo>
+                                        <a:lnTo>
+                                          <a:pt x="2722" y="0"/>
+                                        </a:lnTo>
+                                        <a:lnTo>
+                                          <a:pt x="2727" y="5"/>
+                                        </a:lnTo>
+                                        <a:lnTo>
+                                          <a:pt x="0" y="2732"/>
+                                        </a:lnTo>
+                                        <a:close/>
+                                      </a:path>
+                                    </a:pathLst>
+                                  </a:custGeom>
+                                  <a:grpFill/>
+                                  <a:ln>
+                                    <a:noFill/>
+                                  </a:ln>
+                                  <a:extLst>
+                                    <a:ext uri="{91240B29-F687-4F45-9708-019B960494DF}">
+                                      <a14:hiddenLine xmlns:a14="http://schemas.microsoft.com/office/drawing/2010/main" w="9525">
+                                        <a:solidFill>
+                                          <a:srgbClr val="000000"/>
+                                        </a:solidFill>
+                                        <a:round/>
+                                        <a:headEnd/>
+                                        <a:tailEnd/>
+                                      </a14:hiddenLine>
+                                    </a:ext>
+                                  </a:extLst>
+                                </wps:spPr>
+                                <wps:bodyPr vert="horz" wrap="square" lIns="91440" tIns="45720" rIns="91440" bIns="45720" numCol="1" anchor="t" anchorCtr="0" compatLnSpc="1">
+                                  <a:prstTxWarp prst="textNoShape">
+                                    <a:avLst/>
+                                  </a:prstTxWarp>
+                                </wps:bodyPr>
+                              </wps:wsp>
+                            </wpg:grpSp>
+                          </wpg:grpSp>
+                          <wps:wsp>
+                            <wps:cNvPr id="61" name="Text Box 61"/>
+                            <wps:cNvSpPr txBox="1"/>
+                            <wps:spPr>
+                              <a:xfrm>
+                                <a:off x="9518" y="4838700"/>
+                                <a:ext cx="6843395" cy="3789752"/>
+                              </a:xfrm>
+                              <a:prstGeom prst="rect">
+                                <a:avLst/>
+                              </a:prstGeom>
+                              <a:noFill/>
+                              <a:ln w="6350">
+                                <a:noFill/>
+                              </a:ln>
+                              <a:effectLst/>
+                            </wps:spPr>
+                            <wps:style>
+                              <a:lnRef idx="0">
+                                <a:schemeClr val="accent1"/>
+                              </a:lnRef>
+                              <a:fillRef idx="0">
+                                <a:schemeClr val="accent1"/>
+                              </a:fillRef>
+                              <a:effectRef idx="0">
+                                <a:schemeClr val="accent1"/>
+                              </a:effectRef>
+                              <a:fontRef idx="minor">
+                                <a:schemeClr val="dk1"/>
+                              </a:fontRef>
+                            </wps:style>
+                            <wps:txbx>
+                              <w:txbxContent>
+                                <w:sdt>
+                                  <w:sdtPr>
+                                    <w:rPr>
+                                      <w:rFonts w:asciiTheme="majorHAnsi" w:eastAsiaTheme="majorEastAsia" w:hAnsiTheme="majorHAnsi" w:cstheme="majorBidi"/>
+                                      <w:b/>
+                                      <w:bCs/>
+                                      <w:caps/>
+                                      <w:color w:val="FFFFFF" w:themeColor="background1"/>
+                                      <w:sz w:val="64"/>
+                                      <w:szCs w:val="64"/>
+                                    </w:rPr>
+                                    <w:alias w:val="Title"/>
+                                    <w:tag w:val=""/>
+                                    <w:id w:val="1841046763"/>
+                                    <w:dataBinding w:prefixMappings="xmlns:ns0='http://purl.org/dc/elements/1.1/' xmlns:ns1='http://schemas.openxmlformats.org/package/2006/metadata/core-properties' " w:xpath="/ns1:coreProperties[1]/ns0:title[1]" w:storeItemID="{6C3C8BC8-F283-45AE-878A-BAB7291924A1}"/>
+                                    <w:text/>
+                                  </w:sdtPr>
+                                  <w:sdtContent>
+                                    <w:p>
+                                      <w:pPr>
+                                        <w:pStyle w:val="NoSpacing"/>
+                                        <w:rPr>
+                                          <w:rFonts w:asciiTheme="majorHAnsi" w:eastAsiaTheme="majorEastAsia" w:hAnsiTheme="majorHAnsi" w:cstheme="majorBidi"/>
+                                          <w:b/>
+                                          <w:bCs/>
+                                          <w:caps/>
+                                          <w:color w:val="FFFFFF" w:themeColor="background1"/>
+                                          <w:sz w:val="64"/>
+                                          <w:szCs w:val="64"/>
+                                        </w:rPr>
+                                      </w:pPr>
+                                      <w:r>
+                                        <w:rPr>
+                                          <w:rFonts w:asciiTheme="majorHAnsi" w:eastAsiaTheme="majorEastAsia" w:hAnsiTheme="majorHAnsi" w:cstheme="majorBidi"/>
+                                          <w:b/>
+                                          <w:bCs/>
+                                          <w:caps/>
+                                          <w:color w:val="FFFFFF" w:themeColor="background1"/>
+                                          <w:sz w:val="64"/>
+                                          <w:szCs w:val="64"/>
+                                        </w:rPr>
+                                        <w:t>Cybersecurity Gap Analysis REPORT - London Borough of Hammersmith &amp; Fulham Council</w:t>
+                                      </w:r>
+                                    </w:p>
+                                  </w:sdtContent>
+                                </w:sdt>
+                                <w:sdt>
+                                  <w:sdtPr>
+                                    <w:rPr>
+                                      <w:b/>
+                                      <w:bCs/>
+                                      <w:color w:val="000000" w:themeColor="text1"/>
+                                      <w:sz w:val="36"/>
+                                      <w:szCs w:val="36"/>
+                                    </w:rPr>
+                                    <w:alias w:val="Subtitle"/>
+                                    <w:tag w:val=""/>
+                                    <w:id w:val="-1686441493"/>
+                                    <w:dataBinding w:prefixMappings="xmlns:ns0='http://purl.org/dc/elements/1.1/' xmlns:ns1='http://schemas.openxmlformats.org/package/2006/metadata/core-properties' " w:xpath="/ns1:coreProperties[1]/ns0:subject[1]" w:storeItemID="{6C3C8BC8-F283-45AE-878A-BAB7291924A1}"/>
+                                    <w:text/>
+                                  </w:sdtPr>
+                                  <w:sdtContent>
+                                    <w:p>
+                                      <w:pPr>
+                                        <w:pStyle w:val="NoSpacing"/>
+                                        <w:spacing w:before="120"/>
+                                        <w:rPr>
+                                          <w:b/>
+                                          <w:bCs/>
+                                          <w:color w:val="000000" w:themeColor="text1"/>
+                                          <w:sz w:val="36"/>
+                                          <w:szCs w:val="36"/>
+                                        </w:rPr>
+                                      </w:pPr>
+                                      <w:r>
+                                        <w:rPr>
+                                          <w:b/>
+                                          <w:bCs/>
+                                          <w:color w:val="000000" w:themeColor="text1"/>
+                                          <w:sz w:val="36"/>
+                                          <w:szCs w:val="36"/>
+                                        </w:rPr>
+                                        <w:t>By Ayman Boucheneb</w:t>
+                                      </w:r>
+                                    </w:p>
+                                  </w:sdtContent>
+                                </w:sdt>
+                              </w:txbxContent>
+                            </wps:txbx>
+                            <wps:bodyPr rot="0" spcFirstLastPara="0" vertOverflow="overflow" horzOverflow="overflow" vert="horz" wrap="square" lIns="685800" tIns="0" rIns="914400" bIns="0" numCol="1" spcCol="0" rtlCol="0" fromWordArt="0" anchor="b" anchorCtr="0" forceAA="0" compatLnSpc="1">
+                              <a:prstTxWarp prst="textNoShape">
+                                <a:avLst/>
+                              </a:prstTxWarp>
+                              <a:noAutofit/>
+                            </wps:bodyPr>
+                          </wps:wsp>
+                        </wpg:wgp>
+                      </a:graphicData>
+                    </a:graphic>
+                    <wp14:sizeRelH relativeFrom="page">
+                      <wp14:pctWidth>88200</wp14:pctWidth>
+                    </wp14:sizeRelH>
+                    <wp14:sizeRelV relativeFrom="page">
+                      <wp14:pctHeight>90900</wp14:pctHeight>
+                    </wp14:sizeRelV>
+                  </wp:anchor>
+                </w:drawing>
+              </mc:Choice>
+              <mc:Fallback>
+                <w:pict>
+                  <v:group w14:anchorId="773099F9" id="Group 64" o:spid="_x0000_s1026" style="position:absolute;margin-left:0;margin-top:0;width:540pt;height:10in;z-index:-251657216;mso-width-percent:882;mso-height-percent:909;mso-position-horizontal:center;mso-position-horizontal-relative:page;mso-position-vertical:center;mso-position-vertical-relative:page;mso-width-percent:882;mso-height-percent:909" coordsize="68580,91440" o:gfxdata="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">
+                    <v:group id="Group 49" o:spid="_x0000_s1027" style="position:absolute;width:68580;height:91440" coordsize="68580,91440" o:gfxdata="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">
+                      <v:rect id="Rectangle 54" o:spid="_x0000_s1028" style="position:absolute;width:68580;height:91440;visibility:visible;mso-wrap-style:square;v-text-anchor:top" o:gfxdata="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" fillcolor="#92d050" stroked="f" strokeweight="1pt">
+                        <v:textbox inset="54pt,54pt,1in,5in">
+                          <w:txbxContent>
+                            <w:p>
+                              <w:pPr>
+                                <w:pStyle w:val="NoSpacing"/>
+                                <w:rPr>
+                                  <w:color w:val="FFFFFF" w:themeColor="background1"/>
+                                  <w:sz w:val="48"/>
+                                  <w:szCs w:val="48"/>
+                                </w:rPr>
+                              </w:pPr>
+                            </w:p>
+                          </w:txbxContent>
+                        </v:textbox>
+                      </v:rect>
+                      <v:group id="Group 2" o:spid="_x0000_s1029" style="position:absolute;left:25241;width:43291;height:44910" coordsize="43291,44910" o:gfxdata="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">
+                        <v:shape id="Freeform 56" o:spid="_x0000_s1030" style="position:absolute;left:15017;width:28274;height:28352;visibility:visible;mso-wrap-style:square;v-text-anchor:top" coordsize="1781,1786" o:gfxdata="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" path="m4,1786l,1782,1776,r5,5l4,1786xe" filled="f" stroked="f">
+                          <v:path arrowok="t" o:connecttype="custom" o:connectlocs="6350,2835275;0,2828925;2819400,0;2827338,7938;6350,2835275" o:connectangles="0,0,0,0,0"/>
+                        </v:shape>
+                        <v:shape id="Freeform 57" o:spid="_x0000_s1031" style="position:absolute;left:7826;top:2270;width:35465;height:35464;visibility:visible;mso-wrap-style:square;v-text-anchor:top" coordsize="2234,2234" o:gfxdata="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" path="m5,2234l,2229,2229,r5,5l5,2234xe" filled="f" stroked="f">
+                          <v:path arrowok="t" o:connecttype="custom" o:connectlocs="7938,3546475;0,3538538;3538538,0;3546475,7938;7938,3546475" o:connectangles="0,0,0,0,0"/>
+                        </v:shape>
+                        <v:shape id="Freeform 58" o:spid="_x0000_s1032" style="position:absolute;left:8413;top:1095;width:34878;height:34877;visibility:visible;mso-wrap-style:square;v-text-anchor:top" coordsize="2197,2197" o:gfxdata="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" path="m9,2197l,2193,2188,r9,10l9,2197xe" filled="f" stroked="f">
+                          <v:path arrowok="t" o:connecttype="custom" o:connectlocs="14288,3487738;0,3481388;3473450,0;3487738,15875;14288,3487738" o:connectangles="0,0,0,0,0"/>
+                        </v:shape>
+                        <v:shape id="Freeform 59" o:spid="_x0000_s1033" style="position:absolute;left:12160;top:4984;width:31131;height:31211;visibility:visible;mso-wrap-style:square;v-text-anchor:top" coordsize="1961,1966" o:gfxdata="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" path="m9,1966l,1957,1952,r9,9l9,1966xe" filled="f" stroked="f">
+                          <v:path arrowok="t" o:connecttype="custom" o:connectlocs="14288,3121025;0,3106738;3098800,0;3113088,14288;14288,3121025" o:connectangles="0,0,0,0,0"/>
+                        </v:shape>
+                        <v:shape id="Freeform 60" o:spid="_x0000_s1034" style="position:absolute;top:1539;width:43291;height:43371;visibility:visible;mso-wrap-style:square;v-text-anchor:top" coordsize="2727,2732" o:gfxdata="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" path="m,2732r,-4l2722,r5,5l,2732xe" filled="f" stroked="f">
+                          <v:path arrowok="t" o:connecttype="custom" o:connectlocs="0,4337050;0,4330700;4321175,0;4329113,7938;0,4337050" o:connectangles="0,0,0,0,0"/>
+                        </v:shape>
+                      </v:group>
+                    </v:group>
+                    <v:shapetype id="_x0000_t202" coordsize="21600,21600" o:spt="202" path="m,l,21600r21600,l21600,xe">
+                      <v:stroke joinstyle="miter"/>
+                      <v:path gradientshapeok="t" o:connecttype="rect"/>
+                    </v:shapetype>
+                    <v:shape id="Text Box 61" o:spid="_x0000_s1035" type="#_x0000_t202" style="position:absolute;left:95;top:48387;width:68434;height:37897;visibility:visible;mso-wrap-style:square;v-text-anchor:bottom" o:gfxdata="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" filled="f" stroked="f" strokeweight=".5pt">
+                      <v:textbox inset="54pt,0,1in,0">
+                        <w:txbxContent>
+                          <w:sdt>
+                            <w:sdtPr>
+                              <w:rPr>
+                                <w:rFonts w:asciiTheme="majorHAnsi" w:eastAsiaTheme="majorEastAsia" w:hAnsiTheme="majorHAnsi" w:cstheme="majorBidi"/>
+                                <w:b/>
+                                <w:bCs/>
+                                <w:caps/>
+                                <w:color w:val="FFFFFF" w:themeColor="background1"/>
+                                <w:sz w:val="64"/>
+                                <w:szCs w:val="64"/>
+                              </w:rPr>
+                              <w:alias w:val="Title"/>
+                              <w:tag w:val=""/>
+                              <w:id w:val="1841046763"/>
+                              <w:dataBinding w:prefixMappings="xmlns:ns0='http://purl.org/dc/elements/1.1/' xmlns:ns1='http://schemas.openxmlformats.org/package/2006/metadata/core-properties' " w:xpath="/ns1:coreProperties[1]/ns0:title[1]" w:storeItemID="{6C3C8BC8-F283-45AE-878A-BAB7291924A1}"/>
+                              <w:text/>
+                            </w:sdtPr>
+                            <w:sdtContent>
+                              <w:p>
+                                <w:pPr>
+                                  <w:pStyle w:val="NoSpacing"/>
+                                  <w:rPr>
+                                    <w:rFonts w:asciiTheme="majorHAnsi" w:eastAsiaTheme="majorEastAsia" w:hAnsiTheme="majorHAnsi" w:cstheme="majorBidi"/>
+                                    <w:b/>
+                                    <w:bCs/>
+                                    <w:caps/>
+                                    <w:color w:val="FFFFFF" w:themeColor="background1"/>
+                                    <w:sz w:val="64"/>
+                                    <w:szCs w:val="64"/>
+                                  </w:rPr>
+                                </w:pPr>
+                                <w:r>
+                                  <w:rPr>
+                                    <w:rFonts w:asciiTheme="majorHAnsi" w:eastAsiaTheme="majorEastAsia" w:hAnsiTheme="majorHAnsi" w:cstheme="majorBidi"/>
+                                    <w:b/>
+                                    <w:bCs/>
+                                    <w:caps/>
+                                    <w:color w:val="FFFFFF" w:themeColor="background1"/>
+                                    <w:sz w:val="64"/>
+                                    <w:szCs w:val="64"/>
+                                  </w:rPr>
+                                  <w:t>Cybersecurity Gap Analysis REPORT - London Borough of Hammersmith &amp; Fulham Council</w:t>
+                                </w:r>
+                              </w:p>
+                            </w:sdtContent>
+                          </w:sdt>
+                          <w:sdt>
+                            <w:sdtPr>
+                              <w:rPr>
+                                <w:b/>
+                                <w:bCs/>
+                                <w:color w:val="000000" w:themeColor="text1"/>
+                                <w:sz w:val="36"/>
+                                <w:szCs w:val="36"/>
+                              </w:rPr>
+                              <w:alias w:val="Subtitle"/>
+                              <w:tag w:val=""/>
+                              <w:id w:val="-1686441493"/>
+                              <w:dataBinding w:prefixMappings="xmlns:ns0='http://purl.org/dc/elements/1.1/' xmlns:ns1='http://schemas.openxmlformats.org/package/2006/metadata/core-properties' " w:xpath="/ns1:coreProperties[1]/ns0:subject[1]" w:storeItemID="{6C3C8BC8-F283-45AE-878A-BAB7291924A1}"/>
+                              <w:text/>
+                            </w:sdtPr>
+                            <w:sdtContent>
+                              <w:p>
+                                <w:pPr>
+                                  <w:pStyle w:val="NoSpacing"/>
+                                  <w:spacing w:before="120"/>
+                                  <w:rPr>
+                                    <w:b/>
+                                    <w:bCs/>
+                                    <w:color w:val="000000" w:themeColor="text1"/>
+                                    <w:sz w:val="36"/>
+                                    <w:szCs w:val="36"/>
+                                  </w:rPr>
+                                </w:pPr>
+                                <w:r>
+                                  <w:rPr>
+                                    <w:b/>
+                                    <w:bCs/>
+                                    <w:color w:val="000000" w:themeColor="text1"/>
+                                    <w:sz w:val="36"/>
+                                    <w:szCs w:val="36"/>
+                                  </w:rPr>
+                                  <w:t>By Ayman Boucheneb</w:t>
+                                </w:r>
+                              </w:p>
+                            </w:sdtContent>
+                          </w:sdt>
+                        </w:txbxContent>
+                      </v:textbox>
+                    </v:shape>
+                    <w10:wrap anchorx="page" anchory="page"/>
+                  </v:group>
+                </w:pict>
+              </mc:Fallback>
+            </mc:AlternateContent>
+          </w:r>
+        </w:p>
+        <w:p>
+          <w:pPr>
+            <w:rPr>
+              <w:noProof/>
+            </w:rPr>
+          </w:pPr>
+          <w:r>
+            <w:rPr>
+              <w:noProof/>
+            </w:rPr>
+            <w:br w:type="page"/>
+          </w:r>
+        </w:p>
+      </w:sdtContent>
+    </w:sdt>
+    <w:sdt>
+      <w:sdtPr>
+        <w:id w:val="-1163471100"/>
+        <w:docPartObj>
+          <w:docPartGallery w:val="Table of Contents"/>
+          <w:docPartUnique/>
+        </w:docPartObj>
+      </w:sdtPr>
+      <w:sdtEndPr>
+        <w:rPr>
+          <w:rFonts w:asciiTheme="minorHAnsi" w:eastAsiaTheme="minorHAnsi" w:hAnsiTheme="minorHAnsi" w:cstheme="minorBidi"/>
           <w:b/>
           <w:bCs/>
-          <w:sz w:val="52"/>
-          <w:szCs w:val="52"/>
-          <w:u w:val="single"/>
-        </w:rPr>
-      </w:pPr>
-      <w:r>
-        <w:rPr>
-          <w:b/>
-          <w:bCs/>
-          <w:sz w:val="52"/>
-          <w:szCs w:val="52"/>
-          <w:u w:val="single"/>
-        </w:rPr>
-        <w:t xml:space="preserve">Scope - </w:t>
-      </w:r>
-      <w:r>
-        <w:rPr>
-          <w:b/>
-          <w:bCs/>
-          <w:sz w:val="52"/>
-          <w:szCs w:val="52"/>
-          <w:u w:val="single"/>
-        </w:rPr>
-        <w:t>London Borough of Hammersmith &amp; Fulham Council</w:t>
+          <w:noProof/>
+          <w:color w:val="auto"/>
+          <w:kern w:val="2"/>
+          <w:sz w:val="22"/>
+          <w:szCs w:val="22"/>
+          <w:lang w:val="en-GB"/>
+          <w14:ligatures w14:val="standardContextual"/>
+        </w:rPr>
+      </w:sdtEndPr>
+      <w:sdtContent>
+        <w:p>
+          <w:pPr>
+            <w:pStyle w:val="TOCHeading"/>
+          </w:pPr>
+          <w:r>
+            <w:t>Contents</w:t>
+          </w:r>
+        </w:p>
+        <w:p>
+          <w:pPr>
+            <w:pStyle w:val="TOC2"/>
+            <w:tabs>
+              <w:tab w:val="right" w:leader="dot" w:pos="9016"/>
+            </w:tabs>
+            <w:rPr>
+              <w:rFonts w:eastAsiaTheme="minorEastAsia"/>
+              <w:noProof/>
+              <w:sz w:val="24"/>
+              <w:szCs w:val="24"/>
+              <w:lang w:eastAsia="en-GB"/>
+            </w:rPr>
+          </w:pPr>
+          <w:r>
+            <w:fldChar w:fldCharType="begin"/>
+          </w:r>
+          <w:r>
+            <w:instrText xml:space="preserve"> TOC \o "1-3" \h \z \u </w:instrText>
+          </w:r>
+          <w:r>
+            <w:fldChar w:fldCharType="separate"/>
+          </w:r>
+          <w:hyperlink w:anchor="_Toc210482816" w:history="1">
+            <w:r>
+              <w:rPr>
+                <w:rStyle w:val="Hyperlink"/>
+                <w:noProof/>
+              </w:rPr>
+              <w:t>Organisation Type</w:t>
+            </w:r>
+            <w:r>
+              <w:rPr>
+                <w:noProof/>
+                <w:webHidden/>
+              </w:rPr>
+              <w:tab/>
+            </w:r>
+            <w:r>
+              <w:rPr>
+                <w:noProof/>
+                <w:webHidden/>
+              </w:rPr>
+              <w:fldChar w:fldCharType="begin"/>
+            </w:r>
+            <w:r>
+              <w:rPr>
+                <w:noProof/>
+                <w:webHidden/>
+              </w:rPr>
+              <w:instrText xml:space="preserve"> PAGEREF _Toc210482816 \h </w:instrText>
+            </w:r>
+            <w:r>
+              <w:rPr>
+                <w:noProof/>
+                <w:webHidden/>
+              </w:rPr>
+            </w:r>
+            <w:r>
+              <w:rPr>
+                <w:noProof/>
+                <w:webHidden/>
+              </w:rPr>
+              <w:fldChar w:fldCharType="separate"/>
+            </w:r>
+            <w:r>
+              <w:rPr>
+                <w:noProof/>
+                <w:webHidden/>
+              </w:rPr>
+              <w:t>2</w:t>
+            </w:r>
+            <w:r>
+              <w:rPr>
+                <w:noProof/>
+                <w:webHidden/>
+              </w:rPr>
+              <w:fldChar w:fldCharType="end"/>
+            </w:r>
+          </w:hyperlink>
+        </w:p>
+        <w:p>
+          <w:pPr>
+            <w:pStyle w:val="TOC2"/>
+            <w:tabs>
+              <w:tab w:val="right" w:leader="dot" w:pos="9016"/>
+            </w:tabs>
+            <w:rPr>
+              <w:rFonts w:eastAsiaTheme="minorEastAsia"/>
+              <w:noProof/>
+              <w:sz w:val="24"/>
+              <w:szCs w:val="24"/>
+              <w:lang w:eastAsia="en-GB"/>
+            </w:rPr>
+          </w:pPr>
+          <w:hyperlink w:anchor="_Toc210482817" w:history="1">
+            <w:r>
+              <w:rPr>
+                <w:rStyle w:val="Hyperlink"/>
+                <w:noProof/>
+              </w:rPr>
+              <w:t>Business activities</w:t>
+            </w:r>
+            <w:r>
+              <w:rPr>
+                <w:noProof/>
+                <w:webHidden/>
+              </w:rPr>
+              <w:tab/>
+            </w:r>
+            <w:r>
+              <w:rPr>
+                <w:noProof/>
+                <w:webHidden/>
+              </w:rPr>
+              <w:fldChar w:fldCharType="begin"/>
+            </w:r>
+            <w:r>
+              <w:rPr>
+                <w:noProof/>
+                <w:webHidden/>
+              </w:rPr>
+              <w:instrText xml:space="preserve"> PAGEREF _Toc210482817 \h </w:instrText>
+            </w:r>
+            <w:r>
+              <w:rPr>
+                <w:noProof/>
+                <w:webHidden/>
+              </w:rPr>
+            </w:r>
+            <w:r>
+              <w:rPr>
+                <w:noProof/>
+                <w:webHidden/>
+              </w:rPr>
+              <w:fldChar w:fldCharType="separate"/>
+            </w:r>
+            <w:r>
+              <w:rPr>
+                <w:noProof/>
+                <w:webHidden/>
+              </w:rPr>
+              <w:t>2</w:t>
+            </w:r>
+            <w:r>
+              <w:rPr>
+                <w:noProof/>
+                <w:webHidden/>
+              </w:rPr>
+              <w:fldChar w:fldCharType="end"/>
+            </w:r>
+          </w:hyperlink>
+        </w:p>
+        <w:p>
+          <w:pPr>
+            <w:pStyle w:val="TOC2"/>
+            <w:tabs>
+              <w:tab w:val="right" w:leader="dot" w:pos="9016"/>
+            </w:tabs>
+            <w:rPr>
+              <w:rFonts w:eastAsiaTheme="minorEastAsia"/>
+              <w:noProof/>
+              <w:sz w:val="24"/>
+              <w:szCs w:val="24"/>
+              <w:lang w:eastAsia="en-GB"/>
+            </w:rPr>
+          </w:pPr>
+          <w:hyperlink w:anchor="_Toc210482818" w:history="1">
+            <w:r>
+              <w:rPr>
+                <w:rStyle w:val="Hyperlink"/>
+                <w:noProof/>
+              </w:rPr>
+              <w:t>Critical assets (London Borough of Hammersmith &amp; Fulham, 2024):</w:t>
+            </w:r>
+            <w:r>
+              <w:rPr>
+                <w:noProof/>
+                <w:webHidden/>
+              </w:rPr>
+              <w:tab/>
+            </w:r>
+            <w:r>
+              <w:rPr>
+                <w:noProof/>
+                <w:webHidden/>
+              </w:rPr>
+              <w:fldChar w:fldCharType="begin"/>
+            </w:r>
+            <w:r>
+              <w:rPr>
+                <w:noProof/>
+                <w:webHidden/>
+              </w:rPr>
+              <w:instrText xml:space="preserve"> PAGEREF _Toc210482818 \h </w:instrText>
+            </w:r>
+            <w:r>
+              <w:rPr>
+                <w:noProof/>
+                <w:webHidden/>
+              </w:rPr>
+            </w:r>
+            <w:r>
+              <w:rPr>
+                <w:noProof/>
+                <w:webHidden/>
+              </w:rPr>
+              <w:fldChar w:fldCharType="separate"/>
+            </w:r>
+            <w:r>
+              <w:rPr>
+                <w:noProof/>
+                <w:webHidden/>
+              </w:rPr>
+              <w:t>2</w:t>
+            </w:r>
+            <w:r>
+              <w:rPr>
+                <w:noProof/>
+                <w:webHidden/>
+              </w:rPr>
+              <w:fldChar w:fldCharType="end"/>
+            </w:r>
+          </w:hyperlink>
+        </w:p>
+        <w:p>
+          <w:pPr>
+            <w:pStyle w:val="TOC2"/>
+            <w:tabs>
+              <w:tab w:val="right" w:leader="dot" w:pos="9016"/>
+            </w:tabs>
+            <w:rPr>
+              <w:rFonts w:eastAsiaTheme="minorEastAsia"/>
+              <w:noProof/>
+              <w:sz w:val="24"/>
+              <w:szCs w:val="24"/>
+              <w:lang w:eastAsia="en-GB"/>
+            </w:rPr>
+          </w:pPr>
+          <w:hyperlink w:anchor="_Toc210482819" w:history="1">
+            <w:r>
+              <w:rPr>
+                <w:rStyle w:val="Hyperlink"/>
+                <w:noProof/>
+              </w:rPr>
+              <w:t>In-scope systems</w:t>
+            </w:r>
+            <w:r>
+              <w:rPr>
+                <w:noProof/>
+                <w:webHidden/>
+              </w:rPr>
+              <w:tab/>
+            </w:r>
+            <w:r>
+              <w:rPr>
+                <w:noProof/>
+                <w:webHidden/>
+              </w:rPr>
+              <w:fldChar w:fldCharType="begin"/>
+            </w:r>
+            <w:r>
+              <w:rPr>
+                <w:noProof/>
+                <w:webHidden/>
+              </w:rPr>
+              <w:instrText xml:space="preserve"> PAGEREF _Toc210482819 \h </w:instrText>
+            </w:r>
+            <w:r>
+              <w:rPr>
+                <w:noProof/>
+                <w:webHidden/>
+              </w:rPr>
+            </w:r>
+            <w:r>
+              <w:rPr>
+                <w:noProof/>
+                <w:webHidden/>
+              </w:rPr>
+              <w:fldChar w:fldCharType="separate"/>
+            </w:r>
+            <w:r>
+              <w:rPr>
+                <w:noProof/>
+                <w:webHidden/>
+              </w:rPr>
+              <w:t>2</w:t>
+            </w:r>
+            <w:r>
+              <w:rPr>
+                <w:noProof/>
+                <w:webHidden/>
+              </w:rPr>
+              <w:fldChar w:fldCharType="end"/>
+            </w:r>
+          </w:hyperlink>
+        </w:p>
+        <w:p>
+          <w:pPr>
+            <w:pStyle w:val="TOC2"/>
+            <w:tabs>
+              <w:tab w:val="right" w:leader="dot" w:pos="9016"/>
+            </w:tabs>
+            <w:rPr>
+              <w:rFonts w:eastAsiaTheme="minorEastAsia"/>
+              <w:noProof/>
+              <w:sz w:val="24"/>
+              <w:szCs w:val="24"/>
+              <w:lang w:eastAsia="en-GB"/>
+            </w:rPr>
+          </w:pPr>
+          <w:hyperlink w:anchor="_Toc210482820" w:history="1">
+            <w:r>
+              <w:rPr>
+                <w:rStyle w:val="Hyperlink"/>
+                <w:noProof/>
+              </w:rPr>
+              <w:t>Out of scope</w:t>
+            </w:r>
+            <w:r>
+              <w:rPr>
+                <w:noProof/>
+                <w:webHidden/>
+              </w:rPr>
+              <w:tab/>
+            </w:r>
+            <w:r>
+              <w:rPr>
+                <w:noProof/>
+                <w:webHidden/>
+              </w:rPr>
+              <w:fldChar w:fldCharType="begin"/>
+            </w:r>
+            <w:r>
+              <w:rPr>
+                <w:noProof/>
+                <w:webHidden/>
+              </w:rPr>
+              <w:instrText xml:space="preserve"> PAGEREF _Toc210482820 \h </w:instrText>
+            </w:r>
+            <w:r>
+              <w:rPr>
+                <w:noProof/>
+                <w:webHidden/>
+              </w:rPr>
+            </w:r>
+            <w:r>
+              <w:rPr>
+                <w:noProof/>
+                <w:webHidden/>
+              </w:rPr>
+              <w:fldChar w:fldCharType="separate"/>
+            </w:r>
+            <w:r>
+              <w:rPr>
+                <w:noProof/>
+                <w:webHidden/>
+              </w:rPr>
+              <w:t>3</w:t>
+            </w:r>
+            <w:r>
+              <w:rPr>
+                <w:noProof/>
+                <w:webHidden/>
+              </w:rPr>
+              <w:fldChar w:fldCharType="end"/>
+            </w:r>
+          </w:hyperlink>
+        </w:p>
+        <w:p>
+          <w:pPr>
+            <w:pStyle w:val="TOC2"/>
+            <w:tabs>
+              <w:tab w:val="right" w:leader="dot" w:pos="9016"/>
+            </w:tabs>
+            <w:rPr>
+              <w:rFonts w:eastAsiaTheme="minorEastAsia"/>
+              <w:noProof/>
+              <w:sz w:val="24"/>
+              <w:szCs w:val="24"/>
+              <w:lang w:eastAsia="en-GB"/>
+            </w:rPr>
+          </w:pPr>
+          <w:hyperlink w:anchor="_Toc210482821" w:history="1">
+            <w:r>
+              <w:rPr>
+                <w:rStyle w:val="Hyperlink"/>
+                <w:noProof/>
+              </w:rPr>
+              <w:t>Findings</w:t>
+            </w:r>
+            <w:r>
+              <w:rPr>
+                <w:noProof/>
+                <w:webHidden/>
+              </w:rPr>
+              <w:tab/>
+            </w:r>
+            <w:r>
+              <w:rPr>
+                <w:noProof/>
+                <w:webHidden/>
+              </w:rPr>
+              <w:fldChar w:fldCharType="begin"/>
+            </w:r>
+            <w:r>
+              <w:rPr>
+                <w:noProof/>
+                <w:webHidden/>
+              </w:rPr>
+              <w:instrText xml:space="preserve"> PAGEREF _Toc210482821 \h </w:instrText>
+            </w:r>
+            <w:r>
+              <w:rPr>
+                <w:noProof/>
+                <w:webHidden/>
+              </w:rPr>
+            </w:r>
+            <w:r>
+              <w:rPr>
+                <w:noProof/>
+                <w:webHidden/>
+              </w:rPr>
+              <w:fldChar w:fldCharType="separate"/>
+            </w:r>
+            <w:r>
+              <w:rPr>
+                <w:noProof/>
+                <w:webHidden/>
+              </w:rPr>
+              <w:t>3</w:t>
+            </w:r>
+            <w:r>
+              <w:rPr>
+                <w:noProof/>
+                <w:webHidden/>
+              </w:rPr>
+              <w:fldChar w:fldCharType="end"/>
+            </w:r>
+          </w:hyperlink>
+        </w:p>
+        <w:p>
+          <w:pPr>
+            <w:pStyle w:val="TOC3"/>
+            <w:tabs>
+              <w:tab w:val="right" w:leader="dot" w:pos="9016"/>
+            </w:tabs>
+            <w:rPr>
+              <w:rFonts w:eastAsiaTheme="minorEastAsia"/>
+              <w:noProof/>
+              <w:sz w:val="24"/>
+              <w:szCs w:val="24"/>
+              <w:lang w:eastAsia="en-GB"/>
+            </w:rPr>
+          </w:pPr>
+          <w:hyperlink w:anchor="_Toc210482822" w:history="1">
+            <w:r>
+              <w:rPr>
+                <w:rStyle w:val="Hyperlink"/>
+                <w:noProof/>
+              </w:rPr>
+              <w:t>Data Protection</w:t>
+            </w:r>
+            <w:r>
+              <w:rPr>
+                <w:noProof/>
+                <w:webHidden/>
+              </w:rPr>
+              <w:tab/>
+            </w:r>
+            <w:r>
+              <w:rPr>
+                <w:noProof/>
+                <w:webHidden/>
+              </w:rPr>
+              <w:fldChar w:fldCharType="begin"/>
+            </w:r>
+            <w:r>
+              <w:rPr>
+                <w:noProof/>
+                <w:webHidden/>
+              </w:rPr>
+              <w:instrText xml:space="preserve"> PAGEREF _Toc210482822 \h </w:instrText>
+            </w:r>
+            <w:r>
+              <w:rPr>
+                <w:noProof/>
+                <w:webHidden/>
+              </w:rPr>
+            </w:r>
+            <w:r>
+              <w:rPr>
+                <w:noProof/>
+                <w:webHidden/>
+              </w:rPr>
+              <w:fldChar w:fldCharType="separate"/>
+            </w:r>
+            <w:r>
+              <w:rPr>
+                <w:noProof/>
+                <w:webHidden/>
+              </w:rPr>
+              <w:t>3</w:t>
+            </w:r>
+            <w:r>
+              <w:rPr>
+                <w:noProof/>
+                <w:webHidden/>
+              </w:rPr>
+              <w:fldChar w:fldCharType="end"/>
+            </w:r>
+          </w:hyperlink>
+        </w:p>
+        <w:p>
+          <w:pPr>
+            <w:pStyle w:val="TOC3"/>
+            <w:tabs>
+              <w:tab w:val="right" w:leader="dot" w:pos="9016"/>
+            </w:tabs>
+            <w:rPr>
+              <w:rFonts w:eastAsiaTheme="minorEastAsia"/>
+              <w:noProof/>
+              <w:sz w:val="24"/>
+              <w:szCs w:val="24"/>
+              <w:lang w:eastAsia="en-GB"/>
+            </w:rPr>
+          </w:pPr>
+          <w:hyperlink w:anchor="_Toc210482823" w:history="1">
+            <w:r>
+              <w:rPr>
+                <w:rStyle w:val="Hyperlink"/>
+                <w:noProof/>
+              </w:rPr>
+              <w:t>Access Control</w:t>
+            </w:r>
+            <w:r>
+              <w:rPr>
+                <w:noProof/>
+                <w:webHidden/>
+              </w:rPr>
+              <w:tab/>
+            </w:r>
+            <w:r>
+              <w:rPr>
+                <w:noProof/>
+                <w:webHidden/>
+              </w:rPr>
+              <w:fldChar w:fldCharType="begin"/>
+            </w:r>
+            <w:r>
+              <w:rPr>
+                <w:noProof/>
+                <w:webHidden/>
+              </w:rPr>
+              <w:instrText xml:space="preserve"> PAGEREF _Toc210482823 \h </w:instrText>
+            </w:r>
+            <w:r>
+              <w:rPr>
+                <w:noProof/>
+                <w:webHidden/>
+              </w:rPr>
+            </w:r>
+            <w:r>
+              <w:rPr>
+                <w:noProof/>
+                <w:webHidden/>
+              </w:rPr>
+              <w:fldChar w:fldCharType="separate"/>
+            </w:r>
+            <w:r>
+              <w:rPr>
+                <w:noProof/>
+                <w:webHidden/>
+              </w:rPr>
+              <w:t>3</w:t>
+            </w:r>
+            <w:r>
+              <w:rPr>
+                <w:noProof/>
+                <w:webHidden/>
+              </w:rPr>
+              <w:fldChar w:fldCharType="end"/>
+            </w:r>
+          </w:hyperlink>
+        </w:p>
+        <w:p>
+          <w:pPr>
+            <w:pStyle w:val="TOC3"/>
+            <w:tabs>
+              <w:tab w:val="right" w:leader="dot" w:pos="9016"/>
+            </w:tabs>
+            <w:rPr>
+              <w:rFonts w:eastAsiaTheme="minorEastAsia"/>
+              <w:noProof/>
+              <w:sz w:val="24"/>
+              <w:szCs w:val="24"/>
+              <w:lang w:eastAsia="en-GB"/>
+            </w:rPr>
+          </w:pPr>
+          <w:hyperlink w:anchor="_Toc210482824" w:history="1">
+            <w:r>
+              <w:rPr>
+                <w:rStyle w:val="Hyperlink"/>
+                <w:noProof/>
+              </w:rPr>
+              <w:t>Data Management</w:t>
+            </w:r>
+            <w:r>
+              <w:rPr>
+                <w:noProof/>
+                <w:webHidden/>
+              </w:rPr>
+              <w:tab/>
+            </w:r>
+            <w:r>
+              <w:rPr>
+                <w:noProof/>
+                <w:webHidden/>
+              </w:rPr>
+              <w:fldChar w:fldCharType="begin"/>
+            </w:r>
+            <w:r>
+              <w:rPr>
+                <w:noProof/>
+                <w:webHidden/>
+              </w:rPr>
+              <w:instrText xml:space="preserve"> PAGEREF _Toc210482824 \h </w:instrText>
+            </w:r>
+            <w:r>
+              <w:rPr>
+                <w:noProof/>
+                <w:webHidden/>
+              </w:rPr>
+            </w:r>
+            <w:r>
+              <w:rPr>
+                <w:noProof/>
+                <w:webHidden/>
+              </w:rPr>
+              <w:fldChar w:fldCharType="separate"/>
+            </w:r>
+            <w:r>
+              <w:rPr>
+                <w:noProof/>
+                <w:webHidden/>
+              </w:rPr>
+              <w:t>6</w:t>
+            </w:r>
+            <w:r>
+              <w:rPr>
+                <w:noProof/>
+                <w:webHidden/>
+              </w:rPr>
+              <w:fldChar w:fldCharType="end"/>
+            </w:r>
+          </w:hyperlink>
+        </w:p>
+        <w:p>
+          <w:pPr>
+            <w:pStyle w:val="TOC3"/>
+            <w:tabs>
+              <w:tab w:val="right" w:leader="dot" w:pos="9016"/>
+            </w:tabs>
+            <w:rPr>
+              <w:rFonts w:eastAsiaTheme="minorEastAsia"/>
+              <w:noProof/>
+              <w:sz w:val="24"/>
+              <w:szCs w:val="24"/>
+              <w:lang w:eastAsia="en-GB"/>
+            </w:rPr>
+          </w:pPr>
+          <w:hyperlink w:anchor="_Toc210482825" w:history="1">
+            <w:r>
+              <w:rPr>
+                <w:rStyle w:val="Hyperlink"/>
+                <w:noProof/>
+              </w:rPr>
+              <w:t>Surveillance</w:t>
+            </w:r>
+            <w:r>
+              <w:rPr>
+                <w:noProof/>
+                <w:webHidden/>
+              </w:rPr>
+              <w:tab/>
+            </w:r>
+            <w:r>
+              <w:rPr>
+                <w:noProof/>
+                <w:webHidden/>
+              </w:rPr>
+              <w:fldChar w:fldCharType="begin"/>
+            </w:r>
+            <w:r>
+              <w:rPr>
+                <w:noProof/>
+                <w:webHidden/>
+              </w:rPr>
+              <w:instrText xml:space="preserve"> PAGEREF _Toc210482825 \h </w:instrText>
+            </w:r>
+            <w:r>
+              <w:rPr>
+                <w:noProof/>
+                <w:webHidden/>
+              </w:rPr>
+            </w:r>
+            <w:r>
+              <w:rPr>
+                <w:noProof/>
+                <w:webHidden/>
+              </w:rPr>
+              <w:fldChar w:fldCharType="separate"/>
+            </w:r>
+            <w:r>
+              <w:rPr>
+                <w:noProof/>
+                <w:webHidden/>
+              </w:rPr>
+              <w:t>7</w:t>
+            </w:r>
+            <w:r>
+              <w:rPr>
+                <w:noProof/>
+                <w:webHidden/>
+              </w:rPr>
+              <w:fldChar w:fldCharType="end"/>
+            </w:r>
+          </w:hyperlink>
+        </w:p>
+        <w:p>
+          <w:pPr>
+            <w:pStyle w:val="TOC3"/>
+            <w:tabs>
+              <w:tab w:val="right" w:leader="dot" w:pos="9016"/>
+            </w:tabs>
+            <w:rPr>
+              <w:rFonts w:eastAsiaTheme="minorEastAsia"/>
+              <w:noProof/>
+              <w:sz w:val="24"/>
+              <w:szCs w:val="24"/>
+              <w:lang w:eastAsia="en-GB"/>
+            </w:rPr>
+          </w:pPr>
+          <w:hyperlink w:anchor="_Toc210482826" w:history="1">
+            <w:r>
+              <w:rPr>
+                <w:rStyle w:val="Hyperlink"/>
+                <w:noProof/>
+              </w:rPr>
+              <w:t>Organisational Procedures</w:t>
+            </w:r>
+            <w:r>
+              <w:rPr>
+                <w:noProof/>
+                <w:webHidden/>
+              </w:rPr>
+              <w:tab/>
+            </w:r>
+            <w:r>
+              <w:rPr>
+                <w:noProof/>
+                <w:webHidden/>
+              </w:rPr>
+              <w:fldChar w:fldCharType="begin"/>
+            </w:r>
+            <w:r>
+              <w:rPr>
+                <w:noProof/>
+                <w:webHidden/>
+              </w:rPr>
+              <w:instrText xml:space="preserve"> PAGEREF _Toc210482826 \h </w:instrText>
+            </w:r>
+            <w:r>
+              <w:rPr>
+                <w:noProof/>
+                <w:webHidden/>
+              </w:rPr>
+            </w:r>
+            <w:r>
+              <w:rPr>
+                <w:noProof/>
+                <w:webHidden/>
+              </w:rPr>
+              <w:fldChar w:fldCharType="separate"/>
+            </w:r>
+            <w:r>
+              <w:rPr>
+                <w:noProof/>
+                <w:webHidden/>
+              </w:rPr>
+              <w:t>8</w:t>
+            </w:r>
+            <w:r>
+              <w:rPr>
+                <w:noProof/>
+                <w:webHidden/>
+              </w:rPr>
+              <w:fldChar w:fldCharType="end"/>
+            </w:r>
+          </w:hyperlink>
+        </w:p>
+        <w:p>
+          <w:pPr>
+            <w:pStyle w:val="TOC2"/>
+            <w:tabs>
+              <w:tab w:val="right" w:leader="dot" w:pos="9016"/>
+            </w:tabs>
+            <w:rPr>
+              <w:rFonts w:eastAsiaTheme="minorEastAsia"/>
+              <w:noProof/>
+              <w:sz w:val="24"/>
+              <w:szCs w:val="24"/>
+              <w:lang w:eastAsia="en-GB"/>
+            </w:rPr>
+          </w:pPr>
+          <w:hyperlink w:anchor="_Toc210482827" w:history="1">
+            <w:r>
+              <w:rPr>
+                <w:rStyle w:val="Hyperlink"/>
+                <w:noProof/>
+              </w:rPr>
+              <w:t>Conclusion</w:t>
+            </w:r>
+            <w:r>
+              <w:rPr>
+                <w:noProof/>
+                <w:webHidden/>
+              </w:rPr>
+              <w:tab/>
+            </w:r>
+            <w:r>
+              <w:rPr>
+                <w:noProof/>
+                <w:webHidden/>
+              </w:rPr>
+              <w:fldChar w:fldCharType="begin"/>
+            </w:r>
+            <w:r>
+              <w:rPr>
+                <w:noProof/>
+                <w:webHidden/>
+              </w:rPr>
+              <w:instrText xml:space="preserve"> PAGEREF _Toc210482827 \h </w:instrText>
+            </w:r>
+            <w:r>
+              <w:rPr>
+                <w:noProof/>
+                <w:webHidden/>
+              </w:rPr>
+            </w:r>
+            <w:r>
+              <w:rPr>
+                <w:noProof/>
+                <w:webHidden/>
+              </w:rPr>
+              <w:fldChar w:fldCharType="separate"/>
+            </w:r>
+            <w:r>
+              <w:rPr>
+                <w:noProof/>
+                <w:webHidden/>
+              </w:rPr>
+              <w:t>8</w:t>
+            </w:r>
+            <w:r>
+              <w:rPr>
+                <w:noProof/>
+                <w:webHidden/>
+              </w:rPr>
+              <w:fldChar w:fldCharType="end"/>
+            </w:r>
+          </w:hyperlink>
+        </w:p>
+        <w:p>
+          <w:pPr>
+            <w:pStyle w:val="TOC2"/>
+            <w:tabs>
+              <w:tab w:val="right" w:leader="dot" w:pos="9016"/>
+            </w:tabs>
+            <w:rPr>
+              <w:rFonts w:eastAsiaTheme="minorEastAsia"/>
+              <w:noProof/>
+              <w:sz w:val="24"/>
+              <w:szCs w:val="24"/>
+              <w:lang w:eastAsia="en-GB"/>
+            </w:rPr>
+          </w:pPr>
+          <w:hyperlink w:anchor="_Toc210482828" w:history="1">
+            <w:r>
+              <w:rPr>
+                <w:rStyle w:val="Hyperlink"/>
+                <w:noProof/>
+              </w:rPr>
+              <w:t>References</w:t>
+            </w:r>
+            <w:r>
+              <w:rPr>
+                <w:noProof/>
+                <w:webHidden/>
+              </w:rPr>
+              <w:tab/>
+            </w:r>
+            <w:r>
+              <w:rPr>
+                <w:noProof/>
+                <w:webHidden/>
+              </w:rPr>
+              <w:fldChar w:fldCharType="begin"/>
+            </w:r>
+            <w:r>
+              <w:rPr>
+                <w:noProof/>
+                <w:webHidden/>
+              </w:rPr>
+              <w:instrText xml:space="preserve"> PAGEREF _Toc210482828 \h </w:instrText>
+            </w:r>
+            <w:r>
+              <w:rPr>
+                <w:noProof/>
+                <w:webHidden/>
+              </w:rPr>
+            </w:r>
+            <w:r>
+              <w:rPr>
+                <w:noProof/>
+                <w:webHidden/>
+              </w:rPr>
+              <w:fldChar w:fldCharType="separate"/>
+            </w:r>
+            <w:r>
+              <w:rPr>
+                <w:noProof/>
+                <w:webHidden/>
+              </w:rPr>
+              <w:t>10</w:t>
+            </w:r>
+            <w:r>
+              <w:rPr>
+                <w:noProof/>
+                <w:webHidden/>
+              </w:rPr>
+              <w:fldChar w:fldCharType="end"/>
+            </w:r>
+          </w:hyperlink>
+        </w:p>
+        <w:p>
+          <w:r>
+            <w:rPr>
+              <w:b/>
+              <w:bCs/>
+              <w:noProof/>
+            </w:rPr>
+            <w:fldChar w:fldCharType="end"/>
+          </w:r>
+        </w:p>
+      </w:sdtContent>
+    </w:sdt>
+    <w:p>
+      <w:pPr>
+        <w:rPr>
+          <w:sz w:val="24"/>
+          <w:szCs w:val="24"/>
+        </w:rPr>
+      </w:pPr>
+    </w:p>
+    <w:p>
+      <w:pPr>
+        <w:rPr>
+          <w:rFonts w:asciiTheme="majorHAnsi" w:eastAsiaTheme="majorEastAsia" w:hAnsiTheme="majorHAnsi" w:cstheme="majorBidi"/>
+          <w:color w:val="2F5496" w:themeColor="accent1" w:themeShade="BF"/>
+          <w:sz w:val="40"/>
+          <w:szCs w:val="40"/>
+        </w:rPr>
+      </w:pPr>
+      <w:r>
+        <w:rPr>
+          <w:sz w:val="40"/>
+          <w:szCs w:val="40"/>
+        </w:rPr>
+        <w:br w:type="page"/>
       </w:r>
     </w:p>
     <w:p>
@@ -43,13 +1886,16 @@
           <w:szCs w:val="40"/>
         </w:rPr>
       </w:pPr>
+      <w:bookmarkStart w:id="0" w:name="_Toc210482816"/>
       <w:r>
         <w:rPr>
           <w:sz w:val="40"/>
           <w:szCs w:val="40"/>
         </w:rPr>
-        <w:t xml:space="preserve">Organisation Type: </w:t>
-      </w:r>
+        <w:lastRenderedPageBreak/>
+        <w:t>Organisation Type</w:t>
+      </w:r>
+      <w:bookmarkEnd w:id="0"/>
     </w:p>
     <w:p>
       <w:pPr>
@@ -94,15 +1940,6 @@
         </w:rPr>
         <w:t>.</w:t>
       </w:r>
-    </w:p>
-    <w:p>
-      <w:pPr>
-        <w:spacing w:after="0" w:line="240" w:lineRule="auto"/>
-        <w:rPr>
-          <w:sz w:val="20"/>
-          <w:szCs w:val="20"/>
-        </w:rPr>
-      </w:pPr>
     </w:p>
     <w:p>
       <w:pPr>
@@ -140,13 +1977,15 @@
           <w:szCs w:val="40"/>
         </w:rPr>
       </w:pPr>
+      <w:bookmarkStart w:id="1" w:name="_Toc210482817"/>
       <w:r>
         <w:rPr>
           <w:sz w:val="40"/>
           <w:szCs w:val="40"/>
         </w:rPr>
-        <w:t>Business activities:</w:t>
-      </w:r>
+        <w:t>Business activities</w:t>
+      </w:r>
+      <w:bookmarkEnd w:id="1"/>
     </w:p>
     <w:p>
       <w:pPr>
@@ -523,15 +2362,6 @@
     </w:p>
     <w:p>
       <w:pPr>
-        <w:spacing w:after="0" w:line="240" w:lineRule="auto"/>
-        <w:rPr>
-          <w:sz w:val="20"/>
-          <w:szCs w:val="20"/>
-        </w:rPr>
-      </w:pPr>
-    </w:p>
-    <w:p>
-      <w:pPr>
         <w:pStyle w:val="Heading2"/>
         <w:spacing w:before="0" w:after="0"/>
         <w:rPr>
@@ -539,6 +2369,7 @@
           <w:szCs w:val="40"/>
         </w:rPr>
       </w:pPr>
+      <w:bookmarkStart w:id="2" w:name="_Toc210482818"/>
       <w:r>
         <w:rPr>
           <w:sz w:val="40"/>
@@ -560,6 +2391,7 @@
         </w:rPr>
         <w:t>:</w:t>
       </w:r>
+      <w:bookmarkEnd w:id="2"/>
     </w:p>
     <w:p>
       <w:pPr>
@@ -739,15 +2571,6 @@
     </w:p>
     <w:p>
       <w:pPr>
-        <w:spacing w:after="0" w:line="240" w:lineRule="auto"/>
-        <w:rPr>
-          <w:sz w:val="20"/>
-          <w:szCs w:val="20"/>
-        </w:rPr>
-      </w:pPr>
-    </w:p>
-    <w:p>
-      <w:pPr>
         <w:pStyle w:val="Heading2"/>
         <w:spacing w:before="0" w:after="0"/>
         <w:rPr>
@@ -755,13 +2578,15 @@
           <w:szCs w:val="40"/>
         </w:rPr>
       </w:pPr>
+      <w:bookmarkStart w:id="3" w:name="_Toc210482819"/>
       <w:r>
         <w:rPr>
           <w:sz w:val="40"/>
           <w:szCs w:val="40"/>
         </w:rPr>
-        <w:t>In-scope systems:</w:t>
-      </w:r>
+        <w:t>In-scope systems</w:t>
+      </w:r>
+      <w:bookmarkEnd w:id="3"/>
     </w:p>
     <w:p>
       <w:pPr>
@@ -816,7 +2641,6 @@
           <w:sz w:val="24"/>
           <w:szCs w:val="24"/>
         </w:rPr>
-        <w:lastRenderedPageBreak/>
         <w:t>H&amp;F “My Account” portal</w:t>
       </w:r>
       <w:r>
@@ -940,15 +2764,6 @@
     </w:p>
     <w:p>
       <w:pPr>
-        <w:spacing w:after="0" w:line="240" w:lineRule="auto"/>
-        <w:rPr>
-          <w:sz w:val="20"/>
-          <w:szCs w:val="20"/>
-        </w:rPr>
-      </w:pPr>
-    </w:p>
-    <w:p>
-      <w:pPr>
         <w:pStyle w:val="Heading2"/>
         <w:spacing w:before="0" w:after="0"/>
         <w:rPr>
@@ -956,13 +2771,16 @@
           <w:szCs w:val="36"/>
         </w:rPr>
       </w:pPr>
+      <w:bookmarkStart w:id="4" w:name="_Toc210482820"/>
       <w:r>
         <w:rPr>
           <w:sz w:val="40"/>
           <w:szCs w:val="40"/>
         </w:rPr>
-        <w:t>Out of scope:</w:t>
-      </w:r>
+        <w:lastRenderedPageBreak/>
+        <w:t>Out of scope</w:t>
+      </w:r>
+      <w:bookmarkEnd w:id="4"/>
     </w:p>
     <w:p>
       <w:pPr>
@@ -1049,21 +2867,13 @@
     </w:p>
     <w:p>
       <w:pPr>
-        <w:spacing w:after="0"/>
-        <w:rPr>
-          <w:sz w:val="20"/>
-          <w:szCs w:val="20"/>
-        </w:rPr>
-      </w:pPr>
-    </w:p>
-    <w:p>
-      <w:pPr>
         <w:pStyle w:val="Heading2"/>
         <w:rPr>
           <w:sz w:val="40"/>
           <w:szCs w:val="40"/>
         </w:rPr>
       </w:pPr>
+      <w:bookmarkStart w:id="5" w:name="_Toc210482821"/>
       <w:r>
         <w:rPr>
           <w:sz w:val="40"/>
@@ -1071,6 +2881,7 @@
         </w:rPr>
         <w:t>Findings</w:t>
       </w:r>
+      <w:bookmarkEnd w:id="5"/>
     </w:p>
     <w:p>
       <w:pPr>
@@ -1080,6 +2891,7 @@
           <w:szCs w:val="35"/>
         </w:rPr>
       </w:pPr>
+      <w:bookmarkStart w:id="6" w:name="_Toc210482822"/>
       <w:r>
         <w:rPr>
           <w:sz w:val="35"/>
@@ -1087,6 +2899,27 @@
         </w:rPr>
         <w:t>Data Protection</w:t>
       </w:r>
+      <w:bookmarkEnd w:id="6"/>
+    </w:p>
+    <w:p>
+      <w:pPr>
+        <w:pStyle w:val="Heading4"/>
+        <w:rPr>
+          <w:i w:val="0"/>
+          <w:iCs w:val="0"/>
+          <w:sz w:val="30"/>
+          <w:szCs w:val="30"/>
+        </w:rPr>
+      </w:pPr>
+      <w:r>
+        <w:rPr>
+          <w:i w:val="0"/>
+          <w:iCs w:val="0"/>
+          <w:sz w:val="30"/>
+          <w:szCs w:val="30"/>
+        </w:rPr>
+        <w:t>Training Staff to handle data safely</w:t>
+      </w:r>
     </w:p>
     <w:p>
       <w:pPr>
@@ -1168,6 +3001,116 @@
           <w:szCs w:val="24"/>
         </w:rPr>
       </w:pPr>
+    </w:p>
+    <w:p>
+      <w:pPr>
+        <w:pStyle w:val="Heading4"/>
+        <w:rPr>
+          <w:i w:val="0"/>
+          <w:iCs w:val="0"/>
+          <w:sz w:val="30"/>
+          <w:szCs w:val="30"/>
+        </w:rPr>
+      </w:pPr>
+      <w:r>
+        <w:rPr>
+          <w:i w:val="0"/>
+          <w:iCs w:val="0"/>
+          <w:sz w:val="30"/>
+          <w:szCs w:val="30"/>
+        </w:rPr>
+        <w:t>Testing Systems and procedures.</w:t>
+      </w:r>
+    </w:p>
+    <w:p>
+      <w:pPr>
+        <w:spacing w:after="0" w:line="240" w:lineRule="auto"/>
+        <w:rPr>
+          <w:sz w:val="24"/>
+          <w:szCs w:val="24"/>
+        </w:rPr>
+      </w:pPr>
+      <w:r>
+        <w:rPr>
+          <w:sz w:val="24"/>
+          <w:szCs w:val="24"/>
+        </w:rPr>
+        <w:t>On the same page, H&amp;F also mention that they regularly test their IT systems and procedures. This is done to reduce vulnerabilities. This results in no gaps for the council to fill</w:t>
+      </w:r>
+      <w:r>
+        <w:rPr>
+          <w:sz w:val="24"/>
+          <w:szCs w:val="24"/>
+        </w:rPr>
+        <w:t>, allowing them</w:t>
+      </w:r>
+      <w:r>
+        <w:rPr>
+          <w:sz w:val="24"/>
+          <w:szCs w:val="24"/>
+        </w:rPr>
+        <w:t xml:space="preserve"> to follow procedures correctly. Regular testing by the council ensures </w:t>
+      </w:r>
+      <w:r>
+        <w:rPr>
+          <w:sz w:val="24"/>
+          <w:szCs w:val="24"/>
+        </w:rPr>
+        <w:t>that policies and frameworks are being implemented and that any potential risks are identified and addressed</w:t>
+      </w:r>
+      <w:r>
+        <w:rPr>
+          <w:sz w:val="24"/>
+          <w:szCs w:val="24"/>
+        </w:rPr>
+        <w:t xml:space="preserve">. H&amp;F must continue this practice </w:t>
+      </w:r>
+      <w:r>
+        <w:rPr>
+          <w:sz w:val="24"/>
+          <w:szCs w:val="24"/>
+        </w:rPr>
+        <w:t>always to mitigate potential cyber risks</w:t>
+      </w:r>
+      <w:r>
+        <w:rPr>
+          <w:sz w:val="24"/>
+          <w:szCs w:val="24"/>
+        </w:rPr>
+        <w:t xml:space="preserve"> and comply with the procedures</w:t>
+      </w:r>
+      <w:r>
+        <w:rPr>
+          <w:sz w:val="24"/>
+          <w:szCs w:val="24"/>
+        </w:rPr>
+        <w:t>.</w:t>
+      </w:r>
+    </w:p>
+    <w:p>
+      <w:pPr>
+        <w:spacing w:after="0" w:line="240" w:lineRule="auto"/>
+        <w:rPr>
+          <w:sz w:val="24"/>
+          <w:szCs w:val="24"/>
+        </w:rPr>
+      </w:pPr>
+    </w:p>
+    <w:p>
+      <w:pPr>
+        <w:spacing w:after="0" w:line="240" w:lineRule="auto"/>
+        <w:rPr>
+          <w:sz w:val="24"/>
+          <w:szCs w:val="24"/>
+        </w:rPr>
+      </w:pPr>
+      <w:r>
+        <w:rPr>
+          <w:sz w:val="24"/>
+          <w:szCs w:val="24"/>
+        </w:rPr>
+        <w:t xml:space="preserve"> </w:t>
+      </w:r>
     </w:p>
     <w:p>
       <w:pPr>
@@ -1177,75 +3120,32 @@
           <w:szCs w:val="35"/>
         </w:rPr>
       </w:pPr>
+      <w:bookmarkStart w:id="7" w:name="_Toc210482823"/>
       <w:r>
         <w:rPr>
           <w:sz w:val="35"/>
           <w:szCs w:val="35"/>
         </w:rPr>
-        <w:t>Testing Systems and procedures.</w:t>
-      </w:r>
-    </w:p>
-    <w:p>
-      <w:pPr>
-        <w:spacing w:after="0" w:line="240" w:lineRule="auto"/>
-        <w:rPr>
-          <w:sz w:val="24"/>
-          <w:szCs w:val="24"/>
-        </w:rPr>
-      </w:pPr>
-      <w:r>
-        <w:rPr>
-          <w:sz w:val="24"/>
-          <w:szCs w:val="24"/>
-        </w:rPr>
-        <w:t>On the same page, H&amp;F also mention that they regularly test their IT systems and procedures. This is done to reduce vulnerabilities. This results in no gaps for the council to fill to follow procedures correctly. Regular testing by the council ensures and confirms that policies and frameworks are being implemented, and any potential risks are checked. H&amp;F must continue this practice to always mitigate potential cyber risks and comply with the procedures,</w:t>
-      </w:r>
-    </w:p>
-    <w:p>
-      <w:pPr>
-        <w:spacing w:after="0" w:line="240" w:lineRule="auto"/>
-        <w:rPr>
-          <w:sz w:val="24"/>
-          <w:szCs w:val="24"/>
-        </w:rPr>
-      </w:pPr>
-      <w:r>
-        <w:rPr>
-          <w:sz w:val="24"/>
-          <w:szCs w:val="24"/>
-        </w:rPr>
-        <w:t xml:space="preserve"> </w:t>
-      </w:r>
-    </w:p>
-    <w:p>
-      <w:pPr>
-        <w:pStyle w:val="Heading3"/>
-        <w:rPr>
-          <w:sz w:val="35"/>
-          <w:szCs w:val="35"/>
-        </w:rPr>
-      </w:pPr>
-      <w:r>
-        <w:rPr>
-          <w:sz w:val="35"/>
-          <w:szCs w:val="35"/>
-        </w:rPr>
-        <w:lastRenderedPageBreak/>
         <w:t>Access Control</w:t>
       </w:r>
-    </w:p>
-    <w:p>
-      <w:pPr>
-        <w:pStyle w:val="Heading3"/>
-        <w:rPr>
-          <w:sz w:val="32"/>
-          <w:szCs w:val="32"/>
-        </w:rPr>
-      </w:pPr>
-      <w:r>
-        <w:rPr>
-          <w:sz w:val="32"/>
-          <w:szCs w:val="32"/>
+      <w:bookmarkEnd w:id="7"/>
+    </w:p>
+    <w:p>
+      <w:pPr>
+        <w:pStyle w:val="Heading4"/>
+        <w:rPr>
+          <w:i w:val="0"/>
+          <w:iCs w:val="0"/>
+          <w:sz w:val="30"/>
+          <w:szCs w:val="30"/>
+        </w:rPr>
+      </w:pPr>
+      <w:r>
+        <w:rPr>
+          <w:i w:val="0"/>
+          <w:iCs w:val="0"/>
+          <w:sz w:val="30"/>
+          <w:szCs w:val="30"/>
         </w:rPr>
         <w:t>Logging In Attempts &amp; Verification</w:t>
       </w:r>
@@ -1281,7 +3181,7 @@
                     <pic:cNvPicPr/>
                   </pic:nvPicPr>
                   <pic:blipFill>
-                    <a:blip r:embed="rId5"/>
+                    <a:blip r:embed="rId6"/>
                     <a:stretch>
                       <a:fillRect/>
                     </a:stretch>
@@ -1366,6 +3266,7 @@
           <w:sz w:val="24"/>
           <w:szCs w:val="24"/>
         </w:rPr>
+        <w:lastRenderedPageBreak/>
         <w:drawing>
           <wp:inline distT="0" distB="0" distL="0" distR="0" wp14:anchorId="648667B3" wp14:editId="4E681094">
             <wp:extent cx="4019550" cy="2483161"/>
@@ -1382,7 +3283,7 @@
                     <pic:cNvPicPr/>
                   </pic:nvPicPr>
                   <pic:blipFill>
-                    <a:blip r:embed="rId6"/>
+                    <a:blip r:embed="rId7"/>
                     <a:stretch>
                       <a:fillRect/>
                     </a:stretch>
@@ -1464,7 +3365,23 @@
           <w:sz w:val="24"/>
           <w:szCs w:val="24"/>
         </w:rPr>
-        <w:t>When logging into your account through the personal portal, please ensure you enter the correct email address and password. If at least one of them isn’t accurate, then access is denied. Else if both are correct, you enter the portal. The password is the only factor required to log in and access the portal, which is a gap in authorised access to the portal that contains personal information of residents within the borough, such as tax records and parking permits, which can reveal the resident's address. To improve the security of the residents’ accounts, H&amp;F should implement an extra step of verification that prevents an unauthorised user from logging in, such as “Enter the code sent to email” or entering a “Secret Answer” to a question the authorised user would know.</w:t>
+        <w:t xml:space="preserve">When logging into your account through the personal portal, please ensure you enter the correct email address and password. If at least one of them isn’t accurate, then access is denied. Else if both are correct, you enter the portal. The password is the only factor required to log in and access the portal, which is a gap in authorised access to the portal that contains personal information of residents within the borough, such as tax records and parking permits, which can reveal the </w:t>
+      </w:r>
+      <w:proofErr w:type="spellStart"/>
+      <w:r>
+        <w:rPr>
+          <w:sz w:val="24"/>
+          <w:szCs w:val="24"/>
+        </w:rPr>
+        <w:t>resident's</w:t>
+      </w:r>
+      <w:proofErr w:type="spellEnd"/>
+      <w:r>
+        <w:rPr>
+          <w:sz w:val="24"/>
+          <w:szCs w:val="24"/>
+        </w:rPr>
+        <w:t xml:space="preserve"> address. To improve the security of the residents’ accounts, H&amp;F should implement an extra step of verification that prevents an unauthorised user from logging in, such as “Enter the code sent to email” or entering a “Secret Answer” to a question the authorised user would know.</w:t>
       </w:r>
     </w:p>
     <w:p>
@@ -1478,14 +3395,21 @@
     </w:p>
     <w:p>
       <w:pPr>
-        <w:pStyle w:val="Heading3"/>
-      </w:pPr>
-      <w:r>
-        <w:rPr>
-          <w:sz w:val="32"/>
-          <w:szCs w:val="32"/>
-        </w:rPr>
-        <w:lastRenderedPageBreak/>
+        <w:pStyle w:val="Heading4"/>
+        <w:rPr>
+          <w:i w:val="0"/>
+          <w:iCs w:val="0"/>
+          <w:sz w:val="30"/>
+          <w:szCs w:val="30"/>
+        </w:rPr>
+      </w:pPr>
+      <w:r>
+        <w:rPr>
+          <w:i w:val="0"/>
+          <w:iCs w:val="0"/>
+          <w:sz w:val="30"/>
+          <w:szCs w:val="30"/>
+        </w:rPr>
         <w:t>Timeout while filling in a form</w:t>
       </w:r>
     </w:p>
@@ -1520,7 +3444,7 @@
                     <pic:cNvPicPr/>
                   </pic:nvPicPr>
                   <pic:blipFill>
-                    <a:blip r:embed="rId7"/>
+                    <a:blip r:embed="rId8"/>
                     <a:stretch>
                       <a:fillRect/>
                     </a:stretch>
@@ -1641,13 +3565,22 @@
     </w:p>
     <w:p>
       <w:pPr>
-        <w:pStyle w:val="Heading3"/>
-      </w:pPr>
-      <w:r>
-        <w:rPr>
-          <w:sz w:val="32"/>
-          <w:szCs w:val="32"/>
-        </w:rPr>
+        <w:pStyle w:val="Heading4"/>
+        <w:rPr>
+          <w:i w:val="0"/>
+          <w:iCs w:val="0"/>
+          <w:sz w:val="30"/>
+          <w:szCs w:val="30"/>
+        </w:rPr>
+      </w:pPr>
+      <w:r>
+        <w:rPr>
+          <w:i w:val="0"/>
+          <w:iCs w:val="0"/>
+          <w:sz w:val="30"/>
+          <w:szCs w:val="30"/>
+        </w:rPr>
+        <w:lastRenderedPageBreak/>
         <w:t>Filling in personal data in form to check voter registration in portal</w:t>
       </w:r>
     </w:p>
@@ -1682,7 +3615,7 @@
                     <pic:cNvPicPr/>
                   </pic:nvPicPr>
                   <pic:blipFill>
-                    <a:blip r:embed="rId8"/>
+                    <a:blip r:embed="rId9"/>
                     <a:stretch>
                       <a:fillRect/>
                     </a:stretch>
@@ -1730,7 +3663,6 @@
           <w:sz w:val="20"/>
           <w:szCs w:val="20"/>
         </w:rPr>
-        <w:lastRenderedPageBreak/>
         <w:t xml:space="preserve">Photo </w:t>
       </w:r>
       <w:r>
@@ -1763,11 +3695,6 @@
     </w:p>
     <w:p>
       <w:pPr>
-        <w:pStyle w:val="ListParagraph"/>
-        <w:numPr>
-          <w:ilvl w:val="0"/>
-          <w:numId w:val="5"/>
-        </w:numPr>
         <w:spacing w:after="0" w:line="240" w:lineRule="auto"/>
         <w:rPr>
           <w:sz w:val="24"/>
@@ -1779,73 +3706,6 @@
           <w:sz w:val="24"/>
           <w:szCs w:val="24"/>
         </w:rPr>
-        <w:t xml:space="preserve">Filling in personal data to check if you’re registered to vote and receive an email confirming whether you are or not. </w:t>
-      </w:r>
-      <w:r>
-        <w:rPr>
-          <w:b/>
-          <w:bCs/>
-          <w:sz w:val="24"/>
-          <w:szCs w:val="24"/>
-          <w:u w:val="single"/>
-        </w:rPr>
-        <w:t>Gap:</w:t>
-      </w:r>
-      <w:r>
-        <w:rPr>
-          <w:sz w:val="24"/>
-          <w:szCs w:val="24"/>
-        </w:rPr>
-        <w:t xml:space="preserve"> No Gaps. </w:t>
-      </w:r>
-      <w:r>
-        <w:rPr>
-          <w:b/>
-          <w:bCs/>
-          <w:sz w:val="24"/>
-          <w:szCs w:val="24"/>
-          <w:u w:val="single"/>
-        </w:rPr>
-        <w:t>Risk:</w:t>
-      </w:r>
-      <w:r>
-        <w:rPr>
-          <w:sz w:val="24"/>
-          <w:szCs w:val="24"/>
-        </w:rPr>
-        <w:t xml:space="preserve"> Low. </w:t>
-      </w:r>
-      <w:r>
-        <w:rPr>
-          <w:b/>
-          <w:bCs/>
-          <w:sz w:val="24"/>
-          <w:szCs w:val="24"/>
-          <w:u w:val="single"/>
-        </w:rPr>
-        <w:t>Recommendation:</w:t>
-      </w:r>
-      <w:r>
-        <w:rPr>
-          <w:sz w:val="24"/>
-          <w:szCs w:val="24"/>
-        </w:rPr>
-        <w:t xml:space="preserve"> Ensure data is up to date and continue holding the annual canvass.</w:t>
-      </w:r>
-    </w:p>
-    <w:p>
-      <w:pPr>
-        <w:spacing w:after="0" w:line="240" w:lineRule="auto"/>
-        <w:rPr>
-          <w:sz w:val="24"/>
-          <w:szCs w:val="24"/>
-        </w:rPr>
-      </w:pPr>
-      <w:r>
-        <w:rPr>
-          <w:sz w:val="24"/>
-          <w:szCs w:val="24"/>
-        </w:rPr>
         <w:t xml:space="preserve">H&amp;F council requests personal information as displayed in Photo </w:t>
       </w:r>
       <w:r>
@@ -1860,7 +3720,21 @@
           <w:sz w:val="24"/>
           <w:szCs w:val="24"/>
         </w:rPr>
-        <w:t xml:space="preserve"> above. This information is used to confirm whether you are registered to vote within the borough. An email was sent in response to confirm that I was registered at the address I entered when filling out the form.</w:t>
+        <w:t xml:space="preserve"> above. This information is used to confirm whether you are registered to vote within the borough. An email was sent in response to confirm that I was registered at the address I </w:t>
+      </w:r>
+      <w:r>
+        <w:rPr>
+          <w:sz w:val="24"/>
+          <w:szCs w:val="24"/>
+        </w:rPr>
+        <w:t>provided when completing</w:t>
+      </w:r>
+      <w:r>
+        <w:rPr>
+          <w:sz w:val="24"/>
+          <w:szCs w:val="24"/>
+        </w:rPr>
+        <w:t xml:space="preserve"> the form.</w:t>
       </w:r>
     </w:p>
     <w:p>
@@ -1894,7 +3768,7 @@
                     <pic:cNvPicPr/>
                   </pic:nvPicPr>
                   <pic:blipFill>
-                    <a:blip r:embed="rId9"/>
+                    <a:blip r:embed="rId10"/>
                     <a:stretch>
                       <a:fillRect/>
                     </a:stretch>
@@ -1983,7 +3857,15 @@
           <w:sz w:val="24"/>
           <w:szCs w:val="24"/>
         </w:rPr>
-        <w:t>attempting to ensure this by conducting annual canvases to update household data in the event</w:t>
+        <w:t xml:space="preserve">attempting to ensure this by conducting annual </w:t>
+      </w:r>
+      <w:r>
+        <w:rPr>
+          <w:sz w:val="24"/>
+          <w:szCs w:val="24"/>
+        </w:rPr>
+        <w:lastRenderedPageBreak/>
+        <w:t>canvases to update household data in the event</w:t>
       </w:r>
       <w:r>
         <w:rPr>
@@ -2048,47 +3930,65 @@
     </w:p>
     <w:p>
       <w:pPr>
-        <w:pStyle w:val="Heading3"/>
-      </w:pPr>
-      <w:r>
-        <w:rPr>
-          <w:sz w:val="32"/>
-          <w:szCs w:val="32"/>
+        <w:pStyle w:val="Heading4"/>
+        <w:rPr>
+          <w:i w:val="0"/>
+          <w:iCs w:val="0"/>
+          <w:sz w:val="30"/>
+          <w:szCs w:val="30"/>
+        </w:rPr>
+      </w:pPr>
+      <w:r>
+        <w:rPr>
+          <w:i w:val="0"/>
+          <w:iCs w:val="0"/>
+          <w:sz w:val="30"/>
+          <w:szCs w:val="30"/>
         </w:rPr>
         <w:t xml:space="preserve">Viewing </w:t>
       </w:r>
       <w:r>
         <w:rPr>
-          <w:sz w:val="32"/>
-          <w:szCs w:val="32"/>
+          <w:i w:val="0"/>
+          <w:iCs w:val="0"/>
+          <w:sz w:val="30"/>
+          <w:szCs w:val="30"/>
         </w:rPr>
         <w:t xml:space="preserve">the </w:t>
       </w:r>
       <w:r>
         <w:rPr>
-          <w:sz w:val="32"/>
-          <w:szCs w:val="32"/>
+          <w:i w:val="0"/>
+          <w:iCs w:val="0"/>
+          <w:sz w:val="30"/>
+          <w:szCs w:val="30"/>
         </w:rPr>
         <w:t>rateable values of a property</w:t>
       </w:r>
       <w:r>
         <w:rPr>
-          <w:sz w:val="32"/>
-          <w:szCs w:val="32"/>
+          <w:i w:val="0"/>
+          <w:iCs w:val="0"/>
+          <w:sz w:val="30"/>
+          <w:szCs w:val="30"/>
         </w:rPr>
         <w:t xml:space="preserve"> in </w:t>
       </w:r>
       <w:r>
         <w:rPr>
-          <w:sz w:val="32"/>
-          <w:szCs w:val="32"/>
+          <w:i w:val="0"/>
+          <w:iCs w:val="0"/>
+          <w:sz w:val="30"/>
+          <w:szCs w:val="30"/>
         </w:rPr>
         <w:t xml:space="preserve">the </w:t>
       </w:r>
       <w:r>
         <w:rPr>
-          <w:sz w:val="32"/>
-          <w:szCs w:val="32"/>
+          <w:i w:val="0"/>
+          <w:iCs w:val="0"/>
+          <w:sz w:val="30"/>
+          <w:szCs w:val="30"/>
         </w:rPr>
         <w:t>portal</w:t>
       </w:r>
@@ -2124,7 +4024,7 @@
                     <pic:cNvPicPr/>
                   </pic:nvPicPr>
                   <pic:blipFill>
-                    <a:blip r:embed="rId10"/>
+                    <a:blip r:embed="rId11"/>
                     <a:stretch>
                       <a:fillRect/>
                     </a:stretch>
@@ -2181,88 +4081,73 @@
           <w:sz w:val="20"/>
           <w:szCs w:val="20"/>
         </w:rPr>
-        <w:t>: View of the portal when logged in</w:t>
-      </w:r>
-    </w:p>
-    <w:p>
-      <w:pPr>
-        <w:spacing w:after="0" w:line="240" w:lineRule="auto"/>
-        <w:rPr>
-          <w:sz w:val="24"/>
-          <w:szCs w:val="24"/>
-        </w:rPr>
-      </w:pPr>
-    </w:p>
-    <w:p>
-      <w:pPr>
-        <w:pStyle w:val="ListParagraph"/>
-        <w:numPr>
-          <w:ilvl w:val="0"/>
-          <w:numId w:val="5"/>
-        </w:numPr>
-        <w:spacing w:after="0" w:line="240" w:lineRule="auto"/>
-        <w:rPr>
-          <w:sz w:val="24"/>
-          <w:szCs w:val="24"/>
-        </w:rPr>
-      </w:pPr>
-      <w:r>
-        <w:rPr>
-          <w:sz w:val="24"/>
-          <w:szCs w:val="24"/>
-        </w:rPr>
-        <w:t xml:space="preserve">Can search for the rateable value of any property in the portal. </w:t>
+        <w:t xml:space="preserve">: </w:t>
       </w:r>
       <w:r>
         <w:rPr>
           <w:b/>
           <w:bCs/>
-          <w:sz w:val="24"/>
-          <w:szCs w:val="24"/>
-          <w:u w:val="single"/>
-        </w:rPr>
-        <w:t>Gap:</w:t>
-      </w:r>
-      <w:r>
-        <w:rPr>
-          <w:sz w:val="24"/>
-          <w:szCs w:val="24"/>
-        </w:rPr>
-        <w:t xml:space="preserve"> Viewing the rateable value of another public property. </w:t>
+          <w:sz w:val="20"/>
+          <w:szCs w:val="20"/>
+        </w:rPr>
+        <w:t xml:space="preserve">2 screenshots containing </w:t>
       </w:r>
       <w:r>
         <w:rPr>
           <w:b/>
           <w:bCs/>
-          <w:sz w:val="24"/>
-          <w:szCs w:val="24"/>
-          <w:u w:val="single"/>
-        </w:rPr>
-        <w:t>Risk:</w:t>
-      </w:r>
-      <w:r>
-        <w:rPr>
-          <w:sz w:val="24"/>
-          <w:szCs w:val="24"/>
-        </w:rPr>
-        <w:t xml:space="preserve"> Low. </w:t>
+          <w:sz w:val="20"/>
+          <w:szCs w:val="20"/>
+        </w:rPr>
+        <w:t xml:space="preserve">the </w:t>
       </w:r>
       <w:r>
         <w:rPr>
           <w:b/>
           <w:bCs/>
-          <w:sz w:val="24"/>
-          <w:szCs w:val="24"/>
-          <w:u w:val="single"/>
-        </w:rPr>
-        <w:t>Recommendation:</w:t>
-      </w:r>
-      <w:r>
-        <w:rPr>
-          <w:sz w:val="24"/>
-          <w:szCs w:val="24"/>
-        </w:rPr>
-        <w:t xml:space="preserve"> Council must still comply with the law and continue this practice.</w:t>
+          <w:sz w:val="20"/>
+          <w:szCs w:val="20"/>
+        </w:rPr>
+        <w:t xml:space="preserve">postcode of the property(above), and the result of the search consisting of the property and its value(below) </w:t>
+      </w:r>
+    </w:p>
+    <w:p>
+      <w:pPr>
+        <w:spacing w:after="0" w:line="240" w:lineRule="auto"/>
+        <w:rPr>
+          <w:sz w:val="24"/>
+          <w:szCs w:val="24"/>
+        </w:rPr>
+      </w:pPr>
+    </w:p>
+    <w:p>
+      <w:pPr>
+        <w:spacing w:after="0" w:line="240" w:lineRule="auto"/>
+        <w:rPr>
+          <w:sz w:val="24"/>
+          <w:szCs w:val="24"/>
+        </w:rPr>
+      </w:pPr>
+      <w:r>
+        <w:rPr>
+          <w:sz w:val="24"/>
+          <w:szCs w:val="24"/>
+        </w:rPr>
+        <w:t xml:space="preserve">On the personal H&amp;F portal, you can search for the </w:t>
+      </w:r>
+      <w:r>
+        <w:rPr>
+          <w:sz w:val="24"/>
+          <w:szCs w:val="24"/>
+        </w:rPr>
+        <w:t xml:space="preserve">rateable value by entering the postcode or address of the place. Although you can research data about property that doesn’t belong to you, it is by UK law that properties should have their rateable value disclosed to the public </w:t>
+      </w:r>
+      <w:r>
+        <w:rPr>
+          <w:sz w:val="24"/>
+          <w:szCs w:val="24"/>
+        </w:rPr>
+        <w:t>(GOV.UK, 2025)</w:t>
       </w:r>
     </w:p>
     <w:p>
@@ -2291,6 +4176,7 @@
           <w:szCs w:val="35"/>
         </w:rPr>
       </w:pPr>
+      <w:bookmarkStart w:id="8" w:name="_Toc210482824"/>
       <w:r>
         <w:rPr>
           <w:sz w:val="35"/>
@@ -2298,29 +4184,42 @@
         </w:rPr>
         <w:t>Data Management</w:t>
       </w:r>
-    </w:p>
-    <w:p>
-      <w:pPr>
-        <w:pStyle w:val="Heading3"/>
-      </w:pPr>
-      <w:r>
-        <w:rPr>
-          <w:sz w:val="32"/>
-          <w:szCs w:val="32"/>
+      <w:bookmarkEnd w:id="8"/>
+    </w:p>
+    <w:p>
+      <w:pPr>
+        <w:pStyle w:val="Heading4"/>
+        <w:rPr>
+          <w:i w:val="0"/>
+          <w:iCs w:val="0"/>
+          <w:sz w:val="30"/>
+          <w:szCs w:val="30"/>
+        </w:rPr>
+      </w:pPr>
+      <w:r>
+        <w:rPr>
+          <w:i w:val="0"/>
+          <w:iCs w:val="0"/>
+          <w:sz w:val="30"/>
+          <w:szCs w:val="30"/>
         </w:rPr>
         <w:t xml:space="preserve">Data collected by </w:t>
       </w:r>
       <w:r>
         <w:rPr>
-          <w:sz w:val="32"/>
-          <w:szCs w:val="32"/>
+          <w:i w:val="0"/>
+          <w:iCs w:val="0"/>
+          <w:sz w:val="30"/>
+          <w:szCs w:val="30"/>
         </w:rPr>
         <w:t xml:space="preserve">the </w:t>
       </w:r>
       <w:r>
         <w:rPr>
-          <w:sz w:val="32"/>
-          <w:szCs w:val="32"/>
+          <w:i w:val="0"/>
+          <w:iCs w:val="0"/>
+          <w:sz w:val="30"/>
+          <w:szCs w:val="30"/>
         </w:rPr>
         <w:t>council &amp; reasoning</w:t>
       </w:r>
@@ -2432,12 +4331,20 @@
     </w:p>
     <w:p>
       <w:pPr>
-        <w:pStyle w:val="Heading3"/>
-      </w:pPr>
-      <w:r>
-        <w:rPr>
-          <w:sz w:val="32"/>
-          <w:szCs w:val="32"/>
+        <w:pStyle w:val="Heading4"/>
+        <w:rPr>
+          <w:i w:val="0"/>
+          <w:iCs w:val="0"/>
+          <w:sz w:val="30"/>
+          <w:szCs w:val="30"/>
+        </w:rPr>
+      </w:pPr>
+      <w:r>
+        <w:rPr>
+          <w:i w:val="0"/>
+          <w:iCs w:val="0"/>
+          <w:sz w:val="30"/>
+          <w:szCs w:val="30"/>
         </w:rPr>
         <w:t>Cookies</w:t>
       </w:r>
@@ -2478,6 +4385,7 @@
         </w:rPr>
         <w:t xml:space="preserve"> uses cookies to collect information on how sites are used and compile it into a report. The cookies collect statistics in an anonymous form and do not contain personal data (London Borough of Hammersmith &amp; Fulham, 2025e). There </w:t>
       </w:r>
+      <w:proofErr w:type="gramStart"/>
       <w:r>
         <w:rPr>
           <w:sz w:val="24"/>
@@ -2485,6 +4393,7 @@
         </w:rPr>
         <w:t>are</w:t>
       </w:r>
+      <w:proofErr w:type="gramEnd"/>
       <w:r>
         <w:rPr>
           <w:sz w:val="24"/>
@@ -2504,13 +4413,22 @@
     </w:p>
     <w:p>
       <w:pPr>
-        <w:pStyle w:val="Heading3"/>
-      </w:pPr>
-      <w:r>
-        <w:rPr>
-          <w:sz w:val="32"/>
-          <w:szCs w:val="32"/>
-        </w:rPr>
+        <w:pStyle w:val="Heading4"/>
+        <w:rPr>
+          <w:i w:val="0"/>
+          <w:iCs w:val="0"/>
+          <w:sz w:val="30"/>
+          <w:szCs w:val="30"/>
+        </w:rPr>
+      </w:pPr>
+      <w:r>
+        <w:rPr>
+          <w:i w:val="0"/>
+          <w:iCs w:val="0"/>
+          <w:sz w:val="30"/>
+          <w:szCs w:val="30"/>
+        </w:rPr>
+        <w:lastRenderedPageBreak/>
         <w:t>Annual Request for Information</w:t>
       </w:r>
     </w:p>
@@ -2609,14 +4527,7 @@
           <w:sz w:val="24"/>
           <w:szCs w:val="24"/>
         </w:rPr>
-        <w:t xml:space="preserve"> </w:t>
-      </w:r>
-      <w:r>
-        <w:rPr>
-          <w:sz w:val="24"/>
-          <w:szCs w:val="24"/>
-        </w:rPr>
-        <w:t>(London Borough of Hammersmith &amp; Fulham Annual Request for Information Report 2024-2025, n.d.)</w:t>
+        <w:t xml:space="preserve"> (London Borough of Hammersmith &amp; Fulham Annual Request for Information Report 2024-2025, n.d.)</w:t>
       </w:r>
       <w:r>
         <w:rPr>
@@ -2759,21 +4670,7 @@
                 <w:sz w:val="20"/>
                 <w:szCs w:val="20"/>
               </w:rPr>
-              <w:t>P</w:t>
-            </w:r>
-            <w:r>
-              <w:rPr>
-                <w:sz w:val="20"/>
-                <w:szCs w:val="20"/>
-              </w:rPr>
-              <w:t>rovide public access to environmental information held by public authorities</w:t>
-            </w:r>
-            <w:r>
-              <w:rPr>
-                <w:sz w:val="20"/>
-                <w:szCs w:val="20"/>
-              </w:rPr>
-              <w:t>.</w:t>
+              <w:t>Provide public access to environmental information held by public authorities.</w:t>
             </w:r>
           </w:p>
         </w:tc>
@@ -2897,6 +4794,7 @@
           <w:szCs w:val="35"/>
         </w:rPr>
       </w:pPr>
+      <w:bookmarkStart w:id="9" w:name="_Toc210482825"/>
       <w:r>
         <w:rPr>
           <w:sz w:val="35"/>
@@ -2904,6 +4802,7 @@
         </w:rPr>
         <w:t>Surveillance</w:t>
       </w:r>
+      <w:bookmarkEnd w:id="9"/>
     </w:p>
     <w:p>
       <w:pPr>
@@ -2918,15 +4817,7 @@
           <w:sz w:val="24"/>
           <w:szCs w:val="24"/>
         </w:rPr>
-        <w:t xml:space="preserve">H&amp;F operates a CCTV control room with roughly 1,850 cameras across the borough, which is monitored continuously (London Borough of Hammersmith &amp; Fulham, 2025f). While this is </w:t>
-      </w:r>
-      <w:r>
-        <w:rPr>
-          <w:sz w:val="24"/>
-          <w:szCs w:val="24"/>
-        </w:rPr>
-        <w:lastRenderedPageBreak/>
-        <w:t xml:space="preserve">done to ensure lower crime rates, it raises privacy concerns due to 24/7 surveillance, which may be </w:t>
+        <w:t xml:space="preserve">H&amp;F operates a CCTV control room with roughly 1,850 cameras across the borough, which is monitored continuously (London Borough of Hammersmith &amp; Fulham, 2025f). While this is done to ensure lower crime rates, it raises privacy concerns due to 24/7 surveillance, which may be </w:t>
       </w:r>
       <w:r>
         <w:rPr>
@@ -2940,28 +4831,7 @@
           <w:sz w:val="24"/>
           <w:szCs w:val="24"/>
         </w:rPr>
-        <w:t xml:space="preserve">residents' activities. The council doesn't mention a backup plan for the CCTV system </w:t>
-      </w:r>
-      <w:r>
-        <w:rPr>
-          <w:sz w:val="24"/>
-          <w:szCs w:val="24"/>
-        </w:rPr>
-        <w:t>in case</w:t>
-      </w:r>
-      <w:r>
-        <w:rPr>
-          <w:sz w:val="24"/>
-          <w:szCs w:val="24"/>
-        </w:rPr>
-        <w:t xml:space="preserve"> it shuts down. To address these issues, H&amp;F should strike a balance between transparency and privacy </w:t>
-      </w:r>
-      <w:r>
-        <w:rPr>
-          <w:sz w:val="24"/>
-          <w:szCs w:val="24"/>
-        </w:rPr>
-        <w:t>safeguards</w:t>
+        <w:t>residents' activities. The council doesn't mention a backup plan for the CCTV system in case it shuts down. To address these issues, H&amp;F should strike a balance between transparency and privacy safeguards</w:t>
       </w:r>
       <w:r>
         <w:rPr>
@@ -2977,6 +4847,15 @@
         </w:rPr>
         <w:t xml:space="preserve"> ensure that a documented backup system is in place.</w:t>
       </w:r>
+    </w:p>
+    <w:p>
+      <w:pPr>
+        <w:spacing w:after="0" w:line="240" w:lineRule="auto"/>
+        <w:rPr>
+          <w:sz w:val="24"/>
+          <w:szCs w:val="24"/>
+        </w:rPr>
+      </w:pPr>
     </w:p>
     <w:p>
       <w:pPr>
@@ -2995,13 +4874,16 @@
           <w:szCs w:val="35"/>
         </w:rPr>
       </w:pPr>
+      <w:bookmarkStart w:id="10" w:name="_Toc210482826"/>
       <w:r>
         <w:rPr>
           <w:sz w:val="35"/>
           <w:szCs w:val="35"/>
         </w:rPr>
+        <w:lastRenderedPageBreak/>
         <w:t>Organisational Procedures</w:t>
       </w:r>
+      <w:bookmarkEnd w:id="10"/>
     </w:p>
     <w:p>
       <w:pPr>
@@ -3014,6 +4896,7 @@
       </w:pPr>
       <w:r>
         <w:rPr>
+          <w:noProof/>
           <w:sz w:val="24"/>
           <w:szCs w:val="24"/>
         </w:rPr>
@@ -3033,7 +4916,7 @@
                     <pic:cNvPicPr/>
                   </pic:nvPicPr>
                   <pic:blipFill>
-                    <a:blip r:embed="rId11"/>
+                    <a:blip r:embed="rId12"/>
                     <a:stretch>
                       <a:fillRect/>
                     </a:stretch>
@@ -3133,6 +5016,24 @@
     </w:p>
     <w:p>
       <w:pPr>
+        <w:spacing w:after="0" w:line="240" w:lineRule="auto"/>
+        <w:rPr>
+          <w:sz w:val="24"/>
+          <w:szCs w:val="24"/>
+        </w:rPr>
+      </w:pPr>
+    </w:p>
+    <w:p>
+      <w:pPr>
+        <w:spacing w:after="0" w:line="240" w:lineRule="auto"/>
+        <w:rPr>
+          <w:sz w:val="24"/>
+          <w:szCs w:val="24"/>
+        </w:rPr>
+      </w:pPr>
+    </w:p>
+    <w:p>
+      <w:pPr>
         <w:pStyle w:val="Heading2"/>
         <w:spacing w:before="0" w:after="0"/>
         <w:rPr>
@@ -3140,13 +5041,154 @@
           <w:szCs w:val="40"/>
         </w:rPr>
       </w:pPr>
+      <w:bookmarkStart w:id="11" w:name="_Toc210482827"/>
       <w:r>
         <w:rPr>
           <w:sz w:val="40"/>
           <w:szCs w:val="40"/>
         </w:rPr>
-        <w:t>References:</w:t>
-      </w:r>
+        <w:t>Conclusion</w:t>
+      </w:r>
+      <w:bookmarkEnd w:id="11"/>
+    </w:p>
+    <w:p>
+      <w:pPr>
+        <w:rPr>
+          <w:sz w:val="24"/>
+          <w:szCs w:val="24"/>
+        </w:rPr>
+      </w:pPr>
+      <w:r>
+        <w:rPr>
+          <w:sz w:val="24"/>
+          <w:szCs w:val="24"/>
+        </w:rPr>
+        <w:t xml:space="preserve">Using frameworks such as NCSF’s Cyber Assessment Framework and ISO 27001, the London borough of Hammersmith &amp; Fulham Council’s procedures </w:t>
+      </w:r>
+      <w:proofErr w:type="gramStart"/>
+      <w:r>
+        <w:rPr>
+          <w:sz w:val="24"/>
+          <w:szCs w:val="24"/>
+        </w:rPr>
+        <w:t>were</w:t>
+      </w:r>
+      <w:proofErr w:type="gramEnd"/>
+      <w:r>
+        <w:rPr>
+          <w:sz w:val="24"/>
+          <w:szCs w:val="24"/>
+        </w:rPr>
+        <w:t xml:space="preserve"> examined to analyse how the council manages its data security operations.</w:t>
+      </w:r>
+    </w:p>
+    <w:p>
+      <w:pPr>
+        <w:rPr>
+          <w:sz w:val="24"/>
+          <w:szCs w:val="24"/>
+        </w:rPr>
+      </w:pPr>
+      <w:r>
+        <w:rPr>
+          <w:sz w:val="24"/>
+          <w:szCs w:val="24"/>
+        </w:rPr>
+        <w:t>Overall, the council does an exceptional job of complying with legal laws, such as the Data Protection Act 2018, to ensure that data is protected from risks and used wisely when necessary. It also clearly communicates this to the borough's users and residents. The team structure is also well-implemented as it has different teams responsible for their own roles, and staff are trained to maintain the safety of the data.</w:t>
+      </w:r>
+    </w:p>
+    <w:p>
+      <w:pPr>
+        <w:rPr>
+          <w:sz w:val="24"/>
+          <w:szCs w:val="24"/>
+        </w:rPr>
+      </w:pPr>
+      <w:r>
+        <w:rPr>
+          <w:sz w:val="24"/>
+          <w:szCs w:val="24"/>
+        </w:rPr>
+        <w:t>Despite these great processes, they do carry the slight risk of a threat actor, which the council should strictly monitor the actions of staff within the software network. There are also several weaknesses in authorised access to the portal</w:t>
+      </w:r>
+      <w:r>
+        <w:rPr>
+          <w:sz w:val="24"/>
+          <w:szCs w:val="24"/>
+        </w:rPr>
+        <w:t>. There are not</w:t>
+      </w:r>
+      <w:r>
+        <w:rPr>
+          <w:sz w:val="24"/>
+          <w:szCs w:val="24"/>
+        </w:rPr>
+        <w:t xml:space="preserve"> enough verification steps to ensure </w:t>
+      </w:r>
+      <w:r>
+        <w:rPr>
+          <w:sz w:val="24"/>
+          <w:szCs w:val="24"/>
+        </w:rPr>
+        <w:t>authorised logins</w:t>
+      </w:r>
+      <w:r>
+        <w:rPr>
+          <w:sz w:val="24"/>
+          <w:szCs w:val="24"/>
+        </w:rPr>
+        <w:t xml:space="preserve">, alongside a shorter timeout notice to decrease the </w:t>
+      </w:r>
+      <w:r>
+        <w:rPr>
+          <w:sz w:val="24"/>
+          <w:szCs w:val="24"/>
+        </w:rPr>
+        <w:lastRenderedPageBreak/>
+        <w:t xml:space="preserve">chances of an active portal activity being caught. The final risk is constant surveillance, which compromises privacy, and there is no mention of a backup system. </w:t>
+      </w:r>
+    </w:p>
+    <w:p>
+      <w:pPr>
+        <w:rPr>
+          <w:sz w:val="24"/>
+          <w:szCs w:val="24"/>
+        </w:rPr>
+      </w:pPr>
+      <w:r>
+        <w:rPr>
+          <w:sz w:val="24"/>
+          <w:szCs w:val="24"/>
+        </w:rPr>
+        <w:t>To conclude, the council has implemented effective measures for managing data securely by following the framework and the law. Alongside ensuring staff members perform the tasks they are required to. However, there is still work to be done to improve security and ensure equal access to users’ portal accounts, alongside the maintenance of its surveillance systems.</w:t>
+      </w:r>
+      <w:r>
+        <w:rPr>
+          <w:sz w:val="24"/>
+          <w:szCs w:val="24"/>
+        </w:rPr>
+        <w:br w:type="page"/>
+      </w:r>
+    </w:p>
+    <w:p>
+      <w:pPr>
+        <w:pStyle w:val="Heading2"/>
+        <w:spacing w:before="0" w:after="0"/>
+        <w:rPr>
+          <w:sz w:val="40"/>
+          <w:szCs w:val="40"/>
+        </w:rPr>
+      </w:pPr>
+      <w:bookmarkStart w:id="12" w:name="_Toc210482828"/>
+      <w:r>
+        <w:rPr>
+          <w:sz w:val="40"/>
+          <w:szCs w:val="40"/>
+        </w:rPr>
+        <w:lastRenderedPageBreak/>
+        <w:t>References</w:t>
+      </w:r>
+      <w:bookmarkEnd w:id="12"/>
     </w:p>
     <w:p>
       <w:pPr>
@@ -3193,7 +5235,7 @@
         </w:rPr>
         <w:t xml:space="preserve">. [online] Available at: </w:t>
       </w:r>
-      <w:hyperlink r:id="rId12" w:history="1">
+      <w:hyperlink r:id="rId13" w:history="1">
         <w:r>
           <w:rPr>
             <w:rStyle w:val="Hyperlink"/>
@@ -3268,7 +5310,7 @@
         </w:rPr>
         <w:t xml:space="preserve">. [online] Available at: </w:t>
       </w:r>
-      <w:hyperlink r:id="rId13" w:history="1">
+      <w:hyperlink r:id="rId14" w:history="1">
         <w:r>
           <w:rPr>
             <w:rStyle w:val="Hyperlink"/>
@@ -3393,7 +5435,7 @@
         </w:rPr>
         <w:t xml:space="preserve">. [online] Available at: </w:t>
       </w:r>
-      <w:hyperlink r:id="rId14" w:history="1">
+      <w:hyperlink r:id="rId15" w:history="1">
         <w:r>
           <w:rPr>
             <w:rStyle w:val="Hyperlink"/>
@@ -3501,7 +5543,7 @@
         </w:rPr>
         <w:t xml:space="preserve">. [online] Available at: </w:t>
       </w:r>
-      <w:hyperlink r:id="rId15" w:history="1">
+      <w:hyperlink r:id="rId16" w:history="1">
         <w:r>
           <w:rPr>
             <w:rStyle w:val="Hyperlink"/>
@@ -3578,7 +5620,6 @@
           <w:sz w:val="20"/>
           <w:szCs w:val="20"/>
         </w:rPr>
-        <w:lastRenderedPageBreak/>
         <w:t xml:space="preserve">www.lbhf.gov.uk. (n.d.). </w:t>
       </w:r>
       <w:r>
@@ -3601,7 +5642,7 @@
         </w:rPr>
         <w:t xml:space="preserve">. [online] Available at: </w:t>
       </w:r>
-      <w:hyperlink r:id="rId16" w:history="1">
+      <w:hyperlink r:id="rId17" w:history="1">
         <w:r>
           <w:rPr>
             <w:rStyle w:val="Hyperlink"/>
@@ -3722,7 +5763,7 @@
         </w:rPr>
         <w:t xml:space="preserve">. [online] Available at: </w:t>
       </w:r>
-      <w:hyperlink r:id="rId17" w:history="1">
+      <w:hyperlink r:id="rId18" w:history="1">
         <w:r>
           <w:rPr>
             <w:rStyle w:val="Hyperlink"/>
@@ -3808,7 +5849,7 @@
         </w:rPr>
         <w:t xml:space="preserve">. [online] Available at: </w:t>
       </w:r>
-      <w:hyperlink r:id="rId18" w:history="1">
+      <w:hyperlink r:id="rId19" w:history="1">
         <w:r>
           <w:rPr>
             <w:rStyle w:val="Hyperlink"/>
@@ -3926,7 +5967,7 @@
         </w:rPr>
         <w:t xml:space="preserve">. Available at: </w:t>
       </w:r>
-      <w:hyperlink r:id="rId19" w:history="1">
+      <w:hyperlink r:id="rId20" w:history="1">
         <w:r>
           <w:rPr>
             <w:rStyle w:val="Hyperlink"/>
@@ -4073,7 +6114,7 @@
         </w:rPr>
         <w:t xml:space="preserve">. [online] Available at: </w:t>
       </w:r>
-      <w:hyperlink r:id="rId20" w:history="1">
+      <w:hyperlink r:id="rId21" w:history="1">
         <w:r>
           <w:rPr>
             <w:rStyle w:val="Hyperlink"/>
@@ -4162,7 +6203,7 @@
           <w:sz w:val="20"/>
           <w:szCs w:val="20"/>
         </w:rPr>
-        <w:t xml:space="preserve">UK Government (2025). </w:t>
+        <w:t xml:space="preserve">GOV.UK (2025). </w:t>
       </w:r>
       <w:r>
         <w:rPr>
@@ -4173,6 +6214,153 @@
           <w:sz w:val="20"/>
           <w:szCs w:val="20"/>
         </w:rPr>
+        <w:t>Find a business rates valuation</w:t>
+      </w:r>
+      <w:r>
+        <w:rPr>
+          <w:rFonts w:asciiTheme="minorHAnsi" w:hAnsiTheme="minorHAnsi" w:cstheme="minorHAnsi"/>
+          <w:color w:val="000000"/>
+          <w:sz w:val="20"/>
+          <w:szCs w:val="20"/>
+        </w:rPr>
+        <w:t xml:space="preserve">. [online] GOV.UK. Available at: </w:t>
+      </w:r>
+      <w:hyperlink r:id="rId22" w:history="1">
+        <w:r>
+          <w:rPr>
+            <w:rStyle w:val="Hyperlink"/>
+            <w:rFonts w:asciiTheme="minorHAnsi" w:hAnsiTheme="minorHAnsi" w:cstheme="minorHAnsi"/>
+            <w:sz w:val="20"/>
+            <w:szCs w:val="20"/>
+          </w:rPr>
+          <w:t>https://www.gov.uk/find-business-rates</w:t>
+        </w:r>
+      </w:hyperlink>
+      <w:r>
+        <w:rPr>
+          <w:rFonts w:asciiTheme="minorHAnsi" w:hAnsiTheme="minorHAnsi" w:cstheme="minorHAnsi"/>
+          <w:color w:val="000000"/>
+          <w:sz w:val="20"/>
+          <w:szCs w:val="20"/>
+        </w:rPr>
+        <w:t xml:space="preserve"> </w:t>
+      </w:r>
+      <w:r>
+        <w:rPr>
+          <w:rFonts w:asciiTheme="minorHAnsi" w:hAnsiTheme="minorHAnsi" w:cstheme="minorHAnsi"/>
+          <w:color w:val="000000"/>
+          <w:sz w:val="20"/>
+          <w:szCs w:val="20"/>
+        </w:rPr>
+        <w:t>[</w:t>
+      </w:r>
+      <w:r>
+        <w:rPr>
+          <w:rFonts w:asciiTheme="minorHAnsi" w:hAnsiTheme="minorHAnsi" w:cstheme="minorHAnsi"/>
+          <w:color w:val="000000"/>
+          <w:sz w:val="20"/>
+          <w:szCs w:val="20"/>
+        </w:rPr>
+        <w:t xml:space="preserve">Accessed: </w:t>
+      </w:r>
+      <w:r>
+        <w:rPr>
+          <w:rFonts w:asciiTheme="minorHAnsi" w:hAnsiTheme="minorHAnsi" w:cstheme="minorHAnsi"/>
+          <w:color w:val="000000"/>
+          <w:sz w:val="20"/>
+          <w:szCs w:val="20"/>
+        </w:rPr>
+        <w:t>03</w:t>
+      </w:r>
+      <w:r>
+        <w:rPr>
+          <w:rFonts w:asciiTheme="minorHAnsi" w:hAnsiTheme="minorHAnsi" w:cstheme="minorHAnsi"/>
+          <w:color w:val="000000"/>
+          <w:sz w:val="20"/>
+          <w:szCs w:val="20"/>
+        </w:rPr>
+        <w:t xml:space="preserve"> </w:t>
+      </w:r>
+      <w:r>
+        <w:rPr>
+          <w:rFonts w:asciiTheme="minorHAnsi" w:hAnsiTheme="minorHAnsi" w:cstheme="minorHAnsi"/>
+          <w:color w:val="000000"/>
+          <w:sz w:val="20"/>
+          <w:szCs w:val="20"/>
+        </w:rPr>
+        <w:t>Oct</w:t>
+      </w:r>
+      <w:r>
+        <w:rPr>
+          <w:rFonts w:asciiTheme="minorHAnsi" w:hAnsiTheme="minorHAnsi" w:cstheme="minorHAnsi"/>
+          <w:color w:val="000000"/>
+          <w:sz w:val="20"/>
+          <w:szCs w:val="20"/>
+        </w:rPr>
+        <w:t>.</w:t>
+      </w:r>
+      <w:r>
+        <w:rPr>
+          <w:rFonts w:asciiTheme="minorHAnsi" w:hAnsiTheme="minorHAnsi" w:cstheme="minorHAnsi"/>
+          <w:color w:val="000000"/>
+          <w:sz w:val="20"/>
+          <w:szCs w:val="20"/>
+        </w:rPr>
+        <w:t xml:space="preserve"> 2025</w:t>
+      </w:r>
+      <w:r>
+        <w:rPr>
+          <w:rFonts w:asciiTheme="minorHAnsi" w:hAnsiTheme="minorHAnsi" w:cstheme="minorHAnsi"/>
+          <w:color w:val="000000"/>
+          <w:sz w:val="20"/>
+          <w:szCs w:val="20"/>
+        </w:rPr>
+        <w:t>]</w:t>
+      </w:r>
+      <w:r>
+        <w:rPr>
+          <w:rFonts w:asciiTheme="minorHAnsi" w:hAnsiTheme="minorHAnsi" w:cstheme="minorHAnsi"/>
+          <w:color w:val="000000"/>
+          <w:sz w:val="20"/>
+          <w:szCs w:val="20"/>
+        </w:rPr>
+        <w:t>.</w:t>
+      </w:r>
+    </w:p>
+    <w:p>
+      <w:pPr>
+        <w:pStyle w:val="NormalWeb"/>
+        <w:numPr>
+          <w:ilvl w:val="0"/>
+          <w:numId w:val="1"/>
+        </w:numPr>
+        <w:shd w:val="clear" w:color="auto" w:fill="FFFFFF"/>
+        <w:spacing w:before="0" w:beforeAutospacing="0" w:after="0" w:afterAutospacing="0"/>
+        <w:rPr>
+          <w:rFonts w:asciiTheme="minorHAnsi" w:hAnsiTheme="minorHAnsi" w:cstheme="minorHAnsi"/>
+          <w:color w:val="000000"/>
+          <w:sz w:val="20"/>
+          <w:szCs w:val="20"/>
+        </w:rPr>
+      </w:pPr>
+      <w:r>
+        <w:rPr>
+          <w:rFonts w:asciiTheme="minorHAnsi" w:hAnsiTheme="minorHAnsi" w:cstheme="minorHAnsi"/>
+          <w:color w:val="000000"/>
+          <w:sz w:val="20"/>
+          <w:szCs w:val="20"/>
+        </w:rPr>
+        <w:t xml:space="preserve">UK Government (2025). </w:t>
+      </w:r>
+      <w:r>
+        <w:rPr>
+          <w:rFonts w:asciiTheme="minorHAnsi" w:hAnsiTheme="minorHAnsi" w:cstheme="minorHAnsi"/>
+          <w:i/>
+          <w:iCs/>
+          <w:color w:val="000000"/>
+          <w:sz w:val="20"/>
+          <w:szCs w:val="20"/>
+        </w:rPr>
         <w:t>Data Protection Act</w:t>
       </w:r>
       <w:r>
@@ -4184,7 +6372,7 @@
         </w:rPr>
         <w:t xml:space="preserve">. [online] Gov.uk. Available at: </w:t>
       </w:r>
-      <w:hyperlink r:id="rId21" w:history="1">
+      <w:hyperlink r:id="rId23" w:history="1">
         <w:r>
           <w:rPr>
             <w:rStyle w:val="Hyperlink"/>
@@ -4202,16 +6390,7 @@
           <w:sz w:val="20"/>
           <w:szCs w:val="20"/>
         </w:rPr>
-        <w:t xml:space="preserve"> </w:t>
-      </w:r>
-      <w:r>
-        <w:rPr>
-          <w:rFonts w:asciiTheme="minorHAnsi" w:hAnsiTheme="minorHAnsi" w:cstheme="minorHAnsi"/>
-          <w:color w:val="000000"/>
-          <w:sz w:val="20"/>
-          <w:szCs w:val="20"/>
-        </w:rPr>
-        <w:t>[</w:t>
+        <w:t xml:space="preserve"> [</w:t>
       </w:r>
       <w:r>
         <w:rPr>
@@ -4322,7 +6501,7 @@
         </w:rPr>
         <w:t xml:space="preserve">. [online] ico.org.uk. Available at: </w:t>
       </w:r>
-      <w:hyperlink r:id="rId22" w:history="1">
+      <w:hyperlink r:id="rId24" w:history="1">
         <w:r>
           <w:rPr>
             <w:rStyle w:val="Hyperlink"/>
@@ -4340,6 +6519,33 @@
           <w:sz w:val="20"/>
           <w:szCs w:val="20"/>
         </w:rPr>
+        <w:t xml:space="preserve"> [</w:t>
+      </w:r>
+      <w:r>
+        <w:rPr>
+          <w:rFonts w:asciiTheme="minorHAnsi" w:hAnsiTheme="minorHAnsi" w:cstheme="minorHAnsi"/>
+          <w:color w:val="000000"/>
+          <w:sz w:val="20"/>
+          <w:szCs w:val="20"/>
+        </w:rPr>
+        <w:t xml:space="preserve">Accessed: </w:t>
+      </w:r>
+      <w:r>
+        <w:rPr>
+          <w:rFonts w:asciiTheme="minorHAnsi" w:hAnsiTheme="minorHAnsi" w:cstheme="minorHAnsi"/>
+          <w:color w:val="000000"/>
+          <w:sz w:val="20"/>
+          <w:szCs w:val="20"/>
+        </w:rPr>
+        <w:t>03</w:t>
+      </w:r>
+      <w:r>
+        <w:rPr>
+          <w:rFonts w:asciiTheme="minorHAnsi" w:hAnsiTheme="minorHAnsi" w:cstheme="minorHAnsi"/>
+          <w:color w:val="000000"/>
+          <w:sz w:val="20"/>
+          <w:szCs w:val="20"/>
+        </w:rPr>
         <w:t xml:space="preserve"> </w:t>
       </w:r>
       <w:r>
@@ -4349,52 +6555,7 @@
           <w:sz w:val="20"/>
           <w:szCs w:val="20"/>
         </w:rPr>
-        <w:t>[</w:t>
-      </w:r>
-      <w:r>
-        <w:rPr>
-          <w:rFonts w:asciiTheme="minorHAnsi" w:hAnsiTheme="minorHAnsi" w:cstheme="minorHAnsi"/>
-          <w:color w:val="000000"/>
-          <w:sz w:val="20"/>
-          <w:szCs w:val="20"/>
-        </w:rPr>
-        <w:t xml:space="preserve">Accessed: </w:t>
-      </w:r>
-      <w:r>
-        <w:rPr>
-          <w:rFonts w:asciiTheme="minorHAnsi" w:hAnsiTheme="minorHAnsi" w:cstheme="minorHAnsi"/>
-          <w:color w:val="000000"/>
-          <w:sz w:val="20"/>
-          <w:szCs w:val="20"/>
-        </w:rPr>
-        <w:t>03</w:t>
-      </w:r>
-      <w:r>
-        <w:rPr>
-          <w:rFonts w:asciiTheme="minorHAnsi" w:hAnsiTheme="minorHAnsi" w:cstheme="minorHAnsi"/>
-          <w:color w:val="000000"/>
-          <w:sz w:val="20"/>
-          <w:szCs w:val="20"/>
-        </w:rPr>
-        <w:t xml:space="preserve"> </w:t>
-      </w:r>
-      <w:r>
-        <w:rPr>
-          <w:rFonts w:asciiTheme="minorHAnsi" w:hAnsiTheme="minorHAnsi" w:cstheme="minorHAnsi"/>
-          <w:color w:val="000000"/>
-          <w:sz w:val="20"/>
-          <w:szCs w:val="20"/>
-        </w:rPr>
-        <w:t>Oct</w:t>
-      </w:r>
-      <w:r>
-        <w:rPr>
-          <w:rFonts w:asciiTheme="minorHAnsi" w:hAnsiTheme="minorHAnsi" w:cstheme="minorHAnsi"/>
-          <w:color w:val="000000"/>
-          <w:sz w:val="20"/>
-          <w:szCs w:val="20"/>
-        </w:rPr>
-        <w:t>.</w:t>
+        <w:t>Oct.</w:t>
       </w:r>
       <w:r>
         <w:rPr>
@@ -4487,7 +6648,7 @@
         </w:rPr>
         <w:t xml:space="preserve">. [online] Available at: </w:t>
       </w:r>
-      <w:hyperlink r:id="rId23" w:history="1">
+      <w:hyperlink r:id="rId25" w:history="1">
         <w:r>
           <w:rPr>
             <w:rStyle w:val="Hyperlink"/>
@@ -4495,25 +6656,7 @@
             <w:sz w:val="20"/>
             <w:szCs w:val="20"/>
           </w:rPr>
-          <w:t>https://www.lbhf.gov.uk/councillors-and-democracy/data-and</w:t>
-        </w:r>
-        <w:r>
-          <w:rPr>
-            <w:rStyle w:val="Hyperlink"/>
-            <w:rFonts w:asciiTheme="minorHAnsi" w:hAnsiTheme="minorHAnsi" w:cstheme="minorHAnsi"/>
-            <w:sz w:val="20"/>
-            <w:szCs w:val="20"/>
-          </w:rPr>
-          <w:t>-</w:t>
-        </w:r>
-        <w:r>
-          <w:rPr>
-            <w:rStyle w:val="Hyperlink"/>
-            <w:rFonts w:asciiTheme="minorHAnsi" w:hAnsiTheme="minorHAnsi" w:cstheme="minorHAnsi"/>
-            <w:sz w:val="20"/>
-            <w:szCs w:val="20"/>
-          </w:rPr>
-          <w:t>information/cookies-and-ip-addresses</w:t>
+          <w:t>https://www.lbhf.gov.uk/councillors-and-democracy/data-and-information/cookies-and-ip-addresses</w:t>
         </w:r>
       </w:hyperlink>
       <w:r>
@@ -4614,7 +6757,7 @@
         </w:rPr>
         <w:t xml:space="preserve">London Borough of Hammersmith &amp; Fulham Annual Request for Information Report 2024-2025. (n.d.). Available at: </w:t>
       </w:r>
-      <w:hyperlink r:id="rId24" w:history="1">
+      <w:hyperlink r:id="rId26" w:history="1">
         <w:r>
           <w:rPr>
             <w:rStyle w:val="Hyperlink"/>
@@ -4743,7 +6886,7 @@
         </w:rPr>
         <w:t xml:space="preserve">. [online] Available at: </w:t>
       </w:r>
-      <w:hyperlink r:id="rId25" w:history="1">
+      <w:hyperlink r:id="rId27" w:history="1">
         <w:r>
           <w:rPr>
             <w:rStyle w:val="Hyperlink"/>
@@ -4830,7 +6973,9 @@
     <w:sectPr>
       <w:pgSz w:w="11906" w:h="16838"/>
       <w:pgMar w:top="1440" w:right="1440" w:bottom="1440" w:left="1440" w:header="708" w:footer="708" w:gutter="0"/>
+      <w:pgNumType w:start="0"/>
       <w:cols w:space="708"/>
+      <w:titlePg/>
       <w:docGrid w:linePitch="360"/>
     </w:sectPr>
   </w:body>
@@ -5847,7 +7992,6 @@
     <w:next w:val="Normal"/>
     <w:link w:val="Heading4Char"/>
     <w:uiPriority w:val="9"/>
-    <w:semiHidden/>
     <w:unhideWhenUsed/>
     <w:qFormat/>
     <w:rsid w:val="003A78CE"/>
@@ -6043,7 +8187,6 @@
     <w:basedOn w:val="DefaultParagraphFont"/>
     <w:link w:val="Heading4"/>
     <w:uiPriority w:val="9"/>
-    <w:semiHidden/>
     <w:rsid w:val="003A78CE"/>
     <w:rPr>
       <w:rFonts w:eastAsiaTheme="majorEastAsia" w:cstheme="majorBidi"/>
@@ -6359,6 +8502,93 @@
       </w:tblBorders>
     </w:tblPr>
   </w:style>
+  <w:style w:type="paragraph" w:styleId="TOCHeading">
+    <w:name w:val="TOC Heading"/>
+    <w:basedOn w:val="Heading1"/>
+    <w:next w:val="Normal"/>
+    <w:uiPriority w:val="39"/>
+    <w:unhideWhenUsed/>
+    <w:qFormat/>
+    <w:rsid w:val="00CF1C0C"/>
+    <w:pPr>
+      <w:spacing w:before="240" w:after="0"/>
+      <w:outlineLvl w:val="9"/>
+    </w:pPr>
+    <w:rPr>
+      <w:kern w:val="0"/>
+      <w:sz w:val="32"/>
+      <w:szCs w:val="32"/>
+      <w:lang w:val="en-US"/>
+      <w14:ligatures w14:val="none"/>
+    </w:rPr>
+  </w:style>
+  <w:style w:type="paragraph" w:styleId="TOC1">
+    <w:name w:val="toc 1"/>
+    <w:basedOn w:val="Normal"/>
+    <w:next w:val="Normal"/>
+    <w:autoRedefine/>
+    <w:uiPriority w:val="39"/>
+    <w:unhideWhenUsed/>
+    <w:rsid w:val="00CF1C0C"/>
+    <w:pPr>
+      <w:spacing w:after="100"/>
+    </w:pPr>
+  </w:style>
+  <w:style w:type="paragraph" w:styleId="TOC2">
+    <w:name w:val="toc 2"/>
+    <w:basedOn w:val="Normal"/>
+    <w:next w:val="Normal"/>
+    <w:autoRedefine/>
+    <w:uiPriority w:val="39"/>
+    <w:unhideWhenUsed/>
+    <w:rsid w:val="00CF1C0C"/>
+    <w:pPr>
+      <w:spacing w:after="100"/>
+      <w:ind w:left="220"/>
+    </w:pPr>
+  </w:style>
+  <w:style w:type="paragraph" w:styleId="TOC3">
+    <w:name w:val="toc 3"/>
+    <w:basedOn w:val="Normal"/>
+    <w:next w:val="Normal"/>
+    <w:autoRedefine/>
+    <w:uiPriority w:val="39"/>
+    <w:unhideWhenUsed/>
+    <w:rsid w:val="00CF1C0C"/>
+    <w:pPr>
+      <w:spacing w:after="100"/>
+      <w:ind w:left="440"/>
+    </w:pPr>
+  </w:style>
+  <w:style w:type="paragraph" w:styleId="NoSpacing">
+    <w:name w:val="No Spacing"/>
+    <w:link w:val="NoSpacingChar"/>
+    <w:uiPriority w:val="1"/>
+    <w:qFormat/>
+    <w:rsid w:val="00AC319C"/>
+    <w:pPr>
+      <w:spacing w:after="0" w:line="240" w:lineRule="auto"/>
+    </w:pPr>
+    <w:rPr>
+      <w:rFonts w:eastAsiaTheme="minorEastAsia"/>
+      <w:kern w:val="0"/>
+      <w:lang w:val="en-US"/>
+      <w14:ligatures w14:val="none"/>
+    </w:rPr>
+  </w:style>
+  <w:style w:type="character" w:customStyle="1" w:styleId="NoSpacingChar">
+    <w:name w:val="No Spacing Char"/>
+    <w:basedOn w:val="DefaultParagraphFont"/>
+    <w:link w:val="NoSpacing"/>
+    <w:uiPriority w:val="1"/>
+    <w:rsid w:val="00AC319C"/>
+    <w:rPr>
+      <w:rFonts w:eastAsiaTheme="minorEastAsia"/>
+      <w:kern w:val="0"/>
+      <w:lang w:val="en-US"/>
+      <w14:ligatures w14:val="none"/>
+    </w:rPr>
+  </w:style>
 </w:styles>
 </file>
 
@@ -6655,4 +8885,16 @@
     </a:ext>
   </a:extLst>
 </a:theme>
+</file>
+
+<file path=customXml/item1.xml><?xml version="1.0" encoding="utf-8"?>
+<b:Sources xmlns:b="http://schemas.openxmlformats.org/officeDocument/2006/bibliography" xmlns="http://schemas.openxmlformats.org/officeDocument/2006/bibliography" SelectedStyle="\APASixthEditionOfficeOnline.xsl" StyleName="APA" Version="6"/>
+</file>
+
+<file path=customXml/itemProps1.xml><?xml version="1.0" encoding="utf-8"?>
+<ds:datastoreItem xmlns:ds="http://schemas.openxmlformats.org/officeDocument/2006/customXml" ds:itemID="{3976196B-9012-49A3-A8F9-A9DF455EB1FC}">
+  <ds:schemaRefs>
+    <ds:schemaRef ds:uri="http://schemas.openxmlformats.org/officeDocument/2006/bibliography"/>
+  </ds:schemaRefs>
+</ds:datastoreItem>
 </file>
</xml_diff>